<commit_message>
Systemspezifiaktion: Filtertypen angepasst Benutzerhandbuch: Systemspezifikationen hinzugefügt Testdatensätze: Filter für slider und checkbox hinzugefügt
</commit_message>
<xml_diff>
--- a/docs/Benutzerhandbuch/Benutzerhandbuch.docx
+++ b/docs/Benutzerhandbuch/Benutzerhandbuch.docx
@@ -20,7 +20,7 @@
                 <wp:positionV relativeFrom="page">
                   <wp:posOffset>1800225</wp:posOffset>
                 </wp:positionV>
-                <wp:extent cx="5506085" cy="2193290"/>
+                <wp:extent cx="5506720" cy="2188845"/>
                 <wp:effectExtent l="0" t="0" r="0" b="3175"/>
                 <wp:wrapTopAndBottom/>
                 <wp:docPr id="1" name="Textfeld 9"/>
@@ -31,7 +31,7 @@
                       <wps:spPr>
                         <a:xfrm>
                           <a:off x="0" y="0"/>
-                          <a:ext cx="5505480" cy="2192760"/>
+                          <a:ext cx="5506200" cy="2188080"/>
                         </a:xfrm>
                         <a:prstGeom prst="rect">
                           <a:avLst/>
@@ -65,97 +65,11 @@
                               <w:spacing w:before="0" w:after="480"/>
                               <w:rPr/>
                             </w:pPr>
-                            <w:bookmarkStart w:id="0" w:name="Projekttitel"/>
-                            <w:r>
-                              <w:rPr>
-                                <w:rStyle w:val="FettTH"/>
-                              </w:rPr>
-                              <w:fldChar w:fldCharType="begin"/>
-                            </w:r>
-                            <w:r>
-                              <w:rPr>
-                                <w:rStyle w:val="FettTH"/>
-                              </w:rPr>
-                              <w:instrText> REF Projekttitel \h </w:instrText>
-                            </w:r>
-                            <w:r>
-                              <w:rPr>
-                                <w:rStyle w:val="FettTH"/>
-                              </w:rPr>
-                              <w:fldChar w:fldCharType="separate"/>
-                            </w:r>
-                            <w:r>
-                              <w:rPr>
-                                <w:rStyle w:val="FettTH"/>
-                              </w:rPr>
-                              <w:t>&lt;Projekttitel&gt;</w:t>
-                            </w:r>
-                            <w:r>
-                              <w:rPr>
-                                <w:rStyle w:val="FettTH"/>
-                              </w:rPr>
-                              <w:fldChar w:fldCharType="end"/>
-                            </w:r>
+                            <w:bookmarkStart w:id="0" w:name="__RefHeading___Toc265_789976576"/>
                             <w:bookmarkEnd w:id="0"/>
                             <w:r>
-                              <w:rPr>
-                                <w:rStyle w:val="FettTH"/>
-                              </w:rPr>
-                              <w:fldChar w:fldCharType="begin"/>
-                            </w:r>
-                            <w:r>
-                              <w:rPr>
-                                <w:rStyle w:val="FettTH"/>
-                              </w:rPr>
-                              <w:instrText> ASK "Projekttitel" "Wie lautet der Projekttitel?"  \d fsdfdsf</w:instrText>
-                            </w:r>
-                            <w:r>
-                              <w:rPr>
-                                <w:rStyle w:val="FettTH"/>
-                              </w:rPr>
-                              <w:fldChar w:fldCharType="separate"/>
-                            </w:r>
-                            <w:bookmarkStart w:id="1" w:name="Projekttitel"/>
-                            <w:r>
-                              <w:rPr>
-                                <w:rStyle w:val="FettTH"/>
-                              </w:rPr>
-                            </w:r>
-                            <w:r>
-                              <w:rPr>
-                                <w:rStyle w:val="FettTH"/>
-                              </w:rPr>
-                              <w:fldChar w:fldCharType="end"/>
-                            </w:r>
-                            <w:r>
-                              <w:rPr>
-                                <w:rStyle w:val="FettTH"/>
-                              </w:rPr>
-                              <w:fldChar w:fldCharType="begin"/>
-                            </w:r>
-                            <w:r>
-                              <w:rPr>
-                                <w:rStyle w:val="FettTH"/>
-                              </w:rPr>
-                              <w:instrText> ASK "Projekttitel" "Wie lautet der Name des Projekts?"  \d sdfsdfsdf</w:instrText>
-                            </w:r>
-                            <w:r>
-                              <w:rPr>
-                                <w:rStyle w:val="FettTH"/>
-                              </w:rPr>
-                              <w:fldChar w:fldCharType="separate"/>
-                            </w:r>
-                            <w:bookmarkStart w:id="2" w:name="Projekttitel"/>
-                            <w:r>
-                              <w:rPr>
-                                <w:rStyle w:val="FettTH"/>
-                              </w:rPr>
-                            </w:r>
-                            <w:r>
-                              <w:rPr>
-                                <w:rStyle w:val="FettTH"/>
-                              </w:rPr>
-                              <w:fldChar w:fldCharType="end"/>
+                              <w:rPr/>
+                              <w:t>Driving-E-Car</w:t>
                             </w:r>
                           </w:p>
                           <w:p>
@@ -172,11 +86,7 @@
                           <w:p>
                             <w:pPr>
                               <w:pStyle w:val="FlietextTH"/>
-                              <w:rPr>
-                                <w:rStyle w:val="FettTH"/>
-                                <w:b w:val="false"/>
-                                <w:b w:val="false"/>
-                              </w:rPr>
+                              <w:rPr/>
                             </w:pPr>
                             <w:r>
                               <w:rPr/>
@@ -187,7 +97,7 @@
                               <w:rPr>
                                 <w:rStyle w:val="FettTH"/>
                               </w:rPr>
-                              <w:t>Vorname Nachname, Vorname Nachname…</w:t>
+                              <w:t>Matthias Eberlein, Fahri Kus, Florian Heinrich, Simon Kreuziger</w:t>
                             </w:r>
                           </w:p>
                           <w:p>
@@ -200,7 +110,10 @@
                               <w:t xml:space="preserve">Datum </w:t>
                               <w:tab/>
                               <w:tab/>
-                              <w:t>TT.MM.JJJJ</w:t>
+                            </w:r>
+                            <w:r>
+                              <w:rPr/>
+                              <w:t>07.01.2019</w:t>
                             </w:r>
                           </w:p>
                           <w:p>
@@ -213,7 +126,10 @@
                               <w:rPr/>
                               <w:t xml:space="preserve">Version </w:t>
                               <w:tab/>
-                              <w:t>X.Y</w:t>
+                            </w:r>
+                            <w:r>
+                              <w:rPr/>
+                              <w:t>0.1</w:t>
                             </w:r>
                           </w:p>
                         </w:txbxContent>
@@ -229,7 +145,7 @@
           </mc:Choice>
           <mc:Fallback>
             <w:pict>
-              <v:rect id="shape_0" ID="Textfeld 9" stroked="f" style="position:absolute;margin-left:74.25pt;margin-top:141.75pt;width:433.45pt;height:172.6pt;mso-position-horizontal-relative:page;mso-position-vertical-relative:page" wp14:anchorId="4274CA14">
+              <v:rect id="shape_0" ID="Textfeld 9" stroked="f" style="position:absolute;margin-left:74.25pt;margin-top:141.75pt;width:433.5pt;height:172.25pt;mso-position-horizontal-relative:page;mso-position-vertical-relative:page" wp14:anchorId="4274CA14">
                 <w10:wrap type="square"/>
                 <v:fill o:detectmouseclick="t" on="false"/>
                 <v:stroke color="#3465a4" joinstyle="round" endcap="flat"/>
@@ -251,99 +167,11 @@
                         <w:spacing w:before="0" w:after="480"/>
                         <w:rPr/>
                       </w:pPr>
-                      <w:bookmarkStart w:id="3" w:name="Projekttitel"/>
+                      <w:bookmarkStart w:id="1" w:name="__RefHeading___Toc265_789976576"/>
+                      <w:bookmarkEnd w:id="1"/>
                       <w:r>
-                        <w:rPr>
-                          <w:rStyle w:val="FettTH"/>
-                        </w:rPr>
-                        <w:fldChar w:fldCharType="begin"/>
-                      </w:r>
-                      <w:r>
-                        <w:rPr>
-                          <w:rStyle w:val="FettTH"/>
-                        </w:rPr>
-                        <w:instrText> REF Projekttitel \h </w:instrText>
-                      </w:r>
-                      <w:r>
-                        <w:rPr>
-                          <w:rStyle w:val="FettTH"/>
-                        </w:rPr>
-                        <w:fldChar w:fldCharType="separate"/>
-                      </w:r>
-                      <w:bookmarkStart w:id="4" w:name="Projekttitel"/>
-                      <w:r>
-                        <w:rPr>
-                          <w:rStyle w:val="FettTH"/>
-                        </w:rPr>
-                        <w:t>&lt;Projekttitel&gt;</w:t>
-                      </w:r>
-                      <w:bookmarkEnd w:id="3"/>
-                      <w:r>
-                        <w:rPr>
-                          <w:rStyle w:val="FettTH"/>
-                        </w:rPr>
-                        <w:fldChar w:fldCharType="end"/>
-                      </w:r>
-                      <w:bookmarkEnd w:id="3"/>
-                      <w:r>
-                        <w:rPr>
-                          <w:rStyle w:val="FettTH"/>
-                        </w:rPr>
-                        <w:fldChar w:fldCharType="begin"/>
-                      </w:r>
-                      <w:r>
-                        <w:rPr>
-                          <w:rStyle w:val="FettTH"/>
-                        </w:rPr>
-                        <w:instrText> ASK "Projekttitel" "Wie lautet der Projekttitel?"  \d fsdfdsf</w:instrText>
-                      </w:r>
-                      <w:r>
-                        <w:rPr>
-                          <w:rStyle w:val="FettTH"/>
-                        </w:rPr>
-                        <w:fldChar w:fldCharType="separate"/>
-                      </w:r>
-                      <w:bookmarkStart w:id="5" w:name="Projekttitel"/>
-                      <w:r>
-                        <w:rPr>
-                          <w:rStyle w:val="FettTH"/>
-                        </w:rPr>
-                      </w:r>
-                      <w:r>
-                        <w:rPr>
-                          <w:rStyle w:val="FettTH"/>
-                        </w:rPr>
-                        <w:fldChar w:fldCharType="end"/>
-                      </w:r>
-                      <w:r>
-                        <w:rPr>
-                          <w:rStyle w:val="FettTH"/>
-                        </w:rPr>
-                        <w:fldChar w:fldCharType="begin"/>
-                      </w:r>
-                      <w:r>
-                        <w:rPr>
-                          <w:rStyle w:val="FettTH"/>
-                        </w:rPr>
-                        <w:instrText> ASK "Projekttitel" "Wie lautet der Name des Projekts?"  \d sdfsdfsdf</w:instrText>
-                      </w:r>
-                      <w:r>
-                        <w:rPr>
-                          <w:rStyle w:val="FettTH"/>
-                        </w:rPr>
-                        <w:fldChar w:fldCharType="separate"/>
-                      </w:r>
-                      <w:bookmarkStart w:id="6" w:name="Projekttitel"/>
-                      <w:r>
-                        <w:rPr>
-                          <w:rStyle w:val="FettTH"/>
-                        </w:rPr>
-                      </w:r>
-                      <w:r>
-                        <w:rPr>
-                          <w:rStyle w:val="FettTH"/>
-                        </w:rPr>
-                        <w:fldChar w:fldCharType="end"/>
+                        <w:rPr/>
+                        <w:t>Driving-E-Car</w:t>
                       </w:r>
                     </w:p>
                     <w:p>
@@ -360,11 +188,7 @@
                     <w:p>
                       <w:pPr>
                         <w:pStyle w:val="FlietextTH"/>
-                        <w:rPr>
-                          <w:rStyle w:val="FettTH"/>
-                          <w:b w:val="false"/>
-                          <w:b w:val="false"/>
-                        </w:rPr>
+                        <w:rPr/>
                       </w:pPr>
                       <w:r>
                         <w:rPr/>
@@ -375,7 +199,7 @@
                         <w:rPr>
                           <w:rStyle w:val="FettTH"/>
                         </w:rPr>
-                        <w:t>Vorname Nachname, Vorname Nachname…</w:t>
+                        <w:t>Matthias Eberlein, Fahri Kus, Florian Heinrich, Simon Kreuziger</w:t>
                       </w:r>
                     </w:p>
                     <w:p>
@@ -388,7 +212,10 @@
                         <w:t xml:space="preserve">Datum </w:t>
                         <w:tab/>
                         <w:tab/>
-                        <w:t>TT.MM.JJJJ</w:t>
+                      </w:r>
+                      <w:r>
+                        <w:rPr/>
+                        <w:t>07.01.2019</w:t>
                       </w:r>
                     </w:p>
                     <w:p>
@@ -401,7 +228,10 @@
                         <w:rPr/>
                         <w:t xml:space="preserve">Version </w:t>
                         <w:tab/>
-                        <w:t>X.Y</w:t>
+                      </w:r>
+                      <w:r>
+                        <w:rPr/>
+                        <w:t>0.1</w:t>
                       </w:r>
                     </w:p>
                   </w:txbxContent>
@@ -411,12 +241,12 @@
           </mc:Fallback>
         </mc:AlternateContent>
       </w:r>
-      <w:bookmarkStart w:id="7" w:name="OLE_LINK13"/>
-      <w:bookmarkStart w:id="8" w:name="OLE_LINK12"/>
-      <w:bookmarkStart w:id="9" w:name="OLE_LINK13"/>
-      <w:bookmarkStart w:id="10" w:name="OLE_LINK12"/>
-      <w:bookmarkEnd w:id="9"/>
-      <w:bookmarkEnd w:id="10"/>
+      <w:bookmarkStart w:id="2" w:name="OLE_LINK12"/>
+      <w:bookmarkStart w:id="3" w:name="OLE_LINK13"/>
+      <w:bookmarkStart w:id="4" w:name="OLE_LINK12"/>
+      <w:bookmarkStart w:id="5" w:name="OLE_LINK13"/>
+      <w:bookmarkEnd w:id="4"/>
+      <w:bookmarkEnd w:id="5"/>
       <w:r>
         <w:br w:type="page"/>
       </w:r>
@@ -435,162 +265,63 @@
     <w:p>
       <w:pPr>
         <w:pStyle w:val="Contents1"/>
+        <w:ind w:hanging="0"/>
+        <w:rPr/>
+      </w:pPr>
+      <w:r>
+        <w:fldChar w:fldCharType="begin"/>
+      </w:r>
+      <w:r>
         <w:rPr>
-          <w:rFonts w:ascii="Arial" w:hAnsi="Arial" w:eastAsia="" w:cs="" w:asciiTheme="minorHAnsi" w:cstheme="minorBidi" w:eastAsiaTheme="minorEastAsia" w:hAnsiTheme="minorHAnsi"/>
-          <w:b w:val="false"/>
+          <w:vanish w:val="false"/>
+        </w:rPr>
+        <w:instrText> TOC \z \o "1-4" \h</w:instrText>
+      </w:r>
+      <w:r>
+        <w:rPr>
+          <w:vanish w:val="false"/>
+        </w:rPr>
+        <w:fldChar w:fldCharType="separate"/>
+      </w:r>
+      <w:r>
+        <w:rPr>
+          <w:vanish w:val="false"/>
+        </w:rPr>
+        <w:t>1</w:t>
+      </w:r>
+      <w:r>
+        <w:rPr>
+          <w:rFonts w:eastAsia="" w:cs="" w:cstheme="minorBidi" w:eastAsiaTheme="minorEastAsia"/>
           <w:b w:val="false"/>
           <w:color w:val="auto"/>
           <w:sz w:val="22"/>
           <w:szCs w:val="22"/>
         </w:rPr>
-      </w:pPr>
-      <w:r>
-        <w:fldChar w:fldCharType="begin"/>
+        <w:tab/>
+      </w:r>
+      <w:r>
+        <w:rPr/>
+        <w:t>Revisionshistorie</w:t>
       </w:r>
       <w:r>
         <w:rPr>
-          <w:webHidden/>
-          <w:rStyle w:val="IndexLink"/>
+          <w:vanish w:val="false"/>
         </w:rPr>
-        <w:instrText> TOC \z \o "1-4" \h</w:instrText>
-      </w:r>
-      <w:r>
-        <w:rPr>
-          <w:webHidden/>
-          <w:rStyle w:val="IndexLink"/>
-        </w:rPr>
-        <w:fldChar w:fldCharType="separate"/>
-      </w:r>
-      <w:hyperlink w:anchor="_Toc527032132">
-        <w:r>
-          <w:rPr>
-            <w:webHidden/>
-            <w:rStyle w:val="IndexLink"/>
-          </w:rPr>
-          <w:t>Generelle Hinweise</w:t>
-        </w:r>
-        <w:r>
-          <w:rPr>
-            <w:webHidden/>
-          </w:rPr>
-          <w:fldChar w:fldCharType="begin"/>
-        </w:r>
-        <w:r>
-          <w:rPr>
-            <w:webHidden/>
-          </w:rPr>
-          <w:instrText>PAGEREF _Toc527032132 \h</w:instrText>
-        </w:r>
-        <w:r>
-          <w:rPr>
-            <w:webHidden/>
-          </w:rPr>
-          <w:fldChar w:fldCharType="separate"/>
-        </w:r>
-        <w:r>
-          <w:rPr>
-            <w:rStyle w:val="IndexLink"/>
-            <w:vanish w:val="false"/>
-          </w:rPr>
-          <w:tab/>
-          <w:t>3</w:t>
-        </w:r>
-        <w:r>
-          <w:rPr>
-            <w:webHidden/>
-          </w:rPr>
-          <w:fldChar w:fldCharType="end"/>
-        </w:r>
-      </w:hyperlink>
+        <w:tab/>
+        <w:t>3</w:t>
+      </w:r>
     </w:p>
     <w:p>
       <w:pPr>
         <w:pStyle w:val="Contents1"/>
-        <w:rPr>
-          <w:rFonts w:ascii="Arial" w:hAnsi="Arial" w:eastAsia="" w:cs="" w:asciiTheme="minorHAnsi" w:cstheme="minorBidi" w:eastAsiaTheme="minorEastAsia" w:hAnsiTheme="minorHAnsi"/>
-          <w:b w:val="false"/>
-          <w:b w:val="false"/>
-          <w:color w:val="auto"/>
-          <w:sz w:val="22"/>
-          <w:szCs w:val="22"/>
-        </w:rPr>
-      </w:pPr>
-      <w:hyperlink w:anchor="_Toc527032133">
-        <w:r>
-          <w:rPr>
-            <w:webHidden/>
-            <w:rStyle w:val="IndexLink"/>
-          </w:rPr>
-          <w:t>1</w:t>
-        </w:r>
-        <w:r>
-          <w:rPr>
-            <w:rStyle w:val="IndexLink"/>
-            <w:rFonts w:eastAsia="" w:cs="" w:cstheme="minorBidi" w:eastAsiaTheme="minorEastAsia"/>
-            <w:b w:val="false"/>
-            <w:color w:val="auto"/>
-            <w:sz w:val="22"/>
-            <w:szCs w:val="22"/>
-          </w:rPr>
-          <w:tab/>
-        </w:r>
-        <w:r>
-          <w:rPr>
-            <w:rStyle w:val="IndexLink"/>
-          </w:rPr>
-          <w:t>Revisionshistorie</w:t>
-        </w:r>
-        <w:r>
-          <w:rPr>
-            <w:webHidden/>
-          </w:rPr>
-          <w:fldChar w:fldCharType="begin"/>
-        </w:r>
-        <w:r>
-          <w:rPr>
-            <w:webHidden/>
-          </w:rPr>
-          <w:instrText>PAGEREF _Toc527032133 \h</w:instrText>
-        </w:r>
-        <w:r>
-          <w:rPr>
-            <w:webHidden/>
-          </w:rPr>
-          <w:fldChar w:fldCharType="separate"/>
-        </w:r>
-        <w:r>
-          <w:rPr>
-            <w:rStyle w:val="IndexLink"/>
-            <w:vanish w:val="false"/>
-          </w:rPr>
-          <w:tab/>
-          <w:t>3</w:t>
-        </w:r>
-        <w:r>
-          <w:rPr>
-            <w:webHidden/>
-          </w:rPr>
-          <w:fldChar w:fldCharType="end"/>
-        </w:r>
-      </w:hyperlink>
-    </w:p>
-    <w:p>
-      <w:pPr>
-        <w:pStyle w:val="Contents1"/>
-        <w:rPr>
-          <w:rFonts w:ascii="Arial" w:hAnsi="Arial" w:eastAsia="" w:cs="" w:asciiTheme="minorHAnsi" w:cstheme="minorBidi" w:eastAsiaTheme="minorEastAsia" w:hAnsiTheme="minorHAnsi"/>
-          <w:b w:val="false"/>
-          <w:b w:val="false"/>
-          <w:color w:val="auto"/>
-          <w:sz w:val="22"/>
-          <w:szCs w:val="22"/>
-        </w:rPr>
+        <w:rPr/>
       </w:pPr>
       <w:hyperlink w:anchor="_Toc527032134">
         <w:r>
           <w:rPr>
             <w:webHidden/>
             <w:rStyle w:val="IndexLink"/>
+            <w:vanish w:val="false"/>
           </w:rPr>
           <w:t>2</w:t>
         </w:r>
@@ -648,20 +379,14 @@
     <w:p>
       <w:pPr>
         <w:pStyle w:val="Contents1"/>
-        <w:rPr>
-          <w:rFonts w:ascii="Arial" w:hAnsi="Arial" w:eastAsia="" w:cs="" w:asciiTheme="minorHAnsi" w:cstheme="minorBidi" w:eastAsiaTheme="minorEastAsia" w:hAnsiTheme="minorHAnsi"/>
-          <w:b w:val="false"/>
-          <w:b w:val="false"/>
-          <w:color w:val="auto"/>
-          <w:sz w:val="22"/>
-          <w:szCs w:val="22"/>
-        </w:rPr>
+        <w:rPr/>
       </w:pPr>
       <w:hyperlink w:anchor="_Toc527032135">
         <w:r>
           <w:rPr>
             <w:webHidden/>
             <w:rStyle w:val="IndexLink"/>
+            <w:vanish w:val="false"/>
           </w:rPr>
           <w:t>3</w:t>
         </w:r>
@@ -719,20 +444,14 @@
     <w:p>
       <w:pPr>
         <w:pStyle w:val="Contents1"/>
-        <w:rPr>
-          <w:rFonts w:ascii="Arial" w:hAnsi="Arial" w:eastAsia="" w:cs="" w:asciiTheme="minorHAnsi" w:cstheme="minorBidi" w:eastAsiaTheme="minorEastAsia" w:hAnsiTheme="minorHAnsi"/>
-          <w:b w:val="false"/>
-          <w:b w:val="false"/>
-          <w:color w:val="auto"/>
-          <w:sz w:val="22"/>
-          <w:szCs w:val="22"/>
-        </w:rPr>
+        <w:rPr/>
       </w:pPr>
       <w:hyperlink w:anchor="_Toc527032136">
         <w:r>
           <w:rPr>
             <w:webHidden/>
             <w:rStyle w:val="IndexLink"/>
+            <w:vanish w:val="false"/>
           </w:rPr>
           <w:t>4</w:t>
         </w:r>
@@ -790,20 +509,14 @@
     <w:p>
       <w:pPr>
         <w:pStyle w:val="Contents1"/>
-        <w:rPr>
-          <w:rFonts w:ascii="Arial" w:hAnsi="Arial" w:eastAsia="" w:cs="" w:asciiTheme="minorHAnsi" w:cstheme="minorBidi" w:eastAsiaTheme="minorEastAsia" w:hAnsiTheme="minorHAnsi"/>
-          <w:b w:val="false"/>
-          <w:b w:val="false"/>
-          <w:color w:val="auto"/>
-          <w:sz w:val="22"/>
-          <w:szCs w:val="22"/>
-        </w:rPr>
+        <w:rPr/>
       </w:pPr>
       <w:hyperlink w:anchor="_Toc527032137">
         <w:r>
           <w:rPr>
             <w:webHidden/>
             <w:rStyle w:val="IndexLink"/>
+            <w:vanish w:val="false"/>
           </w:rPr>
           <w:t>5</w:t>
         </w:r>
@@ -866,74 +579,9 @@
       <w:r>
         <w:rPr/>
       </w:r>
-      <w:bookmarkStart w:id="11" w:name="Projekttitel"/>
       <w:r>
         <w:rPr/>
         <w:fldChar w:fldCharType="end"/>
-      </w:r>
-    </w:p>
-    <w:p>
-      <w:pPr>
-        <w:pStyle w:val="Berschrift1unnummeriert"/>
-        <w:spacing w:before="0" w:after="240"/>
-        <w:rPr/>
-      </w:pPr>
-      <w:bookmarkStart w:id="12" w:name="OLE_LINK13"/>
-      <w:bookmarkStart w:id="13" w:name="OLE_LINK12"/>
-      <w:bookmarkStart w:id="14" w:name="_Toc85174041"/>
-      <w:bookmarkStart w:id="15" w:name="_Toc527032132"/>
-      <w:bookmarkEnd w:id="12"/>
-      <w:bookmarkEnd w:id="13"/>
-      <w:r>
-        <w:rPr/>
-        <w:t>Generelle Hinweise</w:t>
-      </w:r>
-      <w:bookmarkEnd w:id="15"/>
-    </w:p>
-    <w:p>
-      <w:pPr>
-        <w:pStyle w:val="FlietextTH"/>
-        <w:rPr/>
-      </w:pPr>
-      <w:r>
-        <w:rPr/>
-        <w:t>In diesem Kapitel sind generelle Hinweise zur Benutzerdokumentation enthalten. Übernehmen Sie dieses Kapitel nicht bzw. löschen Sie es aus Ihrer konkreten Benutzerdokumentation.</w:t>
-      </w:r>
-    </w:p>
-    <w:p>
-      <w:pPr>
-        <w:pStyle w:val="FlietextTH"/>
-        <w:rPr/>
-      </w:pPr>
-      <w:r>
-        <w:rPr/>
-        <w:t>Zielgruppe dieser Dokumentation sind die (späteren) Benutzer des Systems. Unter "Benutzern" werden dabei die sowohl die Endbenutzer verstanden (z.B. Sachbearbeiter bei einem Warenwirtschaftssystem)</w:t>
-      </w:r>
-      <w:bookmarkStart w:id="16" w:name="_GoBack"/>
-      <w:bookmarkEnd w:id="16"/>
-      <w:r>
-        <w:rPr/>
-        <w:t xml:space="preserve"> als auch Administratoren, die das System installieren und konfigurieren.</w:t>
-      </w:r>
-    </w:p>
-    <w:p>
-      <w:pPr>
-        <w:pStyle w:val="FlietextTH"/>
-        <w:rPr/>
-      </w:pPr>
-      <w:r>
-        <w:rPr/>
-        <w:t>Die Gliederung in diesem Dokument ist nur als Vorschlag zu sehen. Die genauen Anforderungen an Inhalt und Form müssen Sie individuell mit Ihrem Projektbetreuer klären und im Lastenheft festhalten.</w:t>
-      </w:r>
-    </w:p>
-    <w:p>
-      <w:pPr>
-        <w:pStyle w:val="FlietextTH"/>
-        <w:rPr/>
-      </w:pPr>
-      <w:r>
-        <w:rPr/>
-        <w:t>Wenn Sie die Word-Vorlage benutzen (*.docx), verwenden Sie bitte die Formatvorlagen. Die Word-Vorlage ist eine Variante der Vorlagen, die die TH Köln bereitstellt.</w:t>
       </w:r>
     </w:p>
     <w:p>
@@ -941,6 +589,31 @@
         <w:pStyle w:val="Heading1"/>
         <w:keepLines w:val="false"/>
         <w:pageBreakBefore w:val="false"/>
+        <w:widowControl/>
+        <w:numPr>
+          <w:ilvl w:val="0"/>
+          <w:numId w:val="0"/>
+        </w:numPr>
+        <w:tabs>
+          <w:tab w:val="left" w:pos="0" w:leader="none"/>
+          <w:tab w:val="left" w:pos="284" w:leader="none"/>
+          <w:tab w:val="left" w:pos="794" w:leader="none"/>
+        </w:tabs>
+        <w:suppressAutoHyphens w:val="false"/>
+        <w:spacing w:lineRule="auto" w:line="240" w:before="240" w:after="240"/>
+        <w:ind w:left="0" w:hanging="0"/>
+        <w:contextualSpacing/>
+        <w:jc w:val="left"/>
+        <w:outlineLvl w:val="0"/>
+        <w:rPr/>
+      </w:pPr>
+      <w:r>
+        <w:rPr/>
+      </w:r>
+    </w:p>
+    <w:p>
+      <w:pPr>
+        <w:pStyle w:val="Heading1"/>
         <w:numPr>
           <w:ilvl w:val="0"/>
           <w:numId w:val="2"/>
@@ -948,101 +621,21 @@
         <w:tabs>
           <w:tab w:val="left" w:pos="0" w:leader="none"/>
           <w:tab w:val="left" w:pos="284" w:leader="none"/>
+          <w:tab w:val="left" w:pos="794" w:leader="none"/>
         </w:tabs>
         <w:spacing w:before="240" w:after="240"/>
         <w:ind w:left="0" w:hanging="0"/>
-        <w:rPr/>
-      </w:pPr>
-      <w:bookmarkStart w:id="17" w:name="_Toc85174041"/>
-      <w:bookmarkStart w:id="18" w:name="_Toc527032133"/>
+        <w:contextualSpacing/>
+        <w:rPr/>
+      </w:pPr>
+      <w:bookmarkStart w:id="6" w:name="_Toc527032133"/>
+      <w:bookmarkStart w:id="7" w:name="_Toc85174041"/>
       <w:r>
         <w:rPr/>
         <w:t>Revisionshistorie</w:t>
       </w:r>
-      <w:bookmarkEnd w:id="17"/>
-      <w:bookmarkEnd w:id="18"/>
-    </w:p>
-    <w:p>
-      <w:pPr>
-        <w:pStyle w:val="Normal"/>
-        <w:rPr/>
-      </w:pPr>
-      <w:r>
-        <w:rPr/>
-        <w:t>&lt;Tabellarische Liste der Dokumentänderungen je Version.&gt;</w:t>
-      </w:r>
-    </w:p>
-    <w:p>
-      <w:pPr>
-        <w:pStyle w:val="Normal"/>
-        <w:rPr/>
-      </w:pPr>
-      <w:r>
-        <w:rPr/>
-        <w:t>Als Revisionsnummern können beispielsweise verwendet werden:</w:t>
-      </w:r>
-    </w:p>
-    <w:p>
-      <w:pPr>
-        <w:pStyle w:val="Normal"/>
-        <w:numPr>
-          <w:ilvl w:val="0"/>
-          <w:numId w:val="3"/>
-        </w:numPr>
-        <w:spacing w:lineRule="auto" w:line="240" w:before="0" w:after="0"/>
-        <w:rPr/>
-      </w:pPr>
-      <w:r>
-        <w:rPr/>
-        <w:t>0.1, 0.2, 1.4 für Zwischenversionen</w:t>
-      </w:r>
-    </w:p>
-    <w:p>
-      <w:pPr>
-        <w:pStyle w:val="Normal"/>
-        <w:numPr>
-          <w:ilvl w:val="0"/>
-          <w:numId w:val="3"/>
-        </w:numPr>
-        <w:spacing w:lineRule="auto" w:line="240" w:before="0" w:after="0"/>
-        <w:rPr/>
-      </w:pPr>
-      <w:r>
-        <w:rPr/>
-        <w:t>1.0, 2.0 für Hauptversionen&gt;</w:t>
-      </w:r>
-    </w:p>
-    <w:p>
-      <w:pPr>
-        <w:pStyle w:val="Normal"/>
-        <w:spacing w:lineRule="auto" w:line="240" w:before="0" w:after="0"/>
-        <w:rPr/>
-      </w:pPr>
-      <w:r>
-        <w:rPr/>
-        <w:t>Bitte aktualisieren Sie auch immer die Versionsnummer auf dem Deckblatt.</w:t>
-      </w:r>
-    </w:p>
-    <w:p>
-      <w:pPr>
-        <w:pStyle w:val="Normal"/>
-        <w:spacing w:lineRule="auto" w:line="240" w:before="0" w:after="0"/>
-        <w:rPr/>
-      </w:pPr>
-      <w:r>
-        <w:rPr/>
-      </w:r>
-    </w:p>
-    <w:p>
-      <w:pPr>
-        <w:pStyle w:val="Normal"/>
-        <w:spacing w:lineRule="auto" w:line="240" w:before="0" w:after="0"/>
-        <w:rPr/>
-      </w:pPr>
-      <w:r>
-        <w:rPr/>
-        <w:t>Beispiel</w:t>
-      </w:r>
+      <w:bookmarkEnd w:id="6"/>
+      <w:bookmarkEnd w:id="7"/>
     </w:p>
     <w:p>
       <w:pPr>
@@ -1091,11 +684,7 @@
             <w:pPr>
               <w:pStyle w:val="Normal"/>
               <w:spacing w:lineRule="auto" w:line="240" w:before="0" w:after="0"/>
-              <w:rPr>
-                <w:b/>
-                <w:b/>
-                <w:color w:val="000000" w:themeColor="text1"/>
-              </w:rPr>
+              <w:rPr/>
             </w:pPr>
             <w:r>
               <w:rPr>
@@ -1119,11 +708,7 @@
             <w:pPr>
               <w:pStyle w:val="Normal"/>
               <w:spacing w:lineRule="auto" w:line="240" w:before="0" w:after="0"/>
-              <w:rPr>
-                <w:b/>
-                <w:b/>
-                <w:color w:val="000000" w:themeColor="text1"/>
-              </w:rPr>
+              <w:rPr/>
             </w:pPr>
             <w:r>
               <w:rPr>
@@ -1147,11 +732,7 @@
             <w:pPr>
               <w:pStyle w:val="Normal"/>
               <w:spacing w:lineRule="auto" w:line="240" w:before="0" w:after="0"/>
-              <w:rPr>
-                <w:b/>
-                <w:b/>
-                <w:color w:val="000000" w:themeColor="text1"/>
-              </w:rPr>
+              <w:rPr/>
             </w:pPr>
             <w:r>
               <w:rPr>
@@ -1175,11 +756,7 @@
             <w:pPr>
               <w:pStyle w:val="Normal"/>
               <w:spacing w:lineRule="auto" w:line="240" w:before="0" w:after="0"/>
-              <w:rPr>
-                <w:b/>
-                <w:b/>
-                <w:color w:val="000000" w:themeColor="text1"/>
-              </w:rPr>
+              <w:rPr/>
             </w:pPr>
             <w:r>
               <w:rPr>
@@ -1205,9 +782,7 @@
             <w:pPr>
               <w:pStyle w:val="Normal"/>
               <w:spacing w:lineRule="auto" w:line="240" w:before="0" w:after="0"/>
-              <w:rPr>
-                <w:color w:val="000000" w:themeColor="text1"/>
-              </w:rPr>
+              <w:rPr/>
             </w:pPr>
             <w:r>
               <w:rPr>
@@ -1229,15 +804,13 @@
             <w:pPr>
               <w:pStyle w:val="Normal"/>
               <w:spacing w:lineRule="auto" w:line="240" w:before="0" w:after="0"/>
-              <w:rPr>
-                <w:color w:val="000000" w:themeColor="text1"/>
-              </w:rPr>
+              <w:rPr/>
             </w:pPr>
             <w:r>
               <w:rPr>
                 <w:color w:val="000000" w:themeColor="text1"/>
               </w:rPr>
-              <w:t>30.10.2018</w:t>
+              <w:t>07.01.2019</w:t>
             </w:r>
           </w:p>
         </w:tc>
@@ -1253,15 +826,13 @@
             <w:pPr>
               <w:pStyle w:val="Normal"/>
               <w:spacing w:lineRule="auto" w:line="240" w:before="0" w:after="0"/>
-              <w:rPr>
-                <w:color w:val="000000" w:themeColor="text1"/>
-              </w:rPr>
+              <w:rPr/>
             </w:pPr>
             <w:r>
               <w:rPr>
                 <w:color w:val="000000" w:themeColor="text1"/>
               </w:rPr>
-              <w:t>Max Mustermann</w:t>
+              <w:t>Matthias Eberlein</w:t>
             </w:r>
           </w:p>
         </w:tc>
@@ -1277,210 +848,13 @@
             <w:pPr>
               <w:pStyle w:val="Normal"/>
               <w:spacing w:lineRule="auto" w:line="240" w:before="0" w:after="0"/>
-              <w:rPr>
-                <w:color w:val="000000" w:themeColor="text1"/>
-              </w:rPr>
+              <w:rPr/>
             </w:pPr>
             <w:r>
               <w:rPr>
                 <w:color w:val="000000" w:themeColor="text1"/>
               </w:rPr>
-              <w:t>Aufgabenverteilung bis MS2</w:t>
-            </w:r>
-          </w:p>
-        </w:tc>
-      </w:tr>
-      <w:tr>
-        <w:trPr/>
-        <w:tc>
-          <w:tcPr>
-            <w:tcW w:w="992" w:type="dxa"/>
-            <w:tcBorders>
-              <w:top w:val="single" w:sz="4" w:space="0" w:color="000000"/>
-            </w:tcBorders>
-            <w:shd w:fill="auto" w:val="clear"/>
-          </w:tcPr>
-          <w:p>
-            <w:pPr>
-              <w:pStyle w:val="Normal"/>
-              <w:spacing w:lineRule="auto" w:line="240" w:before="0" w:after="0"/>
-              <w:rPr>
-                <w:color w:val="000000" w:themeColor="text1"/>
-              </w:rPr>
-            </w:pPr>
-            <w:r>
-              <w:rPr>
-                <w:color w:val="000000" w:themeColor="text1"/>
-              </w:rPr>
-              <w:t>…</w:t>
-            </w:r>
-          </w:p>
-        </w:tc>
-        <w:tc>
-          <w:tcPr>
-            <w:tcW w:w="1275" w:type="dxa"/>
-            <w:tcBorders>
-              <w:top w:val="single" w:sz="4" w:space="0" w:color="000000"/>
-            </w:tcBorders>
-            <w:shd w:fill="auto" w:val="clear"/>
-          </w:tcPr>
-          <w:p>
-            <w:pPr>
-              <w:pStyle w:val="Normal"/>
-              <w:spacing w:lineRule="auto" w:line="240" w:before="0" w:after="0"/>
-              <w:rPr>
-                <w:color w:val="000000" w:themeColor="text1"/>
-              </w:rPr>
-            </w:pPr>
-            <w:r>
-              <w:rPr>
-                <w:color w:val="000000" w:themeColor="text1"/>
-              </w:rPr>
-            </w:r>
-          </w:p>
-        </w:tc>
-        <w:tc>
-          <w:tcPr>
-            <w:tcW w:w="2745" w:type="dxa"/>
-            <w:tcBorders>
-              <w:top w:val="single" w:sz="4" w:space="0" w:color="000000"/>
-            </w:tcBorders>
-            <w:shd w:fill="auto" w:val="clear"/>
-          </w:tcPr>
-          <w:p>
-            <w:pPr>
-              <w:pStyle w:val="Normal"/>
-              <w:spacing w:lineRule="auto" w:line="240" w:before="0" w:after="0"/>
-              <w:rPr>
-                <w:color w:val="000000" w:themeColor="text1"/>
-              </w:rPr>
-            </w:pPr>
-            <w:r>
-              <w:rPr>
-                <w:color w:val="000000" w:themeColor="text1"/>
-              </w:rPr>
-            </w:r>
-          </w:p>
-        </w:tc>
-        <w:tc>
-          <w:tcPr>
-            <w:tcW w:w="3916" w:type="dxa"/>
-            <w:tcBorders>
-              <w:top w:val="single" w:sz="4" w:space="0" w:color="000000"/>
-            </w:tcBorders>
-            <w:shd w:fill="auto" w:val="clear"/>
-          </w:tcPr>
-          <w:p>
-            <w:pPr>
-              <w:pStyle w:val="Normal"/>
-              <w:spacing w:lineRule="auto" w:line="240" w:before="0" w:after="0"/>
-              <w:rPr>
-                <w:color w:val="000000" w:themeColor="text1"/>
-              </w:rPr>
-            </w:pPr>
-            <w:r>
-              <w:rPr>
-                <w:color w:val="000000" w:themeColor="text1"/>
-              </w:rPr>
-            </w:r>
-          </w:p>
-        </w:tc>
-      </w:tr>
-      <w:tr>
-        <w:trPr/>
-        <w:tc>
-          <w:tcPr>
-            <w:tcW w:w="992" w:type="dxa"/>
-            <w:tcBorders>
-              <w:top w:val="single" w:sz="4" w:space="0" w:color="000000"/>
-            </w:tcBorders>
-            <w:shd w:fill="auto" w:val="clear"/>
-          </w:tcPr>
-          <w:p>
-            <w:pPr>
-              <w:pStyle w:val="Normal"/>
-              <w:spacing w:lineRule="auto" w:line="240" w:before="0" w:after="0"/>
-              <w:rPr>
-                <w:color w:val="000000" w:themeColor="text1"/>
-              </w:rPr>
-            </w:pPr>
-            <w:r>
-              <w:rPr>
-                <w:color w:val="000000" w:themeColor="text1"/>
-              </w:rPr>
-              <w:t>1.0</w:t>
-            </w:r>
-          </w:p>
-        </w:tc>
-        <w:tc>
-          <w:tcPr>
-            <w:tcW w:w="1275" w:type="dxa"/>
-            <w:tcBorders>
-              <w:top w:val="single" w:sz="4" w:space="0" w:color="000000"/>
-            </w:tcBorders>
-            <w:shd w:fill="auto" w:val="clear"/>
-          </w:tcPr>
-          <w:p>
-            <w:pPr>
-              <w:pStyle w:val="Normal"/>
-              <w:spacing w:lineRule="auto" w:line="240" w:before="0" w:after="0"/>
-              <w:rPr>
-                <w:color w:val="000000" w:themeColor="text1"/>
-              </w:rPr>
-            </w:pPr>
-            <w:r>
-              <w:rPr>
-                <w:color w:val="000000" w:themeColor="text1"/>
-              </w:rPr>
-              <w:t>13.11.2018</w:t>
-            </w:r>
-          </w:p>
-        </w:tc>
-        <w:tc>
-          <w:tcPr>
-            <w:tcW w:w="2745" w:type="dxa"/>
-            <w:tcBorders>
-              <w:top w:val="single" w:sz="4" w:space="0" w:color="000000"/>
-            </w:tcBorders>
-            <w:shd w:fill="auto" w:val="clear"/>
-          </w:tcPr>
-          <w:p>
-            <w:pPr>
-              <w:pStyle w:val="Normal"/>
-              <w:spacing w:lineRule="auto" w:line="240" w:before="0" w:after="0"/>
-              <w:rPr>
-                <w:color w:val="000000" w:themeColor="text1"/>
-              </w:rPr>
-            </w:pPr>
-            <w:r>
-              <w:rPr>
-                <w:color w:val="000000" w:themeColor="text1"/>
-              </w:rPr>
-              <w:t>Karl Kwalität</w:t>
-            </w:r>
-          </w:p>
-        </w:tc>
-        <w:tc>
-          <w:tcPr>
-            <w:tcW w:w="3916" w:type="dxa"/>
-            <w:tcBorders>
-              <w:top w:val="single" w:sz="4" w:space="0" w:color="000000"/>
-            </w:tcBorders>
-            <w:shd w:fill="auto" w:val="clear"/>
-          </w:tcPr>
-          <w:p>
-            <w:pPr>
-              <w:pStyle w:val="Normal"/>
-              <w:spacing w:lineRule="auto" w:line="240" w:before="0" w:after="0"/>
-              <w:rPr>
-                <w:color w:val="000000" w:themeColor="text1"/>
-              </w:rPr>
-            </w:pPr>
-            <w:r>
-              <w:rPr>
-                <w:color w:val="000000" w:themeColor="text1"/>
-              </w:rPr>
-              <w:t>Abschließende Qualitätssicherung für MS2</w:t>
+              <w:t>Grobe Struktur</w:t>
             </w:r>
           </w:p>
         </w:tc>
@@ -1497,21 +871,150 @@
         <w:contextualSpacing/>
         <w:rPr/>
       </w:pPr>
-      <w:bookmarkStart w:id="19" w:name="_Toc527032134"/>
+      <w:bookmarkStart w:id="8" w:name="_Toc527032134"/>
       <w:r>
         <w:rPr/>
         <w:t>Voraussetzungen</w:t>
       </w:r>
-      <w:bookmarkEnd w:id="19"/>
+      <w:bookmarkEnd w:id="8"/>
     </w:p>
     <w:p>
       <w:pPr>
+        <w:pStyle w:val="Heading2"/>
+        <w:numPr>
+          <w:ilvl w:val="1"/>
+          <w:numId w:val="2"/>
+        </w:numPr>
+        <w:rPr/>
+      </w:pPr>
+      <w:r>
+        <w:rPr/>
+        <w:t>Systemvoraussetzung für den Server:</w:t>
+      </w:r>
+    </w:p>
+    <w:p>
+      <w:pPr>
         <w:pStyle w:val="FlietextTH"/>
-        <w:rPr/>
-      </w:pPr>
-      <w:r>
-        <w:rPr/>
-        <w:t xml:space="preserve">&lt;Beschreiben Sie hier die Voraussetzungen, die Benutzer erfüllen bzw. auf den Zielumgebungen vorab herstellen müssen, z.B. die </w:t>
+        <w:widowControl/>
+        <w:numPr>
+          <w:ilvl w:val="0"/>
+          <w:numId w:val="5"/>
+        </w:numPr>
+        <w:suppressAutoHyphens w:val="false"/>
+        <w:bidi w:val="0"/>
+        <w:spacing w:lineRule="auto" w:line="290" w:before="0" w:after="120"/>
+        <w:jc w:val="left"/>
+        <w:rPr/>
+      </w:pPr>
+      <w:r>
+        <w:rPr/>
+        <w:t>Linux 32/64 bit Betriebssystem (Testumgebung is Arch Linux aber andere Betriebssysteme funktionieren genauso, 64 Bit System empfohlen)</w:t>
+      </w:r>
+    </w:p>
+    <w:p>
+      <w:pPr>
+        <w:pStyle w:val="FlietextTH"/>
+        <w:widowControl/>
+        <w:numPr>
+          <w:ilvl w:val="0"/>
+          <w:numId w:val="5"/>
+        </w:numPr>
+        <w:suppressAutoHyphens w:val="false"/>
+        <w:bidi w:val="0"/>
+        <w:spacing w:lineRule="auto" w:line="290" w:before="0" w:after="120"/>
+        <w:jc w:val="left"/>
+        <w:rPr/>
+      </w:pPr>
+      <w:r>
+        <w:rPr/>
+        <w:t>wenigstens 1 GB freien Festplattenspeicher</w:t>
+      </w:r>
+    </w:p>
+    <w:p>
+      <w:pPr>
+        <w:pStyle w:val="FlietextTH"/>
+        <w:widowControl/>
+        <w:numPr>
+          <w:ilvl w:val="0"/>
+          <w:numId w:val="5"/>
+        </w:numPr>
+        <w:suppressAutoHyphens w:val="false"/>
+        <w:bidi w:val="0"/>
+        <w:spacing w:lineRule="auto" w:line="290" w:before="0" w:after="120"/>
+        <w:jc w:val="left"/>
+        <w:rPr/>
+      </w:pPr>
+      <w:r>
+        <w:rPr/>
+        <w:t xml:space="preserve">mindestens </w:t>
+      </w:r>
+      <w:r>
+        <w:rPr/>
+        <w:t xml:space="preserve">4 GB RAM, </w:t>
+      </w:r>
+      <w:r>
+        <w:rPr/>
+        <w:t>empfohlen: 8 GB</w:t>
+      </w:r>
+    </w:p>
+    <w:p>
+      <w:pPr>
+        <w:pStyle w:val="FlietextTH"/>
+        <w:widowControl/>
+        <w:numPr>
+          <w:ilvl w:val="0"/>
+          <w:numId w:val="5"/>
+        </w:numPr>
+        <w:suppressAutoHyphens w:val="false"/>
+        <w:bidi w:val="0"/>
+        <w:spacing w:lineRule="auto" w:line="290" w:before="0" w:after="120"/>
+        <w:jc w:val="left"/>
+        <w:rPr/>
+      </w:pPr>
+      <w:r>
+        <w:rPr/>
+        <w:t>getestet mit Intel Pentium 4200</w:t>
+      </w:r>
+    </w:p>
+    <w:p>
+      <w:pPr>
+        <w:pStyle w:val="FlietextTH"/>
+        <w:widowControl/>
+        <w:numPr>
+          <w:ilvl w:val="0"/>
+          <w:numId w:val="5"/>
+        </w:numPr>
+        <w:suppressAutoHyphens w:val="false"/>
+        <w:bidi w:val="0"/>
+        <w:spacing w:lineRule="auto" w:line="290" w:before="0" w:after="120"/>
+        <w:jc w:val="left"/>
+        <w:rPr/>
+      </w:pPr>
+      <w:r>
+        <w:rPr/>
+        <w:t>Internetverbindung</w:t>
+      </w:r>
+    </w:p>
+    <w:p>
+      <w:pPr>
+        <w:pStyle w:val="Heading2"/>
+        <w:numPr>
+          <w:ilvl w:val="1"/>
+          <w:numId w:val="2"/>
+        </w:numPr>
+        <w:rPr/>
+      </w:pPr>
+      <w:r>
+        <w:rPr/>
+        <w:t xml:space="preserve">Systemvoraussetzung für </w:t>
+      </w:r>
+      <w:r>
+        <w:rPr/>
+        <w:t>die Desktop Anwendung</w:t>
+      </w:r>
+      <w:r>
+        <w:rPr/>
+        <w:t>:</w:t>
       </w:r>
     </w:p>
     <w:p>
@@ -1525,7 +1028,21 @@
       </w:pPr>
       <w:r>
         <w:rPr/>
-        <w:t>nötige oder empfohlene Hardware-Ausstattung (2GB freier Festplattenspeicher, 512MB RAM, …)</w:t>
+        <w:t>64 Bit Betriebssystem (Windows oder Linux)</w:t>
+      </w:r>
+    </w:p>
+    <w:p>
+      <w:pPr>
+        <w:pStyle w:val="Heading2"/>
+        <w:numPr>
+          <w:ilvl w:val="1"/>
+          <w:numId w:val="2"/>
+        </w:numPr>
+        <w:rPr/>
+      </w:pPr>
+      <w:r>
+        <w:rPr/>
+        <w:t>Systemvoraussetzung für die Android App:</w:t>
       </w:r>
     </w:p>
     <w:p>
@@ -1533,13 +1050,13 @@
         <w:pStyle w:val="FlietextTH"/>
         <w:numPr>
           <w:ilvl w:val="0"/>
-          <w:numId w:val="4"/>
+          <w:numId w:val="6"/>
         </w:numPr>
         <w:rPr/>
       </w:pPr>
       <w:r>
         <w:rPr/>
-        <w:t>Betriebsystem und Middleware, die vorab installiert sein muss (z.B. Windows 10, JRE 8 oder höher, Browser Chrome v55 oder höher, …&gt;</w:t>
+        <w:t>Internetfähiges Android Gerät (Mindestversion: XX)</w:t>
       </w:r>
     </w:p>
     <w:p>
@@ -1547,13 +1064,143 @@
         <w:pStyle w:val="FlietextTH"/>
         <w:numPr>
           <w:ilvl w:val="0"/>
-          <w:numId w:val="4"/>
+          <w:numId w:val="6"/>
         </w:numPr>
         <w:rPr/>
       </w:pPr>
       <w:r>
         <w:rPr/>
+        <w:t>USB Kabel zur manuellen Installation des Pakets, falls das Pake nicht auf einen Server hochgeladen wurde.</w:t>
+      </w:r>
+    </w:p>
+    <w:p>
+      <w:pPr>
+        <w:pStyle w:val="Heading2"/>
+        <w:numPr>
+          <w:ilvl w:val="1"/>
+          <w:numId w:val="2"/>
+        </w:numPr>
+        <w:rPr/>
+      </w:pPr>
+      <w:r>
+        <w:rPr/>
+        <w:t>Systemvoraussetzung für die IOS App:</w:t>
+      </w:r>
+    </w:p>
+    <w:p>
+      <w:pPr>
+        <w:pStyle w:val="FlietextTH"/>
+        <w:numPr>
+          <w:ilvl w:val="0"/>
+          <w:numId w:val="7"/>
+        </w:numPr>
+        <w:rPr/>
+      </w:pPr>
+      <w:r>
+        <w:rPr/>
+        <w:t>Internetfähiges IOS Device (Mindestversion XX)</w:t>
+      </w:r>
+    </w:p>
+    <w:p>
+      <w:pPr>
+        <w:pStyle w:val="FlietextTH"/>
+        <w:numPr>
+          <w:ilvl w:val="0"/>
+          <w:numId w:val="7"/>
+        </w:numPr>
+        <w:rPr/>
+      </w:pPr>
+      <w:r>
+        <w:rPr/>
+        <w:t>USB Kabel zum installieren der App, wenn nicht über Server installiert wird</w:t>
+      </w:r>
+    </w:p>
+    <w:p>
+      <w:pPr>
+        <w:pStyle w:val="FlietextTH"/>
+        <w:rPr/>
+      </w:pPr>
+      <w:r>
+        <w:rPr/>
+      </w:r>
+    </w:p>
+    <w:p>
+      <w:pPr>
+        <w:pStyle w:val="FlietextTH"/>
+        <w:numPr>
+          <w:ilvl w:val="0"/>
+          <w:numId w:val="3"/>
+        </w:numPr>
+        <w:rPr/>
+      </w:pPr>
+      <w:r>
+        <w:rPr/>
+        <w:t>Betriebsystem und Middleware, die vorab installiert sein muss (z.B. Windows 10, JRE 8 oder höher, Browser Chrome v55 oder höher, …&gt;</w:t>
+      </w:r>
+    </w:p>
+    <w:p>
+      <w:pPr>
+        <w:pStyle w:val="FlietextTH"/>
+        <w:numPr>
+          <w:ilvl w:val="0"/>
+          <w:numId w:val="3"/>
+        </w:numPr>
+        <w:rPr/>
+      </w:pPr>
+      <w:r>
+        <w:rPr/>
         <w:t>spezielle Vorkenntnisse, die der Benutzer mitbringen muss, weil sie in diesem Dokument nicht erläutert werden (bei einem System "BPMN-Editor" sollte der Benutzer die Notation BPMN kennen</w:t>
+      </w:r>
+    </w:p>
+    <w:p>
+      <w:pPr>
+        <w:pStyle w:val="Heading2"/>
+        <w:numPr>
+          <w:ilvl w:val="1"/>
+          <w:numId w:val="1"/>
+        </w:numPr>
+        <w:rPr/>
+      </w:pPr>
+      <w:r>
+        <w:rPr/>
+        <w:t>Systemvoraussetzung zum aufrufen im Browser:</w:t>
+      </w:r>
+    </w:p>
+    <w:p>
+      <w:pPr>
+        <w:pStyle w:val="FlietextTH"/>
+        <w:numPr>
+          <w:ilvl w:val="0"/>
+          <w:numId w:val="8"/>
+        </w:numPr>
+        <w:rPr/>
+      </w:pPr>
+      <w:r>
+        <w:rPr/>
+        <w:t>Internetfähiges Gerät</w:t>
+      </w:r>
+    </w:p>
+    <w:p>
+      <w:pPr>
+        <w:pStyle w:val="FlietextTH"/>
+        <w:numPr>
+          <w:ilvl w:val="0"/>
+          <w:numId w:val="8"/>
+        </w:numPr>
+        <w:rPr/>
+      </w:pPr>
+      <w:r>
+        <w:rPr/>
+        <w:t xml:space="preserve">Jeder halbwegs aktuelle Browser sollte für die Darstellung der App infrage kommen, empfohlen wird aber immer eine möglichst neue Version. </w:t>
+      </w:r>
+    </w:p>
+    <w:p>
+      <w:pPr>
+        <w:pStyle w:val="FlietextTH"/>
+        <w:rPr/>
+      </w:pPr>
+      <w:r>
+        <w:rPr/>
       </w:r>
     </w:p>
     <w:p>
@@ -1567,12 +1214,12 @@
         <w:contextualSpacing/>
         <w:rPr/>
       </w:pPr>
-      <w:bookmarkStart w:id="20" w:name="_Toc527032135"/>
+      <w:bookmarkStart w:id="9" w:name="_Toc527032135"/>
       <w:r>
         <w:rPr/>
         <w:t>Installation und Konfiguration</w:t>
       </w:r>
-      <w:bookmarkEnd w:id="20"/>
+      <w:bookmarkEnd w:id="9"/>
     </w:p>
     <w:p>
       <w:pPr>
@@ -1590,6 +1237,128 @@
     </w:p>
     <w:p>
       <w:pPr>
+        <w:pStyle w:val="Heading3"/>
+        <w:numPr>
+          <w:ilvl w:val="2"/>
+          <w:numId w:val="2"/>
+        </w:numPr>
+        <w:rPr/>
+      </w:pPr>
+      <w:r>
+        <w:rPr/>
+        <w:t>Installation auf Linux:</w:t>
+      </w:r>
+    </w:p>
+    <w:p>
+      <w:pPr>
+        <w:pStyle w:val="FlietextTH"/>
+        <w:numPr>
+          <w:ilvl w:val="0"/>
+          <w:numId w:val="0"/>
+        </w:numPr>
+        <w:ind w:left="596" w:hanging="0"/>
+        <w:rPr/>
+      </w:pPr>
+      <w:r>
+        <w:rPr/>
+        <w:t xml:space="preserve">Installation mit Paketmanager: </w:t>
+      </w:r>
+    </w:p>
+    <w:p>
+      <w:pPr>
+        <w:pStyle w:val="FlietextTH"/>
+        <w:numPr>
+          <w:ilvl w:val="0"/>
+          <w:numId w:val="0"/>
+        </w:numPr>
+        <w:ind w:left="680" w:hanging="0"/>
+        <w:rPr/>
+      </w:pPr>
+      <w:r>
+        <w:rPr/>
+        <w:t>pacman -S git</w:t>
+        <w:br/>
+        <w:t>apt-get install git</w:t>
+      </w:r>
+    </w:p>
+    <w:p>
+      <w:pPr>
+        <w:pStyle w:val="FlietextTH"/>
+        <w:numPr>
+          <w:ilvl w:val="0"/>
+          <w:numId w:val="0"/>
+        </w:numPr>
+        <w:ind w:left="596" w:hanging="0"/>
+        <w:rPr/>
+      </w:pPr>
+      <w:r>
+        <w:rPr/>
+        <w:t>für eine manuelle Installation oder Hilfe bei Problemen hier vorbeischauen:</w:t>
+      </w:r>
+    </w:p>
+    <w:p>
+      <w:pPr>
+        <w:pStyle w:val="FlietextTH"/>
+        <w:numPr>
+          <w:ilvl w:val="0"/>
+          <w:numId w:val="0"/>
+        </w:numPr>
+        <w:ind w:left="680" w:hanging="0"/>
+        <w:rPr/>
+      </w:pPr>
+      <w:bookmarkStart w:id="10" w:name="__DdeLink__299_789976576"/>
+      <w:r>
+        <w:rPr/>
+        <w:t>https://git-scm.com/downloads</w:t>
+      </w:r>
+      <w:bookmarkEnd w:id="10"/>
+    </w:p>
+    <w:p>
+      <w:pPr>
+        <w:pStyle w:val="Heading3"/>
+        <w:numPr>
+          <w:ilvl w:val="2"/>
+          <w:numId w:val="2"/>
+        </w:numPr>
+        <w:rPr/>
+      </w:pPr>
+      <w:r>
+        <w:rPr/>
+        <w:t>Installation auf Windows:</w:t>
+      </w:r>
+    </w:p>
+    <w:p>
+      <w:pPr>
+        <w:pStyle w:val="FlietextTH"/>
+        <w:numPr>
+          <w:ilvl w:val="0"/>
+          <w:numId w:val="0"/>
+        </w:numPr>
+        <w:ind w:left="596" w:hanging="0"/>
+        <w:rPr/>
+      </w:pPr>
+      <w:r>
+        <w:rPr/>
+        <w:t>Herunterladen und ausführen des Git Installers:</w:t>
+      </w:r>
+    </w:p>
+    <w:p>
+      <w:pPr>
+        <w:pStyle w:val="FlietextTH"/>
+        <w:numPr>
+          <w:ilvl w:val="0"/>
+          <w:numId w:val="0"/>
+        </w:numPr>
+        <w:ind w:left="680" w:hanging="0"/>
+        <w:rPr/>
+      </w:pPr>
+      <w:r>
+        <w:rPr/>
+        <w:t>https://git-scm.com/downloads</w:t>
+      </w:r>
+    </w:p>
+    <w:p>
+      <w:pPr>
         <w:pStyle w:val="Heading2"/>
         <w:numPr>
           <w:ilvl w:val="1"/>
@@ -1600,6 +1369,34 @@
       <w:r>
         <w:rPr/>
         <w:t>Datenbank (MariaDB)</w:t>
+      </w:r>
+    </w:p>
+    <w:p>
+      <w:pPr>
+        <w:pStyle w:val="Heading3"/>
+        <w:numPr>
+          <w:ilvl w:val="2"/>
+          <w:numId w:val="2"/>
+        </w:numPr>
+        <w:rPr/>
+      </w:pPr>
+      <w:r>
+        <w:rPr/>
+        <w:t>Installation unter Linux:</w:t>
+      </w:r>
+    </w:p>
+    <w:p>
+      <w:pPr>
+        <w:pStyle w:val="FlietextTH"/>
+        <w:numPr>
+          <w:ilvl w:val="0"/>
+          <w:numId w:val="0"/>
+        </w:numPr>
+        <w:ind w:left="596" w:hanging="0"/>
+        <w:rPr/>
+      </w:pPr>
+      <w:r>
+        <w:rPr/>
       </w:r>
     </w:p>
     <w:p>
@@ -1668,12 +1465,12 @@
         <w:contextualSpacing/>
         <w:rPr/>
       </w:pPr>
-      <w:bookmarkStart w:id="21" w:name="_Toc527032136"/>
+      <w:bookmarkStart w:id="11" w:name="_Toc527032136"/>
       <w:r>
         <w:rPr/>
         <w:t>Start</w:t>
       </w:r>
-      <w:bookmarkEnd w:id="21"/>
+      <w:bookmarkEnd w:id="11"/>
       <w:r>
         <w:rPr/>
         <w:t xml:space="preserve"> </w:t>
@@ -1700,12 +1497,12 @@
         <w:contextualSpacing/>
         <w:rPr/>
       </w:pPr>
-      <w:bookmarkStart w:id="22" w:name="_Toc527032137"/>
+      <w:bookmarkStart w:id="12" w:name="_Toc527032137"/>
       <w:r>
         <w:rPr/>
         <w:t>Bedienung</w:t>
       </w:r>
-      <w:bookmarkEnd w:id="22"/>
+      <w:bookmarkEnd w:id="12"/>
     </w:p>
     <w:p>
       <w:pPr>
@@ -1746,24 +1543,24 @@
       </w:tabs>
       <w:rPr/>
     </w:pPr>
-    <w:bookmarkStart w:id="33" w:name="OLE_LINK46"/>
-    <w:bookmarkStart w:id="34" w:name="OLE_LINK45"/>
-    <w:bookmarkStart w:id="35" w:name="OLE_LINK19"/>
-    <w:bookmarkStart w:id="36" w:name="OLE_LINK18"/>
-    <w:bookmarkStart w:id="37" w:name="OLE_LINK17"/>
-    <w:bookmarkStart w:id="38" w:name="OLE_LINK8"/>
-    <w:bookmarkStart w:id="39" w:name="OLE_LINK7"/>
+    <w:bookmarkStart w:id="21" w:name="OLE_LINK45"/>
+    <w:bookmarkStart w:id="22" w:name="OLE_LINK46"/>
+    <w:bookmarkStart w:id="23" w:name="OLE_LINK19"/>
+    <w:bookmarkStart w:id="24" w:name="OLE_LINK18"/>
+    <w:bookmarkStart w:id="25" w:name="OLE_LINK17"/>
+    <w:bookmarkStart w:id="26" w:name="OLE_LINK8"/>
+    <w:bookmarkStart w:id="27" w:name="OLE_LINK7"/>
     <w:r>
       <w:rPr/>
       <w:t>TH Köln</w:t>
     </w:r>
-    <w:bookmarkEnd w:id="33"/>
-    <w:bookmarkEnd w:id="34"/>
-    <w:bookmarkEnd w:id="35"/>
-    <w:bookmarkEnd w:id="36"/>
-    <w:bookmarkEnd w:id="37"/>
-    <w:bookmarkEnd w:id="38"/>
-    <w:bookmarkEnd w:id="39"/>
+    <w:bookmarkEnd w:id="21"/>
+    <w:bookmarkEnd w:id="22"/>
+    <w:bookmarkEnd w:id="23"/>
+    <w:bookmarkEnd w:id="24"/>
+    <w:bookmarkEnd w:id="25"/>
+    <w:bookmarkEnd w:id="26"/>
+    <w:bookmarkEnd w:id="27"/>
   </w:p>
 </w:ftr>
 </file>
@@ -1776,7 +1573,7 @@
       <w:widowControl/>
       <w:suppressAutoHyphens w:val="false"/>
       <w:bidi w:val="0"/>
-      <w:spacing w:lineRule="auto" w:line="292" w:before="0" w:after="120"/>
+      <w:spacing w:lineRule="auto" w:line="290" w:before="0" w:after="120"/>
       <w:jc w:val="left"/>
       <w:rPr/>
     </w:pPr>
@@ -1795,19 +1592,19 @@
           <wp:effectExtent l="0" t="0" r="0" b="0"/>
           <wp:wrapTight wrapText="bothSides">
             <wp:wrapPolygon edited="0">
-              <wp:start x="-67" y="0"/>
-              <wp:lineTo x="-67" y="21035"/>
-              <wp:lineTo x="8065" y="21035"/>
-              <wp:lineTo x="9469" y="21035"/>
-              <wp:lineTo x="13112" y="21035"/>
-              <wp:lineTo x="13392" y="16928"/>
-              <wp:lineTo x="11149" y="16418"/>
-              <wp:lineTo x="21238" y="12821"/>
-              <wp:lineTo x="21238" y="8204"/>
-              <wp:lineTo x="19000" y="6661"/>
-              <wp:lineTo x="19000" y="1021"/>
-              <wp:lineTo x="12833" y="0"/>
-              <wp:lineTo x="-67" y="0"/>
+              <wp:start x="-131" y="0"/>
+              <wp:lineTo x="-131" y="20967"/>
+              <wp:lineTo x="8021" y="20967"/>
+              <wp:lineTo x="9432" y="20967"/>
+              <wp:lineTo x="13085" y="20967"/>
+              <wp:lineTo x="13365" y="16870"/>
+              <wp:lineTo x="11116" y="16368"/>
+              <wp:lineTo x="21233" y="12783"/>
+              <wp:lineTo x="21233" y="8174"/>
+              <wp:lineTo x="18989" y="6631"/>
+              <wp:lineTo x="18989" y="1011"/>
+              <wp:lineTo x="12805" y="0"/>
+              <wp:lineTo x="-131" y="0"/>
             </wp:wrapPolygon>
           </wp:wrapTight>
           <wp:docPr id="4" name="Grafik 12" descr="Logo TH Köln"/>
@@ -1870,16 +1667,15 @@
     </w:r>
     <w:r>
       <w:rPr/>
-      <w:instrText> PAGE \* ARABIC </w:instrText>
+      <w:instrText> PAGE </w:instrText>
     </w:r>
     <w:r>
       <w:rPr/>
       <w:fldChar w:fldCharType="separate"/>
     </w:r>
-    <w:bookmarkStart w:id="23" w:name="Projekttitel"/>
     <w:r>
       <w:rPr/>
-      <w:t>7</w:t>
+      <w:t>0</w:t>
     </w:r>
     <w:r>
       <w:rPr/>
@@ -1906,16 +1702,15 @@
     </w:r>
     <w:r>
       <w:rPr/>
-      <w:instrText> REF "Projekttitel" </w:instrText>
+      <w:instrText> REF __RefHeading___Toc265_789976576 \h </w:instrText>
     </w:r>
     <w:r>
       <w:rPr/>
       <w:fldChar w:fldCharType="separate"/>
     </w:r>
-    <w:bookmarkStart w:id="24" w:name="Projekttitel"/>
     <w:r>
       <w:rPr/>
-      <w:t>sdfsdfsdf</w:t>
+      <w:t>Driving-E-Car</w:t>
     </w:r>
     <w:r>
       <w:rPr/>
@@ -1950,7 +1745,7 @@
               <wp:positionV relativeFrom="page">
                 <wp:posOffset>666115</wp:posOffset>
               </wp:positionV>
-              <wp:extent cx="5638800" cy="50165"/>
+              <wp:extent cx="5639435" cy="50800"/>
               <wp:effectExtent l="0" t="0" r="635" b="7620"/>
               <wp:wrapNone/>
               <wp:docPr id="3" name="Gruppieren 2"/>
@@ -1961,7 +1756,7 @@
                     <wpg:grpSpPr>
                       <a:xfrm>
                         <a:off x="0" y="0"/>
-                        <a:ext cx="5638320" cy="49680"/>
+                        <a:ext cx="5638680" cy="50040"/>
                       </a:xfrm>
                     </wpg:grpSpPr>
                     <wps:wsp>
@@ -1969,7 +1764,7 @@
                       <wps:spPr>
                         <a:xfrm>
                           <a:off x="0" y="0"/>
-                          <a:ext cx="1881360" cy="49680"/>
+                          <a:ext cx="1881360" cy="50040"/>
                         </a:xfrm>
                         <a:prstGeom prst="rect">
                           <a:avLst/>
@@ -2001,8 +1796,8 @@
                       <wps:cNvSpPr/>
                       <wps:spPr>
                         <a:xfrm>
-                          <a:off x="1878480" y="0"/>
-                          <a:ext cx="1881360" cy="48960"/>
+                          <a:off x="1878840" y="0"/>
+                          <a:ext cx="1881000" cy="49680"/>
                         </a:xfrm>
                         <a:prstGeom prst="rect">
                           <a:avLst/>
@@ -2034,8 +1829,8 @@
                       <wps:cNvSpPr/>
                       <wps:spPr>
                         <a:xfrm>
-                          <a:off x="3757320" y="0"/>
-                          <a:ext cx="1881000" cy="48960"/>
+                          <a:off x="3758040" y="0"/>
+                          <a:ext cx="1881000" cy="49680"/>
                         </a:xfrm>
                         <a:prstGeom prst="rect">
                           <a:avLst/>
@@ -2071,18 +1866,18 @@
         </mc:Choice>
         <mc:Fallback>
           <w:pict>
-            <v:group id="shape_0" alt="Gruppieren 2" style="position:absolute;margin-left:75.15pt;margin-top:52.45pt;width:443.95pt;height:3.9pt" coordorigin="1503,1049" coordsize="8879,78">
-              <v:rect id="shape_0" ID="Rechteck 5" fillcolor="#c60c0f" stroked="f" style="position:absolute;left:1503;top:1049;width:2962;height:77;mso-position-horizontal-relative:page;mso-position-vertical-relative:page">
+            <v:group id="shape_0" alt="Gruppieren 2" style="position:absolute;margin-left:75.15pt;margin-top:52.45pt;width:444pt;height:3.95pt" coordorigin="1503,1049" coordsize="8880,79">
+              <v:rect id="shape_0" fillcolor="#c60c0f" stroked="f" style="position:absolute;left:1503;top:1049;width:2962;height:78;mso-position-horizontal-relative:page;mso-position-vertical-relative:page">
                 <w10:wrap type="none"/>
                 <v:fill o:detectmouseclick="t" type="solid" color2="#39f3f0"/>
                 <v:stroke color="#3465a4" weight="25560" joinstyle="round" endcap="flat"/>
               </v:rect>
-              <v:rect id="shape_0" ID="Rechteck 7" fillcolor="#ea5b0c" stroked="f" style="position:absolute;left:4461;top:1049;width:2962;height:76;mso-position-horizontal-relative:page;mso-position-vertical-relative:page">
+              <v:rect id="shape_0" fillcolor="#ea5b0c" stroked="f" style="position:absolute;left:4462;top:1049;width:2961;height:77;mso-position-horizontal-relative:page;mso-position-vertical-relative:page">
                 <w10:wrap type="none"/>
                 <v:fill o:detectmouseclick="t" type="solid" color2="#15a4f3"/>
                 <v:stroke color="#3465a4" weight="25560" joinstyle="round" endcap="flat"/>
               </v:rect>
-              <v:rect id="shape_0" ID="Rechteck 8" fillcolor="#b62584" stroked="f" style="position:absolute;left:7420;top:1049;width:2961;height:76;mso-position-horizontal-relative:page;mso-position-vertical-relative:page">
+              <v:rect id="shape_0" fillcolor="#b62584" stroked="f" style="position:absolute;left:7421;top:1049;width:2961;height:77;mso-position-horizontal-relative:page;mso-position-vertical-relative:page">
                 <w10:wrap type="none"/>
                 <v:fill o:detectmouseclick="t" type="solid" color2="#49da7b"/>
                 <v:stroke color="#3465a4" weight="25560" joinstyle="round" endcap="flat"/>
@@ -2092,18 +1887,18 @@
         </mc:Fallback>
       </mc:AlternateContent>
     </w:r>
-    <w:bookmarkStart w:id="25" w:name="OLE_LINK11"/>
-    <w:bookmarkStart w:id="26" w:name="OLE_LINK10"/>
-    <w:bookmarkStart w:id="27" w:name="OLE_LINK9"/>
-    <w:bookmarkStart w:id="28" w:name="OLE_LINK3"/>
-    <w:bookmarkStart w:id="29" w:name="OLE_LINK11"/>
-    <w:bookmarkStart w:id="30" w:name="OLE_LINK10"/>
-    <w:bookmarkStart w:id="31" w:name="OLE_LINK9"/>
-    <w:bookmarkStart w:id="32" w:name="OLE_LINK3"/>
-    <w:bookmarkEnd w:id="29"/>
-    <w:bookmarkEnd w:id="30"/>
-    <w:bookmarkEnd w:id="31"/>
-    <w:bookmarkEnd w:id="32"/>
+    <w:bookmarkStart w:id="13" w:name="OLE_LINK3"/>
+    <w:bookmarkStart w:id="14" w:name="OLE_LINK9"/>
+    <w:bookmarkStart w:id="15" w:name="OLE_LINK10"/>
+    <w:bookmarkStart w:id="16" w:name="OLE_LINK11"/>
+    <w:bookmarkStart w:id="17" w:name="OLE_LINK3"/>
+    <w:bookmarkStart w:id="18" w:name="OLE_LINK9"/>
+    <w:bookmarkStart w:id="19" w:name="OLE_LINK10"/>
+    <w:bookmarkStart w:id="20" w:name="OLE_LINK11"/>
+    <w:bookmarkEnd w:id="17"/>
+    <w:bookmarkEnd w:id="18"/>
+    <w:bookmarkEnd w:id="19"/>
+    <w:bookmarkEnd w:id="20"/>
   </w:p>
 </w:hdr>
 </file>
@@ -2112,7 +1907,7 @@
 <w:numbering xmlns:w="http://schemas.openxmlformats.org/wordprocessingml/2006/main" xmlns:o="urn:schemas-microsoft-com:office:office" xmlns:r="http://schemas.openxmlformats.org/officeDocument/2006/relationships" xmlns:v="urn:schemas-microsoft-com:vml">
   <w:abstractNum w:abstractNumId="1">
     <w:lvl w:ilvl="0">
-      <w:start w:val="1"/>
+      <w:start w:val="2"/>
       <w:pStyle w:val="Heading1"/>
       <w:numFmt w:val="decimal"/>
       <w:lvlText w:val="%1"/>
@@ -2125,7 +1920,7 @@
       </w:pPr>
     </w:lvl>
     <w:lvl w:ilvl="1">
-      <w:start w:val="1"/>
+      <w:start w:val="5"/>
       <w:pStyle w:val="Heading2"/>
       <w:numFmt w:val="decimal"/>
       <w:lvlText w:val="%1.%2"/>
@@ -2311,9 +2106,128 @@
   </w:abstractNum>
   <w:abstractNum w:abstractNumId="3">
     <w:lvl w:ilvl="0">
-      <w:start w:val="1"/>
+      <w:start w:val="13"/>
       <w:numFmt w:val="bullet"/>
-      <w:lvlText w:val="-"/>
+      <w:lvlText w:val=""/>
+      <w:lvlJc w:val="left"/>
+      <w:pPr>
+        <w:ind w:left="720" w:hanging="360"/>
+      </w:pPr>
+      <w:rPr>
+        <w:rFonts w:ascii="Symbol" w:hAnsi="Symbol" w:cs="Symbol" w:hint="default"/>
+        <w:rFonts w:cs="Times New Roman"/>
+      </w:rPr>
+    </w:lvl>
+    <w:lvl w:ilvl="1">
+      <w:start w:val="1"/>
+      <w:numFmt w:val="bullet"/>
+      <w:lvlText w:val="o"/>
+      <w:lvlJc w:val="left"/>
+      <w:pPr>
+        <w:ind w:left="1440" w:hanging="360"/>
+      </w:pPr>
+      <w:rPr>
+        <w:rFonts w:ascii="Courier New" w:hAnsi="Courier New" w:cs="Courier New" w:hint="default"/>
+        <w:rFonts w:cs="Courier New"/>
+      </w:rPr>
+    </w:lvl>
+    <w:lvl w:ilvl="2">
+      <w:start w:val="1"/>
+      <w:numFmt w:val="bullet"/>
+      <w:lvlText w:val=""/>
+      <w:lvlJc w:val="left"/>
+      <w:pPr>
+        <w:ind w:left="2160" w:hanging="360"/>
+      </w:pPr>
+      <w:rPr>
+        <w:rFonts w:ascii="Wingdings" w:hAnsi="Wingdings" w:cs="Wingdings" w:hint="default"/>
+        <w:rFonts w:cs="Wingdings"/>
+      </w:rPr>
+    </w:lvl>
+    <w:lvl w:ilvl="3">
+      <w:start w:val="1"/>
+      <w:numFmt w:val="bullet"/>
+      <w:lvlText w:val=""/>
+      <w:lvlJc w:val="left"/>
+      <w:pPr>
+        <w:ind w:left="2880" w:hanging="360"/>
+      </w:pPr>
+      <w:rPr>
+        <w:rFonts w:ascii="Symbol" w:hAnsi="Symbol" w:cs="Symbol" w:hint="default"/>
+        <w:rFonts w:cs="Symbol"/>
+      </w:rPr>
+    </w:lvl>
+    <w:lvl w:ilvl="4">
+      <w:start w:val="1"/>
+      <w:numFmt w:val="bullet"/>
+      <w:lvlText w:val="o"/>
+      <w:lvlJc w:val="left"/>
+      <w:pPr>
+        <w:ind w:left="3600" w:hanging="360"/>
+      </w:pPr>
+      <w:rPr>
+        <w:rFonts w:ascii="Courier New" w:hAnsi="Courier New" w:cs="Courier New" w:hint="default"/>
+        <w:rFonts w:cs="Courier New"/>
+      </w:rPr>
+    </w:lvl>
+    <w:lvl w:ilvl="5">
+      <w:start w:val="1"/>
+      <w:numFmt w:val="bullet"/>
+      <w:lvlText w:val=""/>
+      <w:lvlJc w:val="left"/>
+      <w:pPr>
+        <w:ind w:left="4320" w:hanging="360"/>
+      </w:pPr>
+      <w:rPr>
+        <w:rFonts w:ascii="Wingdings" w:hAnsi="Wingdings" w:cs="Wingdings" w:hint="default"/>
+        <w:rFonts w:cs="Wingdings"/>
+      </w:rPr>
+    </w:lvl>
+    <w:lvl w:ilvl="6">
+      <w:start w:val="1"/>
+      <w:numFmt w:val="bullet"/>
+      <w:lvlText w:val=""/>
+      <w:lvlJc w:val="left"/>
+      <w:pPr>
+        <w:ind w:left="5040" w:hanging="360"/>
+      </w:pPr>
+      <w:rPr>
+        <w:rFonts w:ascii="Symbol" w:hAnsi="Symbol" w:cs="Symbol" w:hint="default"/>
+        <w:rFonts w:cs="Symbol"/>
+      </w:rPr>
+    </w:lvl>
+    <w:lvl w:ilvl="7">
+      <w:start w:val="1"/>
+      <w:numFmt w:val="bullet"/>
+      <w:lvlText w:val="o"/>
+      <w:lvlJc w:val="left"/>
+      <w:pPr>
+        <w:ind w:left="5760" w:hanging="360"/>
+      </w:pPr>
+      <w:rPr>
+        <w:rFonts w:ascii="Courier New" w:hAnsi="Courier New" w:cs="Courier New" w:hint="default"/>
+        <w:rFonts w:cs="Courier New"/>
+      </w:rPr>
+    </w:lvl>
+    <w:lvl w:ilvl="8">
+      <w:start w:val="1"/>
+      <w:numFmt w:val="bullet"/>
+      <w:lvlText w:val=""/>
+      <w:lvlJc w:val="left"/>
+      <w:pPr>
+        <w:ind w:left="6480" w:hanging="360"/>
+      </w:pPr>
+      <w:rPr>
+        <w:rFonts w:ascii="Wingdings" w:hAnsi="Wingdings" w:cs="Wingdings" w:hint="default"/>
+        <w:rFonts w:cs="Wingdings"/>
+      </w:rPr>
+    </w:lvl>
+  </w:abstractNum>
+  <w:abstractNum w:abstractNumId="4">
+    <w:lvl w:ilvl="0">
+      <w:start w:val="1"/>
+      <w:numFmt w:val="bullet"/>
+      <w:lvlText w:val=""/>
       <w:lvlJc w:val="left"/>
       <w:pPr>
         <w:tabs>
@@ -2322,14 +2236,30 @@
         <w:ind w:left="720" w:hanging="360"/>
       </w:pPr>
       <w:rPr>
-        <w:rFonts w:ascii="Arial" w:hAnsi="Arial" w:cs="Arial" w:hint="default"/>
-        <w:rFonts w:cs="Times New Roman"/>
+        <w:rFonts w:ascii="Symbol" w:hAnsi="Symbol" w:cs="Symbol" w:hint="default"/>
+        <w:rFonts w:cs="OpenSymbol"/>
       </w:rPr>
     </w:lvl>
     <w:lvl w:ilvl="1">
       <w:start w:val="1"/>
       <w:numFmt w:val="bullet"/>
-      <w:lvlText w:val="o"/>
+      <w:lvlText w:val="◦"/>
+      <w:lvlJc w:val="left"/>
+      <w:pPr>
+        <w:tabs>
+          <w:tab w:val="num" w:pos="1080"/>
+        </w:tabs>
+        <w:ind w:left="1080" w:hanging="360"/>
+      </w:pPr>
+      <w:rPr>
+        <w:rFonts w:ascii="OpenSymbol" w:hAnsi="OpenSymbol" w:cs="OpenSymbol" w:hint="default"/>
+        <w:rFonts w:cs="OpenSymbol"/>
+      </w:rPr>
+    </w:lvl>
+    <w:lvl w:ilvl="2">
+      <w:start w:val="1"/>
+      <w:numFmt w:val="bullet"/>
+      <w:lvlText w:val="▪"/>
       <w:lvlJc w:val="left"/>
       <w:pPr>
         <w:tabs>
@@ -2338,14 +2268,30 @@
         <w:ind w:left="1440" w:hanging="360"/>
       </w:pPr>
       <w:rPr>
-        <w:rFonts w:ascii="Courier New" w:hAnsi="Courier New" w:cs="Courier New" w:hint="default"/>
-        <w:rFonts w:cs="Times New Roman"/>
-      </w:rPr>
-    </w:lvl>
-    <w:lvl w:ilvl="2">
+        <w:rFonts w:ascii="OpenSymbol" w:hAnsi="OpenSymbol" w:cs="OpenSymbol" w:hint="default"/>
+        <w:rFonts w:cs="OpenSymbol"/>
+      </w:rPr>
+    </w:lvl>
+    <w:lvl w:ilvl="3">
       <w:start w:val="1"/>
       <w:numFmt w:val="bullet"/>
-      <w:lvlText w:val=""/>
+      <w:lvlText w:val=""/>
+      <w:lvlJc w:val="left"/>
+      <w:pPr>
+        <w:tabs>
+          <w:tab w:val="num" w:pos="1800"/>
+        </w:tabs>
+        <w:ind w:left="1800" w:hanging="360"/>
+      </w:pPr>
+      <w:rPr>
+        <w:rFonts w:ascii="Symbol" w:hAnsi="Symbol" w:cs="Symbol" w:hint="default"/>
+        <w:rFonts w:cs="OpenSymbol"/>
+      </w:rPr>
+    </w:lvl>
+    <w:lvl w:ilvl="4">
+      <w:start w:val="1"/>
+      <w:numFmt w:val="bullet"/>
+      <w:lvlText w:val="◦"/>
       <w:lvlJc w:val="left"/>
       <w:pPr>
         <w:tabs>
@@ -2354,10 +2300,27 @@
         <w:ind w:left="2160" w:hanging="360"/>
       </w:pPr>
       <w:rPr>
-        <w:rFonts w:ascii="Wingdings" w:hAnsi="Wingdings" w:cs="Wingdings" w:hint="default"/>
-      </w:rPr>
-    </w:lvl>
-    <w:lvl w:ilvl="3">
+        <w:rFonts w:ascii="OpenSymbol" w:hAnsi="OpenSymbol" w:cs="OpenSymbol" w:hint="default"/>
+        <w:rFonts w:cs="OpenSymbol"/>
+      </w:rPr>
+    </w:lvl>
+    <w:lvl w:ilvl="5">
+      <w:start w:val="1"/>
+      <w:numFmt w:val="bullet"/>
+      <w:lvlText w:val="▪"/>
+      <w:lvlJc w:val="left"/>
+      <w:pPr>
+        <w:tabs>
+          <w:tab w:val="num" w:pos="2520"/>
+        </w:tabs>
+        <w:ind w:left="2520" w:hanging="360"/>
+      </w:pPr>
+      <w:rPr>
+        <w:rFonts w:ascii="OpenSymbol" w:hAnsi="OpenSymbol" w:cs="OpenSymbol" w:hint="default"/>
+        <w:rFonts w:cs="OpenSymbol"/>
+      </w:rPr>
+    </w:lvl>
+    <w:lvl w:ilvl="6">
       <w:start w:val="1"/>
       <w:numFmt w:val="bullet"/>
       <w:lvlText w:val=""/>
@@ -2370,12 +2333,29 @@
       </w:pPr>
       <w:rPr>
         <w:rFonts w:ascii="Symbol" w:hAnsi="Symbol" w:cs="Symbol" w:hint="default"/>
-      </w:rPr>
-    </w:lvl>
-    <w:lvl w:ilvl="4">
+        <w:rFonts w:cs="OpenSymbol"/>
+      </w:rPr>
+    </w:lvl>
+    <w:lvl w:ilvl="7">
       <w:start w:val="1"/>
       <w:numFmt w:val="bullet"/>
-      <w:lvlText w:val="o"/>
+      <w:lvlText w:val="◦"/>
+      <w:lvlJc w:val="left"/>
+      <w:pPr>
+        <w:tabs>
+          <w:tab w:val="num" w:pos="3240"/>
+        </w:tabs>
+        <w:ind w:left="3240" w:hanging="360"/>
+      </w:pPr>
+      <w:rPr>
+        <w:rFonts w:ascii="OpenSymbol" w:hAnsi="OpenSymbol" w:cs="OpenSymbol" w:hint="default"/>
+        <w:rFonts w:cs="OpenSymbol"/>
+      </w:rPr>
+    </w:lvl>
+    <w:lvl w:ilvl="8">
+      <w:start w:val="1"/>
+      <w:numFmt w:val="bullet"/>
+      <w:lvlText w:val="▪"/>
       <w:lvlJc w:val="left"/>
       <w:pPr>
         <w:tabs>
@@ -2384,183 +2364,592 @@
         <w:ind w:left="3600" w:hanging="360"/>
       </w:pPr>
       <w:rPr>
-        <w:rFonts w:ascii="Courier New" w:hAnsi="Courier New" w:cs="Courier New" w:hint="default"/>
-        <w:rFonts w:cs="Times New Roman"/>
-      </w:rPr>
-    </w:lvl>
-    <w:lvl w:ilvl="5">
-      <w:start w:val="1"/>
-      <w:numFmt w:val="bullet"/>
-      <w:lvlText w:val=""/>
-      <w:lvlJc w:val="left"/>
-      <w:pPr>
-        <w:tabs>
-          <w:tab w:val="num" w:pos="4320"/>
-        </w:tabs>
-        <w:ind w:left="4320" w:hanging="360"/>
-      </w:pPr>
-      <w:rPr>
-        <w:rFonts w:ascii="Wingdings" w:hAnsi="Wingdings" w:cs="Wingdings" w:hint="default"/>
-      </w:rPr>
-    </w:lvl>
-    <w:lvl w:ilvl="6">
+        <w:rFonts w:ascii="OpenSymbol" w:hAnsi="OpenSymbol" w:cs="OpenSymbol" w:hint="default"/>
+        <w:rFonts w:cs="OpenSymbol"/>
+      </w:rPr>
+    </w:lvl>
+  </w:abstractNum>
+  <w:abstractNum w:abstractNumId="5">
+    <w:lvl w:ilvl="0">
       <w:start w:val="1"/>
       <w:numFmt w:val="bullet"/>
       <w:lvlText w:val=""/>
       <w:lvlJc w:val="left"/>
       <w:pPr>
         <w:tabs>
-          <w:tab w:val="num" w:pos="5040"/>
+          <w:tab w:val="num" w:pos="720"/>
         </w:tabs>
-        <w:ind w:left="5040" w:hanging="360"/>
+        <w:ind w:left="720" w:hanging="360"/>
       </w:pPr>
       <w:rPr>
         <w:rFonts w:ascii="Symbol" w:hAnsi="Symbol" w:cs="Symbol" w:hint="default"/>
-      </w:rPr>
-    </w:lvl>
-    <w:lvl w:ilvl="7">
+        <w:rFonts w:cs="OpenSymbol"/>
+      </w:rPr>
+    </w:lvl>
+    <w:lvl w:ilvl="1">
       <w:start w:val="1"/>
       <w:numFmt w:val="bullet"/>
-      <w:lvlText w:val="o"/>
+      <w:lvlText w:val="◦"/>
       <w:lvlJc w:val="left"/>
       <w:pPr>
         <w:tabs>
-          <w:tab w:val="num" w:pos="5760"/>
+          <w:tab w:val="num" w:pos="1080"/>
         </w:tabs>
-        <w:ind w:left="5760" w:hanging="360"/>
-      </w:pPr>
-      <w:rPr>
-        <w:rFonts w:ascii="Courier New" w:hAnsi="Courier New" w:cs="Courier New" w:hint="default"/>
-        <w:rFonts w:cs="Times New Roman"/>
-      </w:rPr>
-    </w:lvl>
-    <w:lvl w:ilvl="8">
+        <w:ind w:left="1080" w:hanging="360"/>
+      </w:pPr>
+      <w:rPr>
+        <w:rFonts w:ascii="OpenSymbol" w:hAnsi="OpenSymbol" w:cs="OpenSymbol" w:hint="default"/>
+        <w:rFonts w:cs="OpenSymbol"/>
+      </w:rPr>
+    </w:lvl>
+    <w:lvl w:ilvl="2">
       <w:start w:val="1"/>
       <w:numFmt w:val="bullet"/>
-      <w:lvlText w:val=""/>
+      <w:lvlText w:val="▪"/>
       <w:lvlJc w:val="left"/>
       <w:pPr>
         <w:tabs>
-          <w:tab w:val="num" w:pos="6480"/>
+          <w:tab w:val="num" w:pos="1440"/>
         </w:tabs>
-        <w:ind w:left="6480" w:hanging="360"/>
-      </w:pPr>
-      <w:rPr>
-        <w:rFonts w:ascii="Wingdings" w:hAnsi="Wingdings" w:cs="Wingdings" w:hint="default"/>
-      </w:rPr>
-    </w:lvl>
-  </w:abstractNum>
-  <w:abstractNum w:abstractNumId="4">
-    <w:lvl w:ilvl="0">
-      <w:start w:val="13"/>
+        <w:ind w:left="1440" w:hanging="360"/>
+      </w:pPr>
+      <w:rPr>
+        <w:rFonts w:ascii="OpenSymbol" w:hAnsi="OpenSymbol" w:cs="OpenSymbol" w:hint="default"/>
+        <w:rFonts w:cs="OpenSymbol"/>
+      </w:rPr>
+    </w:lvl>
+    <w:lvl w:ilvl="3">
+      <w:start w:val="1"/>
       <w:numFmt w:val="bullet"/>
       <w:lvlText w:val=""/>
       <w:lvlJc w:val="left"/>
       <w:pPr>
-        <w:ind w:left="720" w:hanging="360"/>
+        <w:tabs>
+          <w:tab w:val="num" w:pos="1800"/>
+        </w:tabs>
+        <w:ind w:left="1800" w:hanging="360"/>
       </w:pPr>
       <w:rPr>
         <w:rFonts w:ascii="Symbol" w:hAnsi="Symbol" w:cs="Symbol" w:hint="default"/>
-        <w:rFonts w:cs="Times New Roman"/>
-      </w:rPr>
-    </w:lvl>
-    <w:lvl w:ilvl="1">
+        <w:rFonts w:cs="OpenSymbol"/>
+      </w:rPr>
+    </w:lvl>
+    <w:lvl w:ilvl="4">
       <w:start w:val="1"/>
       <w:numFmt w:val="bullet"/>
-      <w:lvlText w:val="o"/>
-      <w:lvlJc w:val="left"/>
-      <w:pPr>
-        <w:ind w:left="1440" w:hanging="360"/>
-      </w:pPr>
-      <w:rPr>
-        <w:rFonts w:ascii="Courier New" w:hAnsi="Courier New" w:cs="Courier New" w:hint="default"/>
-        <w:rFonts w:cs="Courier New"/>
-      </w:rPr>
-    </w:lvl>
-    <w:lvl w:ilvl="2">
+      <w:lvlText w:val="◦"/>
+      <w:lvlJc w:val="left"/>
+      <w:pPr>
+        <w:tabs>
+          <w:tab w:val="num" w:pos="2160"/>
+        </w:tabs>
+        <w:ind w:left="2160" w:hanging="360"/>
+      </w:pPr>
+      <w:rPr>
+        <w:rFonts w:ascii="OpenSymbol" w:hAnsi="OpenSymbol" w:cs="OpenSymbol" w:hint="default"/>
+        <w:rFonts w:cs="OpenSymbol"/>
+      </w:rPr>
+    </w:lvl>
+    <w:lvl w:ilvl="5">
       <w:start w:val="1"/>
       <w:numFmt w:val="bullet"/>
-      <w:lvlText w:val=""/>
-      <w:lvlJc w:val="left"/>
-      <w:pPr>
-        <w:ind w:left="2160" w:hanging="360"/>
-      </w:pPr>
-      <w:rPr>
-        <w:rFonts w:ascii="Wingdings" w:hAnsi="Wingdings" w:cs="Wingdings" w:hint="default"/>
-      </w:rPr>
-    </w:lvl>
-    <w:lvl w:ilvl="3">
+      <w:lvlText w:val="▪"/>
+      <w:lvlJc w:val="left"/>
+      <w:pPr>
+        <w:tabs>
+          <w:tab w:val="num" w:pos="2520"/>
+        </w:tabs>
+        <w:ind w:left="2520" w:hanging="360"/>
+      </w:pPr>
+      <w:rPr>
+        <w:rFonts w:ascii="OpenSymbol" w:hAnsi="OpenSymbol" w:cs="OpenSymbol" w:hint="default"/>
+        <w:rFonts w:cs="OpenSymbol"/>
+      </w:rPr>
+    </w:lvl>
+    <w:lvl w:ilvl="6">
       <w:start w:val="1"/>
       <w:numFmt w:val="bullet"/>
       <w:lvlText w:val=""/>
       <w:lvlJc w:val="left"/>
       <w:pPr>
+        <w:tabs>
+          <w:tab w:val="num" w:pos="2880"/>
+        </w:tabs>
         <w:ind w:left="2880" w:hanging="360"/>
       </w:pPr>
       <w:rPr>
         <w:rFonts w:ascii="Symbol" w:hAnsi="Symbol" w:cs="Symbol" w:hint="default"/>
-      </w:rPr>
-    </w:lvl>
-    <w:lvl w:ilvl="4">
+        <w:rFonts w:cs="OpenSymbol"/>
+      </w:rPr>
+    </w:lvl>
+    <w:lvl w:ilvl="7">
       <w:start w:val="1"/>
       <w:numFmt w:val="bullet"/>
-      <w:lvlText w:val="o"/>
-      <w:lvlJc w:val="left"/>
-      <w:pPr>
+      <w:lvlText w:val="◦"/>
+      <w:lvlJc w:val="left"/>
+      <w:pPr>
+        <w:tabs>
+          <w:tab w:val="num" w:pos="3240"/>
+        </w:tabs>
+        <w:ind w:left="3240" w:hanging="360"/>
+      </w:pPr>
+      <w:rPr>
+        <w:rFonts w:ascii="OpenSymbol" w:hAnsi="OpenSymbol" w:cs="OpenSymbol" w:hint="default"/>
+        <w:rFonts w:cs="OpenSymbol"/>
+      </w:rPr>
+    </w:lvl>
+    <w:lvl w:ilvl="8">
+      <w:start w:val="1"/>
+      <w:numFmt w:val="bullet"/>
+      <w:lvlText w:val="▪"/>
+      <w:lvlJc w:val="left"/>
+      <w:pPr>
+        <w:tabs>
+          <w:tab w:val="num" w:pos="3600"/>
+        </w:tabs>
         <w:ind w:left="3600" w:hanging="360"/>
       </w:pPr>
       <w:rPr>
-        <w:rFonts w:ascii="Courier New" w:hAnsi="Courier New" w:cs="Courier New" w:hint="default"/>
-        <w:rFonts w:cs="Courier New"/>
-      </w:rPr>
-    </w:lvl>
-    <w:lvl w:ilvl="5">
-      <w:start w:val="1"/>
-      <w:numFmt w:val="bullet"/>
-      <w:lvlText w:val=""/>
-      <w:lvlJc w:val="left"/>
-      <w:pPr>
-        <w:ind w:left="4320" w:hanging="360"/>
-      </w:pPr>
-      <w:rPr>
-        <w:rFonts w:ascii="Wingdings" w:hAnsi="Wingdings" w:cs="Wingdings" w:hint="default"/>
-      </w:rPr>
-    </w:lvl>
-    <w:lvl w:ilvl="6">
+        <w:rFonts w:ascii="OpenSymbol" w:hAnsi="OpenSymbol" w:cs="OpenSymbol" w:hint="default"/>
+        <w:rFonts w:cs="OpenSymbol"/>
+      </w:rPr>
+    </w:lvl>
+  </w:abstractNum>
+  <w:abstractNum w:abstractNumId="6">
+    <w:lvl w:ilvl="0">
       <w:start w:val="1"/>
       <w:numFmt w:val="bullet"/>
       <w:lvlText w:val=""/>
       <w:lvlJc w:val="left"/>
       <w:pPr>
-        <w:ind w:left="5040" w:hanging="360"/>
+        <w:tabs>
+          <w:tab w:val="num" w:pos="720"/>
+        </w:tabs>
+        <w:ind w:left="720" w:hanging="360"/>
       </w:pPr>
       <w:rPr>
         <w:rFonts w:ascii="Symbol" w:hAnsi="Symbol" w:cs="Symbol" w:hint="default"/>
+        <w:rFonts w:cs="OpenSymbol"/>
+      </w:rPr>
+    </w:lvl>
+    <w:lvl w:ilvl="1">
+      <w:start w:val="1"/>
+      <w:numFmt w:val="bullet"/>
+      <w:lvlText w:val="◦"/>
+      <w:lvlJc w:val="left"/>
+      <w:pPr>
+        <w:tabs>
+          <w:tab w:val="num" w:pos="1080"/>
+        </w:tabs>
+        <w:ind w:left="1080" w:hanging="360"/>
+      </w:pPr>
+      <w:rPr>
+        <w:rFonts w:ascii="OpenSymbol" w:hAnsi="OpenSymbol" w:cs="OpenSymbol" w:hint="default"/>
+        <w:rFonts w:cs="OpenSymbol"/>
+      </w:rPr>
+    </w:lvl>
+    <w:lvl w:ilvl="2">
+      <w:start w:val="1"/>
+      <w:numFmt w:val="bullet"/>
+      <w:lvlText w:val="▪"/>
+      <w:lvlJc w:val="left"/>
+      <w:pPr>
+        <w:tabs>
+          <w:tab w:val="num" w:pos="1440"/>
+        </w:tabs>
+        <w:ind w:left="1440" w:hanging="360"/>
+      </w:pPr>
+      <w:rPr>
+        <w:rFonts w:ascii="OpenSymbol" w:hAnsi="OpenSymbol" w:cs="OpenSymbol" w:hint="default"/>
+        <w:rFonts w:cs="OpenSymbol"/>
+      </w:rPr>
+    </w:lvl>
+    <w:lvl w:ilvl="3">
+      <w:start w:val="1"/>
+      <w:numFmt w:val="bullet"/>
+      <w:lvlText w:val=""/>
+      <w:lvlJc w:val="left"/>
+      <w:pPr>
+        <w:tabs>
+          <w:tab w:val="num" w:pos="1800"/>
+        </w:tabs>
+        <w:ind w:left="1800" w:hanging="360"/>
+      </w:pPr>
+      <w:rPr>
+        <w:rFonts w:ascii="Symbol" w:hAnsi="Symbol" w:cs="Symbol" w:hint="default"/>
+        <w:rFonts w:cs="OpenSymbol"/>
+      </w:rPr>
+    </w:lvl>
+    <w:lvl w:ilvl="4">
+      <w:start w:val="1"/>
+      <w:numFmt w:val="bullet"/>
+      <w:lvlText w:val="◦"/>
+      <w:lvlJc w:val="left"/>
+      <w:pPr>
+        <w:tabs>
+          <w:tab w:val="num" w:pos="2160"/>
+        </w:tabs>
+        <w:ind w:left="2160" w:hanging="360"/>
+      </w:pPr>
+      <w:rPr>
+        <w:rFonts w:ascii="OpenSymbol" w:hAnsi="OpenSymbol" w:cs="OpenSymbol" w:hint="default"/>
+        <w:rFonts w:cs="OpenSymbol"/>
+      </w:rPr>
+    </w:lvl>
+    <w:lvl w:ilvl="5">
+      <w:start w:val="1"/>
+      <w:numFmt w:val="bullet"/>
+      <w:lvlText w:val="▪"/>
+      <w:lvlJc w:val="left"/>
+      <w:pPr>
+        <w:tabs>
+          <w:tab w:val="num" w:pos="2520"/>
+        </w:tabs>
+        <w:ind w:left="2520" w:hanging="360"/>
+      </w:pPr>
+      <w:rPr>
+        <w:rFonts w:ascii="OpenSymbol" w:hAnsi="OpenSymbol" w:cs="OpenSymbol" w:hint="default"/>
+        <w:rFonts w:cs="OpenSymbol"/>
+      </w:rPr>
+    </w:lvl>
+    <w:lvl w:ilvl="6">
+      <w:start w:val="1"/>
+      <w:numFmt w:val="bullet"/>
+      <w:lvlText w:val=""/>
+      <w:lvlJc w:val="left"/>
+      <w:pPr>
+        <w:tabs>
+          <w:tab w:val="num" w:pos="2880"/>
+        </w:tabs>
+        <w:ind w:left="2880" w:hanging="360"/>
+      </w:pPr>
+      <w:rPr>
+        <w:rFonts w:ascii="Symbol" w:hAnsi="Symbol" w:cs="Symbol" w:hint="default"/>
+        <w:rFonts w:cs="OpenSymbol"/>
       </w:rPr>
     </w:lvl>
     <w:lvl w:ilvl="7">
       <w:start w:val="1"/>
       <w:numFmt w:val="bullet"/>
-      <w:lvlText w:val="o"/>
-      <w:lvlJc w:val="left"/>
-      <w:pPr>
-        <w:ind w:left="5760" w:hanging="360"/>
-      </w:pPr>
-      <w:rPr>
-        <w:rFonts w:ascii="Courier New" w:hAnsi="Courier New" w:cs="Courier New" w:hint="default"/>
-        <w:rFonts w:cs="Courier New"/>
+      <w:lvlText w:val="◦"/>
+      <w:lvlJc w:val="left"/>
+      <w:pPr>
+        <w:tabs>
+          <w:tab w:val="num" w:pos="3240"/>
+        </w:tabs>
+        <w:ind w:left="3240" w:hanging="360"/>
+      </w:pPr>
+      <w:rPr>
+        <w:rFonts w:ascii="OpenSymbol" w:hAnsi="OpenSymbol" w:cs="OpenSymbol" w:hint="default"/>
+        <w:rFonts w:cs="OpenSymbol"/>
       </w:rPr>
     </w:lvl>
     <w:lvl w:ilvl="8">
       <w:start w:val="1"/>
       <w:numFmt w:val="bullet"/>
-      <w:lvlText w:val=""/>
-      <w:lvlJc w:val="left"/>
-      <w:pPr>
-        <w:ind w:left="6480" w:hanging="360"/>
-      </w:pPr>
-      <w:rPr>
-        <w:rFonts w:ascii="Wingdings" w:hAnsi="Wingdings" w:cs="Wingdings" w:hint="default"/>
+      <w:lvlText w:val="▪"/>
+      <w:lvlJc w:val="left"/>
+      <w:pPr>
+        <w:tabs>
+          <w:tab w:val="num" w:pos="3600"/>
+        </w:tabs>
+        <w:ind w:left="3600" w:hanging="360"/>
+      </w:pPr>
+      <w:rPr>
+        <w:rFonts w:ascii="OpenSymbol" w:hAnsi="OpenSymbol" w:cs="OpenSymbol" w:hint="default"/>
+        <w:rFonts w:cs="OpenSymbol"/>
+      </w:rPr>
+    </w:lvl>
+  </w:abstractNum>
+  <w:abstractNum w:abstractNumId="7">
+    <w:lvl w:ilvl="0">
+      <w:start w:val="1"/>
+      <w:numFmt w:val="bullet"/>
+      <w:lvlText w:val=""/>
+      <w:lvlJc w:val="left"/>
+      <w:pPr>
+        <w:tabs>
+          <w:tab w:val="num" w:pos="720"/>
+        </w:tabs>
+        <w:ind w:left="720" w:hanging="360"/>
+      </w:pPr>
+      <w:rPr>
+        <w:rFonts w:ascii="Symbol" w:hAnsi="Symbol" w:cs="Symbol" w:hint="default"/>
+        <w:rFonts w:cs="OpenSymbol"/>
+      </w:rPr>
+    </w:lvl>
+    <w:lvl w:ilvl="1">
+      <w:start w:val="1"/>
+      <w:numFmt w:val="bullet"/>
+      <w:lvlText w:val="◦"/>
+      <w:lvlJc w:val="left"/>
+      <w:pPr>
+        <w:tabs>
+          <w:tab w:val="num" w:pos="1080"/>
+        </w:tabs>
+        <w:ind w:left="1080" w:hanging="360"/>
+      </w:pPr>
+      <w:rPr>
+        <w:rFonts w:ascii="OpenSymbol" w:hAnsi="OpenSymbol" w:cs="OpenSymbol" w:hint="default"/>
+        <w:rFonts w:cs="OpenSymbol"/>
+      </w:rPr>
+    </w:lvl>
+    <w:lvl w:ilvl="2">
+      <w:start w:val="1"/>
+      <w:numFmt w:val="bullet"/>
+      <w:lvlText w:val="▪"/>
+      <w:lvlJc w:val="left"/>
+      <w:pPr>
+        <w:tabs>
+          <w:tab w:val="num" w:pos="1440"/>
+        </w:tabs>
+        <w:ind w:left="1440" w:hanging="360"/>
+      </w:pPr>
+      <w:rPr>
+        <w:rFonts w:ascii="OpenSymbol" w:hAnsi="OpenSymbol" w:cs="OpenSymbol" w:hint="default"/>
+        <w:rFonts w:cs="OpenSymbol"/>
+      </w:rPr>
+    </w:lvl>
+    <w:lvl w:ilvl="3">
+      <w:start w:val="1"/>
+      <w:numFmt w:val="bullet"/>
+      <w:lvlText w:val=""/>
+      <w:lvlJc w:val="left"/>
+      <w:pPr>
+        <w:tabs>
+          <w:tab w:val="num" w:pos="1800"/>
+        </w:tabs>
+        <w:ind w:left="1800" w:hanging="360"/>
+      </w:pPr>
+      <w:rPr>
+        <w:rFonts w:ascii="Symbol" w:hAnsi="Symbol" w:cs="Symbol" w:hint="default"/>
+        <w:rFonts w:cs="OpenSymbol"/>
+      </w:rPr>
+    </w:lvl>
+    <w:lvl w:ilvl="4">
+      <w:start w:val="1"/>
+      <w:numFmt w:val="bullet"/>
+      <w:lvlText w:val="◦"/>
+      <w:lvlJc w:val="left"/>
+      <w:pPr>
+        <w:tabs>
+          <w:tab w:val="num" w:pos="2160"/>
+        </w:tabs>
+        <w:ind w:left="2160" w:hanging="360"/>
+      </w:pPr>
+      <w:rPr>
+        <w:rFonts w:ascii="OpenSymbol" w:hAnsi="OpenSymbol" w:cs="OpenSymbol" w:hint="default"/>
+        <w:rFonts w:cs="OpenSymbol"/>
+      </w:rPr>
+    </w:lvl>
+    <w:lvl w:ilvl="5">
+      <w:start w:val="1"/>
+      <w:numFmt w:val="bullet"/>
+      <w:lvlText w:val="▪"/>
+      <w:lvlJc w:val="left"/>
+      <w:pPr>
+        <w:tabs>
+          <w:tab w:val="num" w:pos="2520"/>
+        </w:tabs>
+        <w:ind w:left="2520" w:hanging="360"/>
+      </w:pPr>
+      <w:rPr>
+        <w:rFonts w:ascii="OpenSymbol" w:hAnsi="OpenSymbol" w:cs="OpenSymbol" w:hint="default"/>
+        <w:rFonts w:cs="OpenSymbol"/>
+      </w:rPr>
+    </w:lvl>
+    <w:lvl w:ilvl="6">
+      <w:start w:val="1"/>
+      <w:numFmt w:val="bullet"/>
+      <w:lvlText w:val=""/>
+      <w:lvlJc w:val="left"/>
+      <w:pPr>
+        <w:tabs>
+          <w:tab w:val="num" w:pos="2880"/>
+        </w:tabs>
+        <w:ind w:left="2880" w:hanging="360"/>
+      </w:pPr>
+      <w:rPr>
+        <w:rFonts w:ascii="Symbol" w:hAnsi="Symbol" w:cs="Symbol" w:hint="default"/>
+        <w:rFonts w:cs="OpenSymbol"/>
+      </w:rPr>
+    </w:lvl>
+    <w:lvl w:ilvl="7">
+      <w:start w:val="1"/>
+      <w:numFmt w:val="bullet"/>
+      <w:lvlText w:val="◦"/>
+      <w:lvlJc w:val="left"/>
+      <w:pPr>
+        <w:tabs>
+          <w:tab w:val="num" w:pos="3240"/>
+        </w:tabs>
+        <w:ind w:left="3240" w:hanging="360"/>
+      </w:pPr>
+      <w:rPr>
+        <w:rFonts w:ascii="OpenSymbol" w:hAnsi="OpenSymbol" w:cs="OpenSymbol" w:hint="default"/>
+        <w:rFonts w:cs="OpenSymbol"/>
+      </w:rPr>
+    </w:lvl>
+    <w:lvl w:ilvl="8">
+      <w:start w:val="1"/>
+      <w:numFmt w:val="bullet"/>
+      <w:lvlText w:val="▪"/>
+      <w:lvlJc w:val="left"/>
+      <w:pPr>
+        <w:tabs>
+          <w:tab w:val="num" w:pos="3600"/>
+        </w:tabs>
+        <w:ind w:left="3600" w:hanging="360"/>
+      </w:pPr>
+      <w:rPr>
+        <w:rFonts w:ascii="OpenSymbol" w:hAnsi="OpenSymbol" w:cs="OpenSymbol" w:hint="default"/>
+        <w:rFonts w:cs="OpenSymbol"/>
+      </w:rPr>
+    </w:lvl>
+  </w:abstractNum>
+  <w:abstractNum w:abstractNumId="8">
+    <w:lvl w:ilvl="0">
+      <w:start w:val="1"/>
+      <w:numFmt w:val="bullet"/>
+      <w:lvlText w:val=""/>
+      <w:lvlJc w:val="left"/>
+      <w:pPr>
+        <w:tabs>
+          <w:tab w:val="num" w:pos="720"/>
+        </w:tabs>
+        <w:ind w:left="720" w:hanging="360"/>
+      </w:pPr>
+      <w:rPr>
+        <w:rFonts w:ascii="Symbol" w:hAnsi="Symbol" w:cs="Symbol" w:hint="default"/>
+        <w:rFonts w:cs="OpenSymbol"/>
+      </w:rPr>
+    </w:lvl>
+    <w:lvl w:ilvl="1">
+      <w:start w:val="1"/>
+      <w:numFmt w:val="bullet"/>
+      <w:lvlText w:val="◦"/>
+      <w:lvlJc w:val="left"/>
+      <w:pPr>
+        <w:tabs>
+          <w:tab w:val="num" w:pos="1080"/>
+        </w:tabs>
+        <w:ind w:left="1080" w:hanging="360"/>
+      </w:pPr>
+      <w:rPr>
+        <w:rFonts w:ascii="OpenSymbol" w:hAnsi="OpenSymbol" w:cs="OpenSymbol" w:hint="default"/>
+        <w:rFonts w:cs="OpenSymbol"/>
+      </w:rPr>
+    </w:lvl>
+    <w:lvl w:ilvl="2">
+      <w:start w:val="1"/>
+      <w:numFmt w:val="bullet"/>
+      <w:lvlText w:val="▪"/>
+      <w:lvlJc w:val="left"/>
+      <w:pPr>
+        <w:tabs>
+          <w:tab w:val="num" w:pos="1440"/>
+        </w:tabs>
+        <w:ind w:left="1440" w:hanging="360"/>
+      </w:pPr>
+      <w:rPr>
+        <w:rFonts w:ascii="OpenSymbol" w:hAnsi="OpenSymbol" w:cs="OpenSymbol" w:hint="default"/>
+        <w:rFonts w:cs="OpenSymbol"/>
+      </w:rPr>
+    </w:lvl>
+    <w:lvl w:ilvl="3">
+      <w:start w:val="1"/>
+      <w:numFmt w:val="bullet"/>
+      <w:lvlText w:val=""/>
+      <w:lvlJc w:val="left"/>
+      <w:pPr>
+        <w:tabs>
+          <w:tab w:val="num" w:pos="1800"/>
+        </w:tabs>
+        <w:ind w:left="1800" w:hanging="360"/>
+      </w:pPr>
+      <w:rPr>
+        <w:rFonts w:ascii="Symbol" w:hAnsi="Symbol" w:cs="Symbol" w:hint="default"/>
+        <w:rFonts w:cs="OpenSymbol"/>
+      </w:rPr>
+    </w:lvl>
+    <w:lvl w:ilvl="4">
+      <w:start w:val="1"/>
+      <w:numFmt w:val="bullet"/>
+      <w:lvlText w:val="◦"/>
+      <w:lvlJc w:val="left"/>
+      <w:pPr>
+        <w:tabs>
+          <w:tab w:val="num" w:pos="2160"/>
+        </w:tabs>
+        <w:ind w:left="2160" w:hanging="360"/>
+      </w:pPr>
+      <w:rPr>
+        <w:rFonts w:ascii="OpenSymbol" w:hAnsi="OpenSymbol" w:cs="OpenSymbol" w:hint="default"/>
+        <w:rFonts w:cs="OpenSymbol"/>
+      </w:rPr>
+    </w:lvl>
+    <w:lvl w:ilvl="5">
+      <w:start w:val="1"/>
+      <w:numFmt w:val="bullet"/>
+      <w:lvlText w:val="▪"/>
+      <w:lvlJc w:val="left"/>
+      <w:pPr>
+        <w:tabs>
+          <w:tab w:val="num" w:pos="2520"/>
+        </w:tabs>
+        <w:ind w:left="2520" w:hanging="360"/>
+      </w:pPr>
+      <w:rPr>
+        <w:rFonts w:ascii="OpenSymbol" w:hAnsi="OpenSymbol" w:cs="OpenSymbol" w:hint="default"/>
+        <w:rFonts w:cs="OpenSymbol"/>
+      </w:rPr>
+    </w:lvl>
+    <w:lvl w:ilvl="6">
+      <w:start w:val="1"/>
+      <w:numFmt w:val="bullet"/>
+      <w:lvlText w:val=""/>
+      <w:lvlJc w:val="left"/>
+      <w:pPr>
+        <w:tabs>
+          <w:tab w:val="num" w:pos="2880"/>
+        </w:tabs>
+        <w:ind w:left="2880" w:hanging="360"/>
+      </w:pPr>
+      <w:rPr>
+        <w:rFonts w:ascii="Symbol" w:hAnsi="Symbol" w:cs="Symbol" w:hint="default"/>
+        <w:rFonts w:cs="OpenSymbol"/>
+      </w:rPr>
+    </w:lvl>
+    <w:lvl w:ilvl="7">
+      <w:start w:val="1"/>
+      <w:numFmt w:val="bullet"/>
+      <w:lvlText w:val="◦"/>
+      <w:lvlJc w:val="left"/>
+      <w:pPr>
+        <w:tabs>
+          <w:tab w:val="num" w:pos="3240"/>
+        </w:tabs>
+        <w:ind w:left="3240" w:hanging="360"/>
+      </w:pPr>
+      <w:rPr>
+        <w:rFonts w:ascii="OpenSymbol" w:hAnsi="OpenSymbol" w:cs="OpenSymbol" w:hint="default"/>
+        <w:rFonts w:cs="OpenSymbol"/>
+      </w:rPr>
+    </w:lvl>
+    <w:lvl w:ilvl="8">
+      <w:start w:val="1"/>
+      <w:numFmt w:val="bullet"/>
+      <w:lvlText w:val="▪"/>
+      <w:lvlJc w:val="left"/>
+      <w:pPr>
+        <w:tabs>
+          <w:tab w:val="num" w:pos="3600"/>
+        </w:tabs>
+        <w:ind w:left="3600" w:hanging="360"/>
+      </w:pPr>
+      <w:rPr>
+        <w:rFonts w:ascii="OpenSymbol" w:hAnsi="OpenSymbol" w:cs="OpenSymbol" w:hint="default"/>
+        <w:rFonts w:cs="OpenSymbol"/>
       </w:rPr>
     </w:lvl>
   </w:abstractNum>
@@ -2575,6 +2964,18 @@
   </w:num>
   <w:num w:numId="4">
     <w:abstractNumId w:val="4"/>
+  </w:num>
+  <w:num w:numId="5">
+    <w:abstractNumId w:val="5"/>
+  </w:num>
+  <w:num w:numId="6">
+    <w:abstractNumId w:val="6"/>
+  </w:num>
+  <w:num w:numId="7">
+    <w:abstractNumId w:val="7"/>
+  </w:num>
+  <w:num w:numId="8">
+    <w:abstractNumId w:val="8"/>
   </w:num>
 </w:numbering>
 </file>
@@ -2974,7 +3375,7 @@
       <w:widowControl/>
       <w:suppressAutoHyphens w:val="false"/>
       <w:bidi w:val="0"/>
-      <w:spacing w:lineRule="auto" w:line="292" w:before="0" w:after="120"/>
+      <w:spacing w:lineRule="auto" w:line="290" w:before="0" w:after="120"/>
       <w:jc w:val="left"/>
     </w:pPr>
     <w:rPr>
@@ -3060,7 +3461,7 @@
         <w:numId w:val="1"/>
       </w:numPr>
       <w:suppressAutoHyphens w:val="false"/>
-      <w:spacing w:lineRule="auto" w:line="292" w:before="100" w:after="25"/>
+      <w:spacing w:lineRule="auto" w:line="290" w:before="100" w:after="25"/>
       <w:ind w:left="595" w:hanging="595"/>
       <w:contextualSpacing/>
       <w:outlineLvl w:val="2"/>
@@ -3693,6 +4094,144 @@
   </w:style>
   <w:style w:type="character" w:styleId="IndexLink">
     <w:name w:val="Index Link"/>
+    <w:qFormat/>
+    <w:rPr/>
+  </w:style>
+  <w:style w:type="character" w:styleId="ListLabel31">
+    <w:name w:val="ListLabel 31"/>
+    <w:qFormat/>
+    <w:rPr>
+      <w:rFonts w:cs="Times New Roman"/>
+    </w:rPr>
+  </w:style>
+  <w:style w:type="character" w:styleId="ListLabel32">
+    <w:name w:val="ListLabel 32"/>
+    <w:qFormat/>
+    <w:rPr>
+      <w:rFonts w:cs="Times New Roman"/>
+    </w:rPr>
+  </w:style>
+  <w:style w:type="character" w:styleId="ListLabel33">
+    <w:name w:val="ListLabel 33"/>
+    <w:qFormat/>
+    <w:rPr>
+      <w:rFonts w:cs="Wingdings"/>
+    </w:rPr>
+  </w:style>
+  <w:style w:type="character" w:styleId="ListLabel34">
+    <w:name w:val="ListLabel 34"/>
+    <w:qFormat/>
+    <w:rPr>
+      <w:rFonts w:cs="Symbol"/>
+    </w:rPr>
+  </w:style>
+  <w:style w:type="character" w:styleId="ListLabel35">
+    <w:name w:val="ListLabel 35"/>
+    <w:qFormat/>
+    <w:rPr>
+      <w:rFonts w:cs="Times New Roman"/>
+    </w:rPr>
+  </w:style>
+  <w:style w:type="character" w:styleId="ListLabel36">
+    <w:name w:val="ListLabel 36"/>
+    <w:qFormat/>
+    <w:rPr>
+      <w:rFonts w:cs="Wingdings"/>
+    </w:rPr>
+  </w:style>
+  <w:style w:type="character" w:styleId="ListLabel37">
+    <w:name w:val="ListLabel 37"/>
+    <w:qFormat/>
+    <w:rPr>
+      <w:rFonts w:cs="Symbol"/>
+    </w:rPr>
+  </w:style>
+  <w:style w:type="character" w:styleId="ListLabel38">
+    <w:name w:val="ListLabel 38"/>
+    <w:qFormat/>
+    <w:rPr>
+      <w:rFonts w:cs="Times New Roman"/>
+    </w:rPr>
+  </w:style>
+  <w:style w:type="character" w:styleId="ListLabel39">
+    <w:name w:val="ListLabel 39"/>
+    <w:qFormat/>
+    <w:rPr>
+      <w:rFonts w:cs="Wingdings"/>
+    </w:rPr>
+  </w:style>
+  <w:style w:type="character" w:styleId="ListLabel40">
+    <w:name w:val="ListLabel 40"/>
+    <w:qFormat/>
+    <w:rPr>
+      <w:rFonts w:cs="Times New Roman"/>
+    </w:rPr>
+  </w:style>
+  <w:style w:type="character" w:styleId="ListLabel41">
+    <w:name w:val="ListLabel 41"/>
+    <w:qFormat/>
+    <w:rPr>
+      <w:rFonts w:cs="Courier New"/>
+    </w:rPr>
+  </w:style>
+  <w:style w:type="character" w:styleId="ListLabel42">
+    <w:name w:val="ListLabel 42"/>
+    <w:qFormat/>
+    <w:rPr>
+      <w:rFonts w:cs="Wingdings"/>
+    </w:rPr>
+  </w:style>
+  <w:style w:type="character" w:styleId="ListLabel43">
+    <w:name w:val="ListLabel 43"/>
+    <w:qFormat/>
+    <w:rPr>
+      <w:rFonts w:cs="Symbol"/>
+    </w:rPr>
+  </w:style>
+  <w:style w:type="character" w:styleId="ListLabel44">
+    <w:name w:val="ListLabel 44"/>
+    <w:qFormat/>
+    <w:rPr>
+      <w:rFonts w:cs="Courier New"/>
+    </w:rPr>
+  </w:style>
+  <w:style w:type="character" w:styleId="ListLabel45">
+    <w:name w:val="ListLabel 45"/>
+    <w:qFormat/>
+    <w:rPr>
+      <w:rFonts w:cs="Wingdings"/>
+    </w:rPr>
+  </w:style>
+  <w:style w:type="character" w:styleId="ListLabel46">
+    <w:name w:val="ListLabel 46"/>
+    <w:qFormat/>
+    <w:rPr>
+      <w:rFonts w:cs="Symbol"/>
+    </w:rPr>
+  </w:style>
+  <w:style w:type="character" w:styleId="ListLabel47">
+    <w:name w:val="ListLabel 47"/>
+    <w:qFormat/>
+    <w:rPr>
+      <w:rFonts w:cs="Courier New"/>
+    </w:rPr>
+  </w:style>
+  <w:style w:type="character" w:styleId="ListLabel48">
+    <w:name w:val="ListLabel 48"/>
+    <w:qFormat/>
+    <w:rPr>
+      <w:rFonts w:cs="Wingdings"/>
+    </w:rPr>
+  </w:style>
+  <w:style w:type="character" w:styleId="Bullets">
+    <w:name w:val="Bullets"/>
+    <w:qFormat/>
+    <w:rPr>
+      <w:rFonts w:ascii="OpenSymbol" w:hAnsi="OpenSymbol" w:eastAsia="OpenSymbol" w:cs="OpenSymbol"/>
+    </w:rPr>
+  </w:style>
+  <w:style w:type="character" w:styleId="NumberingSymbols">
+    <w:name w:val="Numbering Symbols"/>
     <w:qFormat/>
     <w:rPr/>
   </w:style>
@@ -3857,7 +4396,7 @@
       <w:outlineLvl w:val="0"/>
     </w:pPr>
     <w:rPr>
-      <w:rFonts w:cs="Arial" w:ascii="Arial" w:hAnsi="Arial" w:eastAsia="Times New Roman"/>
+      <w:rFonts w:ascii="Arial" w:hAnsi="Arial" w:eastAsia="Times New Roman" w:cs="Arial"/>
       <w:bCs/>
       <w:color w:val="000000" w:themeColor="text1"/>
       <w:kern w:val="2"/>
@@ -3879,7 +4418,7 @@
       <w:jc w:val="left"/>
     </w:pPr>
     <w:rPr>
-      <w:rFonts w:eastAsia="Calibri" w:ascii="Arial" w:hAnsi="Arial" w:cs="Times New Roman"/>
+      <w:rFonts w:ascii="Arial" w:hAnsi="Arial" w:eastAsia="Calibri" w:cs="Times New Roman"/>
       <w:color w:val="000000" w:themeColor="text1"/>
       <w:kern w:val="0"/>
       <w:sz w:val="17"/>
@@ -3960,7 +4499,7 @@
     <w:qFormat/>
     <w:rsid w:val="00297408"/>
     <w:pPr>
-      <w:spacing w:lineRule="auto" w:line="292" w:before="120" w:after="260"/>
+      <w:spacing w:lineRule="auto" w:line="290" w:before="120" w:after="260"/>
     </w:pPr>
     <w:rPr>
       <w:bCs/>
@@ -3975,7 +4514,7 @@
     <w:qFormat/>
     <w:rsid w:val="007642d8"/>
     <w:pPr>
-      <w:spacing w:lineRule="auto" w:line="292" w:before="100" w:after="25"/>
+      <w:spacing w:lineRule="auto" w:line="290" w:before="100" w:after="25"/>
       <w:contextualSpacing/>
       <w:outlineLvl w:val="2"/>
     </w:pPr>
@@ -4044,14 +4583,14 @@
       <w:outlineLvl w:val="3"/>
     </w:pPr>
     <w:rPr>
-      <w:rFonts w:cs="Arial" w:ascii="Arial" w:hAnsi="Arial" w:eastAsia="Times New Roman"/>
+      <w:rFonts w:ascii="Arial" w:hAnsi="Arial" w:eastAsia="Times New Roman" w:cs="Arial"/>
       <w:i/>
       <w:iCs/>
       <w:color w:val="000000" w:themeColor="text1"/>
       <w:kern w:val="2"/>
       <w:sz w:val="20"/>
       <w:szCs w:val="24"/>
-      <w:lang w:eastAsia="x-none" w:val="de-DE" w:bidi="ar-SA"/>
+      <w:lang w:val="de-DE" w:eastAsia="x-none" w:bidi="ar-SA"/>
     </w:rPr>
   </w:style>
   <w:style w:type="paragraph" w:styleId="Contents2">
@@ -4292,7 +4831,7 @@
       <w:tabs>
         <w:tab w:val="right" w:pos="8550" w:leader="dot"/>
       </w:tabs>
-      <w:spacing w:lineRule="auto" w:line="316"/>
+      <w:spacing w:lineRule="auto" w:line="314"/>
       <w:ind w:left="454" w:right="170" w:hanging="454"/>
     </w:pPr>
     <w:rPr>
@@ -4319,7 +4858,6 @@
   <w:style w:type="paragraph" w:styleId="Subtitle">
     <w:name w:val="Subtitle"/>
     <w:basedOn w:val="Heading"/>
-    <w:next w:val="TextBody"/>
     <w:qFormat/>
     <w:pPr>
       <w:spacing w:before="60" w:after="120"/>
@@ -4328,6 +4866,26 @@
     <w:rPr>
       <w:sz w:val="36"/>
       <w:szCs w:val="36"/>
+    </w:rPr>
+  </w:style>
+  <w:style w:type="paragraph" w:styleId="Heading10">
+    <w:name w:val="Heading 10"/>
+    <w:basedOn w:val="Heading"/>
+    <w:next w:val="TextBody"/>
+    <w:qFormat/>
+    <w:pPr>
+      <w:numPr>
+        <w:ilvl w:val="8"/>
+        <w:numId w:val="1"/>
+      </w:numPr>
+      <w:spacing w:before="60" w:after="60"/>
+      <w:outlineLvl w:val="8"/>
+    </w:pPr>
+    <w:rPr>
+      <w:b/>
+      <w:bCs/>
+      <w:sz w:val="21"/>
+      <w:szCs w:val="21"/>
     </w:rPr>
   </w:style>
   <w:style w:type="numbering" w:styleId="NoList" w:default="1">

</xml_diff>

<commit_message>
Setup Skript fertig gestellt, Benutzerhandbuch angepasst
</commit_message>
<xml_diff>
--- a/docs/Benutzerhandbuch/Benutzerhandbuch.docx
+++ b/docs/Benutzerhandbuch/Benutzerhandbuch.docx
@@ -20,7 +20,7 @@
                 <wp:positionV relativeFrom="page">
                   <wp:posOffset>1800225</wp:posOffset>
                 </wp:positionV>
-                <wp:extent cx="5506720" cy="2188845"/>
+                <wp:extent cx="5508625" cy="2188845"/>
                 <wp:effectExtent l="0" t="0" r="0" b="3175"/>
                 <wp:wrapTopAndBottom/>
                 <wp:docPr id="1" name="Textfeld 9"/>
@@ -31,7 +31,7 @@
                       <wps:spPr>
                         <a:xfrm>
                           <a:off x="0" y="0"/>
-                          <a:ext cx="5506200" cy="2188080"/>
+                          <a:ext cx="5508000" cy="2188080"/>
                         </a:xfrm>
                         <a:prstGeom prst="rect">
                           <a:avLst/>
@@ -110,9 +110,6 @@
                               <w:t xml:space="preserve">Datum </w:t>
                               <w:tab/>
                               <w:tab/>
-                            </w:r>
-                            <w:r>
-                              <w:rPr/>
                               <w:t>07.01.2019</w:t>
                             </w:r>
                           </w:p>
@@ -126,9 +123,6 @@
                               <w:rPr/>
                               <w:t xml:space="preserve">Version </w:t>
                               <w:tab/>
-                            </w:r>
-                            <w:r>
-                              <w:rPr/>
                               <w:t>0.1</w:t>
                             </w:r>
                           </w:p>
@@ -145,7 +139,7 @@
           </mc:Choice>
           <mc:Fallback>
             <w:pict>
-              <v:rect id="shape_0" ID="Textfeld 9" stroked="f" style="position:absolute;margin-left:74.25pt;margin-top:141.75pt;width:433.5pt;height:172.25pt;mso-position-horizontal-relative:page;mso-position-vertical-relative:page" wp14:anchorId="4274CA14">
+              <v:rect id="shape_0" ID="Textfeld 9" stroked="f" style="position:absolute;margin-left:74.25pt;margin-top:141.75pt;width:433.65pt;height:172.25pt;mso-position-horizontal-relative:page;mso-position-vertical-relative:page" wp14:anchorId="4274CA14">
                 <w10:wrap type="square"/>
                 <v:fill o:detectmouseclick="t" on="false"/>
                 <v:stroke color="#3465a4" joinstyle="round" endcap="flat"/>
@@ -212,9 +206,6 @@
                         <w:t xml:space="preserve">Datum </w:t>
                         <w:tab/>
                         <w:tab/>
-                      </w:r>
-                      <w:r>
-                        <w:rPr/>
                         <w:t>07.01.2019</w:t>
                       </w:r>
                     </w:p>
@@ -228,9 +219,6 @@
                         <w:rPr/>
                         <w:t xml:space="preserve">Version </w:t>
                         <w:tab/>
-                      </w:r>
-                      <w:r>
-                        <w:rPr/>
                         <w:t>0.1</w:t>
                       </w:r>
                     </w:p>
@@ -241,10 +229,10 @@
           </mc:Fallback>
         </mc:AlternateContent>
       </w:r>
-      <w:bookmarkStart w:id="2" w:name="OLE_LINK12"/>
-      <w:bookmarkStart w:id="3" w:name="OLE_LINK13"/>
-      <w:bookmarkStart w:id="4" w:name="OLE_LINK12"/>
-      <w:bookmarkStart w:id="5" w:name="OLE_LINK13"/>
+      <w:bookmarkStart w:id="2" w:name="OLE_LINK13"/>
+      <w:bookmarkStart w:id="3" w:name="OLE_LINK12"/>
+      <w:bookmarkStart w:id="4" w:name="OLE_LINK13"/>
+      <w:bookmarkStart w:id="5" w:name="OLE_LINK12"/>
       <w:bookmarkEnd w:id="4"/>
       <w:bookmarkEnd w:id="5"/>
       <w:r>
@@ -265,7 +253,7 @@
     <w:p>
       <w:pPr>
         <w:pStyle w:val="Contents1"/>
-        <w:ind w:hanging="0"/>
+        <w:ind w:left="454" w:hanging="0"/>
         <w:rPr/>
       </w:pPr>
       <w:r>
@@ -616,7 +604,7 @@
         <w:pStyle w:val="Heading1"/>
         <w:numPr>
           <w:ilvl w:val="0"/>
-          <w:numId w:val="2"/>
+          <w:numId w:val="3"/>
         </w:numPr>
         <w:tabs>
           <w:tab w:val="left" w:pos="0" w:leader="none"/>
@@ -628,8 +616,8 @@
         <w:contextualSpacing/>
         <w:rPr/>
       </w:pPr>
-      <w:bookmarkStart w:id="6" w:name="_Toc527032133"/>
-      <w:bookmarkStart w:id="7" w:name="_Toc85174041"/>
+      <w:bookmarkStart w:id="6" w:name="_Toc85174041"/>
+      <w:bookmarkStart w:id="7" w:name="_Toc527032133"/>
       <w:r>
         <w:rPr/>
         <w:t>Revisionshistorie</w:t>
@@ -865,7 +853,7 @@
         <w:pStyle w:val="Heading1"/>
         <w:numPr>
           <w:ilvl w:val="0"/>
-          <w:numId w:val="2"/>
+          <w:numId w:val="3"/>
         </w:numPr>
         <w:spacing w:before="0" w:after="240"/>
         <w:contextualSpacing/>
@@ -877,6 +865,264 @@
         <w:t>Voraussetzungen</w:t>
       </w:r>
       <w:bookmarkEnd w:id="8"/>
+    </w:p>
+    <w:p>
+      <w:pPr>
+        <w:pStyle w:val="Heading2"/>
+        <w:numPr>
+          <w:ilvl w:val="1"/>
+          <w:numId w:val="3"/>
+        </w:numPr>
+        <w:rPr/>
+      </w:pPr>
+      <w:r>
+        <w:rPr/>
+        <w:t>Systemvoraussetzung für den Server:</w:t>
+      </w:r>
+    </w:p>
+    <w:p>
+      <w:pPr>
+        <w:pStyle w:val="FlietextTH"/>
+        <w:widowControl/>
+        <w:numPr>
+          <w:ilvl w:val="0"/>
+          <w:numId w:val="6"/>
+        </w:numPr>
+        <w:suppressAutoHyphens w:val="false"/>
+        <w:bidi w:val="0"/>
+        <w:spacing w:lineRule="auto" w:line="290" w:before="0" w:after="120"/>
+        <w:jc w:val="left"/>
+        <w:rPr/>
+      </w:pPr>
+      <w:r>
+        <w:rPr/>
+        <w:t>Linux 32/64 bit Betriebssystem (Testumgebung is Arch Linux aber andere Betriebssysteme funktionieren genauso, 64 Bit System empfohlen)</w:t>
+      </w:r>
+    </w:p>
+    <w:p>
+      <w:pPr>
+        <w:pStyle w:val="FlietextTH"/>
+        <w:widowControl/>
+        <w:numPr>
+          <w:ilvl w:val="0"/>
+          <w:numId w:val="6"/>
+        </w:numPr>
+        <w:suppressAutoHyphens w:val="false"/>
+        <w:bidi w:val="0"/>
+        <w:spacing w:lineRule="auto" w:line="290" w:before="0" w:after="120"/>
+        <w:jc w:val="left"/>
+        <w:rPr/>
+      </w:pPr>
+      <w:r>
+        <w:rPr/>
+        <w:t>wenigstens 1 GB freien Festplattenspeicher</w:t>
+      </w:r>
+    </w:p>
+    <w:p>
+      <w:pPr>
+        <w:pStyle w:val="FlietextTH"/>
+        <w:widowControl/>
+        <w:numPr>
+          <w:ilvl w:val="0"/>
+          <w:numId w:val="6"/>
+        </w:numPr>
+        <w:suppressAutoHyphens w:val="false"/>
+        <w:bidi w:val="0"/>
+        <w:spacing w:lineRule="auto" w:line="290" w:before="0" w:after="120"/>
+        <w:jc w:val="left"/>
+        <w:rPr/>
+      </w:pPr>
+      <w:r>
+        <w:rPr/>
+        <w:t>mindestens 4 GB RAM, empfohlen: 8 GB</w:t>
+      </w:r>
+    </w:p>
+    <w:p>
+      <w:pPr>
+        <w:pStyle w:val="FlietextTH"/>
+        <w:widowControl/>
+        <w:numPr>
+          <w:ilvl w:val="0"/>
+          <w:numId w:val="6"/>
+        </w:numPr>
+        <w:suppressAutoHyphens w:val="false"/>
+        <w:bidi w:val="0"/>
+        <w:spacing w:lineRule="auto" w:line="290" w:before="0" w:after="120"/>
+        <w:jc w:val="left"/>
+        <w:rPr/>
+      </w:pPr>
+      <w:r>
+        <w:rPr/>
+        <w:t>getestet mit Intel Pentium 4200</w:t>
+      </w:r>
+    </w:p>
+    <w:p>
+      <w:pPr>
+        <w:pStyle w:val="FlietextTH"/>
+        <w:widowControl/>
+        <w:numPr>
+          <w:ilvl w:val="0"/>
+          <w:numId w:val="6"/>
+        </w:numPr>
+        <w:suppressAutoHyphens w:val="false"/>
+        <w:bidi w:val="0"/>
+        <w:spacing w:lineRule="auto" w:line="290" w:before="0" w:after="120"/>
+        <w:jc w:val="left"/>
+        <w:rPr/>
+      </w:pPr>
+      <w:r>
+        <w:rPr/>
+        <w:t>Internetverbindung</w:t>
+      </w:r>
+    </w:p>
+    <w:p>
+      <w:pPr>
+        <w:pStyle w:val="Heading2"/>
+        <w:numPr>
+          <w:ilvl w:val="1"/>
+          <w:numId w:val="3"/>
+        </w:numPr>
+        <w:rPr/>
+      </w:pPr>
+      <w:r>
+        <w:rPr/>
+        <w:t>Systemvoraussetzung für die Desktop Anwendung:</w:t>
+      </w:r>
+    </w:p>
+    <w:p>
+      <w:pPr>
+        <w:pStyle w:val="FlietextTH"/>
+        <w:numPr>
+          <w:ilvl w:val="0"/>
+          <w:numId w:val="5"/>
+        </w:numPr>
+        <w:rPr/>
+      </w:pPr>
+      <w:r>
+        <w:rPr/>
+        <w:t>64 Bit Betriebssystem (Windows oder Linux)</w:t>
+      </w:r>
+    </w:p>
+    <w:p>
+      <w:pPr>
+        <w:pStyle w:val="Heading2"/>
+        <w:numPr>
+          <w:ilvl w:val="1"/>
+          <w:numId w:val="3"/>
+        </w:numPr>
+        <w:rPr/>
+      </w:pPr>
+      <w:r>
+        <w:rPr/>
+        <w:t>Systemvoraussetzung für die Android App:</w:t>
+      </w:r>
+    </w:p>
+    <w:p>
+      <w:pPr>
+        <w:pStyle w:val="FlietextTH"/>
+        <w:numPr>
+          <w:ilvl w:val="0"/>
+          <w:numId w:val="7"/>
+        </w:numPr>
+        <w:rPr/>
+      </w:pPr>
+      <w:r>
+        <w:rPr/>
+        <w:t>Internetfähiges Android Gerät (Mindestversion: XX)</w:t>
+      </w:r>
+    </w:p>
+    <w:p>
+      <w:pPr>
+        <w:pStyle w:val="FlietextTH"/>
+        <w:numPr>
+          <w:ilvl w:val="0"/>
+          <w:numId w:val="7"/>
+        </w:numPr>
+        <w:rPr/>
+      </w:pPr>
+      <w:r>
+        <w:rPr/>
+        <w:t>USB Kabel zur manuellen Installation des Pakets, falls das Pake nicht auf einen Server hochgeladen wurde.</w:t>
+      </w:r>
+    </w:p>
+    <w:p>
+      <w:pPr>
+        <w:pStyle w:val="Heading2"/>
+        <w:numPr>
+          <w:ilvl w:val="1"/>
+          <w:numId w:val="3"/>
+        </w:numPr>
+        <w:rPr/>
+      </w:pPr>
+      <w:r>
+        <w:rPr/>
+        <w:t>Systemvoraussetzung für die IOS App:</w:t>
+      </w:r>
+    </w:p>
+    <w:p>
+      <w:pPr>
+        <w:pStyle w:val="FlietextTH"/>
+        <w:numPr>
+          <w:ilvl w:val="0"/>
+          <w:numId w:val="8"/>
+        </w:numPr>
+        <w:rPr/>
+      </w:pPr>
+      <w:r>
+        <w:rPr/>
+        <w:t>Internetfähiges IOS Device (Mindestversion XX)</w:t>
+      </w:r>
+    </w:p>
+    <w:p>
+      <w:pPr>
+        <w:pStyle w:val="FlietextTH"/>
+        <w:numPr>
+          <w:ilvl w:val="0"/>
+          <w:numId w:val="8"/>
+        </w:numPr>
+        <w:rPr/>
+      </w:pPr>
+      <w:r>
+        <w:rPr/>
+        <w:t>USB Kabel zum installieren der App, wenn nicht über Server installiert wird</w:t>
+      </w:r>
+    </w:p>
+    <w:p>
+      <w:pPr>
+        <w:pStyle w:val="FlietextTH"/>
+        <w:rPr/>
+      </w:pPr>
+      <w:r>
+        <w:rPr/>
+      </w:r>
+    </w:p>
+    <w:p>
+      <w:pPr>
+        <w:pStyle w:val="FlietextTH"/>
+        <w:numPr>
+          <w:ilvl w:val="0"/>
+          <w:numId w:val="4"/>
+        </w:numPr>
+        <w:rPr/>
+      </w:pPr>
+      <w:r>
+        <w:rPr/>
+        <w:t>Betriebsystem und Middleware, die vorab installiert sein muss (z.B. Windows 10, JRE 8 oder höher, Browser Chrome v55 oder höher, …&gt;</w:t>
+      </w:r>
+    </w:p>
+    <w:p>
+      <w:pPr>
+        <w:pStyle w:val="FlietextTH"/>
+        <w:numPr>
+          <w:ilvl w:val="0"/>
+          <w:numId w:val="4"/>
+        </w:numPr>
+        <w:rPr/>
+      </w:pPr>
+      <w:r>
+        <w:rPr/>
+        <w:t>spezielle Vorkenntnisse, die der Benutzer mitbringen muss, weil sie in diesem Dokument nicht erläutert werden (bei einem System "BPMN-Editor" sollte der Benutzer die Notation BPMN kennen</w:t>
+      </w:r>
     </w:p>
     <w:p>
       <w:pPr>
@@ -889,132 +1135,7 @@
       </w:pPr>
       <w:r>
         <w:rPr/>
-        <w:t>Systemvoraussetzung für den Server:</w:t>
-      </w:r>
-    </w:p>
-    <w:p>
-      <w:pPr>
-        <w:pStyle w:val="FlietextTH"/>
-        <w:widowControl/>
-        <w:numPr>
-          <w:ilvl w:val="0"/>
-          <w:numId w:val="5"/>
-        </w:numPr>
-        <w:suppressAutoHyphens w:val="false"/>
-        <w:bidi w:val="0"/>
-        <w:spacing w:lineRule="auto" w:line="290" w:before="0" w:after="120"/>
-        <w:jc w:val="left"/>
-        <w:rPr/>
-      </w:pPr>
-      <w:r>
-        <w:rPr/>
-        <w:t>Linux 32/64 bit Betriebssystem (Testumgebung is Arch Linux aber andere Betriebssysteme funktionieren genauso, 64 Bit System empfohlen)</w:t>
-      </w:r>
-    </w:p>
-    <w:p>
-      <w:pPr>
-        <w:pStyle w:val="FlietextTH"/>
-        <w:widowControl/>
-        <w:numPr>
-          <w:ilvl w:val="0"/>
-          <w:numId w:val="5"/>
-        </w:numPr>
-        <w:suppressAutoHyphens w:val="false"/>
-        <w:bidi w:val="0"/>
-        <w:spacing w:lineRule="auto" w:line="290" w:before="0" w:after="120"/>
-        <w:jc w:val="left"/>
-        <w:rPr/>
-      </w:pPr>
-      <w:r>
-        <w:rPr/>
-        <w:t>wenigstens 1 GB freien Festplattenspeicher</w:t>
-      </w:r>
-    </w:p>
-    <w:p>
-      <w:pPr>
-        <w:pStyle w:val="FlietextTH"/>
-        <w:widowControl/>
-        <w:numPr>
-          <w:ilvl w:val="0"/>
-          <w:numId w:val="5"/>
-        </w:numPr>
-        <w:suppressAutoHyphens w:val="false"/>
-        <w:bidi w:val="0"/>
-        <w:spacing w:lineRule="auto" w:line="290" w:before="0" w:after="120"/>
-        <w:jc w:val="left"/>
-        <w:rPr/>
-      </w:pPr>
-      <w:r>
-        <w:rPr/>
-        <w:t xml:space="preserve">mindestens </w:t>
-      </w:r>
-      <w:r>
-        <w:rPr/>
-        <w:t xml:space="preserve">4 GB RAM, </w:t>
-      </w:r>
-      <w:r>
-        <w:rPr/>
-        <w:t>empfohlen: 8 GB</w:t>
-      </w:r>
-    </w:p>
-    <w:p>
-      <w:pPr>
-        <w:pStyle w:val="FlietextTH"/>
-        <w:widowControl/>
-        <w:numPr>
-          <w:ilvl w:val="0"/>
-          <w:numId w:val="5"/>
-        </w:numPr>
-        <w:suppressAutoHyphens w:val="false"/>
-        <w:bidi w:val="0"/>
-        <w:spacing w:lineRule="auto" w:line="290" w:before="0" w:after="120"/>
-        <w:jc w:val="left"/>
-        <w:rPr/>
-      </w:pPr>
-      <w:r>
-        <w:rPr/>
-        <w:t>getestet mit Intel Pentium 4200</w:t>
-      </w:r>
-    </w:p>
-    <w:p>
-      <w:pPr>
-        <w:pStyle w:val="FlietextTH"/>
-        <w:widowControl/>
-        <w:numPr>
-          <w:ilvl w:val="0"/>
-          <w:numId w:val="5"/>
-        </w:numPr>
-        <w:suppressAutoHyphens w:val="false"/>
-        <w:bidi w:val="0"/>
-        <w:spacing w:lineRule="auto" w:line="290" w:before="0" w:after="120"/>
-        <w:jc w:val="left"/>
-        <w:rPr/>
-      </w:pPr>
-      <w:r>
-        <w:rPr/>
-        <w:t>Internetverbindung</w:t>
-      </w:r>
-    </w:p>
-    <w:p>
-      <w:pPr>
-        <w:pStyle w:val="Heading2"/>
-        <w:numPr>
-          <w:ilvl w:val="1"/>
-          <w:numId w:val="2"/>
-        </w:numPr>
-        <w:rPr/>
-      </w:pPr>
-      <w:r>
-        <w:rPr/>
-        <w:t xml:space="preserve">Systemvoraussetzung für </w:t>
-      </w:r>
-      <w:r>
-        <w:rPr/>
-        <w:t>die Desktop Anwendung</w:t>
-      </w:r>
-      <w:r>
-        <w:rPr/>
-        <w:t>:</w:t>
+        <w:t>Systemvoraussetzung zum aufrufen im Browser:</w:t>
       </w:r>
     </w:p>
     <w:p>
@@ -1022,27 +1143,13 @@
         <w:pStyle w:val="FlietextTH"/>
         <w:numPr>
           <w:ilvl w:val="0"/>
-          <w:numId w:val="4"/>
+          <w:numId w:val="9"/>
         </w:numPr>
         <w:rPr/>
       </w:pPr>
       <w:r>
         <w:rPr/>
-        <w:t>64 Bit Betriebssystem (Windows oder Linux)</w:t>
-      </w:r>
-    </w:p>
-    <w:p>
-      <w:pPr>
-        <w:pStyle w:val="Heading2"/>
-        <w:numPr>
-          <w:ilvl w:val="1"/>
-          <w:numId w:val="2"/>
-        </w:numPr>
-        <w:rPr/>
-      </w:pPr>
-      <w:r>
-        <w:rPr/>
-        <w:t>Systemvoraussetzung für die Android App:</w:t>
+        <w:t>Internetfähiges Gerät</w:t>
       </w:r>
     </w:p>
     <w:p>
@@ -1050,183 +1157,48 @@
         <w:pStyle w:val="FlietextTH"/>
         <w:numPr>
           <w:ilvl w:val="0"/>
-          <w:numId w:val="6"/>
+          <w:numId w:val="9"/>
         </w:numPr>
         <w:rPr/>
       </w:pPr>
       <w:r>
         <w:rPr/>
-        <w:t>Internetfähiges Android Gerät (Mindestversion: XX)</w:t>
+        <w:t xml:space="preserve">Jeder halbwegs aktuelle Browser sollte für die Darstellung der App infrage kommen, empfohlen wird aber immer eine möglichst neue Version. </w:t>
       </w:r>
     </w:p>
     <w:p>
       <w:pPr>
         <w:pStyle w:val="FlietextTH"/>
-        <w:numPr>
-          <w:ilvl w:val="0"/>
-          <w:numId w:val="6"/>
-        </w:numPr>
-        <w:rPr/>
-      </w:pPr>
-      <w:r>
-        <w:rPr/>
-        <w:t>USB Kabel zur manuellen Installation des Pakets, falls das Pake nicht auf einen Server hochgeladen wurde.</w:t>
-      </w:r>
-    </w:p>
-    <w:p>
-      <w:pPr>
-        <w:pStyle w:val="Heading2"/>
-        <w:numPr>
-          <w:ilvl w:val="1"/>
-          <w:numId w:val="2"/>
-        </w:numPr>
-        <w:rPr/>
-      </w:pPr>
-      <w:r>
-        <w:rPr/>
-        <w:t>Systemvoraussetzung für die IOS App:</w:t>
-      </w:r>
-    </w:p>
-    <w:p>
-      <w:pPr>
-        <w:pStyle w:val="FlietextTH"/>
-        <w:numPr>
-          <w:ilvl w:val="0"/>
-          <w:numId w:val="7"/>
-        </w:numPr>
-        <w:rPr/>
-      </w:pPr>
-      <w:r>
-        <w:rPr/>
-        <w:t>Internetfähiges IOS Device (Mindestversion XX)</w:t>
-      </w:r>
-    </w:p>
-    <w:p>
-      <w:pPr>
-        <w:pStyle w:val="FlietextTH"/>
-        <w:numPr>
-          <w:ilvl w:val="0"/>
-          <w:numId w:val="7"/>
-        </w:numPr>
-        <w:rPr/>
-      </w:pPr>
-      <w:r>
-        <w:rPr/>
-        <w:t>USB Kabel zum installieren der App, wenn nicht über Server installiert wird</w:t>
-      </w:r>
-    </w:p>
-    <w:p>
-      <w:pPr>
-        <w:pStyle w:val="FlietextTH"/>
-        <w:rPr/>
-      </w:pPr>
-      <w:r>
-        <w:rPr/>
-      </w:r>
-    </w:p>
-    <w:p>
-      <w:pPr>
-        <w:pStyle w:val="FlietextTH"/>
+        <w:rPr/>
+      </w:pPr>
+      <w:r>
+        <w:rPr/>
+      </w:r>
+    </w:p>
+    <w:p>
+      <w:pPr>
+        <w:pStyle w:val="Heading1"/>
         <w:numPr>
           <w:ilvl w:val="0"/>
           <w:numId w:val="3"/>
         </w:numPr>
-        <w:rPr/>
-      </w:pPr>
-      <w:r>
-        <w:rPr/>
-        <w:t>Betriebsystem und Middleware, die vorab installiert sein muss (z.B. Windows 10, JRE 8 oder höher, Browser Chrome v55 oder höher, …&gt;</w:t>
-      </w:r>
-    </w:p>
-    <w:p>
-      <w:pPr>
-        <w:pStyle w:val="FlietextTH"/>
-        <w:numPr>
-          <w:ilvl w:val="0"/>
-          <w:numId w:val="3"/>
-        </w:numPr>
-        <w:rPr/>
-      </w:pPr>
-      <w:r>
-        <w:rPr/>
-        <w:t>spezielle Vorkenntnisse, die der Benutzer mitbringen muss, weil sie in diesem Dokument nicht erläutert werden (bei einem System "BPMN-Editor" sollte der Benutzer die Notation BPMN kennen</w:t>
-      </w:r>
+        <w:spacing w:before="0" w:after="240"/>
+        <w:contextualSpacing/>
+        <w:rPr/>
+      </w:pPr>
+      <w:bookmarkStart w:id="9" w:name="_Toc527032135"/>
+      <w:r>
+        <w:rPr/>
+        <w:t>Installation und Konfiguration</w:t>
+      </w:r>
+      <w:bookmarkEnd w:id="9"/>
     </w:p>
     <w:p>
       <w:pPr>
         <w:pStyle w:val="Heading2"/>
         <w:numPr>
           <w:ilvl w:val="1"/>
-          <w:numId w:val="1"/>
-        </w:numPr>
-        <w:rPr/>
-      </w:pPr>
-      <w:r>
-        <w:rPr/>
-        <w:t>Systemvoraussetzung zum aufrufen im Browser:</w:t>
-      </w:r>
-    </w:p>
-    <w:p>
-      <w:pPr>
-        <w:pStyle w:val="FlietextTH"/>
-        <w:numPr>
-          <w:ilvl w:val="0"/>
-          <w:numId w:val="8"/>
-        </w:numPr>
-        <w:rPr/>
-      </w:pPr>
-      <w:r>
-        <w:rPr/>
-        <w:t>Internetfähiges Gerät</w:t>
-      </w:r>
-    </w:p>
-    <w:p>
-      <w:pPr>
-        <w:pStyle w:val="FlietextTH"/>
-        <w:numPr>
-          <w:ilvl w:val="0"/>
-          <w:numId w:val="8"/>
-        </w:numPr>
-        <w:rPr/>
-      </w:pPr>
-      <w:r>
-        <w:rPr/>
-        <w:t xml:space="preserve">Jeder halbwegs aktuelle Browser sollte für die Darstellung der App infrage kommen, empfohlen wird aber immer eine möglichst neue Version. </w:t>
-      </w:r>
-    </w:p>
-    <w:p>
-      <w:pPr>
-        <w:pStyle w:val="FlietextTH"/>
-        <w:rPr/>
-      </w:pPr>
-      <w:r>
-        <w:rPr/>
-      </w:r>
-    </w:p>
-    <w:p>
-      <w:pPr>
-        <w:pStyle w:val="Heading1"/>
-        <w:numPr>
-          <w:ilvl w:val="0"/>
-          <w:numId w:val="2"/>
-        </w:numPr>
-        <w:spacing w:before="0" w:after="240"/>
-        <w:contextualSpacing/>
-        <w:rPr/>
-      </w:pPr>
-      <w:bookmarkStart w:id="9" w:name="_Toc527032135"/>
-      <w:r>
-        <w:rPr/>
-        <w:t>Installation und Konfiguration</w:t>
-      </w:r>
-      <w:bookmarkEnd w:id="9"/>
-    </w:p>
-    <w:p>
-      <w:pPr>
-        <w:pStyle w:val="Heading2"/>
-        <w:numPr>
-          <w:ilvl w:val="1"/>
-          <w:numId w:val="2"/>
+          <w:numId w:val="3"/>
         </w:numPr>
         <w:rPr/>
       </w:pPr>
@@ -1240,7 +1212,7 @@
         <w:pStyle w:val="Heading3"/>
         <w:numPr>
           <w:ilvl w:val="2"/>
-          <w:numId w:val="2"/>
+          <w:numId w:val="3"/>
         </w:numPr>
         <w:rPr/>
       </w:pPr>
@@ -1318,7 +1290,7 @@
         <w:pStyle w:val="Heading3"/>
         <w:numPr>
           <w:ilvl w:val="2"/>
-          <w:numId w:val="2"/>
+          <w:numId w:val="3"/>
         </w:numPr>
         <w:rPr/>
       </w:pPr>
@@ -1362,7 +1334,7 @@
         <w:pStyle w:val="Heading2"/>
         <w:numPr>
           <w:ilvl w:val="1"/>
-          <w:numId w:val="2"/>
+          <w:numId w:val="3"/>
         </w:numPr>
         <w:rPr/>
       </w:pPr>
@@ -1376,7 +1348,7 @@
         <w:pStyle w:val="Heading3"/>
         <w:numPr>
           <w:ilvl w:val="2"/>
-          <w:numId w:val="2"/>
+          <w:numId w:val="3"/>
         </w:numPr>
         <w:rPr/>
       </w:pPr>
@@ -1397,6 +1369,115 @@
       </w:pPr>
       <w:r>
         <w:rPr/>
+        <w:t>Installation - Pakete installieren:</w:t>
+        <w:br/>
+        <w:t>sudo pacman -S mariadb</w:t>
+        <w:br/>
+        <w:t>sudo apt-get install mariadb</w:t>
+      </w:r>
+    </w:p>
+    <w:p>
+      <w:pPr>
+        <w:pStyle w:val="FlietextTH"/>
+        <w:numPr>
+          <w:ilvl w:val="0"/>
+          <w:numId w:val="0"/>
+        </w:numPr>
+        <w:ind w:left="596" w:hanging="0"/>
+        <w:rPr/>
+      </w:pPr>
+      <w:r>
+        <w:rPr/>
+        <w:t xml:space="preserve">Installation - mysql: </w:t>
+        <w:br/>
+        <w:t>sudo mysql_install_db –user=root –basedir=/usr –datadir=/var/lib/mysql</w:t>
+      </w:r>
+    </w:p>
+    <w:p>
+      <w:pPr>
+        <w:pStyle w:val="FlietextTH"/>
+        <w:numPr>
+          <w:ilvl w:val="0"/>
+          <w:numId w:val="0"/>
+        </w:numPr>
+        <w:ind w:left="596" w:hanging="0"/>
+        <w:rPr/>
+      </w:pPr>
+      <w:r>
+        <w:rPr/>
+        <w:t>Installation - MariaDB Service starten:</w:t>
+        <w:br/>
+        <w:t>sudo systemctl enable mariadb</w:t>
+      </w:r>
+    </w:p>
+    <w:p>
+      <w:pPr>
+        <w:pStyle w:val="FlietextTH"/>
+        <w:numPr>
+          <w:ilvl w:val="0"/>
+          <w:numId w:val="0"/>
+        </w:numPr>
+        <w:ind w:left="596" w:hanging="0"/>
+        <w:rPr/>
+      </w:pPr>
+      <w:r>
+        <w:rPr/>
+        <w:t>Installation - Sicherheitseinstellungen</w:t>
+        <w:br/>
+        <w:t>sudo mysql_secure_installation</w:t>
+      </w:r>
+    </w:p>
+    <w:p>
+      <w:pPr>
+        <w:pStyle w:val="Heading3"/>
+        <w:numPr>
+          <w:ilvl w:val="2"/>
+          <w:numId w:val="3"/>
+        </w:numPr>
+        <w:rPr/>
+      </w:pPr>
+      <w:r>
+        <w:rPr/>
+        <w:t>Installation unter Windows:</w:t>
+      </w:r>
+    </w:p>
+    <w:p>
+      <w:pPr>
+        <w:pStyle w:val="FlietextTH"/>
+        <w:numPr>
+          <w:ilvl w:val="0"/>
+          <w:numId w:val="0"/>
+        </w:numPr>
+        <w:ind w:left="596" w:hanging="0"/>
+        <w:rPr/>
+      </w:pPr>
+      <w:r>
+        <w:rPr/>
+        <w:t>Herunterladen von Mariadb:</w:t>
+        <w:br/>
+      </w:r>
+      <w:hyperlink r:id="rId2">
+        <w:r>
+          <w:rPr>
+            <w:rStyle w:val="InternetLink"/>
+          </w:rPr>
+          <w:t>https://downloads.mariadb.org/</w:t>
+        </w:r>
+      </w:hyperlink>
+    </w:p>
+    <w:p>
+      <w:pPr>
+        <w:pStyle w:val="FlietextTH"/>
+        <w:numPr>
+          <w:ilvl w:val="0"/>
+          <w:numId w:val="0"/>
+        </w:numPr>
+        <w:ind w:left="596" w:hanging="0"/>
+        <w:rPr/>
+      </w:pPr>
+      <w:r>
+        <w:rPr/>
+        <w:t>Installieren von Mariadb (Alle standardeinstellungen beibehalten)</w:t>
       </w:r>
     </w:p>
     <w:p>
@@ -1404,13 +1485,153 @@
         <w:pStyle w:val="Heading2"/>
         <w:numPr>
           <w:ilvl w:val="1"/>
-          <w:numId w:val="2"/>
+          <w:numId w:val="3"/>
         </w:numPr>
         <w:rPr/>
       </w:pPr>
       <w:r>
         <w:rPr/>
         <w:t>NodejsPackageManager (NPM)</w:t>
+      </w:r>
+    </w:p>
+    <w:p>
+      <w:pPr>
+        <w:pStyle w:val="Heading3"/>
+        <w:numPr>
+          <w:ilvl w:val="2"/>
+          <w:numId w:val="3"/>
+        </w:numPr>
+        <w:rPr/>
+      </w:pPr>
+      <w:r>
+        <w:rPr/>
+        <w:t>Installation unter Linux:</w:t>
+      </w:r>
+    </w:p>
+    <w:p>
+      <w:pPr>
+        <w:pStyle w:val="FlietextTH"/>
+        <w:numPr>
+          <w:ilvl w:val="0"/>
+          <w:numId w:val="0"/>
+        </w:numPr>
+        <w:ind w:left="596" w:hanging="0"/>
+        <w:rPr/>
+      </w:pPr>
+      <w:r>
+        <w:rPr/>
+        <w:t xml:space="preserve">Installation unter Arch: </w:t>
+        <w:br/>
+        <w:t>pacman -S npm</w:t>
+      </w:r>
+    </w:p>
+    <w:p>
+      <w:pPr>
+        <w:pStyle w:val="FlietextTH"/>
+        <w:numPr>
+          <w:ilvl w:val="0"/>
+          <w:numId w:val="0"/>
+        </w:numPr>
+        <w:ind w:left="596" w:hanging="0"/>
+        <w:rPr/>
+      </w:pPr>
+      <w:r>
+        <w:rPr/>
+        <w:t xml:space="preserve">Installation von der Website: </w:t>
+        <w:br/>
+      </w:r>
+      <w:hyperlink r:id="rId3">
+        <w:r>
+          <w:rPr>
+            <w:rStyle w:val="InternetLink"/>
+          </w:rPr>
+          <w:t>https://nodejs.org/de/</w:t>
+        </w:r>
+      </w:hyperlink>
+    </w:p>
+    <w:p>
+      <w:pPr>
+        <w:pStyle w:val="Heading3"/>
+        <w:numPr>
+          <w:ilvl w:val="2"/>
+          <w:numId w:val="3"/>
+        </w:numPr>
+        <w:rPr/>
+      </w:pPr>
+      <w:r>
+        <w:rPr/>
+        <w:t>Installation unter Windows:</w:t>
+      </w:r>
+    </w:p>
+    <w:p>
+      <w:pPr>
+        <w:pStyle w:val="FlietextTH"/>
+        <w:numPr>
+          <w:ilvl w:val="0"/>
+          <w:numId w:val="0"/>
+        </w:numPr>
+        <w:ind w:left="596" w:hanging="0"/>
+        <w:rPr/>
+      </w:pPr>
+      <w:r>
+        <w:rPr/>
+        <w:t>Herunterladen und installieren von NPM von der Website:</w:t>
+        <w:br/>
+      </w:r>
+      <w:hyperlink r:id="rId4">
+        <w:r>
+          <w:rPr>
+            <w:rStyle w:val="InternetLink"/>
+          </w:rPr>
+          <w:t>https://nodejs.org/de/download/current/</w:t>
+        </w:r>
+      </w:hyperlink>
+    </w:p>
+    <w:p>
+      <w:pPr>
+        <w:pStyle w:val="Heading3"/>
+        <w:numPr>
+          <w:ilvl w:val="2"/>
+          <w:numId w:val="3"/>
+        </w:numPr>
+        <w:rPr/>
+      </w:pPr>
+      <w:r>
+        <w:rPr/>
+        <w:t>testen ob es funtioniert:</w:t>
+      </w:r>
+    </w:p>
+    <w:p>
+      <w:pPr>
+        <w:pStyle w:val="FlietextTH"/>
+        <w:numPr>
+          <w:ilvl w:val="0"/>
+          <w:numId w:val="0"/>
+        </w:numPr>
+        <w:ind w:left="596" w:hanging="0"/>
+        <w:rPr/>
+      </w:pPr>
+      <w:r>
+        <w:rPr/>
+        <w:t>npm -v</w:t>
+      </w:r>
+    </w:p>
+    <w:p>
+      <w:pPr>
+        <w:pStyle w:val="FlietextTH"/>
+        <w:numPr>
+          <w:ilvl w:val="0"/>
+          <w:numId w:val="0"/>
+        </w:numPr>
+        <w:ind w:left="596" w:hanging="0"/>
+        <w:rPr/>
+      </w:pPr>
+      <w:r>
+        <w:rPr/>
+        <w:t>node -v</w:t>
+      </w:r>
+      <w:r>
+        <w:br w:type="page"/>
       </w:r>
     </w:p>
     <w:p>
@@ -1418,13 +1639,133 @@
         <w:pStyle w:val="Heading2"/>
         <w:numPr>
           <w:ilvl w:val="1"/>
-          <w:numId w:val="2"/>
+          <w:numId w:val="3"/>
         </w:numPr>
         <w:rPr/>
       </w:pPr>
       <w:r>
         <w:rPr/>
         <w:t>Driving-E-Car</w:t>
+      </w:r>
+    </w:p>
+    <w:p>
+      <w:pPr>
+        <w:pStyle w:val="Heading3"/>
+        <w:numPr>
+          <w:ilvl w:val="2"/>
+          <w:numId w:val="3"/>
+        </w:numPr>
+        <w:rPr/>
+      </w:pPr>
+      <w:r>
+        <w:rPr/>
+        <w:t xml:space="preserve">Herunterladen des Projektes: </w:t>
+      </w:r>
+    </w:p>
+    <w:p>
+      <w:pPr>
+        <w:pStyle w:val="FlietextTH"/>
+        <w:numPr>
+          <w:ilvl w:val="0"/>
+          <w:numId w:val="0"/>
+        </w:numPr>
+        <w:ind w:left="596" w:hanging="0"/>
+        <w:rPr/>
+      </w:pPr>
+      <w:r>
+        <w:rPr/>
+        <w:t>Mit Git:</w:t>
+        <w:br/>
+        <w:t xml:space="preserve">git clone </w:t>
+      </w:r>
+      <w:r>
+        <w:rPr>
+          <w:i/>
+          <w:iCs/>
+        </w:rPr>
+        <w:t>ssh:</w:t>
+      </w:r>
+      <w:hyperlink r:id="rId5">
+        <w:r>
+          <w:rPr>
+            <w:rStyle w:val="InternetLink"/>
+            <w:i/>
+            <w:iCs/>
+          </w:rPr>
+          <w:t>//git@gerona.nt.fh-koeln.de</w:t>
+        </w:r>
+      </w:hyperlink>
+      <w:r>
+        <w:rPr>
+          <w:i/>
+          <w:iCs/>
+        </w:rPr>
+        <w:t>:10022/syp18/team02.git</w:t>
+      </w:r>
+    </w:p>
+    <w:p>
+      <w:pPr>
+        <w:pStyle w:val="Heading3"/>
+        <w:numPr>
+          <w:ilvl w:val="2"/>
+          <w:numId w:val="3"/>
+        </w:numPr>
+        <w:rPr/>
+      </w:pPr>
+      <w:r>
+        <w:rPr/>
+        <w:t>Installieren des Projektes:</w:t>
+      </w:r>
+    </w:p>
+    <w:p>
+      <w:pPr>
+        <w:pStyle w:val="FlietextTH"/>
+        <w:numPr>
+          <w:ilvl w:val="0"/>
+          <w:numId w:val="0"/>
+        </w:numPr>
+        <w:ind w:left="596" w:hanging="0"/>
+        <w:rPr/>
+      </w:pPr>
+      <w:r>
+        <w:rPr/>
+        <w:t>Ins Server Verzeichnis vewchseln (unter Linux oder Windows Powershell):</w:t>
+        <w:br/>
+        <w:t>cd team02/src/server</w:t>
+      </w:r>
+    </w:p>
+    <w:p>
+      <w:pPr>
+        <w:pStyle w:val="FlietextTH"/>
+        <w:numPr>
+          <w:ilvl w:val="0"/>
+          <w:numId w:val="0"/>
+        </w:numPr>
+        <w:ind w:left="596" w:hanging="0"/>
+        <w:rPr/>
+      </w:pPr>
+      <w:r>
+        <w:rPr/>
+        <w:t>Server erstellen:</w:t>
+        <w:br/>
+        <w:t>npm install</w:t>
+      </w:r>
+    </w:p>
+    <w:p>
+      <w:pPr>
+        <w:pStyle w:val="FlietextTH"/>
+        <w:numPr>
+          <w:ilvl w:val="0"/>
+          <w:numId w:val="0"/>
+        </w:numPr>
+        <w:ind w:left="596" w:hanging="0"/>
+        <w:rPr/>
+      </w:pPr>
+      <w:r>
+        <w:rPr/>
+        <w:t>Ins Client Verzeichnis wechseln:</w:t>
+        <w:br/>
+        <w:t>cd ../client</w:t>
       </w:r>
     </w:p>
     <w:p>
@@ -1432,7 +1773,7 @@
         <w:pStyle w:val="Heading2"/>
         <w:numPr>
           <w:ilvl w:val="1"/>
-          <w:numId w:val="2"/>
+          <w:numId w:val="3"/>
         </w:numPr>
         <w:rPr/>
       </w:pPr>
@@ -1446,7 +1787,7 @@
         <w:pStyle w:val="Heading3"/>
         <w:numPr>
           <w:ilvl w:val="2"/>
-          <w:numId w:val="2"/>
+          <w:numId w:val="3"/>
         </w:numPr>
         <w:rPr/>
       </w:pPr>
@@ -1459,7 +1800,7 @@
         <w:pStyle w:val="Heading1"/>
         <w:numPr>
           <w:ilvl w:val="0"/>
-          <w:numId w:val="2"/>
+          <w:numId w:val="3"/>
         </w:numPr>
         <w:spacing w:before="0" w:after="240"/>
         <w:contextualSpacing/>
@@ -1491,7 +1832,7 @@
         <w:pStyle w:val="Heading1"/>
         <w:numPr>
           <w:ilvl w:val="0"/>
-          <w:numId w:val="2"/>
+          <w:numId w:val="3"/>
         </w:numPr>
         <w:spacing w:before="0" w:after="240"/>
         <w:contextualSpacing/>
@@ -1516,10 +1857,10 @@
       </w:r>
     </w:p>
     <w:sectPr>
-      <w:headerReference w:type="default" r:id="rId2"/>
-      <w:headerReference w:type="first" r:id="rId3"/>
-      <w:footerReference w:type="default" r:id="rId4"/>
-      <w:footerReference w:type="first" r:id="rId5"/>
+      <w:headerReference w:type="default" r:id="rId6"/>
+      <w:headerReference w:type="first" r:id="rId7"/>
+      <w:footerReference w:type="default" r:id="rId8"/>
+      <w:footerReference w:type="first" r:id="rId9"/>
       <w:type w:val="nextPage"/>
       <w:pgSz w:w="11906" w:h="16838"/>
       <w:pgMar w:left="1860" w:right="1117" w:header="567" w:top="1576" w:footer="340" w:bottom="1293" w:gutter="0"/>
@@ -1543,13 +1884,13 @@
       </w:tabs>
       <w:rPr/>
     </w:pPr>
-    <w:bookmarkStart w:id="21" w:name="OLE_LINK45"/>
-    <w:bookmarkStart w:id="22" w:name="OLE_LINK46"/>
-    <w:bookmarkStart w:id="23" w:name="OLE_LINK19"/>
+    <w:bookmarkStart w:id="21" w:name="OLE_LINK7"/>
+    <w:bookmarkStart w:id="22" w:name="OLE_LINK8"/>
+    <w:bookmarkStart w:id="23" w:name="OLE_LINK17"/>
     <w:bookmarkStart w:id="24" w:name="OLE_LINK18"/>
-    <w:bookmarkStart w:id="25" w:name="OLE_LINK17"/>
-    <w:bookmarkStart w:id="26" w:name="OLE_LINK8"/>
-    <w:bookmarkStart w:id="27" w:name="OLE_LINK7"/>
+    <w:bookmarkStart w:id="25" w:name="OLE_LINK19"/>
+    <w:bookmarkStart w:id="26" w:name="OLE_LINK46"/>
+    <w:bookmarkStart w:id="27" w:name="OLE_LINK45"/>
     <w:r>
       <w:rPr/>
       <w:t>TH Köln</w:t>
@@ -1592,19 +1933,19 @@
           <wp:effectExtent l="0" t="0" r="0" b="0"/>
           <wp:wrapTight wrapText="bothSides">
             <wp:wrapPolygon edited="0">
-              <wp:start x="-131" y="0"/>
-              <wp:lineTo x="-131" y="20967"/>
-              <wp:lineTo x="8021" y="20967"/>
-              <wp:lineTo x="9432" y="20967"/>
-              <wp:lineTo x="13085" y="20967"/>
-              <wp:lineTo x="13365" y="16870"/>
-              <wp:lineTo x="11116" y="16368"/>
-              <wp:lineTo x="21233" y="12783"/>
-              <wp:lineTo x="21233" y="8174"/>
-              <wp:lineTo x="18989" y="6631"/>
-              <wp:lineTo x="18989" y="1011"/>
-              <wp:lineTo x="12805" y="0"/>
-              <wp:lineTo x="-131" y="0"/>
+              <wp:start x="-307" y="0"/>
+              <wp:lineTo x="-307" y="20760"/>
+              <wp:lineTo x="7893" y="20760"/>
+              <wp:lineTo x="9319" y="20760"/>
+              <wp:lineTo x="13005" y="20760"/>
+              <wp:lineTo x="13285" y="16703"/>
+              <wp:lineTo x="11019" y="16221"/>
+              <wp:lineTo x="21217" y="12664"/>
+              <wp:lineTo x="21217" y="8085"/>
+              <wp:lineTo x="18956" y="6543"/>
+              <wp:lineTo x="18956" y="982"/>
+              <wp:lineTo x="12714" y="0"/>
+              <wp:lineTo x="-307" y="0"/>
             </wp:wrapPolygon>
           </wp:wrapTight>
           <wp:docPr id="4" name="Grafik 12" descr="Logo TH Köln"/>
@@ -1745,7 +2086,7 @@
               <wp:positionV relativeFrom="page">
                 <wp:posOffset>666115</wp:posOffset>
               </wp:positionV>
-              <wp:extent cx="5639435" cy="50800"/>
+              <wp:extent cx="5641340" cy="52705"/>
               <wp:effectExtent l="0" t="0" r="635" b="7620"/>
               <wp:wrapNone/>
               <wp:docPr id="3" name="Gruppieren 2"/>
@@ -1756,7 +2097,7 @@
                     <wpg:grpSpPr>
                       <a:xfrm>
                         <a:off x="0" y="0"/>
-                        <a:ext cx="5638680" cy="50040"/>
+                        <a:ext cx="5640840" cy="52200"/>
                       </a:xfrm>
                     </wpg:grpSpPr>
                     <wps:wsp>
@@ -1764,7 +2105,7 @@
                       <wps:spPr>
                         <a:xfrm>
                           <a:off x="0" y="0"/>
-                          <a:ext cx="1881360" cy="50040"/>
+                          <a:ext cx="1881360" cy="52200"/>
                         </a:xfrm>
                         <a:prstGeom prst="rect">
                           <a:avLst/>
@@ -1796,8 +2137,8 @@
                       <wps:cNvSpPr/>
                       <wps:spPr>
                         <a:xfrm>
-                          <a:off x="1878840" y="0"/>
-                          <a:ext cx="1881000" cy="49680"/>
+                          <a:off x="1881000" y="0"/>
+                          <a:ext cx="1878840" cy="51480"/>
                         </a:xfrm>
                         <a:prstGeom prst="rect">
                           <a:avLst/>
@@ -1829,8 +2170,8 @@
                       <wps:cNvSpPr/>
                       <wps:spPr>
                         <a:xfrm>
-                          <a:off x="3758040" y="0"/>
-                          <a:ext cx="1881000" cy="49680"/>
+                          <a:off x="3759840" y="0"/>
+                          <a:ext cx="1881000" cy="51480"/>
                         </a:xfrm>
                         <a:prstGeom prst="rect">
                           <a:avLst/>
@@ -1866,18 +2207,18 @@
         </mc:Choice>
         <mc:Fallback>
           <w:pict>
-            <v:group id="shape_0" alt="Gruppieren 2" style="position:absolute;margin-left:75.15pt;margin-top:52.45pt;width:444pt;height:3.95pt" coordorigin="1503,1049" coordsize="8880,79">
-              <v:rect id="shape_0" fillcolor="#c60c0f" stroked="f" style="position:absolute;left:1503;top:1049;width:2962;height:78;mso-position-horizontal-relative:page;mso-position-vertical-relative:page">
+            <v:group id="shape_0" alt="Gruppieren 2" style="position:absolute;margin-left:75.15pt;margin-top:52.45pt;width:444.15pt;height:4.1pt" coordorigin="1503,1049" coordsize="8883,82">
+              <v:rect id="shape_0" fillcolor="#c60c0f" stroked="f" style="position:absolute;left:1503;top:1049;width:2962;height:81;mso-position-horizontal-relative:page;mso-position-vertical-relative:page">
                 <w10:wrap type="none"/>
                 <v:fill o:detectmouseclick="t" type="solid" color2="#39f3f0"/>
                 <v:stroke color="#3465a4" weight="25560" joinstyle="round" endcap="flat"/>
               </v:rect>
-              <v:rect id="shape_0" fillcolor="#ea5b0c" stroked="f" style="position:absolute;left:4462;top:1049;width:2961;height:77;mso-position-horizontal-relative:page;mso-position-vertical-relative:page">
+              <v:rect id="shape_0" fillcolor="#ea5b0c" stroked="f" style="position:absolute;left:4465;top:1049;width:2958;height:80;mso-position-horizontal-relative:page;mso-position-vertical-relative:page">
                 <w10:wrap type="none"/>
                 <v:fill o:detectmouseclick="t" type="solid" color2="#15a4f3"/>
                 <v:stroke color="#3465a4" weight="25560" joinstyle="round" endcap="flat"/>
               </v:rect>
-              <v:rect id="shape_0" fillcolor="#b62584" stroked="f" style="position:absolute;left:7421;top:1049;width:2961;height:77;mso-position-horizontal-relative:page;mso-position-vertical-relative:page">
+              <v:rect id="shape_0" fillcolor="#b62584" stroked="f" style="position:absolute;left:7424;top:1049;width:2961;height:80;mso-position-horizontal-relative:page;mso-position-vertical-relative:page">
                 <w10:wrap type="none"/>
                 <v:fill o:detectmouseclick="t" type="solid" color2="#49da7b"/>
                 <v:stroke color="#3465a4" weight="25560" joinstyle="round" endcap="flat"/>
@@ -1887,14 +2228,14 @@
         </mc:Fallback>
       </mc:AlternateContent>
     </w:r>
-    <w:bookmarkStart w:id="13" w:name="OLE_LINK3"/>
-    <w:bookmarkStart w:id="14" w:name="OLE_LINK9"/>
-    <w:bookmarkStart w:id="15" w:name="OLE_LINK10"/>
-    <w:bookmarkStart w:id="16" w:name="OLE_LINK11"/>
-    <w:bookmarkStart w:id="17" w:name="OLE_LINK3"/>
-    <w:bookmarkStart w:id="18" w:name="OLE_LINK9"/>
-    <w:bookmarkStart w:id="19" w:name="OLE_LINK10"/>
-    <w:bookmarkStart w:id="20" w:name="OLE_LINK11"/>
+    <w:bookmarkStart w:id="13" w:name="OLE_LINK11"/>
+    <w:bookmarkStart w:id="14" w:name="OLE_LINK10"/>
+    <w:bookmarkStart w:id="15" w:name="OLE_LINK9"/>
+    <w:bookmarkStart w:id="16" w:name="OLE_LINK3"/>
+    <w:bookmarkStart w:id="17" w:name="OLE_LINK11"/>
+    <w:bookmarkStart w:id="18" w:name="OLE_LINK10"/>
+    <w:bookmarkStart w:id="19" w:name="OLE_LINK9"/>
+    <w:bookmarkStart w:id="20" w:name="OLE_LINK3"/>
     <w:bookmarkEnd w:id="17"/>
     <w:bookmarkEnd w:id="18"/>
     <w:bookmarkEnd w:id="19"/>
@@ -2011,7 +2352,7 @@
   </w:abstractNum>
   <w:abstractNum w:abstractNumId="2">
     <w:lvl w:ilvl="0">
-      <w:start w:val="1"/>
+      <w:start w:val="2"/>
       <w:numFmt w:val="decimal"/>
       <w:lvlText w:val="%1"/>
       <w:lvlJc w:val="left"/>
@@ -2023,7 +2364,7 @@
       </w:pPr>
     </w:lvl>
     <w:lvl w:ilvl="1">
-      <w:start w:val="1"/>
+      <w:start w:val="5"/>
       <w:numFmt w:val="decimal"/>
       <w:lvlText w:val="%1.%2"/>
       <w:lvlJc w:val="left"/>
@@ -2060,6 +2401,106 @@
     </w:lvl>
     <w:lvl w:ilvl="4">
       <w:start w:val="1"/>
+      <w:numFmt w:val="none"/>
+      <w:suff w:val="nothing"/>
+      <w:lvlText w:val=""/>
+      <w:lvlJc w:val="left"/>
+      <w:pPr>
+        <w:ind w:left="0" w:hanging="0"/>
+      </w:pPr>
+    </w:lvl>
+    <w:lvl w:ilvl="5">
+      <w:start w:val="1"/>
+      <w:numFmt w:val="none"/>
+      <w:suff w:val="nothing"/>
+      <w:lvlText w:val=""/>
+      <w:lvlJc w:val="left"/>
+      <w:pPr>
+        <w:ind w:left="0" w:hanging="0"/>
+      </w:pPr>
+    </w:lvl>
+    <w:lvl w:ilvl="6">
+      <w:start w:val="1"/>
+      <w:numFmt w:val="none"/>
+      <w:suff w:val="nothing"/>
+      <w:lvlText w:val=""/>
+      <w:lvlJc w:val="left"/>
+      <w:pPr>
+        <w:ind w:left="0" w:hanging="0"/>
+      </w:pPr>
+    </w:lvl>
+    <w:lvl w:ilvl="7">
+      <w:start w:val="1"/>
+      <w:numFmt w:val="none"/>
+      <w:suff w:val="nothing"/>
+      <w:lvlText w:val=""/>
+      <w:lvlJc w:val="left"/>
+      <w:pPr>
+        <w:ind w:left="0" w:hanging="0"/>
+      </w:pPr>
+    </w:lvl>
+    <w:lvl w:ilvl="8">
+      <w:start w:val="1"/>
+      <w:numFmt w:val="none"/>
+      <w:suff w:val="nothing"/>
+      <w:lvlText w:val=""/>
+      <w:lvlJc w:val="left"/>
+      <w:pPr>
+        <w:ind w:left="0" w:hanging="0"/>
+      </w:pPr>
+    </w:lvl>
+  </w:abstractNum>
+  <w:abstractNum w:abstractNumId="3">
+    <w:lvl w:ilvl="0">
+      <w:start w:val="1"/>
+      <w:numFmt w:val="decimal"/>
+      <w:lvlText w:val="%1"/>
+      <w:lvlJc w:val="left"/>
+      <w:pPr>
+        <w:tabs>
+          <w:tab w:val="num" w:pos="454"/>
+        </w:tabs>
+        <w:ind w:left="454" w:hanging="454"/>
+      </w:pPr>
+    </w:lvl>
+    <w:lvl w:ilvl="1">
+      <w:start w:val="1"/>
+      <w:numFmt w:val="decimal"/>
+      <w:lvlText w:val="%1.%2"/>
+      <w:lvlJc w:val="left"/>
+      <w:pPr>
+        <w:tabs>
+          <w:tab w:val="num" w:pos="454"/>
+        </w:tabs>
+        <w:ind w:left="454" w:hanging="454"/>
+      </w:pPr>
+    </w:lvl>
+    <w:lvl w:ilvl="2">
+      <w:start w:val="1"/>
+      <w:numFmt w:val="decimal"/>
+      <w:lvlText w:val="%1.%2.%3"/>
+      <w:lvlJc w:val="left"/>
+      <w:pPr>
+        <w:tabs>
+          <w:tab w:val="num" w:pos="596"/>
+        </w:tabs>
+        <w:ind w:left="596" w:hanging="596"/>
+      </w:pPr>
+    </w:lvl>
+    <w:lvl w:ilvl="3">
+      <w:start w:val="1"/>
+      <w:numFmt w:val="lowerLetter"/>
+      <w:lvlText w:val="%4)"/>
+      <w:lvlJc w:val="left"/>
+      <w:pPr>
+        <w:tabs>
+          <w:tab w:val="num" w:pos="454"/>
+        </w:tabs>
+        <w:ind w:left="454" w:hanging="454"/>
+      </w:pPr>
+    </w:lvl>
+    <w:lvl w:ilvl="4">
+      <w:start w:val="1"/>
       <w:numFmt w:val="decimal"/>
       <w:lvlText w:val="%1.%2.%3.%4.%5"/>
       <w:lvlJc w:val="left"/>
@@ -2104,7 +2545,7 @@
       </w:pPr>
     </w:lvl>
   </w:abstractNum>
-  <w:abstractNum w:abstractNumId="3">
+  <w:abstractNum w:abstractNumId="4">
     <w:lvl w:ilvl="0">
       <w:start w:val="13"/>
       <w:numFmt w:val="bullet"/>
@@ -2223,7 +2664,7 @@
       </w:rPr>
     </w:lvl>
   </w:abstractNum>
-  <w:abstractNum w:abstractNumId="4">
+  <w:abstractNum w:abstractNumId="5">
     <w:lvl w:ilvl="0">
       <w:start w:val="1"/>
       <w:numFmt w:val="bullet"/>
@@ -2369,7 +2810,7 @@
       </w:rPr>
     </w:lvl>
   </w:abstractNum>
-  <w:abstractNum w:abstractNumId="5">
+  <w:abstractNum w:abstractNumId="6">
     <w:lvl w:ilvl="0">
       <w:start w:val="1"/>
       <w:numFmt w:val="bullet"/>
@@ -2515,7 +2956,7 @@
       </w:rPr>
     </w:lvl>
   </w:abstractNum>
-  <w:abstractNum w:abstractNumId="6">
+  <w:abstractNum w:abstractNumId="7">
     <w:lvl w:ilvl="0">
       <w:start w:val="1"/>
       <w:numFmt w:val="bullet"/>
@@ -2661,7 +3102,7 @@
       </w:rPr>
     </w:lvl>
   </w:abstractNum>
-  <w:abstractNum w:abstractNumId="7">
+  <w:abstractNum w:abstractNumId="8">
     <w:lvl w:ilvl="0">
       <w:start w:val="1"/>
       <w:numFmt w:val="bullet"/>
@@ -2807,7 +3248,7 @@
       </w:rPr>
     </w:lvl>
   </w:abstractNum>
-  <w:abstractNum w:abstractNumId="8">
+  <w:abstractNum w:abstractNumId="9">
     <w:lvl w:ilvl="0">
       <w:start w:val="1"/>
       <w:numFmt w:val="bullet"/>
@@ -2976,6 +3417,9 @@
   </w:num>
   <w:num w:numId="8">
     <w:abstractNumId w:val="8"/>
+  </w:num>
+  <w:num w:numId="9">
+    <w:abstractNumId w:val="9"/>
   </w:num>
 </w:numbering>
 </file>
@@ -4235,6 +4679,1166 @@
     <w:qFormat/>
     <w:rPr/>
   </w:style>
+  <w:style w:type="character" w:styleId="ListLabel49">
+    <w:name w:val="ListLabel 49"/>
+    <w:qFormat/>
+    <w:rPr>
+      <w:rFonts w:cs="Times New Roman"/>
+    </w:rPr>
+  </w:style>
+  <w:style w:type="character" w:styleId="ListLabel50">
+    <w:name w:val="ListLabel 50"/>
+    <w:qFormat/>
+    <w:rPr>
+      <w:rFonts w:cs="Courier New"/>
+    </w:rPr>
+  </w:style>
+  <w:style w:type="character" w:styleId="ListLabel51">
+    <w:name w:val="ListLabel 51"/>
+    <w:qFormat/>
+    <w:rPr>
+      <w:rFonts w:cs="Wingdings"/>
+    </w:rPr>
+  </w:style>
+  <w:style w:type="character" w:styleId="ListLabel52">
+    <w:name w:val="ListLabel 52"/>
+    <w:qFormat/>
+    <w:rPr>
+      <w:rFonts w:cs="Symbol"/>
+    </w:rPr>
+  </w:style>
+  <w:style w:type="character" w:styleId="ListLabel53">
+    <w:name w:val="ListLabel 53"/>
+    <w:qFormat/>
+    <w:rPr>
+      <w:rFonts w:cs="Courier New"/>
+    </w:rPr>
+  </w:style>
+  <w:style w:type="character" w:styleId="ListLabel54">
+    <w:name w:val="ListLabel 54"/>
+    <w:qFormat/>
+    <w:rPr>
+      <w:rFonts w:cs="Wingdings"/>
+    </w:rPr>
+  </w:style>
+  <w:style w:type="character" w:styleId="ListLabel55">
+    <w:name w:val="ListLabel 55"/>
+    <w:qFormat/>
+    <w:rPr>
+      <w:rFonts w:cs="Symbol"/>
+    </w:rPr>
+  </w:style>
+  <w:style w:type="character" w:styleId="ListLabel56">
+    <w:name w:val="ListLabel 56"/>
+    <w:qFormat/>
+    <w:rPr>
+      <w:rFonts w:cs="Courier New"/>
+    </w:rPr>
+  </w:style>
+  <w:style w:type="character" w:styleId="ListLabel57">
+    <w:name w:val="ListLabel 57"/>
+    <w:qFormat/>
+    <w:rPr>
+      <w:rFonts w:cs="Wingdings"/>
+    </w:rPr>
+  </w:style>
+  <w:style w:type="character" w:styleId="ListLabel58">
+    <w:name w:val="ListLabel 58"/>
+    <w:qFormat/>
+    <w:rPr>
+      <w:rFonts w:cs="OpenSymbol"/>
+    </w:rPr>
+  </w:style>
+  <w:style w:type="character" w:styleId="ListLabel59">
+    <w:name w:val="ListLabel 59"/>
+    <w:qFormat/>
+    <w:rPr>
+      <w:rFonts w:cs="OpenSymbol"/>
+    </w:rPr>
+  </w:style>
+  <w:style w:type="character" w:styleId="ListLabel60">
+    <w:name w:val="ListLabel 60"/>
+    <w:qFormat/>
+    <w:rPr>
+      <w:rFonts w:cs="OpenSymbol"/>
+    </w:rPr>
+  </w:style>
+  <w:style w:type="character" w:styleId="ListLabel61">
+    <w:name w:val="ListLabel 61"/>
+    <w:qFormat/>
+    <w:rPr>
+      <w:rFonts w:cs="OpenSymbol"/>
+    </w:rPr>
+  </w:style>
+  <w:style w:type="character" w:styleId="ListLabel62">
+    <w:name w:val="ListLabel 62"/>
+    <w:qFormat/>
+    <w:rPr>
+      <w:rFonts w:cs="OpenSymbol"/>
+    </w:rPr>
+  </w:style>
+  <w:style w:type="character" w:styleId="ListLabel63">
+    <w:name w:val="ListLabel 63"/>
+    <w:qFormat/>
+    <w:rPr>
+      <w:rFonts w:cs="OpenSymbol"/>
+    </w:rPr>
+  </w:style>
+  <w:style w:type="character" w:styleId="ListLabel64">
+    <w:name w:val="ListLabel 64"/>
+    <w:qFormat/>
+    <w:rPr>
+      <w:rFonts w:cs="OpenSymbol"/>
+    </w:rPr>
+  </w:style>
+  <w:style w:type="character" w:styleId="ListLabel65">
+    <w:name w:val="ListLabel 65"/>
+    <w:qFormat/>
+    <w:rPr>
+      <w:rFonts w:cs="OpenSymbol"/>
+    </w:rPr>
+  </w:style>
+  <w:style w:type="character" w:styleId="ListLabel66">
+    <w:name w:val="ListLabel 66"/>
+    <w:qFormat/>
+    <w:rPr>
+      <w:rFonts w:cs="OpenSymbol"/>
+    </w:rPr>
+  </w:style>
+  <w:style w:type="character" w:styleId="ListLabel67">
+    <w:name w:val="ListLabel 67"/>
+    <w:qFormat/>
+    <w:rPr>
+      <w:rFonts w:cs="OpenSymbol"/>
+    </w:rPr>
+  </w:style>
+  <w:style w:type="character" w:styleId="ListLabel68">
+    <w:name w:val="ListLabel 68"/>
+    <w:qFormat/>
+    <w:rPr>
+      <w:rFonts w:cs="OpenSymbol"/>
+    </w:rPr>
+  </w:style>
+  <w:style w:type="character" w:styleId="ListLabel69">
+    <w:name w:val="ListLabel 69"/>
+    <w:qFormat/>
+    <w:rPr>
+      <w:rFonts w:cs="OpenSymbol"/>
+    </w:rPr>
+  </w:style>
+  <w:style w:type="character" w:styleId="ListLabel70">
+    <w:name w:val="ListLabel 70"/>
+    <w:qFormat/>
+    <w:rPr>
+      <w:rFonts w:cs="OpenSymbol"/>
+    </w:rPr>
+  </w:style>
+  <w:style w:type="character" w:styleId="ListLabel71">
+    <w:name w:val="ListLabel 71"/>
+    <w:qFormat/>
+    <w:rPr>
+      <w:rFonts w:cs="OpenSymbol"/>
+    </w:rPr>
+  </w:style>
+  <w:style w:type="character" w:styleId="ListLabel72">
+    <w:name w:val="ListLabel 72"/>
+    <w:qFormat/>
+    <w:rPr>
+      <w:rFonts w:cs="OpenSymbol"/>
+    </w:rPr>
+  </w:style>
+  <w:style w:type="character" w:styleId="ListLabel73">
+    <w:name w:val="ListLabel 73"/>
+    <w:qFormat/>
+    <w:rPr>
+      <w:rFonts w:cs="OpenSymbol"/>
+    </w:rPr>
+  </w:style>
+  <w:style w:type="character" w:styleId="ListLabel74">
+    <w:name w:val="ListLabel 74"/>
+    <w:qFormat/>
+    <w:rPr>
+      <w:rFonts w:cs="OpenSymbol"/>
+    </w:rPr>
+  </w:style>
+  <w:style w:type="character" w:styleId="ListLabel75">
+    <w:name w:val="ListLabel 75"/>
+    <w:qFormat/>
+    <w:rPr>
+      <w:rFonts w:cs="OpenSymbol"/>
+    </w:rPr>
+  </w:style>
+  <w:style w:type="character" w:styleId="ListLabel76">
+    <w:name w:val="ListLabel 76"/>
+    <w:qFormat/>
+    <w:rPr>
+      <w:rFonts w:cs="OpenSymbol"/>
+    </w:rPr>
+  </w:style>
+  <w:style w:type="character" w:styleId="ListLabel77">
+    <w:name w:val="ListLabel 77"/>
+    <w:qFormat/>
+    <w:rPr>
+      <w:rFonts w:cs="OpenSymbol"/>
+    </w:rPr>
+  </w:style>
+  <w:style w:type="character" w:styleId="ListLabel78">
+    <w:name w:val="ListLabel 78"/>
+    <w:qFormat/>
+    <w:rPr>
+      <w:rFonts w:cs="OpenSymbol"/>
+    </w:rPr>
+  </w:style>
+  <w:style w:type="character" w:styleId="ListLabel79">
+    <w:name w:val="ListLabel 79"/>
+    <w:qFormat/>
+    <w:rPr>
+      <w:rFonts w:cs="OpenSymbol"/>
+    </w:rPr>
+  </w:style>
+  <w:style w:type="character" w:styleId="ListLabel80">
+    <w:name w:val="ListLabel 80"/>
+    <w:qFormat/>
+    <w:rPr>
+      <w:rFonts w:cs="OpenSymbol"/>
+    </w:rPr>
+  </w:style>
+  <w:style w:type="character" w:styleId="ListLabel81">
+    <w:name w:val="ListLabel 81"/>
+    <w:qFormat/>
+    <w:rPr>
+      <w:rFonts w:cs="OpenSymbol"/>
+    </w:rPr>
+  </w:style>
+  <w:style w:type="character" w:styleId="ListLabel82">
+    <w:name w:val="ListLabel 82"/>
+    <w:qFormat/>
+    <w:rPr>
+      <w:rFonts w:cs="OpenSymbol"/>
+    </w:rPr>
+  </w:style>
+  <w:style w:type="character" w:styleId="ListLabel83">
+    <w:name w:val="ListLabel 83"/>
+    <w:qFormat/>
+    <w:rPr>
+      <w:rFonts w:cs="OpenSymbol"/>
+    </w:rPr>
+  </w:style>
+  <w:style w:type="character" w:styleId="ListLabel84">
+    <w:name w:val="ListLabel 84"/>
+    <w:qFormat/>
+    <w:rPr>
+      <w:rFonts w:cs="OpenSymbol"/>
+    </w:rPr>
+  </w:style>
+  <w:style w:type="character" w:styleId="ListLabel85">
+    <w:name w:val="ListLabel 85"/>
+    <w:qFormat/>
+    <w:rPr>
+      <w:rFonts w:cs="OpenSymbol"/>
+    </w:rPr>
+  </w:style>
+  <w:style w:type="character" w:styleId="ListLabel86">
+    <w:name w:val="ListLabel 86"/>
+    <w:qFormat/>
+    <w:rPr>
+      <w:rFonts w:cs="OpenSymbol"/>
+    </w:rPr>
+  </w:style>
+  <w:style w:type="character" w:styleId="ListLabel87">
+    <w:name w:val="ListLabel 87"/>
+    <w:qFormat/>
+    <w:rPr>
+      <w:rFonts w:cs="OpenSymbol"/>
+    </w:rPr>
+  </w:style>
+  <w:style w:type="character" w:styleId="ListLabel88">
+    <w:name w:val="ListLabel 88"/>
+    <w:qFormat/>
+    <w:rPr>
+      <w:rFonts w:cs="OpenSymbol"/>
+    </w:rPr>
+  </w:style>
+  <w:style w:type="character" w:styleId="ListLabel89">
+    <w:name w:val="ListLabel 89"/>
+    <w:qFormat/>
+    <w:rPr>
+      <w:rFonts w:cs="OpenSymbol"/>
+    </w:rPr>
+  </w:style>
+  <w:style w:type="character" w:styleId="ListLabel90">
+    <w:name w:val="ListLabel 90"/>
+    <w:qFormat/>
+    <w:rPr>
+      <w:rFonts w:cs="OpenSymbol"/>
+    </w:rPr>
+  </w:style>
+  <w:style w:type="character" w:styleId="ListLabel91">
+    <w:name w:val="ListLabel 91"/>
+    <w:qFormat/>
+    <w:rPr>
+      <w:rFonts w:cs="OpenSymbol"/>
+    </w:rPr>
+  </w:style>
+  <w:style w:type="character" w:styleId="ListLabel92">
+    <w:name w:val="ListLabel 92"/>
+    <w:qFormat/>
+    <w:rPr>
+      <w:rFonts w:cs="OpenSymbol"/>
+    </w:rPr>
+  </w:style>
+  <w:style w:type="character" w:styleId="ListLabel93">
+    <w:name w:val="ListLabel 93"/>
+    <w:qFormat/>
+    <w:rPr>
+      <w:rFonts w:cs="OpenSymbol"/>
+    </w:rPr>
+  </w:style>
+  <w:style w:type="character" w:styleId="ListLabel94">
+    <w:name w:val="ListLabel 94"/>
+    <w:qFormat/>
+    <w:rPr>
+      <w:rFonts w:cs="OpenSymbol"/>
+    </w:rPr>
+  </w:style>
+  <w:style w:type="character" w:styleId="ListLabel95">
+    <w:name w:val="ListLabel 95"/>
+    <w:qFormat/>
+    <w:rPr>
+      <w:rFonts w:cs="OpenSymbol"/>
+    </w:rPr>
+  </w:style>
+  <w:style w:type="character" w:styleId="ListLabel96">
+    <w:name w:val="ListLabel 96"/>
+    <w:qFormat/>
+    <w:rPr>
+      <w:rFonts w:cs="OpenSymbol"/>
+    </w:rPr>
+  </w:style>
+  <w:style w:type="character" w:styleId="ListLabel97">
+    <w:name w:val="ListLabel 97"/>
+    <w:qFormat/>
+    <w:rPr>
+      <w:rFonts w:cs="OpenSymbol"/>
+    </w:rPr>
+  </w:style>
+  <w:style w:type="character" w:styleId="ListLabel98">
+    <w:name w:val="ListLabel 98"/>
+    <w:qFormat/>
+    <w:rPr>
+      <w:rFonts w:cs="OpenSymbol"/>
+    </w:rPr>
+  </w:style>
+  <w:style w:type="character" w:styleId="ListLabel99">
+    <w:name w:val="ListLabel 99"/>
+    <w:qFormat/>
+    <w:rPr>
+      <w:rFonts w:cs="OpenSymbol"/>
+    </w:rPr>
+  </w:style>
+  <w:style w:type="character" w:styleId="ListLabel100">
+    <w:name w:val="ListLabel 100"/>
+    <w:qFormat/>
+    <w:rPr>
+      <w:rFonts w:cs="OpenSymbol"/>
+    </w:rPr>
+  </w:style>
+  <w:style w:type="character" w:styleId="ListLabel101">
+    <w:name w:val="ListLabel 101"/>
+    <w:qFormat/>
+    <w:rPr>
+      <w:rFonts w:cs="OpenSymbol"/>
+    </w:rPr>
+  </w:style>
+  <w:style w:type="character" w:styleId="ListLabel102">
+    <w:name w:val="ListLabel 102"/>
+    <w:qFormat/>
+    <w:rPr>
+      <w:rFonts w:cs="OpenSymbol"/>
+    </w:rPr>
+  </w:style>
+  <w:style w:type="character" w:styleId="ListLabel103">
+    <w:name w:val="ListLabel 103"/>
+    <w:qFormat/>
+    <w:rPr>
+      <w:rFonts w:cs="Times New Roman"/>
+    </w:rPr>
+  </w:style>
+  <w:style w:type="character" w:styleId="ListLabel104">
+    <w:name w:val="ListLabel 104"/>
+    <w:qFormat/>
+    <w:rPr>
+      <w:rFonts w:cs="Courier New"/>
+    </w:rPr>
+  </w:style>
+  <w:style w:type="character" w:styleId="ListLabel105">
+    <w:name w:val="ListLabel 105"/>
+    <w:qFormat/>
+    <w:rPr>
+      <w:rFonts w:cs="Wingdings"/>
+    </w:rPr>
+  </w:style>
+  <w:style w:type="character" w:styleId="ListLabel106">
+    <w:name w:val="ListLabel 106"/>
+    <w:qFormat/>
+    <w:rPr>
+      <w:rFonts w:cs="Symbol"/>
+    </w:rPr>
+  </w:style>
+  <w:style w:type="character" w:styleId="ListLabel107">
+    <w:name w:val="ListLabel 107"/>
+    <w:qFormat/>
+    <w:rPr>
+      <w:rFonts w:cs="Courier New"/>
+    </w:rPr>
+  </w:style>
+  <w:style w:type="character" w:styleId="ListLabel108">
+    <w:name w:val="ListLabel 108"/>
+    <w:qFormat/>
+    <w:rPr>
+      <w:rFonts w:cs="Wingdings"/>
+    </w:rPr>
+  </w:style>
+  <w:style w:type="character" w:styleId="ListLabel109">
+    <w:name w:val="ListLabel 109"/>
+    <w:qFormat/>
+    <w:rPr>
+      <w:rFonts w:cs="Symbol"/>
+    </w:rPr>
+  </w:style>
+  <w:style w:type="character" w:styleId="ListLabel110">
+    <w:name w:val="ListLabel 110"/>
+    <w:qFormat/>
+    <w:rPr>
+      <w:rFonts w:cs="Courier New"/>
+    </w:rPr>
+  </w:style>
+  <w:style w:type="character" w:styleId="ListLabel111">
+    <w:name w:val="ListLabel 111"/>
+    <w:qFormat/>
+    <w:rPr>
+      <w:rFonts w:cs="Wingdings"/>
+    </w:rPr>
+  </w:style>
+  <w:style w:type="character" w:styleId="ListLabel112">
+    <w:name w:val="ListLabel 112"/>
+    <w:qFormat/>
+    <w:rPr>
+      <w:rFonts w:cs="OpenSymbol"/>
+    </w:rPr>
+  </w:style>
+  <w:style w:type="character" w:styleId="ListLabel113">
+    <w:name w:val="ListLabel 113"/>
+    <w:qFormat/>
+    <w:rPr>
+      <w:rFonts w:cs="OpenSymbol"/>
+    </w:rPr>
+  </w:style>
+  <w:style w:type="character" w:styleId="ListLabel114">
+    <w:name w:val="ListLabel 114"/>
+    <w:qFormat/>
+    <w:rPr>
+      <w:rFonts w:cs="OpenSymbol"/>
+    </w:rPr>
+  </w:style>
+  <w:style w:type="character" w:styleId="ListLabel115">
+    <w:name w:val="ListLabel 115"/>
+    <w:qFormat/>
+    <w:rPr>
+      <w:rFonts w:cs="OpenSymbol"/>
+    </w:rPr>
+  </w:style>
+  <w:style w:type="character" w:styleId="ListLabel116">
+    <w:name w:val="ListLabel 116"/>
+    <w:qFormat/>
+    <w:rPr>
+      <w:rFonts w:cs="OpenSymbol"/>
+    </w:rPr>
+  </w:style>
+  <w:style w:type="character" w:styleId="ListLabel117">
+    <w:name w:val="ListLabel 117"/>
+    <w:qFormat/>
+    <w:rPr>
+      <w:rFonts w:cs="OpenSymbol"/>
+    </w:rPr>
+  </w:style>
+  <w:style w:type="character" w:styleId="ListLabel118">
+    <w:name w:val="ListLabel 118"/>
+    <w:qFormat/>
+    <w:rPr>
+      <w:rFonts w:cs="OpenSymbol"/>
+    </w:rPr>
+  </w:style>
+  <w:style w:type="character" w:styleId="ListLabel119">
+    <w:name w:val="ListLabel 119"/>
+    <w:qFormat/>
+    <w:rPr>
+      <w:rFonts w:cs="OpenSymbol"/>
+    </w:rPr>
+  </w:style>
+  <w:style w:type="character" w:styleId="ListLabel120">
+    <w:name w:val="ListLabel 120"/>
+    <w:qFormat/>
+    <w:rPr>
+      <w:rFonts w:cs="OpenSymbol"/>
+    </w:rPr>
+  </w:style>
+  <w:style w:type="character" w:styleId="ListLabel121">
+    <w:name w:val="ListLabel 121"/>
+    <w:qFormat/>
+    <w:rPr>
+      <w:rFonts w:cs="OpenSymbol"/>
+    </w:rPr>
+  </w:style>
+  <w:style w:type="character" w:styleId="ListLabel122">
+    <w:name w:val="ListLabel 122"/>
+    <w:qFormat/>
+    <w:rPr>
+      <w:rFonts w:cs="OpenSymbol"/>
+    </w:rPr>
+  </w:style>
+  <w:style w:type="character" w:styleId="ListLabel123">
+    <w:name w:val="ListLabel 123"/>
+    <w:qFormat/>
+    <w:rPr>
+      <w:rFonts w:cs="OpenSymbol"/>
+    </w:rPr>
+  </w:style>
+  <w:style w:type="character" w:styleId="ListLabel124">
+    <w:name w:val="ListLabel 124"/>
+    <w:qFormat/>
+    <w:rPr>
+      <w:rFonts w:cs="OpenSymbol"/>
+    </w:rPr>
+  </w:style>
+  <w:style w:type="character" w:styleId="ListLabel125">
+    <w:name w:val="ListLabel 125"/>
+    <w:qFormat/>
+    <w:rPr>
+      <w:rFonts w:cs="OpenSymbol"/>
+    </w:rPr>
+  </w:style>
+  <w:style w:type="character" w:styleId="ListLabel126">
+    <w:name w:val="ListLabel 126"/>
+    <w:qFormat/>
+    <w:rPr>
+      <w:rFonts w:cs="OpenSymbol"/>
+    </w:rPr>
+  </w:style>
+  <w:style w:type="character" w:styleId="ListLabel127">
+    <w:name w:val="ListLabel 127"/>
+    <w:qFormat/>
+    <w:rPr>
+      <w:rFonts w:cs="OpenSymbol"/>
+    </w:rPr>
+  </w:style>
+  <w:style w:type="character" w:styleId="ListLabel128">
+    <w:name w:val="ListLabel 128"/>
+    <w:qFormat/>
+    <w:rPr>
+      <w:rFonts w:cs="OpenSymbol"/>
+    </w:rPr>
+  </w:style>
+  <w:style w:type="character" w:styleId="ListLabel129">
+    <w:name w:val="ListLabel 129"/>
+    <w:qFormat/>
+    <w:rPr>
+      <w:rFonts w:cs="OpenSymbol"/>
+    </w:rPr>
+  </w:style>
+  <w:style w:type="character" w:styleId="ListLabel130">
+    <w:name w:val="ListLabel 130"/>
+    <w:qFormat/>
+    <w:rPr>
+      <w:rFonts w:cs="OpenSymbol"/>
+    </w:rPr>
+  </w:style>
+  <w:style w:type="character" w:styleId="ListLabel131">
+    <w:name w:val="ListLabel 131"/>
+    <w:qFormat/>
+    <w:rPr>
+      <w:rFonts w:cs="OpenSymbol"/>
+    </w:rPr>
+  </w:style>
+  <w:style w:type="character" w:styleId="ListLabel132">
+    <w:name w:val="ListLabel 132"/>
+    <w:qFormat/>
+    <w:rPr>
+      <w:rFonts w:cs="OpenSymbol"/>
+    </w:rPr>
+  </w:style>
+  <w:style w:type="character" w:styleId="ListLabel133">
+    <w:name w:val="ListLabel 133"/>
+    <w:qFormat/>
+    <w:rPr>
+      <w:rFonts w:cs="OpenSymbol"/>
+    </w:rPr>
+  </w:style>
+  <w:style w:type="character" w:styleId="ListLabel134">
+    <w:name w:val="ListLabel 134"/>
+    <w:qFormat/>
+    <w:rPr>
+      <w:rFonts w:cs="OpenSymbol"/>
+    </w:rPr>
+  </w:style>
+  <w:style w:type="character" w:styleId="ListLabel135">
+    <w:name w:val="ListLabel 135"/>
+    <w:qFormat/>
+    <w:rPr>
+      <w:rFonts w:cs="OpenSymbol"/>
+    </w:rPr>
+  </w:style>
+  <w:style w:type="character" w:styleId="ListLabel136">
+    <w:name w:val="ListLabel 136"/>
+    <w:qFormat/>
+    <w:rPr>
+      <w:rFonts w:cs="OpenSymbol"/>
+    </w:rPr>
+  </w:style>
+  <w:style w:type="character" w:styleId="ListLabel137">
+    <w:name w:val="ListLabel 137"/>
+    <w:qFormat/>
+    <w:rPr>
+      <w:rFonts w:cs="OpenSymbol"/>
+    </w:rPr>
+  </w:style>
+  <w:style w:type="character" w:styleId="ListLabel138">
+    <w:name w:val="ListLabel 138"/>
+    <w:qFormat/>
+    <w:rPr>
+      <w:rFonts w:cs="OpenSymbol"/>
+    </w:rPr>
+  </w:style>
+  <w:style w:type="character" w:styleId="ListLabel139">
+    <w:name w:val="ListLabel 139"/>
+    <w:qFormat/>
+    <w:rPr>
+      <w:rFonts w:cs="OpenSymbol"/>
+    </w:rPr>
+  </w:style>
+  <w:style w:type="character" w:styleId="ListLabel140">
+    <w:name w:val="ListLabel 140"/>
+    <w:qFormat/>
+    <w:rPr>
+      <w:rFonts w:cs="OpenSymbol"/>
+    </w:rPr>
+  </w:style>
+  <w:style w:type="character" w:styleId="ListLabel141">
+    <w:name w:val="ListLabel 141"/>
+    <w:qFormat/>
+    <w:rPr>
+      <w:rFonts w:cs="OpenSymbol"/>
+    </w:rPr>
+  </w:style>
+  <w:style w:type="character" w:styleId="ListLabel142">
+    <w:name w:val="ListLabel 142"/>
+    <w:qFormat/>
+    <w:rPr>
+      <w:rFonts w:cs="OpenSymbol"/>
+    </w:rPr>
+  </w:style>
+  <w:style w:type="character" w:styleId="ListLabel143">
+    <w:name w:val="ListLabel 143"/>
+    <w:qFormat/>
+    <w:rPr>
+      <w:rFonts w:cs="OpenSymbol"/>
+    </w:rPr>
+  </w:style>
+  <w:style w:type="character" w:styleId="ListLabel144">
+    <w:name w:val="ListLabel 144"/>
+    <w:qFormat/>
+    <w:rPr>
+      <w:rFonts w:cs="OpenSymbol"/>
+    </w:rPr>
+  </w:style>
+  <w:style w:type="character" w:styleId="ListLabel145">
+    <w:name w:val="ListLabel 145"/>
+    <w:qFormat/>
+    <w:rPr>
+      <w:rFonts w:cs="OpenSymbol"/>
+    </w:rPr>
+  </w:style>
+  <w:style w:type="character" w:styleId="ListLabel146">
+    <w:name w:val="ListLabel 146"/>
+    <w:qFormat/>
+    <w:rPr>
+      <w:rFonts w:cs="OpenSymbol"/>
+    </w:rPr>
+  </w:style>
+  <w:style w:type="character" w:styleId="ListLabel147">
+    <w:name w:val="ListLabel 147"/>
+    <w:qFormat/>
+    <w:rPr>
+      <w:rFonts w:cs="OpenSymbol"/>
+    </w:rPr>
+  </w:style>
+  <w:style w:type="character" w:styleId="ListLabel148">
+    <w:name w:val="ListLabel 148"/>
+    <w:qFormat/>
+    <w:rPr>
+      <w:rFonts w:cs="OpenSymbol"/>
+    </w:rPr>
+  </w:style>
+  <w:style w:type="character" w:styleId="ListLabel149">
+    <w:name w:val="ListLabel 149"/>
+    <w:qFormat/>
+    <w:rPr>
+      <w:rFonts w:cs="OpenSymbol"/>
+    </w:rPr>
+  </w:style>
+  <w:style w:type="character" w:styleId="ListLabel150">
+    <w:name w:val="ListLabel 150"/>
+    <w:qFormat/>
+    <w:rPr>
+      <w:rFonts w:cs="OpenSymbol"/>
+    </w:rPr>
+  </w:style>
+  <w:style w:type="character" w:styleId="ListLabel151">
+    <w:name w:val="ListLabel 151"/>
+    <w:qFormat/>
+    <w:rPr>
+      <w:rFonts w:cs="OpenSymbol"/>
+    </w:rPr>
+  </w:style>
+  <w:style w:type="character" w:styleId="ListLabel152">
+    <w:name w:val="ListLabel 152"/>
+    <w:qFormat/>
+    <w:rPr>
+      <w:rFonts w:cs="OpenSymbol"/>
+    </w:rPr>
+  </w:style>
+  <w:style w:type="character" w:styleId="ListLabel153">
+    <w:name w:val="ListLabel 153"/>
+    <w:qFormat/>
+    <w:rPr>
+      <w:rFonts w:cs="OpenSymbol"/>
+    </w:rPr>
+  </w:style>
+  <w:style w:type="character" w:styleId="ListLabel154">
+    <w:name w:val="ListLabel 154"/>
+    <w:qFormat/>
+    <w:rPr>
+      <w:rFonts w:cs="OpenSymbol"/>
+    </w:rPr>
+  </w:style>
+  <w:style w:type="character" w:styleId="ListLabel155">
+    <w:name w:val="ListLabel 155"/>
+    <w:qFormat/>
+    <w:rPr>
+      <w:rFonts w:cs="OpenSymbol"/>
+    </w:rPr>
+  </w:style>
+  <w:style w:type="character" w:styleId="ListLabel156">
+    <w:name w:val="ListLabel 156"/>
+    <w:qFormat/>
+    <w:rPr>
+      <w:rFonts w:cs="OpenSymbol"/>
+    </w:rPr>
+  </w:style>
+  <w:style w:type="character" w:styleId="ListLabel157">
+    <w:name w:val="ListLabel 157"/>
+    <w:qFormat/>
+    <w:rPr/>
+  </w:style>
+  <w:style w:type="character" w:styleId="ListLabel158">
+    <w:name w:val="ListLabel 158"/>
+    <w:qFormat/>
+    <w:rPr>
+      <w:rFonts w:cs="Times New Roman"/>
+    </w:rPr>
+  </w:style>
+  <w:style w:type="character" w:styleId="ListLabel159">
+    <w:name w:val="ListLabel 159"/>
+    <w:qFormat/>
+    <w:rPr>
+      <w:rFonts w:cs="Courier New"/>
+    </w:rPr>
+  </w:style>
+  <w:style w:type="character" w:styleId="ListLabel160">
+    <w:name w:val="ListLabel 160"/>
+    <w:qFormat/>
+    <w:rPr>
+      <w:rFonts w:cs="Wingdings"/>
+    </w:rPr>
+  </w:style>
+  <w:style w:type="character" w:styleId="ListLabel161">
+    <w:name w:val="ListLabel 161"/>
+    <w:qFormat/>
+    <w:rPr>
+      <w:rFonts w:cs="Symbol"/>
+    </w:rPr>
+  </w:style>
+  <w:style w:type="character" w:styleId="ListLabel162">
+    <w:name w:val="ListLabel 162"/>
+    <w:qFormat/>
+    <w:rPr>
+      <w:rFonts w:cs="Courier New"/>
+    </w:rPr>
+  </w:style>
+  <w:style w:type="character" w:styleId="ListLabel163">
+    <w:name w:val="ListLabel 163"/>
+    <w:qFormat/>
+    <w:rPr>
+      <w:rFonts w:cs="Wingdings"/>
+    </w:rPr>
+  </w:style>
+  <w:style w:type="character" w:styleId="ListLabel164">
+    <w:name w:val="ListLabel 164"/>
+    <w:qFormat/>
+    <w:rPr>
+      <w:rFonts w:cs="Symbol"/>
+    </w:rPr>
+  </w:style>
+  <w:style w:type="character" w:styleId="ListLabel165">
+    <w:name w:val="ListLabel 165"/>
+    <w:qFormat/>
+    <w:rPr>
+      <w:rFonts w:cs="Courier New"/>
+    </w:rPr>
+  </w:style>
+  <w:style w:type="character" w:styleId="ListLabel166">
+    <w:name w:val="ListLabel 166"/>
+    <w:qFormat/>
+    <w:rPr>
+      <w:rFonts w:cs="Wingdings"/>
+    </w:rPr>
+  </w:style>
+  <w:style w:type="character" w:styleId="ListLabel167">
+    <w:name w:val="ListLabel 167"/>
+    <w:qFormat/>
+    <w:rPr>
+      <w:rFonts w:cs="OpenSymbol"/>
+    </w:rPr>
+  </w:style>
+  <w:style w:type="character" w:styleId="ListLabel168">
+    <w:name w:val="ListLabel 168"/>
+    <w:qFormat/>
+    <w:rPr>
+      <w:rFonts w:cs="OpenSymbol"/>
+    </w:rPr>
+  </w:style>
+  <w:style w:type="character" w:styleId="ListLabel169">
+    <w:name w:val="ListLabel 169"/>
+    <w:qFormat/>
+    <w:rPr>
+      <w:rFonts w:cs="OpenSymbol"/>
+    </w:rPr>
+  </w:style>
+  <w:style w:type="character" w:styleId="ListLabel170">
+    <w:name w:val="ListLabel 170"/>
+    <w:qFormat/>
+    <w:rPr>
+      <w:rFonts w:cs="OpenSymbol"/>
+    </w:rPr>
+  </w:style>
+  <w:style w:type="character" w:styleId="ListLabel171">
+    <w:name w:val="ListLabel 171"/>
+    <w:qFormat/>
+    <w:rPr>
+      <w:rFonts w:cs="OpenSymbol"/>
+    </w:rPr>
+  </w:style>
+  <w:style w:type="character" w:styleId="ListLabel172">
+    <w:name w:val="ListLabel 172"/>
+    <w:qFormat/>
+    <w:rPr>
+      <w:rFonts w:cs="OpenSymbol"/>
+    </w:rPr>
+  </w:style>
+  <w:style w:type="character" w:styleId="ListLabel173">
+    <w:name w:val="ListLabel 173"/>
+    <w:qFormat/>
+    <w:rPr>
+      <w:rFonts w:cs="OpenSymbol"/>
+    </w:rPr>
+  </w:style>
+  <w:style w:type="character" w:styleId="ListLabel174">
+    <w:name w:val="ListLabel 174"/>
+    <w:qFormat/>
+    <w:rPr>
+      <w:rFonts w:cs="OpenSymbol"/>
+    </w:rPr>
+  </w:style>
+  <w:style w:type="character" w:styleId="ListLabel175">
+    <w:name w:val="ListLabel 175"/>
+    <w:qFormat/>
+    <w:rPr>
+      <w:rFonts w:cs="OpenSymbol"/>
+    </w:rPr>
+  </w:style>
+  <w:style w:type="character" w:styleId="ListLabel176">
+    <w:name w:val="ListLabel 176"/>
+    <w:qFormat/>
+    <w:rPr>
+      <w:rFonts w:cs="OpenSymbol"/>
+    </w:rPr>
+  </w:style>
+  <w:style w:type="character" w:styleId="ListLabel177">
+    <w:name w:val="ListLabel 177"/>
+    <w:qFormat/>
+    <w:rPr>
+      <w:rFonts w:cs="OpenSymbol"/>
+    </w:rPr>
+  </w:style>
+  <w:style w:type="character" w:styleId="ListLabel178">
+    <w:name w:val="ListLabel 178"/>
+    <w:qFormat/>
+    <w:rPr>
+      <w:rFonts w:cs="OpenSymbol"/>
+    </w:rPr>
+  </w:style>
+  <w:style w:type="character" w:styleId="ListLabel179">
+    <w:name w:val="ListLabel 179"/>
+    <w:qFormat/>
+    <w:rPr>
+      <w:rFonts w:cs="OpenSymbol"/>
+    </w:rPr>
+  </w:style>
+  <w:style w:type="character" w:styleId="ListLabel180">
+    <w:name w:val="ListLabel 180"/>
+    <w:qFormat/>
+    <w:rPr>
+      <w:rFonts w:cs="OpenSymbol"/>
+    </w:rPr>
+  </w:style>
+  <w:style w:type="character" w:styleId="ListLabel181">
+    <w:name w:val="ListLabel 181"/>
+    <w:qFormat/>
+    <w:rPr>
+      <w:rFonts w:cs="OpenSymbol"/>
+    </w:rPr>
+  </w:style>
+  <w:style w:type="character" w:styleId="ListLabel182">
+    <w:name w:val="ListLabel 182"/>
+    <w:qFormat/>
+    <w:rPr>
+      <w:rFonts w:cs="OpenSymbol"/>
+    </w:rPr>
+  </w:style>
+  <w:style w:type="character" w:styleId="ListLabel183">
+    <w:name w:val="ListLabel 183"/>
+    <w:qFormat/>
+    <w:rPr>
+      <w:rFonts w:cs="OpenSymbol"/>
+    </w:rPr>
+  </w:style>
+  <w:style w:type="character" w:styleId="ListLabel184">
+    <w:name w:val="ListLabel 184"/>
+    <w:qFormat/>
+    <w:rPr>
+      <w:rFonts w:cs="OpenSymbol"/>
+    </w:rPr>
+  </w:style>
+  <w:style w:type="character" w:styleId="ListLabel185">
+    <w:name w:val="ListLabel 185"/>
+    <w:qFormat/>
+    <w:rPr>
+      <w:rFonts w:cs="OpenSymbol"/>
+    </w:rPr>
+  </w:style>
+  <w:style w:type="character" w:styleId="ListLabel186">
+    <w:name w:val="ListLabel 186"/>
+    <w:qFormat/>
+    <w:rPr>
+      <w:rFonts w:cs="OpenSymbol"/>
+    </w:rPr>
+  </w:style>
+  <w:style w:type="character" w:styleId="ListLabel187">
+    <w:name w:val="ListLabel 187"/>
+    <w:qFormat/>
+    <w:rPr>
+      <w:rFonts w:cs="OpenSymbol"/>
+    </w:rPr>
+  </w:style>
+  <w:style w:type="character" w:styleId="ListLabel188">
+    <w:name w:val="ListLabel 188"/>
+    <w:qFormat/>
+    <w:rPr>
+      <w:rFonts w:cs="OpenSymbol"/>
+    </w:rPr>
+  </w:style>
+  <w:style w:type="character" w:styleId="ListLabel189">
+    <w:name w:val="ListLabel 189"/>
+    <w:qFormat/>
+    <w:rPr>
+      <w:rFonts w:cs="OpenSymbol"/>
+    </w:rPr>
+  </w:style>
+  <w:style w:type="character" w:styleId="ListLabel190">
+    <w:name w:val="ListLabel 190"/>
+    <w:qFormat/>
+    <w:rPr>
+      <w:rFonts w:cs="OpenSymbol"/>
+    </w:rPr>
+  </w:style>
+  <w:style w:type="character" w:styleId="ListLabel191">
+    <w:name w:val="ListLabel 191"/>
+    <w:qFormat/>
+    <w:rPr>
+      <w:rFonts w:cs="OpenSymbol"/>
+    </w:rPr>
+  </w:style>
+  <w:style w:type="character" w:styleId="ListLabel192">
+    <w:name w:val="ListLabel 192"/>
+    <w:qFormat/>
+    <w:rPr>
+      <w:rFonts w:cs="OpenSymbol"/>
+    </w:rPr>
+  </w:style>
+  <w:style w:type="character" w:styleId="ListLabel193">
+    <w:name w:val="ListLabel 193"/>
+    <w:qFormat/>
+    <w:rPr>
+      <w:rFonts w:cs="OpenSymbol"/>
+    </w:rPr>
+  </w:style>
+  <w:style w:type="character" w:styleId="ListLabel194">
+    <w:name w:val="ListLabel 194"/>
+    <w:qFormat/>
+    <w:rPr>
+      <w:rFonts w:cs="OpenSymbol"/>
+    </w:rPr>
+  </w:style>
+  <w:style w:type="character" w:styleId="ListLabel195">
+    <w:name w:val="ListLabel 195"/>
+    <w:qFormat/>
+    <w:rPr>
+      <w:rFonts w:cs="OpenSymbol"/>
+    </w:rPr>
+  </w:style>
+  <w:style w:type="character" w:styleId="ListLabel196">
+    <w:name w:val="ListLabel 196"/>
+    <w:qFormat/>
+    <w:rPr>
+      <w:rFonts w:cs="OpenSymbol"/>
+    </w:rPr>
+  </w:style>
+  <w:style w:type="character" w:styleId="ListLabel197">
+    <w:name w:val="ListLabel 197"/>
+    <w:qFormat/>
+    <w:rPr>
+      <w:rFonts w:cs="OpenSymbol"/>
+    </w:rPr>
+  </w:style>
+  <w:style w:type="character" w:styleId="ListLabel198">
+    <w:name w:val="ListLabel 198"/>
+    <w:qFormat/>
+    <w:rPr>
+      <w:rFonts w:cs="OpenSymbol"/>
+    </w:rPr>
+  </w:style>
+  <w:style w:type="character" w:styleId="ListLabel199">
+    <w:name w:val="ListLabel 199"/>
+    <w:qFormat/>
+    <w:rPr>
+      <w:rFonts w:cs="OpenSymbol"/>
+    </w:rPr>
+  </w:style>
+  <w:style w:type="character" w:styleId="ListLabel200">
+    <w:name w:val="ListLabel 200"/>
+    <w:qFormat/>
+    <w:rPr>
+      <w:rFonts w:cs="OpenSymbol"/>
+    </w:rPr>
+  </w:style>
+  <w:style w:type="character" w:styleId="ListLabel201">
+    <w:name w:val="ListLabel 201"/>
+    <w:qFormat/>
+    <w:rPr>
+      <w:rFonts w:cs="OpenSymbol"/>
+    </w:rPr>
+  </w:style>
+  <w:style w:type="character" w:styleId="ListLabel202">
+    <w:name w:val="ListLabel 202"/>
+    <w:qFormat/>
+    <w:rPr>
+      <w:rFonts w:cs="OpenSymbol"/>
+    </w:rPr>
+  </w:style>
+  <w:style w:type="character" w:styleId="ListLabel203">
+    <w:name w:val="ListLabel 203"/>
+    <w:qFormat/>
+    <w:rPr>
+      <w:rFonts w:cs="OpenSymbol"/>
+    </w:rPr>
+  </w:style>
+  <w:style w:type="character" w:styleId="ListLabel204">
+    <w:name w:val="ListLabel 204"/>
+    <w:qFormat/>
+    <w:rPr>
+      <w:rFonts w:cs="OpenSymbol"/>
+    </w:rPr>
+  </w:style>
+  <w:style w:type="character" w:styleId="ListLabel205">
+    <w:name w:val="ListLabel 205"/>
+    <w:qFormat/>
+    <w:rPr>
+      <w:rFonts w:cs="OpenSymbol"/>
+    </w:rPr>
+  </w:style>
+  <w:style w:type="character" w:styleId="ListLabel206">
+    <w:name w:val="ListLabel 206"/>
+    <w:qFormat/>
+    <w:rPr>
+      <w:rFonts w:cs="OpenSymbol"/>
+    </w:rPr>
+  </w:style>
+  <w:style w:type="character" w:styleId="ListLabel207">
+    <w:name w:val="ListLabel 207"/>
+    <w:qFormat/>
+    <w:rPr>
+      <w:rFonts w:cs="OpenSymbol"/>
+    </w:rPr>
+  </w:style>
+  <w:style w:type="character" w:styleId="ListLabel208">
+    <w:name w:val="ListLabel 208"/>
+    <w:qFormat/>
+    <w:rPr>
+      <w:rFonts w:cs="OpenSymbol"/>
+    </w:rPr>
+  </w:style>
+  <w:style w:type="character" w:styleId="ListLabel209">
+    <w:name w:val="ListLabel 209"/>
+    <w:qFormat/>
+    <w:rPr>
+      <w:rFonts w:cs="OpenSymbol"/>
+    </w:rPr>
+  </w:style>
+  <w:style w:type="character" w:styleId="ListLabel210">
+    <w:name w:val="ListLabel 210"/>
+    <w:qFormat/>
+    <w:rPr>
+      <w:rFonts w:cs="OpenSymbol"/>
+    </w:rPr>
+  </w:style>
+  <w:style w:type="character" w:styleId="ListLabel211">
+    <w:name w:val="ListLabel 211"/>
+    <w:qFormat/>
+    <w:rPr>
+      <w:rFonts w:cs="OpenSymbol"/>
+    </w:rPr>
+  </w:style>
+  <w:style w:type="character" w:styleId="ListLabel212">
+    <w:name w:val="ListLabel 212"/>
+    <w:qFormat/>
+    <w:rPr/>
+  </w:style>
+  <w:style w:type="character" w:styleId="ListLabel213">
+    <w:name w:val="ListLabel 213"/>
+    <w:qFormat/>
+    <w:rPr>
+      <w:i/>
+      <w:iCs/>
+    </w:rPr>
+  </w:style>
+  <w:style w:type="character" w:styleId="ListLabel214">
+    <w:name w:val="ListLabel 214"/>
+    <w:qFormat/>
+    <w:rPr>
+      <w:i/>
+      <w:iCs/>
+    </w:rPr>
+  </w:style>
   <w:style w:type="paragraph" w:styleId="Heading">
     <w:name w:val="Heading"/>
     <w:basedOn w:val="Normal"/>
@@ -4831,7 +6435,7 @@
       <w:tabs>
         <w:tab w:val="right" w:pos="8550" w:leader="dot"/>
       </w:tabs>
-      <w:spacing w:lineRule="auto" w:line="314"/>
+      <w:spacing w:lineRule="auto" w:line="312"/>
       <w:ind w:left="454" w:right="170" w:hanging="454"/>
     </w:pPr>
     <w:rPr>
@@ -4871,13 +6475,8 @@
   <w:style w:type="paragraph" w:styleId="Heading10">
     <w:name w:val="Heading 10"/>
     <w:basedOn w:val="Heading"/>
-    <w:next w:val="TextBody"/>
     <w:qFormat/>
     <w:pPr>
-      <w:numPr>
-        <w:ilvl w:val="8"/>
-        <w:numId w:val="1"/>
-      </w:numPr>
       <w:spacing w:before="60" w:after="60"/>
       <w:outlineLvl w:val="8"/>
     </w:pPr>

</xml_diff>

<commit_message>
Auto detailsseite hinzugefügt. Bilderkarusell auf Haupseite geändert. Details Button auf der Autos Seite geändert.
</commit_message>
<xml_diff>
--- a/docs/Benutzerhandbuch/Benutzerhandbuch.docx
+++ b/docs/Benutzerhandbuch/Benutzerhandbuch.docx
@@ -20,7 +20,7 @@
                 <wp:positionV relativeFrom="page">
                   <wp:posOffset>1800225</wp:posOffset>
                 </wp:positionV>
-                <wp:extent cx="5506720" cy="2188845"/>
+                <wp:extent cx="5508625" cy="2188845"/>
                 <wp:effectExtent l="0" t="0" r="0" b="3175"/>
                 <wp:wrapTopAndBottom/>
                 <wp:docPr id="1" name="Textfeld 9"/>
@@ -31,7 +31,7 @@
                       <wps:spPr>
                         <a:xfrm>
                           <a:off x="0" y="0"/>
-                          <a:ext cx="5506200" cy="2188080"/>
+                          <a:ext cx="5508000" cy="2188080"/>
                         </a:xfrm>
                         <a:prstGeom prst="rect">
                           <a:avLst/>
@@ -110,9 +110,6 @@
                               <w:t xml:space="preserve">Datum </w:t>
                               <w:tab/>
                               <w:tab/>
-                            </w:r>
-                            <w:r>
-                              <w:rPr/>
                               <w:t>07.01.2019</w:t>
                             </w:r>
                           </w:p>
@@ -126,9 +123,6 @@
                               <w:rPr/>
                               <w:t xml:space="preserve">Version </w:t>
                               <w:tab/>
-                            </w:r>
-                            <w:r>
-                              <w:rPr/>
                               <w:t>0.1</w:t>
                             </w:r>
                           </w:p>
@@ -145,7 +139,7 @@
           </mc:Choice>
           <mc:Fallback>
             <w:pict>
-              <v:rect id="shape_0" ID="Textfeld 9" stroked="f" style="position:absolute;margin-left:74.25pt;margin-top:141.75pt;width:433.5pt;height:172.25pt;mso-position-horizontal-relative:page;mso-position-vertical-relative:page" wp14:anchorId="4274CA14">
+              <v:rect id="shape_0" ID="Textfeld 9" stroked="f" style="position:absolute;margin-left:74.25pt;margin-top:141.75pt;width:433.65pt;height:172.25pt;mso-position-horizontal-relative:page;mso-position-vertical-relative:page" wp14:anchorId="4274CA14">
                 <w10:wrap type="square"/>
                 <v:fill o:detectmouseclick="t" on="false"/>
                 <v:stroke color="#3465a4" joinstyle="round" endcap="flat"/>
@@ -212,9 +206,6 @@
                         <w:t xml:space="preserve">Datum </w:t>
                         <w:tab/>
                         <w:tab/>
-                      </w:r>
-                      <w:r>
-                        <w:rPr/>
                         <w:t>07.01.2019</w:t>
                       </w:r>
                     </w:p>
@@ -228,9 +219,6 @@
                         <w:rPr/>
                         <w:t xml:space="preserve">Version </w:t>
                         <w:tab/>
-                      </w:r>
-                      <w:r>
-                        <w:rPr/>
                         <w:t>0.1</w:t>
                       </w:r>
                     </w:p>
@@ -241,10 +229,10 @@
           </mc:Fallback>
         </mc:AlternateContent>
       </w:r>
-      <w:bookmarkStart w:id="2" w:name="OLE_LINK12"/>
-      <w:bookmarkStart w:id="3" w:name="OLE_LINK13"/>
-      <w:bookmarkStart w:id="4" w:name="OLE_LINK12"/>
-      <w:bookmarkStart w:id="5" w:name="OLE_LINK13"/>
+      <w:bookmarkStart w:id="2" w:name="OLE_LINK13"/>
+      <w:bookmarkStart w:id="3" w:name="OLE_LINK12"/>
+      <w:bookmarkStart w:id="4" w:name="OLE_LINK13"/>
+      <w:bookmarkStart w:id="5" w:name="OLE_LINK12"/>
       <w:bookmarkEnd w:id="4"/>
       <w:bookmarkEnd w:id="5"/>
       <w:r>
@@ -265,7 +253,7 @@
     <w:p>
       <w:pPr>
         <w:pStyle w:val="Contents1"/>
-        <w:ind w:hanging="0"/>
+        <w:ind w:left="454" w:hanging="0"/>
         <w:rPr/>
       </w:pPr>
       <w:r>
@@ -616,7 +604,7 @@
         <w:pStyle w:val="Heading1"/>
         <w:numPr>
           <w:ilvl w:val="0"/>
-          <w:numId w:val="2"/>
+          <w:numId w:val="3"/>
         </w:numPr>
         <w:tabs>
           <w:tab w:val="left" w:pos="0" w:leader="none"/>
@@ -628,8 +616,8 @@
         <w:contextualSpacing/>
         <w:rPr/>
       </w:pPr>
-      <w:bookmarkStart w:id="6" w:name="_Toc527032133"/>
-      <w:bookmarkStart w:id="7" w:name="_Toc85174041"/>
+      <w:bookmarkStart w:id="6" w:name="_Toc85174041"/>
+      <w:bookmarkStart w:id="7" w:name="_Toc527032133"/>
       <w:r>
         <w:rPr/>
         <w:t>Revisionshistorie</w:t>
@@ -865,7 +853,7 @@
         <w:pStyle w:val="Heading1"/>
         <w:numPr>
           <w:ilvl w:val="0"/>
-          <w:numId w:val="2"/>
+          <w:numId w:val="3"/>
         </w:numPr>
         <w:spacing w:before="0" w:after="240"/>
         <w:contextualSpacing/>
@@ -877,6 +865,264 @@
         <w:t>Voraussetzungen</w:t>
       </w:r>
       <w:bookmarkEnd w:id="8"/>
+    </w:p>
+    <w:p>
+      <w:pPr>
+        <w:pStyle w:val="Heading2"/>
+        <w:numPr>
+          <w:ilvl w:val="1"/>
+          <w:numId w:val="3"/>
+        </w:numPr>
+        <w:rPr/>
+      </w:pPr>
+      <w:r>
+        <w:rPr/>
+        <w:t>Systemvoraussetzung für den Server:</w:t>
+      </w:r>
+    </w:p>
+    <w:p>
+      <w:pPr>
+        <w:pStyle w:val="FlietextTH"/>
+        <w:widowControl/>
+        <w:numPr>
+          <w:ilvl w:val="0"/>
+          <w:numId w:val="6"/>
+        </w:numPr>
+        <w:suppressAutoHyphens w:val="false"/>
+        <w:bidi w:val="0"/>
+        <w:spacing w:lineRule="auto" w:line="290" w:before="0" w:after="120"/>
+        <w:jc w:val="left"/>
+        <w:rPr/>
+      </w:pPr>
+      <w:r>
+        <w:rPr/>
+        <w:t>Linux 32/64 bit Betriebssystem (Testumgebung is Arch Linux aber andere Betriebssysteme funktionieren genauso, 64 Bit System empfohlen)</w:t>
+      </w:r>
+    </w:p>
+    <w:p>
+      <w:pPr>
+        <w:pStyle w:val="FlietextTH"/>
+        <w:widowControl/>
+        <w:numPr>
+          <w:ilvl w:val="0"/>
+          <w:numId w:val="6"/>
+        </w:numPr>
+        <w:suppressAutoHyphens w:val="false"/>
+        <w:bidi w:val="0"/>
+        <w:spacing w:lineRule="auto" w:line="290" w:before="0" w:after="120"/>
+        <w:jc w:val="left"/>
+        <w:rPr/>
+      </w:pPr>
+      <w:r>
+        <w:rPr/>
+        <w:t>wenigstens 1 GB freien Festplattenspeicher</w:t>
+      </w:r>
+    </w:p>
+    <w:p>
+      <w:pPr>
+        <w:pStyle w:val="FlietextTH"/>
+        <w:widowControl/>
+        <w:numPr>
+          <w:ilvl w:val="0"/>
+          <w:numId w:val="6"/>
+        </w:numPr>
+        <w:suppressAutoHyphens w:val="false"/>
+        <w:bidi w:val="0"/>
+        <w:spacing w:lineRule="auto" w:line="290" w:before="0" w:after="120"/>
+        <w:jc w:val="left"/>
+        <w:rPr/>
+      </w:pPr>
+      <w:r>
+        <w:rPr/>
+        <w:t>mindestens 4 GB RAM, empfohlen: 8 GB</w:t>
+      </w:r>
+    </w:p>
+    <w:p>
+      <w:pPr>
+        <w:pStyle w:val="FlietextTH"/>
+        <w:widowControl/>
+        <w:numPr>
+          <w:ilvl w:val="0"/>
+          <w:numId w:val="6"/>
+        </w:numPr>
+        <w:suppressAutoHyphens w:val="false"/>
+        <w:bidi w:val="0"/>
+        <w:spacing w:lineRule="auto" w:line="290" w:before="0" w:after="120"/>
+        <w:jc w:val="left"/>
+        <w:rPr/>
+      </w:pPr>
+      <w:r>
+        <w:rPr/>
+        <w:t>getestet mit Intel Pentium 4200</w:t>
+      </w:r>
+    </w:p>
+    <w:p>
+      <w:pPr>
+        <w:pStyle w:val="FlietextTH"/>
+        <w:widowControl/>
+        <w:numPr>
+          <w:ilvl w:val="0"/>
+          <w:numId w:val="6"/>
+        </w:numPr>
+        <w:suppressAutoHyphens w:val="false"/>
+        <w:bidi w:val="0"/>
+        <w:spacing w:lineRule="auto" w:line="290" w:before="0" w:after="120"/>
+        <w:jc w:val="left"/>
+        <w:rPr/>
+      </w:pPr>
+      <w:r>
+        <w:rPr/>
+        <w:t>Internetverbindung</w:t>
+      </w:r>
+    </w:p>
+    <w:p>
+      <w:pPr>
+        <w:pStyle w:val="Heading2"/>
+        <w:numPr>
+          <w:ilvl w:val="1"/>
+          <w:numId w:val="3"/>
+        </w:numPr>
+        <w:rPr/>
+      </w:pPr>
+      <w:r>
+        <w:rPr/>
+        <w:t>Systemvoraussetzung für die Desktop Anwendung:</w:t>
+      </w:r>
+    </w:p>
+    <w:p>
+      <w:pPr>
+        <w:pStyle w:val="FlietextTH"/>
+        <w:numPr>
+          <w:ilvl w:val="0"/>
+          <w:numId w:val="5"/>
+        </w:numPr>
+        <w:rPr/>
+      </w:pPr>
+      <w:r>
+        <w:rPr/>
+        <w:t>64 Bit Betriebssystem (Windows oder Linux)</w:t>
+      </w:r>
+    </w:p>
+    <w:p>
+      <w:pPr>
+        <w:pStyle w:val="Heading2"/>
+        <w:numPr>
+          <w:ilvl w:val="1"/>
+          <w:numId w:val="3"/>
+        </w:numPr>
+        <w:rPr/>
+      </w:pPr>
+      <w:r>
+        <w:rPr/>
+        <w:t>Systemvoraussetzung für die Android App:</w:t>
+      </w:r>
+    </w:p>
+    <w:p>
+      <w:pPr>
+        <w:pStyle w:val="FlietextTH"/>
+        <w:numPr>
+          <w:ilvl w:val="0"/>
+          <w:numId w:val="7"/>
+        </w:numPr>
+        <w:rPr/>
+      </w:pPr>
+      <w:r>
+        <w:rPr/>
+        <w:t>Internetfähiges Android Gerät (Mindestversion: XX)</w:t>
+      </w:r>
+    </w:p>
+    <w:p>
+      <w:pPr>
+        <w:pStyle w:val="FlietextTH"/>
+        <w:numPr>
+          <w:ilvl w:val="0"/>
+          <w:numId w:val="7"/>
+        </w:numPr>
+        <w:rPr/>
+      </w:pPr>
+      <w:r>
+        <w:rPr/>
+        <w:t>USB Kabel zur manuellen Installation des Pakets, falls das Pake nicht auf einen Server hochgeladen wurde.</w:t>
+      </w:r>
+    </w:p>
+    <w:p>
+      <w:pPr>
+        <w:pStyle w:val="Heading2"/>
+        <w:numPr>
+          <w:ilvl w:val="1"/>
+          <w:numId w:val="3"/>
+        </w:numPr>
+        <w:rPr/>
+      </w:pPr>
+      <w:r>
+        <w:rPr/>
+        <w:t>Systemvoraussetzung für die IOS App:</w:t>
+      </w:r>
+    </w:p>
+    <w:p>
+      <w:pPr>
+        <w:pStyle w:val="FlietextTH"/>
+        <w:numPr>
+          <w:ilvl w:val="0"/>
+          <w:numId w:val="8"/>
+        </w:numPr>
+        <w:rPr/>
+      </w:pPr>
+      <w:r>
+        <w:rPr/>
+        <w:t>Internetfähiges IOS Device (Mindestversion XX)</w:t>
+      </w:r>
+    </w:p>
+    <w:p>
+      <w:pPr>
+        <w:pStyle w:val="FlietextTH"/>
+        <w:numPr>
+          <w:ilvl w:val="0"/>
+          <w:numId w:val="8"/>
+        </w:numPr>
+        <w:rPr/>
+      </w:pPr>
+      <w:r>
+        <w:rPr/>
+        <w:t>USB Kabel zum installieren der App, wenn nicht über Server installiert wird</w:t>
+      </w:r>
+    </w:p>
+    <w:p>
+      <w:pPr>
+        <w:pStyle w:val="FlietextTH"/>
+        <w:rPr/>
+      </w:pPr>
+      <w:r>
+        <w:rPr/>
+      </w:r>
+    </w:p>
+    <w:p>
+      <w:pPr>
+        <w:pStyle w:val="FlietextTH"/>
+        <w:numPr>
+          <w:ilvl w:val="0"/>
+          <w:numId w:val="4"/>
+        </w:numPr>
+        <w:rPr/>
+      </w:pPr>
+      <w:r>
+        <w:rPr/>
+        <w:t>Betriebsystem und Middleware, die vorab installiert sein muss (z.B. Windows 10, JRE 8 oder höher, Browser Chrome v55 oder höher, …&gt;</w:t>
+      </w:r>
+    </w:p>
+    <w:p>
+      <w:pPr>
+        <w:pStyle w:val="FlietextTH"/>
+        <w:numPr>
+          <w:ilvl w:val="0"/>
+          <w:numId w:val="4"/>
+        </w:numPr>
+        <w:rPr/>
+      </w:pPr>
+      <w:r>
+        <w:rPr/>
+        <w:t>spezielle Vorkenntnisse, die der Benutzer mitbringen muss, weil sie in diesem Dokument nicht erläutert werden (bei einem System "BPMN-Editor" sollte der Benutzer die Notation BPMN kennen</w:t>
+      </w:r>
     </w:p>
     <w:p>
       <w:pPr>
@@ -889,132 +1135,7 @@
       </w:pPr>
       <w:r>
         <w:rPr/>
-        <w:t>Systemvoraussetzung für den Server:</w:t>
-      </w:r>
-    </w:p>
-    <w:p>
-      <w:pPr>
-        <w:pStyle w:val="FlietextTH"/>
-        <w:widowControl/>
-        <w:numPr>
-          <w:ilvl w:val="0"/>
-          <w:numId w:val="5"/>
-        </w:numPr>
-        <w:suppressAutoHyphens w:val="false"/>
-        <w:bidi w:val="0"/>
-        <w:spacing w:lineRule="auto" w:line="290" w:before="0" w:after="120"/>
-        <w:jc w:val="left"/>
-        <w:rPr/>
-      </w:pPr>
-      <w:r>
-        <w:rPr/>
-        <w:t>Linux 32/64 bit Betriebssystem (Testumgebung is Arch Linux aber andere Betriebssysteme funktionieren genauso, 64 Bit System empfohlen)</w:t>
-      </w:r>
-    </w:p>
-    <w:p>
-      <w:pPr>
-        <w:pStyle w:val="FlietextTH"/>
-        <w:widowControl/>
-        <w:numPr>
-          <w:ilvl w:val="0"/>
-          <w:numId w:val="5"/>
-        </w:numPr>
-        <w:suppressAutoHyphens w:val="false"/>
-        <w:bidi w:val="0"/>
-        <w:spacing w:lineRule="auto" w:line="290" w:before="0" w:after="120"/>
-        <w:jc w:val="left"/>
-        <w:rPr/>
-      </w:pPr>
-      <w:r>
-        <w:rPr/>
-        <w:t>wenigstens 1 GB freien Festplattenspeicher</w:t>
-      </w:r>
-    </w:p>
-    <w:p>
-      <w:pPr>
-        <w:pStyle w:val="FlietextTH"/>
-        <w:widowControl/>
-        <w:numPr>
-          <w:ilvl w:val="0"/>
-          <w:numId w:val="5"/>
-        </w:numPr>
-        <w:suppressAutoHyphens w:val="false"/>
-        <w:bidi w:val="0"/>
-        <w:spacing w:lineRule="auto" w:line="290" w:before="0" w:after="120"/>
-        <w:jc w:val="left"/>
-        <w:rPr/>
-      </w:pPr>
-      <w:r>
-        <w:rPr/>
-        <w:t xml:space="preserve">mindestens </w:t>
-      </w:r>
-      <w:r>
-        <w:rPr/>
-        <w:t xml:space="preserve">4 GB RAM, </w:t>
-      </w:r>
-      <w:r>
-        <w:rPr/>
-        <w:t>empfohlen: 8 GB</w:t>
-      </w:r>
-    </w:p>
-    <w:p>
-      <w:pPr>
-        <w:pStyle w:val="FlietextTH"/>
-        <w:widowControl/>
-        <w:numPr>
-          <w:ilvl w:val="0"/>
-          <w:numId w:val="5"/>
-        </w:numPr>
-        <w:suppressAutoHyphens w:val="false"/>
-        <w:bidi w:val="0"/>
-        <w:spacing w:lineRule="auto" w:line="290" w:before="0" w:after="120"/>
-        <w:jc w:val="left"/>
-        <w:rPr/>
-      </w:pPr>
-      <w:r>
-        <w:rPr/>
-        <w:t>getestet mit Intel Pentium 4200</w:t>
-      </w:r>
-    </w:p>
-    <w:p>
-      <w:pPr>
-        <w:pStyle w:val="FlietextTH"/>
-        <w:widowControl/>
-        <w:numPr>
-          <w:ilvl w:val="0"/>
-          <w:numId w:val="5"/>
-        </w:numPr>
-        <w:suppressAutoHyphens w:val="false"/>
-        <w:bidi w:val="0"/>
-        <w:spacing w:lineRule="auto" w:line="290" w:before="0" w:after="120"/>
-        <w:jc w:val="left"/>
-        <w:rPr/>
-      </w:pPr>
-      <w:r>
-        <w:rPr/>
-        <w:t>Internetverbindung</w:t>
-      </w:r>
-    </w:p>
-    <w:p>
-      <w:pPr>
-        <w:pStyle w:val="Heading2"/>
-        <w:numPr>
-          <w:ilvl w:val="1"/>
-          <w:numId w:val="2"/>
-        </w:numPr>
-        <w:rPr/>
-      </w:pPr>
-      <w:r>
-        <w:rPr/>
-        <w:t xml:space="preserve">Systemvoraussetzung für </w:t>
-      </w:r>
-      <w:r>
-        <w:rPr/>
-        <w:t>die Desktop Anwendung</w:t>
-      </w:r>
-      <w:r>
-        <w:rPr/>
-        <w:t>:</w:t>
+        <w:t>Systemvoraussetzung zum aufrufen im Browser:</w:t>
       </w:r>
     </w:p>
     <w:p>
@@ -1022,27 +1143,13 @@
         <w:pStyle w:val="FlietextTH"/>
         <w:numPr>
           <w:ilvl w:val="0"/>
-          <w:numId w:val="4"/>
+          <w:numId w:val="9"/>
         </w:numPr>
         <w:rPr/>
       </w:pPr>
       <w:r>
         <w:rPr/>
-        <w:t>64 Bit Betriebssystem (Windows oder Linux)</w:t>
-      </w:r>
-    </w:p>
-    <w:p>
-      <w:pPr>
-        <w:pStyle w:val="Heading2"/>
-        <w:numPr>
-          <w:ilvl w:val="1"/>
-          <w:numId w:val="2"/>
-        </w:numPr>
-        <w:rPr/>
-      </w:pPr>
-      <w:r>
-        <w:rPr/>
-        <w:t>Systemvoraussetzung für die Android App:</w:t>
+        <w:t>Internetfähiges Gerät</w:t>
       </w:r>
     </w:p>
     <w:p>
@@ -1050,183 +1157,48 @@
         <w:pStyle w:val="FlietextTH"/>
         <w:numPr>
           <w:ilvl w:val="0"/>
-          <w:numId w:val="6"/>
+          <w:numId w:val="9"/>
         </w:numPr>
         <w:rPr/>
       </w:pPr>
       <w:r>
         <w:rPr/>
-        <w:t>Internetfähiges Android Gerät (Mindestversion: XX)</w:t>
+        <w:t xml:space="preserve">Jeder halbwegs aktuelle Browser sollte für die Darstellung der App infrage kommen, empfohlen wird aber immer eine möglichst neue Version. </w:t>
       </w:r>
     </w:p>
     <w:p>
       <w:pPr>
         <w:pStyle w:val="FlietextTH"/>
-        <w:numPr>
-          <w:ilvl w:val="0"/>
-          <w:numId w:val="6"/>
-        </w:numPr>
-        <w:rPr/>
-      </w:pPr>
-      <w:r>
-        <w:rPr/>
-        <w:t>USB Kabel zur manuellen Installation des Pakets, falls das Pake nicht auf einen Server hochgeladen wurde.</w:t>
-      </w:r>
-    </w:p>
-    <w:p>
-      <w:pPr>
-        <w:pStyle w:val="Heading2"/>
-        <w:numPr>
-          <w:ilvl w:val="1"/>
-          <w:numId w:val="2"/>
-        </w:numPr>
-        <w:rPr/>
-      </w:pPr>
-      <w:r>
-        <w:rPr/>
-        <w:t>Systemvoraussetzung für die IOS App:</w:t>
-      </w:r>
-    </w:p>
-    <w:p>
-      <w:pPr>
-        <w:pStyle w:val="FlietextTH"/>
-        <w:numPr>
-          <w:ilvl w:val="0"/>
-          <w:numId w:val="7"/>
-        </w:numPr>
-        <w:rPr/>
-      </w:pPr>
-      <w:r>
-        <w:rPr/>
-        <w:t>Internetfähiges IOS Device (Mindestversion XX)</w:t>
-      </w:r>
-    </w:p>
-    <w:p>
-      <w:pPr>
-        <w:pStyle w:val="FlietextTH"/>
-        <w:numPr>
-          <w:ilvl w:val="0"/>
-          <w:numId w:val="7"/>
-        </w:numPr>
-        <w:rPr/>
-      </w:pPr>
-      <w:r>
-        <w:rPr/>
-        <w:t>USB Kabel zum installieren der App, wenn nicht über Server installiert wird</w:t>
-      </w:r>
-    </w:p>
-    <w:p>
-      <w:pPr>
-        <w:pStyle w:val="FlietextTH"/>
-        <w:rPr/>
-      </w:pPr>
-      <w:r>
-        <w:rPr/>
-      </w:r>
-    </w:p>
-    <w:p>
-      <w:pPr>
-        <w:pStyle w:val="FlietextTH"/>
+        <w:rPr/>
+      </w:pPr>
+      <w:r>
+        <w:rPr/>
+      </w:r>
+    </w:p>
+    <w:p>
+      <w:pPr>
+        <w:pStyle w:val="Heading1"/>
         <w:numPr>
           <w:ilvl w:val="0"/>
           <w:numId w:val="3"/>
         </w:numPr>
-        <w:rPr/>
-      </w:pPr>
-      <w:r>
-        <w:rPr/>
-        <w:t>Betriebsystem und Middleware, die vorab installiert sein muss (z.B. Windows 10, JRE 8 oder höher, Browser Chrome v55 oder höher, …&gt;</w:t>
-      </w:r>
-    </w:p>
-    <w:p>
-      <w:pPr>
-        <w:pStyle w:val="FlietextTH"/>
-        <w:numPr>
-          <w:ilvl w:val="0"/>
-          <w:numId w:val="3"/>
-        </w:numPr>
-        <w:rPr/>
-      </w:pPr>
-      <w:r>
-        <w:rPr/>
-        <w:t>spezielle Vorkenntnisse, die der Benutzer mitbringen muss, weil sie in diesem Dokument nicht erläutert werden (bei einem System "BPMN-Editor" sollte der Benutzer die Notation BPMN kennen</w:t>
-      </w:r>
+        <w:spacing w:before="0" w:after="240"/>
+        <w:contextualSpacing/>
+        <w:rPr/>
+      </w:pPr>
+      <w:bookmarkStart w:id="9" w:name="_Toc527032135"/>
+      <w:r>
+        <w:rPr/>
+        <w:t>Installation und Konfiguration</w:t>
+      </w:r>
+      <w:bookmarkEnd w:id="9"/>
     </w:p>
     <w:p>
       <w:pPr>
         <w:pStyle w:val="Heading2"/>
         <w:numPr>
           <w:ilvl w:val="1"/>
-          <w:numId w:val="1"/>
-        </w:numPr>
-        <w:rPr/>
-      </w:pPr>
-      <w:r>
-        <w:rPr/>
-        <w:t>Systemvoraussetzung zum aufrufen im Browser:</w:t>
-      </w:r>
-    </w:p>
-    <w:p>
-      <w:pPr>
-        <w:pStyle w:val="FlietextTH"/>
-        <w:numPr>
-          <w:ilvl w:val="0"/>
-          <w:numId w:val="8"/>
-        </w:numPr>
-        <w:rPr/>
-      </w:pPr>
-      <w:r>
-        <w:rPr/>
-        <w:t>Internetfähiges Gerät</w:t>
-      </w:r>
-    </w:p>
-    <w:p>
-      <w:pPr>
-        <w:pStyle w:val="FlietextTH"/>
-        <w:numPr>
-          <w:ilvl w:val="0"/>
-          <w:numId w:val="8"/>
-        </w:numPr>
-        <w:rPr/>
-      </w:pPr>
-      <w:r>
-        <w:rPr/>
-        <w:t xml:space="preserve">Jeder halbwegs aktuelle Browser sollte für die Darstellung der App infrage kommen, empfohlen wird aber immer eine möglichst neue Version. </w:t>
-      </w:r>
-    </w:p>
-    <w:p>
-      <w:pPr>
-        <w:pStyle w:val="FlietextTH"/>
-        <w:rPr/>
-      </w:pPr>
-      <w:r>
-        <w:rPr/>
-      </w:r>
-    </w:p>
-    <w:p>
-      <w:pPr>
-        <w:pStyle w:val="Heading1"/>
-        <w:numPr>
-          <w:ilvl w:val="0"/>
-          <w:numId w:val="2"/>
-        </w:numPr>
-        <w:spacing w:before="0" w:after="240"/>
-        <w:contextualSpacing/>
-        <w:rPr/>
-      </w:pPr>
-      <w:bookmarkStart w:id="9" w:name="_Toc527032135"/>
-      <w:r>
-        <w:rPr/>
-        <w:t>Installation und Konfiguration</w:t>
-      </w:r>
-      <w:bookmarkEnd w:id="9"/>
-    </w:p>
-    <w:p>
-      <w:pPr>
-        <w:pStyle w:val="Heading2"/>
-        <w:numPr>
-          <w:ilvl w:val="1"/>
-          <w:numId w:val="2"/>
+          <w:numId w:val="3"/>
         </w:numPr>
         <w:rPr/>
       </w:pPr>
@@ -1240,7 +1212,7 @@
         <w:pStyle w:val="Heading3"/>
         <w:numPr>
           <w:ilvl w:val="2"/>
-          <w:numId w:val="2"/>
+          <w:numId w:val="3"/>
         </w:numPr>
         <w:rPr/>
       </w:pPr>
@@ -1318,7 +1290,7 @@
         <w:pStyle w:val="Heading3"/>
         <w:numPr>
           <w:ilvl w:val="2"/>
-          <w:numId w:val="2"/>
+          <w:numId w:val="3"/>
         </w:numPr>
         <w:rPr/>
       </w:pPr>
@@ -1362,7 +1334,7 @@
         <w:pStyle w:val="Heading2"/>
         <w:numPr>
           <w:ilvl w:val="1"/>
-          <w:numId w:val="2"/>
+          <w:numId w:val="3"/>
         </w:numPr>
         <w:rPr/>
       </w:pPr>
@@ -1376,7 +1348,7 @@
         <w:pStyle w:val="Heading3"/>
         <w:numPr>
           <w:ilvl w:val="2"/>
-          <w:numId w:val="2"/>
+          <w:numId w:val="3"/>
         </w:numPr>
         <w:rPr/>
       </w:pPr>
@@ -1397,6 +1369,115 @@
       </w:pPr>
       <w:r>
         <w:rPr/>
+        <w:t>Installation - Pakete installieren:</w:t>
+        <w:br/>
+        <w:t>sudo pacman -S mariadb</w:t>
+        <w:br/>
+        <w:t>sudo apt-get install mariadb</w:t>
+      </w:r>
+    </w:p>
+    <w:p>
+      <w:pPr>
+        <w:pStyle w:val="FlietextTH"/>
+        <w:numPr>
+          <w:ilvl w:val="0"/>
+          <w:numId w:val="0"/>
+        </w:numPr>
+        <w:ind w:left="596" w:hanging="0"/>
+        <w:rPr/>
+      </w:pPr>
+      <w:r>
+        <w:rPr/>
+        <w:t xml:space="preserve">Installation - mysql: </w:t>
+        <w:br/>
+        <w:t>sudo mysql_install_db –user=root –basedir=/usr –datadir=/var/lib/mysql</w:t>
+      </w:r>
+    </w:p>
+    <w:p>
+      <w:pPr>
+        <w:pStyle w:val="FlietextTH"/>
+        <w:numPr>
+          <w:ilvl w:val="0"/>
+          <w:numId w:val="0"/>
+        </w:numPr>
+        <w:ind w:left="596" w:hanging="0"/>
+        <w:rPr/>
+      </w:pPr>
+      <w:r>
+        <w:rPr/>
+        <w:t>Installation - MariaDB Service starten:</w:t>
+        <w:br/>
+        <w:t>sudo systemctl enable mariadb</w:t>
+      </w:r>
+    </w:p>
+    <w:p>
+      <w:pPr>
+        <w:pStyle w:val="FlietextTH"/>
+        <w:numPr>
+          <w:ilvl w:val="0"/>
+          <w:numId w:val="0"/>
+        </w:numPr>
+        <w:ind w:left="596" w:hanging="0"/>
+        <w:rPr/>
+      </w:pPr>
+      <w:r>
+        <w:rPr/>
+        <w:t>Installation - Sicherheitseinstellungen</w:t>
+        <w:br/>
+        <w:t>sudo mysql_secure_installation</w:t>
+      </w:r>
+    </w:p>
+    <w:p>
+      <w:pPr>
+        <w:pStyle w:val="Heading3"/>
+        <w:numPr>
+          <w:ilvl w:val="2"/>
+          <w:numId w:val="3"/>
+        </w:numPr>
+        <w:rPr/>
+      </w:pPr>
+      <w:r>
+        <w:rPr/>
+        <w:t>Installation unter Windows:</w:t>
+      </w:r>
+    </w:p>
+    <w:p>
+      <w:pPr>
+        <w:pStyle w:val="FlietextTH"/>
+        <w:numPr>
+          <w:ilvl w:val="0"/>
+          <w:numId w:val="0"/>
+        </w:numPr>
+        <w:ind w:left="596" w:hanging="0"/>
+        <w:rPr/>
+      </w:pPr>
+      <w:r>
+        <w:rPr/>
+        <w:t>Herunterladen von Mariadb:</w:t>
+        <w:br/>
+      </w:r>
+      <w:hyperlink r:id="rId2">
+        <w:r>
+          <w:rPr>
+            <w:rStyle w:val="InternetLink"/>
+          </w:rPr>
+          <w:t>https://downloads.mariadb.org/</w:t>
+        </w:r>
+      </w:hyperlink>
+    </w:p>
+    <w:p>
+      <w:pPr>
+        <w:pStyle w:val="FlietextTH"/>
+        <w:numPr>
+          <w:ilvl w:val="0"/>
+          <w:numId w:val="0"/>
+        </w:numPr>
+        <w:ind w:left="596" w:hanging="0"/>
+        <w:rPr/>
+      </w:pPr>
+      <w:r>
+        <w:rPr/>
+        <w:t>Installieren von Mariadb (Alle standardeinstellungen beibehalten)</w:t>
       </w:r>
     </w:p>
     <w:p>
@@ -1404,13 +1485,153 @@
         <w:pStyle w:val="Heading2"/>
         <w:numPr>
           <w:ilvl w:val="1"/>
-          <w:numId w:val="2"/>
+          <w:numId w:val="3"/>
         </w:numPr>
         <w:rPr/>
       </w:pPr>
       <w:r>
         <w:rPr/>
         <w:t>NodejsPackageManager (NPM)</w:t>
+      </w:r>
+    </w:p>
+    <w:p>
+      <w:pPr>
+        <w:pStyle w:val="Heading3"/>
+        <w:numPr>
+          <w:ilvl w:val="2"/>
+          <w:numId w:val="3"/>
+        </w:numPr>
+        <w:rPr/>
+      </w:pPr>
+      <w:r>
+        <w:rPr/>
+        <w:t>Installation unter Linux:</w:t>
+      </w:r>
+    </w:p>
+    <w:p>
+      <w:pPr>
+        <w:pStyle w:val="FlietextTH"/>
+        <w:numPr>
+          <w:ilvl w:val="0"/>
+          <w:numId w:val="0"/>
+        </w:numPr>
+        <w:ind w:left="596" w:hanging="0"/>
+        <w:rPr/>
+      </w:pPr>
+      <w:r>
+        <w:rPr/>
+        <w:t xml:space="preserve">Installation unter Arch: </w:t>
+        <w:br/>
+        <w:t>pacman -S npm</w:t>
+      </w:r>
+    </w:p>
+    <w:p>
+      <w:pPr>
+        <w:pStyle w:val="FlietextTH"/>
+        <w:numPr>
+          <w:ilvl w:val="0"/>
+          <w:numId w:val="0"/>
+        </w:numPr>
+        <w:ind w:left="596" w:hanging="0"/>
+        <w:rPr/>
+      </w:pPr>
+      <w:r>
+        <w:rPr/>
+        <w:t xml:space="preserve">Installation von der Website: </w:t>
+        <w:br/>
+      </w:r>
+      <w:hyperlink r:id="rId3">
+        <w:r>
+          <w:rPr>
+            <w:rStyle w:val="InternetLink"/>
+          </w:rPr>
+          <w:t>https://nodejs.org/de/</w:t>
+        </w:r>
+      </w:hyperlink>
+    </w:p>
+    <w:p>
+      <w:pPr>
+        <w:pStyle w:val="Heading3"/>
+        <w:numPr>
+          <w:ilvl w:val="2"/>
+          <w:numId w:val="3"/>
+        </w:numPr>
+        <w:rPr/>
+      </w:pPr>
+      <w:r>
+        <w:rPr/>
+        <w:t>Installation unter Windows:</w:t>
+      </w:r>
+    </w:p>
+    <w:p>
+      <w:pPr>
+        <w:pStyle w:val="FlietextTH"/>
+        <w:numPr>
+          <w:ilvl w:val="0"/>
+          <w:numId w:val="0"/>
+        </w:numPr>
+        <w:ind w:left="596" w:hanging="0"/>
+        <w:rPr/>
+      </w:pPr>
+      <w:r>
+        <w:rPr/>
+        <w:t>Herunterladen und installieren von NPM von der Website:</w:t>
+        <w:br/>
+      </w:r>
+      <w:hyperlink r:id="rId4">
+        <w:r>
+          <w:rPr>
+            <w:rStyle w:val="InternetLink"/>
+          </w:rPr>
+          <w:t>https://nodejs.org/de/download/current/</w:t>
+        </w:r>
+      </w:hyperlink>
+    </w:p>
+    <w:p>
+      <w:pPr>
+        <w:pStyle w:val="Heading3"/>
+        <w:numPr>
+          <w:ilvl w:val="2"/>
+          <w:numId w:val="3"/>
+        </w:numPr>
+        <w:rPr/>
+      </w:pPr>
+      <w:r>
+        <w:rPr/>
+        <w:t>testen ob es funtioniert:</w:t>
+      </w:r>
+    </w:p>
+    <w:p>
+      <w:pPr>
+        <w:pStyle w:val="FlietextTH"/>
+        <w:numPr>
+          <w:ilvl w:val="0"/>
+          <w:numId w:val="0"/>
+        </w:numPr>
+        <w:ind w:left="596" w:hanging="0"/>
+        <w:rPr/>
+      </w:pPr>
+      <w:r>
+        <w:rPr/>
+        <w:t>npm -v</w:t>
+      </w:r>
+    </w:p>
+    <w:p>
+      <w:pPr>
+        <w:pStyle w:val="FlietextTH"/>
+        <w:numPr>
+          <w:ilvl w:val="0"/>
+          <w:numId w:val="0"/>
+        </w:numPr>
+        <w:ind w:left="596" w:hanging="0"/>
+        <w:rPr/>
+      </w:pPr>
+      <w:r>
+        <w:rPr/>
+        <w:t>node -v</w:t>
+      </w:r>
+      <w:r>
+        <w:br w:type="page"/>
       </w:r>
     </w:p>
     <w:p>
@@ -1418,13 +1639,133 @@
         <w:pStyle w:val="Heading2"/>
         <w:numPr>
           <w:ilvl w:val="1"/>
-          <w:numId w:val="2"/>
+          <w:numId w:val="3"/>
         </w:numPr>
         <w:rPr/>
       </w:pPr>
       <w:r>
         <w:rPr/>
         <w:t>Driving-E-Car</w:t>
+      </w:r>
+    </w:p>
+    <w:p>
+      <w:pPr>
+        <w:pStyle w:val="Heading3"/>
+        <w:numPr>
+          <w:ilvl w:val="2"/>
+          <w:numId w:val="3"/>
+        </w:numPr>
+        <w:rPr/>
+      </w:pPr>
+      <w:r>
+        <w:rPr/>
+        <w:t xml:space="preserve">Herunterladen des Projektes: </w:t>
+      </w:r>
+    </w:p>
+    <w:p>
+      <w:pPr>
+        <w:pStyle w:val="FlietextTH"/>
+        <w:numPr>
+          <w:ilvl w:val="0"/>
+          <w:numId w:val="0"/>
+        </w:numPr>
+        <w:ind w:left="596" w:hanging="0"/>
+        <w:rPr/>
+      </w:pPr>
+      <w:r>
+        <w:rPr/>
+        <w:t>Mit Git:</w:t>
+        <w:br/>
+        <w:t xml:space="preserve">git clone </w:t>
+      </w:r>
+      <w:r>
+        <w:rPr>
+          <w:i/>
+          <w:iCs/>
+        </w:rPr>
+        <w:t>ssh:</w:t>
+      </w:r>
+      <w:hyperlink r:id="rId5">
+        <w:r>
+          <w:rPr>
+            <w:rStyle w:val="InternetLink"/>
+            <w:i/>
+            <w:iCs/>
+          </w:rPr>
+          <w:t>//git@gerona.nt.fh-koeln.de</w:t>
+        </w:r>
+      </w:hyperlink>
+      <w:r>
+        <w:rPr>
+          <w:i/>
+          <w:iCs/>
+        </w:rPr>
+        <w:t>:10022/syp18/team02.git</w:t>
+      </w:r>
+    </w:p>
+    <w:p>
+      <w:pPr>
+        <w:pStyle w:val="Heading3"/>
+        <w:numPr>
+          <w:ilvl w:val="2"/>
+          <w:numId w:val="3"/>
+        </w:numPr>
+        <w:rPr/>
+      </w:pPr>
+      <w:r>
+        <w:rPr/>
+        <w:t>Installieren des Projektes:</w:t>
+      </w:r>
+    </w:p>
+    <w:p>
+      <w:pPr>
+        <w:pStyle w:val="FlietextTH"/>
+        <w:numPr>
+          <w:ilvl w:val="0"/>
+          <w:numId w:val="0"/>
+        </w:numPr>
+        <w:ind w:left="596" w:hanging="0"/>
+        <w:rPr/>
+      </w:pPr>
+      <w:r>
+        <w:rPr/>
+        <w:t>Ins Server Verzeichnis vewchseln (unter Linux oder Windows Powershell):</w:t>
+        <w:br/>
+        <w:t>cd team02/src/server</w:t>
+      </w:r>
+    </w:p>
+    <w:p>
+      <w:pPr>
+        <w:pStyle w:val="FlietextTH"/>
+        <w:numPr>
+          <w:ilvl w:val="0"/>
+          <w:numId w:val="0"/>
+        </w:numPr>
+        <w:ind w:left="596" w:hanging="0"/>
+        <w:rPr/>
+      </w:pPr>
+      <w:r>
+        <w:rPr/>
+        <w:t>Server erstellen:</w:t>
+        <w:br/>
+        <w:t>npm install</w:t>
+      </w:r>
+    </w:p>
+    <w:p>
+      <w:pPr>
+        <w:pStyle w:val="FlietextTH"/>
+        <w:numPr>
+          <w:ilvl w:val="0"/>
+          <w:numId w:val="0"/>
+        </w:numPr>
+        <w:ind w:left="596" w:hanging="0"/>
+        <w:rPr/>
+      </w:pPr>
+      <w:r>
+        <w:rPr/>
+        <w:t>Ins Client Verzeichnis wechseln:</w:t>
+        <w:br/>
+        <w:t>cd ../client</w:t>
       </w:r>
     </w:p>
     <w:p>
@@ -1432,7 +1773,7 @@
         <w:pStyle w:val="Heading2"/>
         <w:numPr>
           <w:ilvl w:val="1"/>
-          <w:numId w:val="2"/>
+          <w:numId w:val="3"/>
         </w:numPr>
         <w:rPr/>
       </w:pPr>
@@ -1446,7 +1787,7 @@
         <w:pStyle w:val="Heading3"/>
         <w:numPr>
           <w:ilvl w:val="2"/>
-          <w:numId w:val="2"/>
+          <w:numId w:val="3"/>
         </w:numPr>
         <w:rPr/>
       </w:pPr>
@@ -1459,7 +1800,7 @@
         <w:pStyle w:val="Heading1"/>
         <w:numPr>
           <w:ilvl w:val="0"/>
-          <w:numId w:val="2"/>
+          <w:numId w:val="3"/>
         </w:numPr>
         <w:spacing w:before="0" w:after="240"/>
         <w:contextualSpacing/>
@@ -1491,7 +1832,7 @@
         <w:pStyle w:val="Heading1"/>
         <w:numPr>
           <w:ilvl w:val="0"/>
-          <w:numId w:val="2"/>
+          <w:numId w:val="3"/>
         </w:numPr>
         <w:spacing w:before="0" w:after="240"/>
         <w:contextualSpacing/>
@@ -1516,10 +1857,10 @@
       </w:r>
     </w:p>
     <w:sectPr>
-      <w:headerReference w:type="default" r:id="rId2"/>
-      <w:headerReference w:type="first" r:id="rId3"/>
-      <w:footerReference w:type="default" r:id="rId4"/>
-      <w:footerReference w:type="first" r:id="rId5"/>
+      <w:headerReference w:type="default" r:id="rId6"/>
+      <w:headerReference w:type="first" r:id="rId7"/>
+      <w:footerReference w:type="default" r:id="rId8"/>
+      <w:footerReference w:type="first" r:id="rId9"/>
       <w:type w:val="nextPage"/>
       <w:pgSz w:w="11906" w:h="16838"/>
       <w:pgMar w:left="1860" w:right="1117" w:header="567" w:top="1576" w:footer="340" w:bottom="1293" w:gutter="0"/>
@@ -1543,13 +1884,13 @@
       </w:tabs>
       <w:rPr/>
     </w:pPr>
-    <w:bookmarkStart w:id="21" w:name="OLE_LINK45"/>
-    <w:bookmarkStart w:id="22" w:name="OLE_LINK46"/>
-    <w:bookmarkStart w:id="23" w:name="OLE_LINK19"/>
+    <w:bookmarkStart w:id="21" w:name="OLE_LINK7"/>
+    <w:bookmarkStart w:id="22" w:name="OLE_LINK8"/>
+    <w:bookmarkStart w:id="23" w:name="OLE_LINK17"/>
     <w:bookmarkStart w:id="24" w:name="OLE_LINK18"/>
-    <w:bookmarkStart w:id="25" w:name="OLE_LINK17"/>
-    <w:bookmarkStart w:id="26" w:name="OLE_LINK8"/>
-    <w:bookmarkStart w:id="27" w:name="OLE_LINK7"/>
+    <w:bookmarkStart w:id="25" w:name="OLE_LINK19"/>
+    <w:bookmarkStart w:id="26" w:name="OLE_LINK46"/>
+    <w:bookmarkStart w:id="27" w:name="OLE_LINK45"/>
     <w:r>
       <w:rPr/>
       <w:t>TH Köln</w:t>
@@ -1592,19 +1933,19 @@
           <wp:effectExtent l="0" t="0" r="0" b="0"/>
           <wp:wrapTight wrapText="bothSides">
             <wp:wrapPolygon edited="0">
-              <wp:start x="-131" y="0"/>
-              <wp:lineTo x="-131" y="20967"/>
-              <wp:lineTo x="8021" y="20967"/>
-              <wp:lineTo x="9432" y="20967"/>
-              <wp:lineTo x="13085" y="20967"/>
-              <wp:lineTo x="13365" y="16870"/>
-              <wp:lineTo x="11116" y="16368"/>
-              <wp:lineTo x="21233" y="12783"/>
-              <wp:lineTo x="21233" y="8174"/>
-              <wp:lineTo x="18989" y="6631"/>
-              <wp:lineTo x="18989" y="1011"/>
-              <wp:lineTo x="12805" y="0"/>
-              <wp:lineTo x="-131" y="0"/>
+              <wp:start x="-307" y="0"/>
+              <wp:lineTo x="-307" y="20760"/>
+              <wp:lineTo x="7893" y="20760"/>
+              <wp:lineTo x="9319" y="20760"/>
+              <wp:lineTo x="13005" y="20760"/>
+              <wp:lineTo x="13285" y="16703"/>
+              <wp:lineTo x="11019" y="16221"/>
+              <wp:lineTo x="21217" y="12664"/>
+              <wp:lineTo x="21217" y="8085"/>
+              <wp:lineTo x="18956" y="6543"/>
+              <wp:lineTo x="18956" y="982"/>
+              <wp:lineTo x="12714" y="0"/>
+              <wp:lineTo x="-307" y="0"/>
             </wp:wrapPolygon>
           </wp:wrapTight>
           <wp:docPr id="4" name="Grafik 12" descr="Logo TH Köln"/>
@@ -1745,7 +2086,7 @@
               <wp:positionV relativeFrom="page">
                 <wp:posOffset>666115</wp:posOffset>
               </wp:positionV>
-              <wp:extent cx="5639435" cy="50800"/>
+              <wp:extent cx="5641340" cy="52705"/>
               <wp:effectExtent l="0" t="0" r="635" b="7620"/>
               <wp:wrapNone/>
               <wp:docPr id="3" name="Gruppieren 2"/>
@@ -1756,7 +2097,7 @@
                     <wpg:grpSpPr>
                       <a:xfrm>
                         <a:off x="0" y="0"/>
-                        <a:ext cx="5638680" cy="50040"/>
+                        <a:ext cx="5640840" cy="52200"/>
                       </a:xfrm>
                     </wpg:grpSpPr>
                     <wps:wsp>
@@ -1764,7 +2105,7 @@
                       <wps:spPr>
                         <a:xfrm>
                           <a:off x="0" y="0"/>
-                          <a:ext cx="1881360" cy="50040"/>
+                          <a:ext cx="1881360" cy="52200"/>
                         </a:xfrm>
                         <a:prstGeom prst="rect">
                           <a:avLst/>
@@ -1796,8 +2137,8 @@
                       <wps:cNvSpPr/>
                       <wps:spPr>
                         <a:xfrm>
-                          <a:off x="1878840" y="0"/>
-                          <a:ext cx="1881000" cy="49680"/>
+                          <a:off x="1881000" y="0"/>
+                          <a:ext cx="1878840" cy="51480"/>
                         </a:xfrm>
                         <a:prstGeom prst="rect">
                           <a:avLst/>
@@ -1829,8 +2170,8 @@
                       <wps:cNvSpPr/>
                       <wps:spPr>
                         <a:xfrm>
-                          <a:off x="3758040" y="0"/>
-                          <a:ext cx="1881000" cy="49680"/>
+                          <a:off x="3759840" y="0"/>
+                          <a:ext cx="1881000" cy="51480"/>
                         </a:xfrm>
                         <a:prstGeom prst="rect">
                           <a:avLst/>
@@ -1866,18 +2207,18 @@
         </mc:Choice>
         <mc:Fallback>
           <w:pict>
-            <v:group id="shape_0" alt="Gruppieren 2" style="position:absolute;margin-left:75.15pt;margin-top:52.45pt;width:444pt;height:3.95pt" coordorigin="1503,1049" coordsize="8880,79">
-              <v:rect id="shape_0" fillcolor="#c60c0f" stroked="f" style="position:absolute;left:1503;top:1049;width:2962;height:78;mso-position-horizontal-relative:page;mso-position-vertical-relative:page">
+            <v:group id="shape_0" alt="Gruppieren 2" style="position:absolute;margin-left:75.15pt;margin-top:52.45pt;width:444.15pt;height:4.1pt" coordorigin="1503,1049" coordsize="8883,82">
+              <v:rect id="shape_0" fillcolor="#c60c0f" stroked="f" style="position:absolute;left:1503;top:1049;width:2962;height:81;mso-position-horizontal-relative:page;mso-position-vertical-relative:page">
                 <w10:wrap type="none"/>
                 <v:fill o:detectmouseclick="t" type="solid" color2="#39f3f0"/>
                 <v:stroke color="#3465a4" weight="25560" joinstyle="round" endcap="flat"/>
               </v:rect>
-              <v:rect id="shape_0" fillcolor="#ea5b0c" stroked="f" style="position:absolute;left:4462;top:1049;width:2961;height:77;mso-position-horizontal-relative:page;mso-position-vertical-relative:page">
+              <v:rect id="shape_0" fillcolor="#ea5b0c" stroked="f" style="position:absolute;left:4465;top:1049;width:2958;height:80;mso-position-horizontal-relative:page;mso-position-vertical-relative:page">
                 <w10:wrap type="none"/>
                 <v:fill o:detectmouseclick="t" type="solid" color2="#15a4f3"/>
                 <v:stroke color="#3465a4" weight="25560" joinstyle="round" endcap="flat"/>
               </v:rect>
-              <v:rect id="shape_0" fillcolor="#b62584" stroked="f" style="position:absolute;left:7421;top:1049;width:2961;height:77;mso-position-horizontal-relative:page;mso-position-vertical-relative:page">
+              <v:rect id="shape_0" fillcolor="#b62584" stroked="f" style="position:absolute;left:7424;top:1049;width:2961;height:80;mso-position-horizontal-relative:page;mso-position-vertical-relative:page">
                 <w10:wrap type="none"/>
                 <v:fill o:detectmouseclick="t" type="solid" color2="#49da7b"/>
                 <v:stroke color="#3465a4" weight="25560" joinstyle="round" endcap="flat"/>
@@ -1887,14 +2228,14 @@
         </mc:Fallback>
       </mc:AlternateContent>
     </w:r>
-    <w:bookmarkStart w:id="13" w:name="OLE_LINK3"/>
-    <w:bookmarkStart w:id="14" w:name="OLE_LINK9"/>
-    <w:bookmarkStart w:id="15" w:name="OLE_LINK10"/>
-    <w:bookmarkStart w:id="16" w:name="OLE_LINK11"/>
-    <w:bookmarkStart w:id="17" w:name="OLE_LINK3"/>
-    <w:bookmarkStart w:id="18" w:name="OLE_LINK9"/>
-    <w:bookmarkStart w:id="19" w:name="OLE_LINK10"/>
-    <w:bookmarkStart w:id="20" w:name="OLE_LINK11"/>
+    <w:bookmarkStart w:id="13" w:name="OLE_LINK11"/>
+    <w:bookmarkStart w:id="14" w:name="OLE_LINK10"/>
+    <w:bookmarkStart w:id="15" w:name="OLE_LINK9"/>
+    <w:bookmarkStart w:id="16" w:name="OLE_LINK3"/>
+    <w:bookmarkStart w:id="17" w:name="OLE_LINK11"/>
+    <w:bookmarkStart w:id="18" w:name="OLE_LINK10"/>
+    <w:bookmarkStart w:id="19" w:name="OLE_LINK9"/>
+    <w:bookmarkStart w:id="20" w:name="OLE_LINK3"/>
     <w:bookmarkEnd w:id="17"/>
     <w:bookmarkEnd w:id="18"/>
     <w:bookmarkEnd w:id="19"/>
@@ -2011,7 +2352,7 @@
   </w:abstractNum>
   <w:abstractNum w:abstractNumId="2">
     <w:lvl w:ilvl="0">
-      <w:start w:val="1"/>
+      <w:start w:val="2"/>
       <w:numFmt w:val="decimal"/>
       <w:lvlText w:val="%1"/>
       <w:lvlJc w:val="left"/>
@@ -2023,7 +2364,7 @@
       </w:pPr>
     </w:lvl>
     <w:lvl w:ilvl="1">
-      <w:start w:val="1"/>
+      <w:start w:val="5"/>
       <w:numFmt w:val="decimal"/>
       <w:lvlText w:val="%1.%2"/>
       <w:lvlJc w:val="left"/>
@@ -2060,6 +2401,106 @@
     </w:lvl>
     <w:lvl w:ilvl="4">
       <w:start w:val="1"/>
+      <w:numFmt w:val="none"/>
+      <w:suff w:val="nothing"/>
+      <w:lvlText w:val=""/>
+      <w:lvlJc w:val="left"/>
+      <w:pPr>
+        <w:ind w:left="0" w:hanging="0"/>
+      </w:pPr>
+    </w:lvl>
+    <w:lvl w:ilvl="5">
+      <w:start w:val="1"/>
+      <w:numFmt w:val="none"/>
+      <w:suff w:val="nothing"/>
+      <w:lvlText w:val=""/>
+      <w:lvlJc w:val="left"/>
+      <w:pPr>
+        <w:ind w:left="0" w:hanging="0"/>
+      </w:pPr>
+    </w:lvl>
+    <w:lvl w:ilvl="6">
+      <w:start w:val="1"/>
+      <w:numFmt w:val="none"/>
+      <w:suff w:val="nothing"/>
+      <w:lvlText w:val=""/>
+      <w:lvlJc w:val="left"/>
+      <w:pPr>
+        <w:ind w:left="0" w:hanging="0"/>
+      </w:pPr>
+    </w:lvl>
+    <w:lvl w:ilvl="7">
+      <w:start w:val="1"/>
+      <w:numFmt w:val="none"/>
+      <w:suff w:val="nothing"/>
+      <w:lvlText w:val=""/>
+      <w:lvlJc w:val="left"/>
+      <w:pPr>
+        <w:ind w:left="0" w:hanging="0"/>
+      </w:pPr>
+    </w:lvl>
+    <w:lvl w:ilvl="8">
+      <w:start w:val="1"/>
+      <w:numFmt w:val="none"/>
+      <w:suff w:val="nothing"/>
+      <w:lvlText w:val=""/>
+      <w:lvlJc w:val="left"/>
+      <w:pPr>
+        <w:ind w:left="0" w:hanging="0"/>
+      </w:pPr>
+    </w:lvl>
+  </w:abstractNum>
+  <w:abstractNum w:abstractNumId="3">
+    <w:lvl w:ilvl="0">
+      <w:start w:val="1"/>
+      <w:numFmt w:val="decimal"/>
+      <w:lvlText w:val="%1"/>
+      <w:lvlJc w:val="left"/>
+      <w:pPr>
+        <w:tabs>
+          <w:tab w:val="num" w:pos="454"/>
+        </w:tabs>
+        <w:ind w:left="454" w:hanging="454"/>
+      </w:pPr>
+    </w:lvl>
+    <w:lvl w:ilvl="1">
+      <w:start w:val="1"/>
+      <w:numFmt w:val="decimal"/>
+      <w:lvlText w:val="%1.%2"/>
+      <w:lvlJc w:val="left"/>
+      <w:pPr>
+        <w:tabs>
+          <w:tab w:val="num" w:pos="454"/>
+        </w:tabs>
+        <w:ind w:left="454" w:hanging="454"/>
+      </w:pPr>
+    </w:lvl>
+    <w:lvl w:ilvl="2">
+      <w:start w:val="1"/>
+      <w:numFmt w:val="decimal"/>
+      <w:lvlText w:val="%1.%2.%3"/>
+      <w:lvlJc w:val="left"/>
+      <w:pPr>
+        <w:tabs>
+          <w:tab w:val="num" w:pos="596"/>
+        </w:tabs>
+        <w:ind w:left="596" w:hanging="596"/>
+      </w:pPr>
+    </w:lvl>
+    <w:lvl w:ilvl="3">
+      <w:start w:val="1"/>
+      <w:numFmt w:val="lowerLetter"/>
+      <w:lvlText w:val="%4)"/>
+      <w:lvlJc w:val="left"/>
+      <w:pPr>
+        <w:tabs>
+          <w:tab w:val="num" w:pos="454"/>
+        </w:tabs>
+        <w:ind w:left="454" w:hanging="454"/>
+      </w:pPr>
+    </w:lvl>
+    <w:lvl w:ilvl="4">
+      <w:start w:val="1"/>
       <w:numFmt w:val="decimal"/>
       <w:lvlText w:val="%1.%2.%3.%4.%5"/>
       <w:lvlJc w:val="left"/>
@@ -2104,7 +2545,7 @@
       </w:pPr>
     </w:lvl>
   </w:abstractNum>
-  <w:abstractNum w:abstractNumId="3">
+  <w:abstractNum w:abstractNumId="4">
     <w:lvl w:ilvl="0">
       <w:start w:val="13"/>
       <w:numFmt w:val="bullet"/>
@@ -2223,7 +2664,7 @@
       </w:rPr>
     </w:lvl>
   </w:abstractNum>
-  <w:abstractNum w:abstractNumId="4">
+  <w:abstractNum w:abstractNumId="5">
     <w:lvl w:ilvl="0">
       <w:start w:val="1"/>
       <w:numFmt w:val="bullet"/>
@@ -2369,7 +2810,7 @@
       </w:rPr>
     </w:lvl>
   </w:abstractNum>
-  <w:abstractNum w:abstractNumId="5">
+  <w:abstractNum w:abstractNumId="6">
     <w:lvl w:ilvl="0">
       <w:start w:val="1"/>
       <w:numFmt w:val="bullet"/>
@@ -2515,7 +2956,7 @@
       </w:rPr>
     </w:lvl>
   </w:abstractNum>
-  <w:abstractNum w:abstractNumId="6">
+  <w:abstractNum w:abstractNumId="7">
     <w:lvl w:ilvl="0">
       <w:start w:val="1"/>
       <w:numFmt w:val="bullet"/>
@@ -2661,7 +3102,7 @@
       </w:rPr>
     </w:lvl>
   </w:abstractNum>
-  <w:abstractNum w:abstractNumId="7">
+  <w:abstractNum w:abstractNumId="8">
     <w:lvl w:ilvl="0">
       <w:start w:val="1"/>
       <w:numFmt w:val="bullet"/>
@@ -2807,7 +3248,7 @@
       </w:rPr>
     </w:lvl>
   </w:abstractNum>
-  <w:abstractNum w:abstractNumId="8">
+  <w:abstractNum w:abstractNumId="9">
     <w:lvl w:ilvl="0">
       <w:start w:val="1"/>
       <w:numFmt w:val="bullet"/>
@@ -2976,6 +3417,9 @@
   </w:num>
   <w:num w:numId="8">
     <w:abstractNumId w:val="8"/>
+  </w:num>
+  <w:num w:numId="9">
+    <w:abstractNumId w:val="9"/>
   </w:num>
 </w:numbering>
 </file>
@@ -4235,6 +4679,1166 @@
     <w:qFormat/>
     <w:rPr/>
   </w:style>
+  <w:style w:type="character" w:styleId="ListLabel49">
+    <w:name w:val="ListLabel 49"/>
+    <w:qFormat/>
+    <w:rPr>
+      <w:rFonts w:cs="Times New Roman"/>
+    </w:rPr>
+  </w:style>
+  <w:style w:type="character" w:styleId="ListLabel50">
+    <w:name w:val="ListLabel 50"/>
+    <w:qFormat/>
+    <w:rPr>
+      <w:rFonts w:cs="Courier New"/>
+    </w:rPr>
+  </w:style>
+  <w:style w:type="character" w:styleId="ListLabel51">
+    <w:name w:val="ListLabel 51"/>
+    <w:qFormat/>
+    <w:rPr>
+      <w:rFonts w:cs="Wingdings"/>
+    </w:rPr>
+  </w:style>
+  <w:style w:type="character" w:styleId="ListLabel52">
+    <w:name w:val="ListLabel 52"/>
+    <w:qFormat/>
+    <w:rPr>
+      <w:rFonts w:cs="Symbol"/>
+    </w:rPr>
+  </w:style>
+  <w:style w:type="character" w:styleId="ListLabel53">
+    <w:name w:val="ListLabel 53"/>
+    <w:qFormat/>
+    <w:rPr>
+      <w:rFonts w:cs="Courier New"/>
+    </w:rPr>
+  </w:style>
+  <w:style w:type="character" w:styleId="ListLabel54">
+    <w:name w:val="ListLabel 54"/>
+    <w:qFormat/>
+    <w:rPr>
+      <w:rFonts w:cs="Wingdings"/>
+    </w:rPr>
+  </w:style>
+  <w:style w:type="character" w:styleId="ListLabel55">
+    <w:name w:val="ListLabel 55"/>
+    <w:qFormat/>
+    <w:rPr>
+      <w:rFonts w:cs="Symbol"/>
+    </w:rPr>
+  </w:style>
+  <w:style w:type="character" w:styleId="ListLabel56">
+    <w:name w:val="ListLabel 56"/>
+    <w:qFormat/>
+    <w:rPr>
+      <w:rFonts w:cs="Courier New"/>
+    </w:rPr>
+  </w:style>
+  <w:style w:type="character" w:styleId="ListLabel57">
+    <w:name w:val="ListLabel 57"/>
+    <w:qFormat/>
+    <w:rPr>
+      <w:rFonts w:cs="Wingdings"/>
+    </w:rPr>
+  </w:style>
+  <w:style w:type="character" w:styleId="ListLabel58">
+    <w:name w:val="ListLabel 58"/>
+    <w:qFormat/>
+    <w:rPr>
+      <w:rFonts w:cs="OpenSymbol"/>
+    </w:rPr>
+  </w:style>
+  <w:style w:type="character" w:styleId="ListLabel59">
+    <w:name w:val="ListLabel 59"/>
+    <w:qFormat/>
+    <w:rPr>
+      <w:rFonts w:cs="OpenSymbol"/>
+    </w:rPr>
+  </w:style>
+  <w:style w:type="character" w:styleId="ListLabel60">
+    <w:name w:val="ListLabel 60"/>
+    <w:qFormat/>
+    <w:rPr>
+      <w:rFonts w:cs="OpenSymbol"/>
+    </w:rPr>
+  </w:style>
+  <w:style w:type="character" w:styleId="ListLabel61">
+    <w:name w:val="ListLabel 61"/>
+    <w:qFormat/>
+    <w:rPr>
+      <w:rFonts w:cs="OpenSymbol"/>
+    </w:rPr>
+  </w:style>
+  <w:style w:type="character" w:styleId="ListLabel62">
+    <w:name w:val="ListLabel 62"/>
+    <w:qFormat/>
+    <w:rPr>
+      <w:rFonts w:cs="OpenSymbol"/>
+    </w:rPr>
+  </w:style>
+  <w:style w:type="character" w:styleId="ListLabel63">
+    <w:name w:val="ListLabel 63"/>
+    <w:qFormat/>
+    <w:rPr>
+      <w:rFonts w:cs="OpenSymbol"/>
+    </w:rPr>
+  </w:style>
+  <w:style w:type="character" w:styleId="ListLabel64">
+    <w:name w:val="ListLabel 64"/>
+    <w:qFormat/>
+    <w:rPr>
+      <w:rFonts w:cs="OpenSymbol"/>
+    </w:rPr>
+  </w:style>
+  <w:style w:type="character" w:styleId="ListLabel65">
+    <w:name w:val="ListLabel 65"/>
+    <w:qFormat/>
+    <w:rPr>
+      <w:rFonts w:cs="OpenSymbol"/>
+    </w:rPr>
+  </w:style>
+  <w:style w:type="character" w:styleId="ListLabel66">
+    <w:name w:val="ListLabel 66"/>
+    <w:qFormat/>
+    <w:rPr>
+      <w:rFonts w:cs="OpenSymbol"/>
+    </w:rPr>
+  </w:style>
+  <w:style w:type="character" w:styleId="ListLabel67">
+    <w:name w:val="ListLabel 67"/>
+    <w:qFormat/>
+    <w:rPr>
+      <w:rFonts w:cs="OpenSymbol"/>
+    </w:rPr>
+  </w:style>
+  <w:style w:type="character" w:styleId="ListLabel68">
+    <w:name w:val="ListLabel 68"/>
+    <w:qFormat/>
+    <w:rPr>
+      <w:rFonts w:cs="OpenSymbol"/>
+    </w:rPr>
+  </w:style>
+  <w:style w:type="character" w:styleId="ListLabel69">
+    <w:name w:val="ListLabel 69"/>
+    <w:qFormat/>
+    <w:rPr>
+      <w:rFonts w:cs="OpenSymbol"/>
+    </w:rPr>
+  </w:style>
+  <w:style w:type="character" w:styleId="ListLabel70">
+    <w:name w:val="ListLabel 70"/>
+    <w:qFormat/>
+    <w:rPr>
+      <w:rFonts w:cs="OpenSymbol"/>
+    </w:rPr>
+  </w:style>
+  <w:style w:type="character" w:styleId="ListLabel71">
+    <w:name w:val="ListLabel 71"/>
+    <w:qFormat/>
+    <w:rPr>
+      <w:rFonts w:cs="OpenSymbol"/>
+    </w:rPr>
+  </w:style>
+  <w:style w:type="character" w:styleId="ListLabel72">
+    <w:name w:val="ListLabel 72"/>
+    <w:qFormat/>
+    <w:rPr>
+      <w:rFonts w:cs="OpenSymbol"/>
+    </w:rPr>
+  </w:style>
+  <w:style w:type="character" w:styleId="ListLabel73">
+    <w:name w:val="ListLabel 73"/>
+    <w:qFormat/>
+    <w:rPr>
+      <w:rFonts w:cs="OpenSymbol"/>
+    </w:rPr>
+  </w:style>
+  <w:style w:type="character" w:styleId="ListLabel74">
+    <w:name w:val="ListLabel 74"/>
+    <w:qFormat/>
+    <w:rPr>
+      <w:rFonts w:cs="OpenSymbol"/>
+    </w:rPr>
+  </w:style>
+  <w:style w:type="character" w:styleId="ListLabel75">
+    <w:name w:val="ListLabel 75"/>
+    <w:qFormat/>
+    <w:rPr>
+      <w:rFonts w:cs="OpenSymbol"/>
+    </w:rPr>
+  </w:style>
+  <w:style w:type="character" w:styleId="ListLabel76">
+    <w:name w:val="ListLabel 76"/>
+    <w:qFormat/>
+    <w:rPr>
+      <w:rFonts w:cs="OpenSymbol"/>
+    </w:rPr>
+  </w:style>
+  <w:style w:type="character" w:styleId="ListLabel77">
+    <w:name w:val="ListLabel 77"/>
+    <w:qFormat/>
+    <w:rPr>
+      <w:rFonts w:cs="OpenSymbol"/>
+    </w:rPr>
+  </w:style>
+  <w:style w:type="character" w:styleId="ListLabel78">
+    <w:name w:val="ListLabel 78"/>
+    <w:qFormat/>
+    <w:rPr>
+      <w:rFonts w:cs="OpenSymbol"/>
+    </w:rPr>
+  </w:style>
+  <w:style w:type="character" w:styleId="ListLabel79">
+    <w:name w:val="ListLabel 79"/>
+    <w:qFormat/>
+    <w:rPr>
+      <w:rFonts w:cs="OpenSymbol"/>
+    </w:rPr>
+  </w:style>
+  <w:style w:type="character" w:styleId="ListLabel80">
+    <w:name w:val="ListLabel 80"/>
+    <w:qFormat/>
+    <w:rPr>
+      <w:rFonts w:cs="OpenSymbol"/>
+    </w:rPr>
+  </w:style>
+  <w:style w:type="character" w:styleId="ListLabel81">
+    <w:name w:val="ListLabel 81"/>
+    <w:qFormat/>
+    <w:rPr>
+      <w:rFonts w:cs="OpenSymbol"/>
+    </w:rPr>
+  </w:style>
+  <w:style w:type="character" w:styleId="ListLabel82">
+    <w:name w:val="ListLabel 82"/>
+    <w:qFormat/>
+    <w:rPr>
+      <w:rFonts w:cs="OpenSymbol"/>
+    </w:rPr>
+  </w:style>
+  <w:style w:type="character" w:styleId="ListLabel83">
+    <w:name w:val="ListLabel 83"/>
+    <w:qFormat/>
+    <w:rPr>
+      <w:rFonts w:cs="OpenSymbol"/>
+    </w:rPr>
+  </w:style>
+  <w:style w:type="character" w:styleId="ListLabel84">
+    <w:name w:val="ListLabel 84"/>
+    <w:qFormat/>
+    <w:rPr>
+      <w:rFonts w:cs="OpenSymbol"/>
+    </w:rPr>
+  </w:style>
+  <w:style w:type="character" w:styleId="ListLabel85">
+    <w:name w:val="ListLabel 85"/>
+    <w:qFormat/>
+    <w:rPr>
+      <w:rFonts w:cs="OpenSymbol"/>
+    </w:rPr>
+  </w:style>
+  <w:style w:type="character" w:styleId="ListLabel86">
+    <w:name w:val="ListLabel 86"/>
+    <w:qFormat/>
+    <w:rPr>
+      <w:rFonts w:cs="OpenSymbol"/>
+    </w:rPr>
+  </w:style>
+  <w:style w:type="character" w:styleId="ListLabel87">
+    <w:name w:val="ListLabel 87"/>
+    <w:qFormat/>
+    <w:rPr>
+      <w:rFonts w:cs="OpenSymbol"/>
+    </w:rPr>
+  </w:style>
+  <w:style w:type="character" w:styleId="ListLabel88">
+    <w:name w:val="ListLabel 88"/>
+    <w:qFormat/>
+    <w:rPr>
+      <w:rFonts w:cs="OpenSymbol"/>
+    </w:rPr>
+  </w:style>
+  <w:style w:type="character" w:styleId="ListLabel89">
+    <w:name w:val="ListLabel 89"/>
+    <w:qFormat/>
+    <w:rPr>
+      <w:rFonts w:cs="OpenSymbol"/>
+    </w:rPr>
+  </w:style>
+  <w:style w:type="character" w:styleId="ListLabel90">
+    <w:name w:val="ListLabel 90"/>
+    <w:qFormat/>
+    <w:rPr>
+      <w:rFonts w:cs="OpenSymbol"/>
+    </w:rPr>
+  </w:style>
+  <w:style w:type="character" w:styleId="ListLabel91">
+    <w:name w:val="ListLabel 91"/>
+    <w:qFormat/>
+    <w:rPr>
+      <w:rFonts w:cs="OpenSymbol"/>
+    </w:rPr>
+  </w:style>
+  <w:style w:type="character" w:styleId="ListLabel92">
+    <w:name w:val="ListLabel 92"/>
+    <w:qFormat/>
+    <w:rPr>
+      <w:rFonts w:cs="OpenSymbol"/>
+    </w:rPr>
+  </w:style>
+  <w:style w:type="character" w:styleId="ListLabel93">
+    <w:name w:val="ListLabel 93"/>
+    <w:qFormat/>
+    <w:rPr>
+      <w:rFonts w:cs="OpenSymbol"/>
+    </w:rPr>
+  </w:style>
+  <w:style w:type="character" w:styleId="ListLabel94">
+    <w:name w:val="ListLabel 94"/>
+    <w:qFormat/>
+    <w:rPr>
+      <w:rFonts w:cs="OpenSymbol"/>
+    </w:rPr>
+  </w:style>
+  <w:style w:type="character" w:styleId="ListLabel95">
+    <w:name w:val="ListLabel 95"/>
+    <w:qFormat/>
+    <w:rPr>
+      <w:rFonts w:cs="OpenSymbol"/>
+    </w:rPr>
+  </w:style>
+  <w:style w:type="character" w:styleId="ListLabel96">
+    <w:name w:val="ListLabel 96"/>
+    <w:qFormat/>
+    <w:rPr>
+      <w:rFonts w:cs="OpenSymbol"/>
+    </w:rPr>
+  </w:style>
+  <w:style w:type="character" w:styleId="ListLabel97">
+    <w:name w:val="ListLabel 97"/>
+    <w:qFormat/>
+    <w:rPr>
+      <w:rFonts w:cs="OpenSymbol"/>
+    </w:rPr>
+  </w:style>
+  <w:style w:type="character" w:styleId="ListLabel98">
+    <w:name w:val="ListLabel 98"/>
+    <w:qFormat/>
+    <w:rPr>
+      <w:rFonts w:cs="OpenSymbol"/>
+    </w:rPr>
+  </w:style>
+  <w:style w:type="character" w:styleId="ListLabel99">
+    <w:name w:val="ListLabel 99"/>
+    <w:qFormat/>
+    <w:rPr>
+      <w:rFonts w:cs="OpenSymbol"/>
+    </w:rPr>
+  </w:style>
+  <w:style w:type="character" w:styleId="ListLabel100">
+    <w:name w:val="ListLabel 100"/>
+    <w:qFormat/>
+    <w:rPr>
+      <w:rFonts w:cs="OpenSymbol"/>
+    </w:rPr>
+  </w:style>
+  <w:style w:type="character" w:styleId="ListLabel101">
+    <w:name w:val="ListLabel 101"/>
+    <w:qFormat/>
+    <w:rPr>
+      <w:rFonts w:cs="OpenSymbol"/>
+    </w:rPr>
+  </w:style>
+  <w:style w:type="character" w:styleId="ListLabel102">
+    <w:name w:val="ListLabel 102"/>
+    <w:qFormat/>
+    <w:rPr>
+      <w:rFonts w:cs="OpenSymbol"/>
+    </w:rPr>
+  </w:style>
+  <w:style w:type="character" w:styleId="ListLabel103">
+    <w:name w:val="ListLabel 103"/>
+    <w:qFormat/>
+    <w:rPr>
+      <w:rFonts w:cs="Times New Roman"/>
+    </w:rPr>
+  </w:style>
+  <w:style w:type="character" w:styleId="ListLabel104">
+    <w:name w:val="ListLabel 104"/>
+    <w:qFormat/>
+    <w:rPr>
+      <w:rFonts w:cs="Courier New"/>
+    </w:rPr>
+  </w:style>
+  <w:style w:type="character" w:styleId="ListLabel105">
+    <w:name w:val="ListLabel 105"/>
+    <w:qFormat/>
+    <w:rPr>
+      <w:rFonts w:cs="Wingdings"/>
+    </w:rPr>
+  </w:style>
+  <w:style w:type="character" w:styleId="ListLabel106">
+    <w:name w:val="ListLabel 106"/>
+    <w:qFormat/>
+    <w:rPr>
+      <w:rFonts w:cs="Symbol"/>
+    </w:rPr>
+  </w:style>
+  <w:style w:type="character" w:styleId="ListLabel107">
+    <w:name w:val="ListLabel 107"/>
+    <w:qFormat/>
+    <w:rPr>
+      <w:rFonts w:cs="Courier New"/>
+    </w:rPr>
+  </w:style>
+  <w:style w:type="character" w:styleId="ListLabel108">
+    <w:name w:val="ListLabel 108"/>
+    <w:qFormat/>
+    <w:rPr>
+      <w:rFonts w:cs="Wingdings"/>
+    </w:rPr>
+  </w:style>
+  <w:style w:type="character" w:styleId="ListLabel109">
+    <w:name w:val="ListLabel 109"/>
+    <w:qFormat/>
+    <w:rPr>
+      <w:rFonts w:cs="Symbol"/>
+    </w:rPr>
+  </w:style>
+  <w:style w:type="character" w:styleId="ListLabel110">
+    <w:name w:val="ListLabel 110"/>
+    <w:qFormat/>
+    <w:rPr>
+      <w:rFonts w:cs="Courier New"/>
+    </w:rPr>
+  </w:style>
+  <w:style w:type="character" w:styleId="ListLabel111">
+    <w:name w:val="ListLabel 111"/>
+    <w:qFormat/>
+    <w:rPr>
+      <w:rFonts w:cs="Wingdings"/>
+    </w:rPr>
+  </w:style>
+  <w:style w:type="character" w:styleId="ListLabel112">
+    <w:name w:val="ListLabel 112"/>
+    <w:qFormat/>
+    <w:rPr>
+      <w:rFonts w:cs="OpenSymbol"/>
+    </w:rPr>
+  </w:style>
+  <w:style w:type="character" w:styleId="ListLabel113">
+    <w:name w:val="ListLabel 113"/>
+    <w:qFormat/>
+    <w:rPr>
+      <w:rFonts w:cs="OpenSymbol"/>
+    </w:rPr>
+  </w:style>
+  <w:style w:type="character" w:styleId="ListLabel114">
+    <w:name w:val="ListLabel 114"/>
+    <w:qFormat/>
+    <w:rPr>
+      <w:rFonts w:cs="OpenSymbol"/>
+    </w:rPr>
+  </w:style>
+  <w:style w:type="character" w:styleId="ListLabel115">
+    <w:name w:val="ListLabel 115"/>
+    <w:qFormat/>
+    <w:rPr>
+      <w:rFonts w:cs="OpenSymbol"/>
+    </w:rPr>
+  </w:style>
+  <w:style w:type="character" w:styleId="ListLabel116">
+    <w:name w:val="ListLabel 116"/>
+    <w:qFormat/>
+    <w:rPr>
+      <w:rFonts w:cs="OpenSymbol"/>
+    </w:rPr>
+  </w:style>
+  <w:style w:type="character" w:styleId="ListLabel117">
+    <w:name w:val="ListLabel 117"/>
+    <w:qFormat/>
+    <w:rPr>
+      <w:rFonts w:cs="OpenSymbol"/>
+    </w:rPr>
+  </w:style>
+  <w:style w:type="character" w:styleId="ListLabel118">
+    <w:name w:val="ListLabel 118"/>
+    <w:qFormat/>
+    <w:rPr>
+      <w:rFonts w:cs="OpenSymbol"/>
+    </w:rPr>
+  </w:style>
+  <w:style w:type="character" w:styleId="ListLabel119">
+    <w:name w:val="ListLabel 119"/>
+    <w:qFormat/>
+    <w:rPr>
+      <w:rFonts w:cs="OpenSymbol"/>
+    </w:rPr>
+  </w:style>
+  <w:style w:type="character" w:styleId="ListLabel120">
+    <w:name w:val="ListLabel 120"/>
+    <w:qFormat/>
+    <w:rPr>
+      <w:rFonts w:cs="OpenSymbol"/>
+    </w:rPr>
+  </w:style>
+  <w:style w:type="character" w:styleId="ListLabel121">
+    <w:name w:val="ListLabel 121"/>
+    <w:qFormat/>
+    <w:rPr>
+      <w:rFonts w:cs="OpenSymbol"/>
+    </w:rPr>
+  </w:style>
+  <w:style w:type="character" w:styleId="ListLabel122">
+    <w:name w:val="ListLabel 122"/>
+    <w:qFormat/>
+    <w:rPr>
+      <w:rFonts w:cs="OpenSymbol"/>
+    </w:rPr>
+  </w:style>
+  <w:style w:type="character" w:styleId="ListLabel123">
+    <w:name w:val="ListLabel 123"/>
+    <w:qFormat/>
+    <w:rPr>
+      <w:rFonts w:cs="OpenSymbol"/>
+    </w:rPr>
+  </w:style>
+  <w:style w:type="character" w:styleId="ListLabel124">
+    <w:name w:val="ListLabel 124"/>
+    <w:qFormat/>
+    <w:rPr>
+      <w:rFonts w:cs="OpenSymbol"/>
+    </w:rPr>
+  </w:style>
+  <w:style w:type="character" w:styleId="ListLabel125">
+    <w:name w:val="ListLabel 125"/>
+    <w:qFormat/>
+    <w:rPr>
+      <w:rFonts w:cs="OpenSymbol"/>
+    </w:rPr>
+  </w:style>
+  <w:style w:type="character" w:styleId="ListLabel126">
+    <w:name w:val="ListLabel 126"/>
+    <w:qFormat/>
+    <w:rPr>
+      <w:rFonts w:cs="OpenSymbol"/>
+    </w:rPr>
+  </w:style>
+  <w:style w:type="character" w:styleId="ListLabel127">
+    <w:name w:val="ListLabel 127"/>
+    <w:qFormat/>
+    <w:rPr>
+      <w:rFonts w:cs="OpenSymbol"/>
+    </w:rPr>
+  </w:style>
+  <w:style w:type="character" w:styleId="ListLabel128">
+    <w:name w:val="ListLabel 128"/>
+    <w:qFormat/>
+    <w:rPr>
+      <w:rFonts w:cs="OpenSymbol"/>
+    </w:rPr>
+  </w:style>
+  <w:style w:type="character" w:styleId="ListLabel129">
+    <w:name w:val="ListLabel 129"/>
+    <w:qFormat/>
+    <w:rPr>
+      <w:rFonts w:cs="OpenSymbol"/>
+    </w:rPr>
+  </w:style>
+  <w:style w:type="character" w:styleId="ListLabel130">
+    <w:name w:val="ListLabel 130"/>
+    <w:qFormat/>
+    <w:rPr>
+      <w:rFonts w:cs="OpenSymbol"/>
+    </w:rPr>
+  </w:style>
+  <w:style w:type="character" w:styleId="ListLabel131">
+    <w:name w:val="ListLabel 131"/>
+    <w:qFormat/>
+    <w:rPr>
+      <w:rFonts w:cs="OpenSymbol"/>
+    </w:rPr>
+  </w:style>
+  <w:style w:type="character" w:styleId="ListLabel132">
+    <w:name w:val="ListLabel 132"/>
+    <w:qFormat/>
+    <w:rPr>
+      <w:rFonts w:cs="OpenSymbol"/>
+    </w:rPr>
+  </w:style>
+  <w:style w:type="character" w:styleId="ListLabel133">
+    <w:name w:val="ListLabel 133"/>
+    <w:qFormat/>
+    <w:rPr>
+      <w:rFonts w:cs="OpenSymbol"/>
+    </w:rPr>
+  </w:style>
+  <w:style w:type="character" w:styleId="ListLabel134">
+    <w:name w:val="ListLabel 134"/>
+    <w:qFormat/>
+    <w:rPr>
+      <w:rFonts w:cs="OpenSymbol"/>
+    </w:rPr>
+  </w:style>
+  <w:style w:type="character" w:styleId="ListLabel135">
+    <w:name w:val="ListLabel 135"/>
+    <w:qFormat/>
+    <w:rPr>
+      <w:rFonts w:cs="OpenSymbol"/>
+    </w:rPr>
+  </w:style>
+  <w:style w:type="character" w:styleId="ListLabel136">
+    <w:name w:val="ListLabel 136"/>
+    <w:qFormat/>
+    <w:rPr>
+      <w:rFonts w:cs="OpenSymbol"/>
+    </w:rPr>
+  </w:style>
+  <w:style w:type="character" w:styleId="ListLabel137">
+    <w:name w:val="ListLabel 137"/>
+    <w:qFormat/>
+    <w:rPr>
+      <w:rFonts w:cs="OpenSymbol"/>
+    </w:rPr>
+  </w:style>
+  <w:style w:type="character" w:styleId="ListLabel138">
+    <w:name w:val="ListLabel 138"/>
+    <w:qFormat/>
+    <w:rPr>
+      <w:rFonts w:cs="OpenSymbol"/>
+    </w:rPr>
+  </w:style>
+  <w:style w:type="character" w:styleId="ListLabel139">
+    <w:name w:val="ListLabel 139"/>
+    <w:qFormat/>
+    <w:rPr>
+      <w:rFonts w:cs="OpenSymbol"/>
+    </w:rPr>
+  </w:style>
+  <w:style w:type="character" w:styleId="ListLabel140">
+    <w:name w:val="ListLabel 140"/>
+    <w:qFormat/>
+    <w:rPr>
+      <w:rFonts w:cs="OpenSymbol"/>
+    </w:rPr>
+  </w:style>
+  <w:style w:type="character" w:styleId="ListLabel141">
+    <w:name w:val="ListLabel 141"/>
+    <w:qFormat/>
+    <w:rPr>
+      <w:rFonts w:cs="OpenSymbol"/>
+    </w:rPr>
+  </w:style>
+  <w:style w:type="character" w:styleId="ListLabel142">
+    <w:name w:val="ListLabel 142"/>
+    <w:qFormat/>
+    <w:rPr>
+      <w:rFonts w:cs="OpenSymbol"/>
+    </w:rPr>
+  </w:style>
+  <w:style w:type="character" w:styleId="ListLabel143">
+    <w:name w:val="ListLabel 143"/>
+    <w:qFormat/>
+    <w:rPr>
+      <w:rFonts w:cs="OpenSymbol"/>
+    </w:rPr>
+  </w:style>
+  <w:style w:type="character" w:styleId="ListLabel144">
+    <w:name w:val="ListLabel 144"/>
+    <w:qFormat/>
+    <w:rPr>
+      <w:rFonts w:cs="OpenSymbol"/>
+    </w:rPr>
+  </w:style>
+  <w:style w:type="character" w:styleId="ListLabel145">
+    <w:name w:val="ListLabel 145"/>
+    <w:qFormat/>
+    <w:rPr>
+      <w:rFonts w:cs="OpenSymbol"/>
+    </w:rPr>
+  </w:style>
+  <w:style w:type="character" w:styleId="ListLabel146">
+    <w:name w:val="ListLabel 146"/>
+    <w:qFormat/>
+    <w:rPr>
+      <w:rFonts w:cs="OpenSymbol"/>
+    </w:rPr>
+  </w:style>
+  <w:style w:type="character" w:styleId="ListLabel147">
+    <w:name w:val="ListLabel 147"/>
+    <w:qFormat/>
+    <w:rPr>
+      <w:rFonts w:cs="OpenSymbol"/>
+    </w:rPr>
+  </w:style>
+  <w:style w:type="character" w:styleId="ListLabel148">
+    <w:name w:val="ListLabel 148"/>
+    <w:qFormat/>
+    <w:rPr>
+      <w:rFonts w:cs="OpenSymbol"/>
+    </w:rPr>
+  </w:style>
+  <w:style w:type="character" w:styleId="ListLabel149">
+    <w:name w:val="ListLabel 149"/>
+    <w:qFormat/>
+    <w:rPr>
+      <w:rFonts w:cs="OpenSymbol"/>
+    </w:rPr>
+  </w:style>
+  <w:style w:type="character" w:styleId="ListLabel150">
+    <w:name w:val="ListLabel 150"/>
+    <w:qFormat/>
+    <w:rPr>
+      <w:rFonts w:cs="OpenSymbol"/>
+    </w:rPr>
+  </w:style>
+  <w:style w:type="character" w:styleId="ListLabel151">
+    <w:name w:val="ListLabel 151"/>
+    <w:qFormat/>
+    <w:rPr>
+      <w:rFonts w:cs="OpenSymbol"/>
+    </w:rPr>
+  </w:style>
+  <w:style w:type="character" w:styleId="ListLabel152">
+    <w:name w:val="ListLabel 152"/>
+    <w:qFormat/>
+    <w:rPr>
+      <w:rFonts w:cs="OpenSymbol"/>
+    </w:rPr>
+  </w:style>
+  <w:style w:type="character" w:styleId="ListLabel153">
+    <w:name w:val="ListLabel 153"/>
+    <w:qFormat/>
+    <w:rPr>
+      <w:rFonts w:cs="OpenSymbol"/>
+    </w:rPr>
+  </w:style>
+  <w:style w:type="character" w:styleId="ListLabel154">
+    <w:name w:val="ListLabel 154"/>
+    <w:qFormat/>
+    <w:rPr>
+      <w:rFonts w:cs="OpenSymbol"/>
+    </w:rPr>
+  </w:style>
+  <w:style w:type="character" w:styleId="ListLabel155">
+    <w:name w:val="ListLabel 155"/>
+    <w:qFormat/>
+    <w:rPr>
+      <w:rFonts w:cs="OpenSymbol"/>
+    </w:rPr>
+  </w:style>
+  <w:style w:type="character" w:styleId="ListLabel156">
+    <w:name w:val="ListLabel 156"/>
+    <w:qFormat/>
+    <w:rPr>
+      <w:rFonts w:cs="OpenSymbol"/>
+    </w:rPr>
+  </w:style>
+  <w:style w:type="character" w:styleId="ListLabel157">
+    <w:name w:val="ListLabel 157"/>
+    <w:qFormat/>
+    <w:rPr/>
+  </w:style>
+  <w:style w:type="character" w:styleId="ListLabel158">
+    <w:name w:val="ListLabel 158"/>
+    <w:qFormat/>
+    <w:rPr>
+      <w:rFonts w:cs="Times New Roman"/>
+    </w:rPr>
+  </w:style>
+  <w:style w:type="character" w:styleId="ListLabel159">
+    <w:name w:val="ListLabel 159"/>
+    <w:qFormat/>
+    <w:rPr>
+      <w:rFonts w:cs="Courier New"/>
+    </w:rPr>
+  </w:style>
+  <w:style w:type="character" w:styleId="ListLabel160">
+    <w:name w:val="ListLabel 160"/>
+    <w:qFormat/>
+    <w:rPr>
+      <w:rFonts w:cs="Wingdings"/>
+    </w:rPr>
+  </w:style>
+  <w:style w:type="character" w:styleId="ListLabel161">
+    <w:name w:val="ListLabel 161"/>
+    <w:qFormat/>
+    <w:rPr>
+      <w:rFonts w:cs="Symbol"/>
+    </w:rPr>
+  </w:style>
+  <w:style w:type="character" w:styleId="ListLabel162">
+    <w:name w:val="ListLabel 162"/>
+    <w:qFormat/>
+    <w:rPr>
+      <w:rFonts w:cs="Courier New"/>
+    </w:rPr>
+  </w:style>
+  <w:style w:type="character" w:styleId="ListLabel163">
+    <w:name w:val="ListLabel 163"/>
+    <w:qFormat/>
+    <w:rPr>
+      <w:rFonts w:cs="Wingdings"/>
+    </w:rPr>
+  </w:style>
+  <w:style w:type="character" w:styleId="ListLabel164">
+    <w:name w:val="ListLabel 164"/>
+    <w:qFormat/>
+    <w:rPr>
+      <w:rFonts w:cs="Symbol"/>
+    </w:rPr>
+  </w:style>
+  <w:style w:type="character" w:styleId="ListLabel165">
+    <w:name w:val="ListLabel 165"/>
+    <w:qFormat/>
+    <w:rPr>
+      <w:rFonts w:cs="Courier New"/>
+    </w:rPr>
+  </w:style>
+  <w:style w:type="character" w:styleId="ListLabel166">
+    <w:name w:val="ListLabel 166"/>
+    <w:qFormat/>
+    <w:rPr>
+      <w:rFonts w:cs="Wingdings"/>
+    </w:rPr>
+  </w:style>
+  <w:style w:type="character" w:styleId="ListLabel167">
+    <w:name w:val="ListLabel 167"/>
+    <w:qFormat/>
+    <w:rPr>
+      <w:rFonts w:cs="OpenSymbol"/>
+    </w:rPr>
+  </w:style>
+  <w:style w:type="character" w:styleId="ListLabel168">
+    <w:name w:val="ListLabel 168"/>
+    <w:qFormat/>
+    <w:rPr>
+      <w:rFonts w:cs="OpenSymbol"/>
+    </w:rPr>
+  </w:style>
+  <w:style w:type="character" w:styleId="ListLabel169">
+    <w:name w:val="ListLabel 169"/>
+    <w:qFormat/>
+    <w:rPr>
+      <w:rFonts w:cs="OpenSymbol"/>
+    </w:rPr>
+  </w:style>
+  <w:style w:type="character" w:styleId="ListLabel170">
+    <w:name w:val="ListLabel 170"/>
+    <w:qFormat/>
+    <w:rPr>
+      <w:rFonts w:cs="OpenSymbol"/>
+    </w:rPr>
+  </w:style>
+  <w:style w:type="character" w:styleId="ListLabel171">
+    <w:name w:val="ListLabel 171"/>
+    <w:qFormat/>
+    <w:rPr>
+      <w:rFonts w:cs="OpenSymbol"/>
+    </w:rPr>
+  </w:style>
+  <w:style w:type="character" w:styleId="ListLabel172">
+    <w:name w:val="ListLabel 172"/>
+    <w:qFormat/>
+    <w:rPr>
+      <w:rFonts w:cs="OpenSymbol"/>
+    </w:rPr>
+  </w:style>
+  <w:style w:type="character" w:styleId="ListLabel173">
+    <w:name w:val="ListLabel 173"/>
+    <w:qFormat/>
+    <w:rPr>
+      <w:rFonts w:cs="OpenSymbol"/>
+    </w:rPr>
+  </w:style>
+  <w:style w:type="character" w:styleId="ListLabel174">
+    <w:name w:val="ListLabel 174"/>
+    <w:qFormat/>
+    <w:rPr>
+      <w:rFonts w:cs="OpenSymbol"/>
+    </w:rPr>
+  </w:style>
+  <w:style w:type="character" w:styleId="ListLabel175">
+    <w:name w:val="ListLabel 175"/>
+    <w:qFormat/>
+    <w:rPr>
+      <w:rFonts w:cs="OpenSymbol"/>
+    </w:rPr>
+  </w:style>
+  <w:style w:type="character" w:styleId="ListLabel176">
+    <w:name w:val="ListLabel 176"/>
+    <w:qFormat/>
+    <w:rPr>
+      <w:rFonts w:cs="OpenSymbol"/>
+    </w:rPr>
+  </w:style>
+  <w:style w:type="character" w:styleId="ListLabel177">
+    <w:name w:val="ListLabel 177"/>
+    <w:qFormat/>
+    <w:rPr>
+      <w:rFonts w:cs="OpenSymbol"/>
+    </w:rPr>
+  </w:style>
+  <w:style w:type="character" w:styleId="ListLabel178">
+    <w:name w:val="ListLabel 178"/>
+    <w:qFormat/>
+    <w:rPr>
+      <w:rFonts w:cs="OpenSymbol"/>
+    </w:rPr>
+  </w:style>
+  <w:style w:type="character" w:styleId="ListLabel179">
+    <w:name w:val="ListLabel 179"/>
+    <w:qFormat/>
+    <w:rPr>
+      <w:rFonts w:cs="OpenSymbol"/>
+    </w:rPr>
+  </w:style>
+  <w:style w:type="character" w:styleId="ListLabel180">
+    <w:name w:val="ListLabel 180"/>
+    <w:qFormat/>
+    <w:rPr>
+      <w:rFonts w:cs="OpenSymbol"/>
+    </w:rPr>
+  </w:style>
+  <w:style w:type="character" w:styleId="ListLabel181">
+    <w:name w:val="ListLabel 181"/>
+    <w:qFormat/>
+    <w:rPr>
+      <w:rFonts w:cs="OpenSymbol"/>
+    </w:rPr>
+  </w:style>
+  <w:style w:type="character" w:styleId="ListLabel182">
+    <w:name w:val="ListLabel 182"/>
+    <w:qFormat/>
+    <w:rPr>
+      <w:rFonts w:cs="OpenSymbol"/>
+    </w:rPr>
+  </w:style>
+  <w:style w:type="character" w:styleId="ListLabel183">
+    <w:name w:val="ListLabel 183"/>
+    <w:qFormat/>
+    <w:rPr>
+      <w:rFonts w:cs="OpenSymbol"/>
+    </w:rPr>
+  </w:style>
+  <w:style w:type="character" w:styleId="ListLabel184">
+    <w:name w:val="ListLabel 184"/>
+    <w:qFormat/>
+    <w:rPr>
+      <w:rFonts w:cs="OpenSymbol"/>
+    </w:rPr>
+  </w:style>
+  <w:style w:type="character" w:styleId="ListLabel185">
+    <w:name w:val="ListLabel 185"/>
+    <w:qFormat/>
+    <w:rPr>
+      <w:rFonts w:cs="OpenSymbol"/>
+    </w:rPr>
+  </w:style>
+  <w:style w:type="character" w:styleId="ListLabel186">
+    <w:name w:val="ListLabel 186"/>
+    <w:qFormat/>
+    <w:rPr>
+      <w:rFonts w:cs="OpenSymbol"/>
+    </w:rPr>
+  </w:style>
+  <w:style w:type="character" w:styleId="ListLabel187">
+    <w:name w:val="ListLabel 187"/>
+    <w:qFormat/>
+    <w:rPr>
+      <w:rFonts w:cs="OpenSymbol"/>
+    </w:rPr>
+  </w:style>
+  <w:style w:type="character" w:styleId="ListLabel188">
+    <w:name w:val="ListLabel 188"/>
+    <w:qFormat/>
+    <w:rPr>
+      <w:rFonts w:cs="OpenSymbol"/>
+    </w:rPr>
+  </w:style>
+  <w:style w:type="character" w:styleId="ListLabel189">
+    <w:name w:val="ListLabel 189"/>
+    <w:qFormat/>
+    <w:rPr>
+      <w:rFonts w:cs="OpenSymbol"/>
+    </w:rPr>
+  </w:style>
+  <w:style w:type="character" w:styleId="ListLabel190">
+    <w:name w:val="ListLabel 190"/>
+    <w:qFormat/>
+    <w:rPr>
+      <w:rFonts w:cs="OpenSymbol"/>
+    </w:rPr>
+  </w:style>
+  <w:style w:type="character" w:styleId="ListLabel191">
+    <w:name w:val="ListLabel 191"/>
+    <w:qFormat/>
+    <w:rPr>
+      <w:rFonts w:cs="OpenSymbol"/>
+    </w:rPr>
+  </w:style>
+  <w:style w:type="character" w:styleId="ListLabel192">
+    <w:name w:val="ListLabel 192"/>
+    <w:qFormat/>
+    <w:rPr>
+      <w:rFonts w:cs="OpenSymbol"/>
+    </w:rPr>
+  </w:style>
+  <w:style w:type="character" w:styleId="ListLabel193">
+    <w:name w:val="ListLabel 193"/>
+    <w:qFormat/>
+    <w:rPr>
+      <w:rFonts w:cs="OpenSymbol"/>
+    </w:rPr>
+  </w:style>
+  <w:style w:type="character" w:styleId="ListLabel194">
+    <w:name w:val="ListLabel 194"/>
+    <w:qFormat/>
+    <w:rPr>
+      <w:rFonts w:cs="OpenSymbol"/>
+    </w:rPr>
+  </w:style>
+  <w:style w:type="character" w:styleId="ListLabel195">
+    <w:name w:val="ListLabel 195"/>
+    <w:qFormat/>
+    <w:rPr>
+      <w:rFonts w:cs="OpenSymbol"/>
+    </w:rPr>
+  </w:style>
+  <w:style w:type="character" w:styleId="ListLabel196">
+    <w:name w:val="ListLabel 196"/>
+    <w:qFormat/>
+    <w:rPr>
+      <w:rFonts w:cs="OpenSymbol"/>
+    </w:rPr>
+  </w:style>
+  <w:style w:type="character" w:styleId="ListLabel197">
+    <w:name w:val="ListLabel 197"/>
+    <w:qFormat/>
+    <w:rPr>
+      <w:rFonts w:cs="OpenSymbol"/>
+    </w:rPr>
+  </w:style>
+  <w:style w:type="character" w:styleId="ListLabel198">
+    <w:name w:val="ListLabel 198"/>
+    <w:qFormat/>
+    <w:rPr>
+      <w:rFonts w:cs="OpenSymbol"/>
+    </w:rPr>
+  </w:style>
+  <w:style w:type="character" w:styleId="ListLabel199">
+    <w:name w:val="ListLabel 199"/>
+    <w:qFormat/>
+    <w:rPr>
+      <w:rFonts w:cs="OpenSymbol"/>
+    </w:rPr>
+  </w:style>
+  <w:style w:type="character" w:styleId="ListLabel200">
+    <w:name w:val="ListLabel 200"/>
+    <w:qFormat/>
+    <w:rPr>
+      <w:rFonts w:cs="OpenSymbol"/>
+    </w:rPr>
+  </w:style>
+  <w:style w:type="character" w:styleId="ListLabel201">
+    <w:name w:val="ListLabel 201"/>
+    <w:qFormat/>
+    <w:rPr>
+      <w:rFonts w:cs="OpenSymbol"/>
+    </w:rPr>
+  </w:style>
+  <w:style w:type="character" w:styleId="ListLabel202">
+    <w:name w:val="ListLabel 202"/>
+    <w:qFormat/>
+    <w:rPr>
+      <w:rFonts w:cs="OpenSymbol"/>
+    </w:rPr>
+  </w:style>
+  <w:style w:type="character" w:styleId="ListLabel203">
+    <w:name w:val="ListLabel 203"/>
+    <w:qFormat/>
+    <w:rPr>
+      <w:rFonts w:cs="OpenSymbol"/>
+    </w:rPr>
+  </w:style>
+  <w:style w:type="character" w:styleId="ListLabel204">
+    <w:name w:val="ListLabel 204"/>
+    <w:qFormat/>
+    <w:rPr>
+      <w:rFonts w:cs="OpenSymbol"/>
+    </w:rPr>
+  </w:style>
+  <w:style w:type="character" w:styleId="ListLabel205">
+    <w:name w:val="ListLabel 205"/>
+    <w:qFormat/>
+    <w:rPr>
+      <w:rFonts w:cs="OpenSymbol"/>
+    </w:rPr>
+  </w:style>
+  <w:style w:type="character" w:styleId="ListLabel206">
+    <w:name w:val="ListLabel 206"/>
+    <w:qFormat/>
+    <w:rPr>
+      <w:rFonts w:cs="OpenSymbol"/>
+    </w:rPr>
+  </w:style>
+  <w:style w:type="character" w:styleId="ListLabel207">
+    <w:name w:val="ListLabel 207"/>
+    <w:qFormat/>
+    <w:rPr>
+      <w:rFonts w:cs="OpenSymbol"/>
+    </w:rPr>
+  </w:style>
+  <w:style w:type="character" w:styleId="ListLabel208">
+    <w:name w:val="ListLabel 208"/>
+    <w:qFormat/>
+    <w:rPr>
+      <w:rFonts w:cs="OpenSymbol"/>
+    </w:rPr>
+  </w:style>
+  <w:style w:type="character" w:styleId="ListLabel209">
+    <w:name w:val="ListLabel 209"/>
+    <w:qFormat/>
+    <w:rPr>
+      <w:rFonts w:cs="OpenSymbol"/>
+    </w:rPr>
+  </w:style>
+  <w:style w:type="character" w:styleId="ListLabel210">
+    <w:name w:val="ListLabel 210"/>
+    <w:qFormat/>
+    <w:rPr>
+      <w:rFonts w:cs="OpenSymbol"/>
+    </w:rPr>
+  </w:style>
+  <w:style w:type="character" w:styleId="ListLabel211">
+    <w:name w:val="ListLabel 211"/>
+    <w:qFormat/>
+    <w:rPr>
+      <w:rFonts w:cs="OpenSymbol"/>
+    </w:rPr>
+  </w:style>
+  <w:style w:type="character" w:styleId="ListLabel212">
+    <w:name w:val="ListLabel 212"/>
+    <w:qFormat/>
+    <w:rPr/>
+  </w:style>
+  <w:style w:type="character" w:styleId="ListLabel213">
+    <w:name w:val="ListLabel 213"/>
+    <w:qFormat/>
+    <w:rPr>
+      <w:i/>
+      <w:iCs/>
+    </w:rPr>
+  </w:style>
+  <w:style w:type="character" w:styleId="ListLabel214">
+    <w:name w:val="ListLabel 214"/>
+    <w:qFormat/>
+    <w:rPr>
+      <w:i/>
+      <w:iCs/>
+    </w:rPr>
+  </w:style>
   <w:style w:type="paragraph" w:styleId="Heading">
     <w:name w:val="Heading"/>
     <w:basedOn w:val="Normal"/>
@@ -4831,7 +6435,7 @@
       <w:tabs>
         <w:tab w:val="right" w:pos="8550" w:leader="dot"/>
       </w:tabs>
-      <w:spacing w:lineRule="auto" w:line="314"/>
+      <w:spacing w:lineRule="auto" w:line="312"/>
       <w:ind w:left="454" w:right="170" w:hanging="454"/>
     </w:pPr>
     <w:rPr>
@@ -4871,13 +6475,8 @@
   <w:style w:type="paragraph" w:styleId="Heading10">
     <w:name w:val="Heading 10"/>
     <w:basedOn w:val="Heading"/>
-    <w:next w:val="TextBody"/>
     <w:qFormat/>
     <w:pPr>
-      <w:numPr>
-        <w:ilvl w:val="8"/>
-        <w:numId w:val="1"/>
-      </w:numPr>
       <w:spacing w:before="60" w:after="60"/>
       <w:outlineLvl w:val="8"/>
     </w:pPr>

</xml_diff>

<commit_message>
Setup Skript soweit lauffähig, aber noch verbesserungswürdig. Benutzerhandbuch Version 1.0 fertig. Einen Testdatensatz hinzugefügt.
</commit_message>
<xml_diff>
--- a/docs/Benutzerhandbuch/Benutzerhandbuch.docx
+++ b/docs/Benutzerhandbuch/Benutzerhandbuch.docx
@@ -20,7 +20,7 @@
                 <wp:positionV relativeFrom="page">
                   <wp:posOffset>1800225</wp:posOffset>
                 </wp:positionV>
-                <wp:extent cx="5508625" cy="2188845"/>
+                <wp:extent cx="5509260" cy="2188845"/>
                 <wp:effectExtent l="0" t="0" r="0" b="3175"/>
                 <wp:wrapTopAndBottom/>
                 <wp:docPr id="1" name="Textfeld 9"/>
@@ -31,7 +31,7 @@
                       <wps:spPr>
                         <a:xfrm>
                           <a:off x="0" y="0"/>
-                          <a:ext cx="5508000" cy="2188080"/>
+                          <a:ext cx="5508720" cy="2188080"/>
                         </a:xfrm>
                         <a:prstGeom prst="rect">
                           <a:avLst/>
@@ -139,7 +139,7 @@
           </mc:Choice>
           <mc:Fallback>
             <w:pict>
-              <v:rect id="shape_0" ID="Textfeld 9" stroked="f" style="position:absolute;margin-left:74.25pt;margin-top:141.75pt;width:433.65pt;height:172.25pt;mso-position-horizontal-relative:page;mso-position-vertical-relative:page" wp14:anchorId="4274CA14">
+              <v:rect id="shape_0" ID="Textfeld 9" stroked="f" style="position:absolute;margin-left:74.25pt;margin-top:141.75pt;width:433.7pt;height:172.25pt;mso-position-horizontal-relative:page;mso-position-vertical-relative:page" wp14:anchorId="4274CA14">
                 <w10:wrap type="square"/>
                 <v:fill o:detectmouseclick="t" on="false"/>
                 <v:stroke color="#3465a4" joinstyle="round" endcap="flat"/>
@@ -229,10 +229,10 @@
           </mc:Fallback>
         </mc:AlternateContent>
       </w:r>
-      <w:bookmarkStart w:id="2" w:name="OLE_LINK13"/>
-      <w:bookmarkStart w:id="3" w:name="OLE_LINK12"/>
-      <w:bookmarkStart w:id="4" w:name="OLE_LINK13"/>
-      <w:bookmarkStart w:id="5" w:name="OLE_LINK12"/>
+      <w:bookmarkStart w:id="2" w:name="OLE_LINK12"/>
+      <w:bookmarkStart w:id="3" w:name="OLE_LINK13"/>
+      <w:bookmarkStart w:id="4" w:name="OLE_LINK12"/>
+      <w:bookmarkStart w:id="5" w:name="OLE_LINK13"/>
       <w:bookmarkEnd w:id="4"/>
       <w:bookmarkEnd w:id="5"/>
       <w:r>
@@ -616,8 +616,8 @@
         <w:contextualSpacing/>
         <w:rPr/>
       </w:pPr>
-      <w:bookmarkStart w:id="6" w:name="_Toc85174041"/>
-      <w:bookmarkStart w:id="7" w:name="_Toc527032133"/>
+      <w:bookmarkStart w:id="6" w:name="_Toc527032133"/>
+      <w:bookmarkStart w:id="7" w:name="_Toc85174041"/>
       <w:r>
         <w:rPr/>
         <w:t>Revisionshistorie</w:t>
@@ -763,6 +763,8 @@
             <w:tcW w:w="992" w:type="dxa"/>
             <w:tcBorders>
               <w:top w:val="single" w:sz="4" w:space="0" w:color="000000"/>
+              <w:bottom w:val="single" w:sz="12" w:space="0" w:color="000000"/>
+              <w:insideH w:val="single" w:sz="12" w:space="0" w:color="000000"/>
             </w:tcBorders>
             <w:shd w:fill="auto" w:val="clear"/>
           </w:tcPr>
@@ -776,7 +778,13 @@
               <w:rPr>
                 <w:color w:val="000000" w:themeColor="text1"/>
               </w:rPr>
-              <w:t>0.1</w:t>
+              <w:t>0.</w:t>
+            </w:r>
+            <w:r>
+              <w:rPr>
+                <w:color w:val="000000" w:themeColor="text1"/>
+              </w:rPr>
+              <w:t>1</w:t>
             </w:r>
           </w:p>
         </w:tc>
@@ -785,6 +793,8 @@
             <w:tcW w:w="1275" w:type="dxa"/>
             <w:tcBorders>
               <w:top w:val="single" w:sz="4" w:space="0" w:color="000000"/>
+              <w:bottom w:val="single" w:sz="12" w:space="0" w:color="000000"/>
+              <w:insideH w:val="single" w:sz="12" w:space="0" w:color="000000"/>
             </w:tcBorders>
             <w:shd w:fill="auto" w:val="clear"/>
           </w:tcPr>
@@ -807,6 +817,8 @@
             <w:tcW w:w="2745" w:type="dxa"/>
             <w:tcBorders>
               <w:top w:val="single" w:sz="4" w:space="0" w:color="000000"/>
+              <w:bottom w:val="single" w:sz="12" w:space="0" w:color="000000"/>
+              <w:insideH w:val="single" w:sz="12" w:space="0" w:color="000000"/>
             </w:tcBorders>
             <w:shd w:fill="auto" w:val="clear"/>
           </w:tcPr>
@@ -829,6 +841,8 @@
             <w:tcW w:w="3916" w:type="dxa"/>
             <w:tcBorders>
               <w:top w:val="single" w:sz="4" w:space="0" w:color="000000"/>
+              <w:bottom w:val="single" w:sz="12" w:space="0" w:color="000000"/>
+              <w:insideH w:val="single" w:sz="12" w:space="0" w:color="000000"/>
             </w:tcBorders>
             <w:shd w:fill="auto" w:val="clear"/>
           </w:tcPr>
@@ -847,6 +861,81 @@
           </w:p>
         </w:tc>
       </w:tr>
+      <w:tr>
+        <w:trPr/>
+        <w:tc>
+          <w:tcPr>
+            <w:tcW w:w="992" w:type="dxa"/>
+            <w:tcBorders/>
+            <w:shd w:fill="auto" w:val="clear"/>
+          </w:tcPr>
+          <w:p>
+            <w:pPr>
+              <w:pStyle w:val="Normal"/>
+              <w:spacing w:lineRule="auto" w:line="240" w:before="0" w:after="0"/>
+              <w:rPr/>
+            </w:pPr>
+            <w:r>
+              <w:rPr/>
+              <w:t>1.0</w:t>
+            </w:r>
+          </w:p>
+        </w:tc>
+        <w:tc>
+          <w:tcPr>
+            <w:tcW w:w="1275" w:type="dxa"/>
+            <w:tcBorders/>
+            <w:shd w:fill="auto" w:val="clear"/>
+          </w:tcPr>
+          <w:p>
+            <w:pPr>
+              <w:pStyle w:val="Normal"/>
+              <w:spacing w:lineRule="auto" w:line="240" w:before="0" w:after="0"/>
+              <w:rPr/>
+            </w:pPr>
+            <w:r>
+              <w:rPr/>
+              <w:t>14.01.2019</w:t>
+            </w:r>
+          </w:p>
+        </w:tc>
+        <w:tc>
+          <w:tcPr>
+            <w:tcW w:w="2745" w:type="dxa"/>
+            <w:tcBorders/>
+            <w:shd w:fill="auto" w:val="clear"/>
+          </w:tcPr>
+          <w:p>
+            <w:pPr>
+              <w:pStyle w:val="Normal"/>
+              <w:spacing w:lineRule="auto" w:line="240" w:before="0" w:after="0"/>
+              <w:rPr/>
+            </w:pPr>
+            <w:r>
+              <w:rPr/>
+              <w:t>Matthias Eberlein</w:t>
+            </w:r>
+          </w:p>
+        </w:tc>
+        <w:tc>
+          <w:tcPr>
+            <w:tcW w:w="3916" w:type="dxa"/>
+            <w:tcBorders/>
+            <w:shd w:fill="auto" w:val="clear"/>
+          </w:tcPr>
+          <w:p>
+            <w:pPr>
+              <w:pStyle w:val="Normal"/>
+              <w:spacing w:lineRule="auto" w:line="240" w:before="0" w:after="0"/>
+              <w:rPr/>
+            </w:pPr>
+            <w:r>
+              <w:rPr/>
+              <w:t>Erste fertige Version</w:t>
+            </w:r>
+          </w:p>
+        </w:tc>
+      </w:tr>
     </w:tbl>
     <w:p>
       <w:pPr>
@@ -886,7 +975,7 @@
         <w:widowControl/>
         <w:numPr>
           <w:ilvl w:val="0"/>
-          <w:numId w:val="6"/>
+          <w:numId w:val="5"/>
         </w:numPr>
         <w:suppressAutoHyphens w:val="false"/>
         <w:bidi w:val="0"/>
@@ -896,7 +985,7 @@
       </w:pPr>
       <w:r>
         <w:rPr/>
-        <w:t>Linux 32/64 bit Betriebssystem (Testumgebung is Arch Linux aber andere Betriebssysteme funktionieren genauso, 64 Bit System empfohlen)</w:t>
+        <w:t>Linux 64 bit Betriebssystem (Testumgebung is Arch Linux aber andere Betriebssysteme funktionieren genauso, 64 Bit System empfohlen)</w:t>
       </w:r>
     </w:p>
     <w:p>
@@ -905,7 +994,7 @@
         <w:widowControl/>
         <w:numPr>
           <w:ilvl w:val="0"/>
-          <w:numId w:val="6"/>
+          <w:numId w:val="5"/>
         </w:numPr>
         <w:suppressAutoHyphens w:val="false"/>
         <w:bidi w:val="0"/>
@@ -924,7 +1013,7 @@
         <w:widowControl/>
         <w:numPr>
           <w:ilvl w:val="0"/>
-          <w:numId w:val="6"/>
+          <w:numId w:val="5"/>
         </w:numPr>
         <w:suppressAutoHyphens w:val="false"/>
         <w:bidi w:val="0"/>
@@ -943,7 +1032,7 @@
         <w:widowControl/>
         <w:numPr>
           <w:ilvl w:val="0"/>
-          <w:numId w:val="6"/>
+          <w:numId w:val="5"/>
         </w:numPr>
         <w:suppressAutoHyphens w:val="false"/>
         <w:bidi w:val="0"/>
@@ -962,7 +1051,7 @@
         <w:widowControl/>
         <w:numPr>
           <w:ilvl w:val="0"/>
-          <w:numId w:val="6"/>
+          <w:numId w:val="5"/>
         </w:numPr>
         <w:suppressAutoHyphens w:val="false"/>
         <w:bidi w:val="0"/>
@@ -994,7 +1083,7 @@
         <w:pStyle w:val="FlietextTH"/>
         <w:numPr>
           <w:ilvl w:val="0"/>
-          <w:numId w:val="5"/>
+          <w:numId w:val="4"/>
         </w:numPr>
         <w:rPr/>
       </w:pPr>
@@ -1022,13 +1111,49 @@
         <w:pStyle w:val="FlietextTH"/>
         <w:numPr>
           <w:ilvl w:val="0"/>
-          <w:numId w:val="7"/>
-        </w:numPr>
-        <w:rPr/>
-      </w:pPr>
-      <w:r>
-        <w:rPr/>
-        <w:t>Internetfähiges Android Gerät (Mindestversion: XX)</w:t>
+          <w:numId w:val="6"/>
+        </w:numPr>
+        <w:rPr/>
+      </w:pPr>
+      <w:r>
+        <w:rPr/>
+        <w:t xml:space="preserve">Internetfähiges Android Gerät (Mindestversion: </w:t>
+      </w:r>
+      <w:r>
+        <w:rPr/>
+        <w:t>21</w:t>
+      </w:r>
+      <w:r>
+        <w:rPr/>
+        <w:t>)</w:t>
+      </w:r>
+    </w:p>
+    <w:p>
+      <w:pPr>
+        <w:pStyle w:val="FlietextTH"/>
+        <w:numPr>
+          <w:ilvl w:val="0"/>
+          <w:numId w:val="6"/>
+        </w:numPr>
+        <w:rPr/>
+      </w:pPr>
+      <w:r>
+        <w:rPr/>
+        <w:t>USB Kabel zur manuellen Installation des Pakets, falls das Pake nicht auf einen Server hochgeladen wurde.</w:t>
+      </w:r>
+    </w:p>
+    <w:p>
+      <w:pPr>
+        <w:pStyle w:val="Heading2"/>
+        <w:numPr>
+          <w:ilvl w:val="1"/>
+          <w:numId w:val="2"/>
+        </w:numPr>
+        <w:rPr/>
+      </w:pPr>
+      <w:r>
+        <w:rPr/>
+        <w:t>Systemvoraussetzung zum aufrufen im Browser:</w:t>
       </w:r>
     </w:p>
     <w:p>
@@ -1042,7 +1167,64 @@
       </w:pPr>
       <w:r>
         <w:rPr/>
-        <w:t>USB Kabel zur manuellen Installation des Pakets, falls das Pake nicht auf einen Server hochgeladen wurde.</w:t>
+        <w:t>Internetfähiges Gerät</w:t>
+      </w:r>
+    </w:p>
+    <w:p>
+      <w:pPr>
+        <w:pStyle w:val="FlietextTH"/>
+        <w:numPr>
+          <w:ilvl w:val="0"/>
+          <w:numId w:val="7"/>
+        </w:numPr>
+        <w:rPr/>
+      </w:pPr>
+      <w:r>
+        <w:rPr/>
+        <w:t xml:space="preserve">Jeder halbwegs aktuelle Browser sollte für die Darstellung der App infrage kommen, empfohlen wird aber immer eine möglichst neue Version. </w:t>
+      </w:r>
+    </w:p>
+    <w:p>
+      <w:pPr>
+        <w:pStyle w:val="FlietextTH"/>
+        <w:rPr/>
+      </w:pPr>
+      <w:r>
+        <w:rPr/>
+      </w:r>
+    </w:p>
+    <w:p>
+      <w:pPr>
+        <w:pStyle w:val="Heading1"/>
+        <w:numPr>
+          <w:ilvl w:val="0"/>
+          <w:numId w:val="3"/>
+        </w:numPr>
+        <w:spacing w:before="0" w:after="240"/>
+        <w:contextualSpacing/>
+        <w:rPr/>
+      </w:pPr>
+      <w:bookmarkStart w:id="9" w:name="_Toc527032135"/>
+      <w:r>
+        <w:rPr/>
+        <w:t>Installation und Konfiguration</w:t>
+      </w:r>
+      <w:bookmarkEnd w:id="9"/>
+    </w:p>
+    <w:p>
+      <w:pPr>
+        <w:pStyle w:val="FlietextTH"/>
+        <w:widowControl/>
+        <w:suppressAutoHyphens w:val="false"/>
+        <w:bidi w:val="0"/>
+        <w:spacing w:lineRule="auto" w:line="290" w:before="0" w:after="120"/>
+        <w:ind w:left="624" w:right="0" w:hanging="0"/>
+        <w:jc w:val="left"/>
+        <w:rPr/>
+      </w:pPr>
+      <w:r>
+        <w:rPr/>
+        <w:t>Unser Projekt erlaubt es, fertige APKs und Programme hoch zu laden, die nur noch heruntergeladen und ausgeführt werden müssen. Da derzeit aber keine Seite zum herunterladen der fertigen Programme existiert, wird hier einmal ausführlich das zusammen bauen des Programms aus den einzelnen Teilen erläutert.</w:t>
       </w:r>
     </w:p>
     <w:p>
@@ -1056,169 +1238,7 @@
       </w:pPr>
       <w:r>
         <w:rPr/>
-        <w:t>Systemvoraussetzung für die IOS App:</w:t>
-      </w:r>
-    </w:p>
-    <w:p>
-      <w:pPr>
-        <w:pStyle w:val="FlietextTH"/>
-        <w:numPr>
-          <w:ilvl w:val="0"/>
-          <w:numId w:val="8"/>
-        </w:numPr>
-        <w:rPr/>
-      </w:pPr>
-      <w:r>
-        <w:rPr/>
-        <w:t>Internetfähiges IOS Device (Mindestversion XX)</w:t>
-      </w:r>
-    </w:p>
-    <w:p>
-      <w:pPr>
-        <w:pStyle w:val="FlietextTH"/>
-        <w:numPr>
-          <w:ilvl w:val="0"/>
-          <w:numId w:val="8"/>
-        </w:numPr>
-        <w:rPr/>
-      </w:pPr>
-      <w:r>
-        <w:rPr/>
-        <w:t>USB Kabel zum installieren der App, wenn nicht über Server installiert wird</w:t>
-      </w:r>
-    </w:p>
-    <w:p>
-      <w:pPr>
-        <w:pStyle w:val="FlietextTH"/>
-        <w:rPr/>
-      </w:pPr>
-      <w:r>
-        <w:rPr/>
-      </w:r>
-    </w:p>
-    <w:p>
-      <w:pPr>
-        <w:pStyle w:val="FlietextTH"/>
-        <w:numPr>
-          <w:ilvl w:val="0"/>
-          <w:numId w:val="4"/>
-        </w:numPr>
-        <w:rPr/>
-      </w:pPr>
-      <w:r>
-        <w:rPr/>
-        <w:t>Betriebsystem und Middleware, die vorab installiert sein muss (z.B. Windows 10, JRE 8 oder höher, Browser Chrome v55 oder höher, …&gt;</w:t>
-      </w:r>
-    </w:p>
-    <w:p>
-      <w:pPr>
-        <w:pStyle w:val="FlietextTH"/>
-        <w:numPr>
-          <w:ilvl w:val="0"/>
-          <w:numId w:val="4"/>
-        </w:numPr>
-        <w:rPr/>
-      </w:pPr>
-      <w:r>
-        <w:rPr/>
-        <w:t>spezielle Vorkenntnisse, die der Benutzer mitbringen muss, weil sie in diesem Dokument nicht erläutert werden (bei einem System "BPMN-Editor" sollte der Benutzer die Notation BPMN kennen</w:t>
-      </w:r>
-    </w:p>
-    <w:p>
-      <w:pPr>
-        <w:pStyle w:val="Heading2"/>
-        <w:numPr>
-          <w:ilvl w:val="1"/>
-          <w:numId w:val="2"/>
-        </w:numPr>
-        <w:rPr/>
-      </w:pPr>
-      <w:r>
-        <w:rPr/>
-        <w:t>Systemvoraussetzung zum aufrufen im Browser:</w:t>
-      </w:r>
-    </w:p>
-    <w:p>
-      <w:pPr>
-        <w:pStyle w:val="FlietextTH"/>
-        <w:numPr>
-          <w:ilvl w:val="0"/>
-          <w:numId w:val="9"/>
-        </w:numPr>
-        <w:rPr/>
-      </w:pPr>
-      <w:r>
-        <w:rPr/>
-        <w:t>Internetfähiges Gerät</w:t>
-      </w:r>
-    </w:p>
-    <w:p>
-      <w:pPr>
-        <w:pStyle w:val="FlietextTH"/>
-        <w:numPr>
-          <w:ilvl w:val="0"/>
-          <w:numId w:val="9"/>
-        </w:numPr>
-        <w:rPr/>
-      </w:pPr>
-      <w:r>
-        <w:rPr/>
-        <w:t xml:space="preserve">Jeder halbwegs aktuelle Browser sollte für die Darstellung der App infrage kommen, empfohlen wird aber immer eine möglichst neue Version. </w:t>
-      </w:r>
-    </w:p>
-    <w:p>
-      <w:pPr>
-        <w:pStyle w:val="FlietextTH"/>
-        <w:rPr/>
-      </w:pPr>
-      <w:r>
-        <w:rPr/>
-      </w:r>
-    </w:p>
-    <w:p>
-      <w:pPr>
-        <w:pStyle w:val="Heading1"/>
-        <w:numPr>
-          <w:ilvl w:val="0"/>
-          <w:numId w:val="3"/>
-        </w:numPr>
-        <w:spacing w:before="0" w:after="240"/>
-        <w:contextualSpacing/>
-        <w:rPr/>
-      </w:pPr>
-      <w:bookmarkStart w:id="9" w:name="_Toc527032135"/>
-      <w:r>
-        <w:rPr/>
-        <w:t>Installation und Konfiguration</w:t>
-      </w:r>
-      <w:bookmarkEnd w:id="9"/>
-    </w:p>
-    <w:p>
-      <w:pPr>
-        <w:pStyle w:val="Heading2"/>
-        <w:numPr>
-          <w:ilvl w:val="1"/>
-          <w:numId w:val="3"/>
-        </w:numPr>
-        <w:rPr/>
-      </w:pPr>
-      <w:r>
-        <w:rPr/>
-        <w:t>Git</w:t>
-      </w:r>
-    </w:p>
-    <w:p>
-      <w:pPr>
-        <w:pStyle w:val="Heading3"/>
-        <w:numPr>
-          <w:ilvl w:val="2"/>
-          <w:numId w:val="3"/>
-        </w:numPr>
-        <w:rPr/>
-      </w:pPr>
-      <w:r>
-        <w:rPr/>
-        <w:t>Installation auf Linux:</w:t>
+        <w:t>Herunterladen des Projektes:</w:t>
       </w:r>
     </w:p>
     <w:p>
@@ -1228,454 +1248,79 @@
           <w:ilvl w:val="0"/>
           <w:numId w:val="0"/>
         </w:numPr>
-        <w:ind w:left="596" w:hanging="0"/>
-        <w:rPr/>
-      </w:pPr>
-      <w:r>
-        <w:rPr/>
-        <w:t xml:space="preserve">Installation mit Paketmanager: </w:t>
-      </w:r>
-    </w:p>
-    <w:p>
-      <w:pPr>
-        <w:pStyle w:val="FlietextTH"/>
-        <w:numPr>
-          <w:ilvl w:val="0"/>
-          <w:numId w:val="0"/>
-        </w:numPr>
-        <w:ind w:left="680" w:hanging="0"/>
-        <w:rPr/>
-      </w:pPr>
-      <w:r>
-        <w:rPr/>
-        <w:t>pacman -S git</w:t>
-        <w:br/>
-        <w:t>apt-get install git</w:t>
-      </w:r>
-    </w:p>
-    <w:p>
-      <w:pPr>
-        <w:pStyle w:val="FlietextTH"/>
-        <w:numPr>
-          <w:ilvl w:val="0"/>
-          <w:numId w:val="0"/>
-        </w:numPr>
-        <w:ind w:left="596" w:hanging="0"/>
-        <w:rPr/>
-      </w:pPr>
-      <w:r>
-        <w:rPr/>
-        <w:t>für eine manuelle Installation oder Hilfe bei Problemen hier vorbeischauen:</w:t>
-      </w:r>
-    </w:p>
-    <w:p>
-      <w:pPr>
-        <w:pStyle w:val="FlietextTH"/>
-        <w:numPr>
-          <w:ilvl w:val="0"/>
-          <w:numId w:val="0"/>
-        </w:numPr>
-        <w:ind w:left="680" w:hanging="0"/>
-        <w:rPr/>
-      </w:pPr>
-      <w:bookmarkStart w:id="10" w:name="__DdeLink__299_789976576"/>
-      <w:r>
-        <w:rPr/>
-        <w:t>https://git-scm.com/downloads</w:t>
-      </w:r>
-      <w:bookmarkEnd w:id="10"/>
-    </w:p>
-    <w:p>
-      <w:pPr>
-        <w:pStyle w:val="Heading3"/>
-        <w:numPr>
-          <w:ilvl w:val="2"/>
-          <w:numId w:val="3"/>
-        </w:numPr>
-        <w:rPr/>
-      </w:pPr>
-      <w:r>
-        <w:rPr/>
-        <w:t>Installation auf Windows:</w:t>
-      </w:r>
-    </w:p>
-    <w:p>
-      <w:pPr>
-        <w:pStyle w:val="FlietextTH"/>
-        <w:numPr>
-          <w:ilvl w:val="0"/>
-          <w:numId w:val="0"/>
-        </w:numPr>
-        <w:ind w:left="596" w:hanging="0"/>
-        <w:rPr/>
-      </w:pPr>
-      <w:r>
-        <w:rPr/>
-        <w:t>Herunterladen und ausführen des Git Installers:</w:t>
-      </w:r>
-    </w:p>
-    <w:p>
-      <w:pPr>
-        <w:pStyle w:val="FlietextTH"/>
-        <w:numPr>
-          <w:ilvl w:val="0"/>
-          <w:numId w:val="0"/>
-        </w:numPr>
-        <w:ind w:left="680" w:hanging="0"/>
-        <w:rPr/>
-      </w:pPr>
-      <w:r>
-        <w:rPr/>
-        <w:t>https://git-scm.com/downloads</w:t>
-      </w:r>
-    </w:p>
-    <w:p>
-      <w:pPr>
-        <w:pStyle w:val="Heading2"/>
-        <w:numPr>
-          <w:ilvl w:val="1"/>
-          <w:numId w:val="3"/>
-        </w:numPr>
-        <w:rPr/>
-      </w:pPr>
-      <w:r>
-        <w:rPr/>
-        <w:t>Datenbank (MariaDB)</w:t>
-      </w:r>
-    </w:p>
-    <w:p>
-      <w:pPr>
-        <w:pStyle w:val="Heading3"/>
-        <w:numPr>
-          <w:ilvl w:val="2"/>
-          <w:numId w:val="3"/>
-        </w:numPr>
-        <w:rPr/>
-      </w:pPr>
-      <w:r>
-        <w:rPr/>
-        <w:t>Installation unter Linux:</w:t>
-      </w:r>
-    </w:p>
-    <w:p>
-      <w:pPr>
-        <w:pStyle w:val="FlietextTH"/>
-        <w:numPr>
-          <w:ilvl w:val="0"/>
-          <w:numId w:val="0"/>
-        </w:numPr>
-        <w:ind w:left="596" w:hanging="0"/>
-        <w:rPr/>
-      </w:pPr>
-      <w:r>
-        <w:rPr/>
-        <w:t>Installation - Pakete installieren:</w:t>
-        <w:br/>
-        <w:t>sudo pacman -S mariadb</w:t>
-        <w:br/>
-        <w:t>sudo apt-get install mariadb</w:t>
-      </w:r>
-    </w:p>
-    <w:p>
-      <w:pPr>
-        <w:pStyle w:val="FlietextTH"/>
-        <w:numPr>
-          <w:ilvl w:val="0"/>
-          <w:numId w:val="0"/>
-        </w:numPr>
-        <w:ind w:left="596" w:hanging="0"/>
-        <w:rPr/>
-      </w:pPr>
-      <w:r>
-        <w:rPr/>
-        <w:t xml:space="preserve">Installation - mysql: </w:t>
-        <w:br/>
-        <w:t>sudo mysql_install_db –user=root –basedir=/usr –datadir=/var/lib/mysql</w:t>
-      </w:r>
-    </w:p>
-    <w:p>
-      <w:pPr>
-        <w:pStyle w:val="FlietextTH"/>
-        <w:numPr>
-          <w:ilvl w:val="0"/>
-          <w:numId w:val="0"/>
-        </w:numPr>
-        <w:ind w:left="596" w:hanging="0"/>
-        <w:rPr/>
-      </w:pPr>
-      <w:r>
-        <w:rPr/>
-        <w:t>Installation - MariaDB Service starten:</w:t>
-        <w:br/>
-        <w:t>sudo systemctl enable mariadb</w:t>
-      </w:r>
-    </w:p>
-    <w:p>
-      <w:pPr>
-        <w:pStyle w:val="FlietextTH"/>
-        <w:numPr>
-          <w:ilvl w:val="0"/>
-          <w:numId w:val="0"/>
-        </w:numPr>
-        <w:ind w:left="596" w:hanging="0"/>
-        <w:rPr/>
-      </w:pPr>
-      <w:r>
-        <w:rPr/>
-        <w:t>Installation - Sicherheitseinstellungen</w:t>
-        <w:br/>
-        <w:t>sudo mysql_secure_installation</w:t>
-      </w:r>
-    </w:p>
-    <w:p>
-      <w:pPr>
-        <w:pStyle w:val="Heading3"/>
-        <w:numPr>
-          <w:ilvl w:val="2"/>
-          <w:numId w:val="3"/>
-        </w:numPr>
-        <w:rPr/>
-      </w:pPr>
-      <w:r>
-        <w:rPr/>
-        <w:t>Installation unter Windows:</w:t>
-      </w:r>
-    </w:p>
-    <w:p>
-      <w:pPr>
-        <w:pStyle w:val="FlietextTH"/>
-        <w:numPr>
-          <w:ilvl w:val="0"/>
-          <w:numId w:val="0"/>
-        </w:numPr>
-        <w:ind w:left="596" w:hanging="0"/>
-        <w:rPr/>
-      </w:pPr>
-      <w:r>
-        <w:rPr/>
-        <w:t>Herunterladen von Mariadb:</w:t>
-        <w:br/>
+        <w:ind w:left="94" w:hanging="0"/>
+        <w:rPr>
+          <w:b/>
+          <w:b/>
+          <w:bCs/>
+        </w:rPr>
+      </w:pPr>
+      <w:r>
+        <w:rPr>
+          <w:b/>
+          <w:bCs/>
+        </w:rPr>
+        <w:t>Mit Git:</w:t>
+      </w:r>
+    </w:p>
+    <w:p>
+      <w:pPr>
+        <w:pStyle w:val="FlietextTH"/>
+        <w:rPr/>
+      </w:pPr>
+      <w:r>
+        <w:rPr/>
+        <w:tab/>
+      </w:r>
+      <w:r>
+        <w:rPr/>
+        <w:t>Man kann git unter folgender Adresse herunterladen:</w:t>
+      </w:r>
+    </w:p>
+    <w:p>
+      <w:pPr>
+        <w:pStyle w:val="FlietextTH"/>
+        <w:rPr/>
+      </w:pPr>
+      <w:r>
+        <w:rPr/>
+        <w:tab/>
+        <w:tab/>
       </w:r>
       <w:hyperlink r:id="rId2">
+        <w:bookmarkStart w:id="10" w:name="__DdeLink__299_789976576"/>
         <w:r>
           <w:rPr>
             <w:rStyle w:val="InternetLink"/>
           </w:rPr>
-          <w:t>https://downloads.mariadb.org/</w:t>
+          <w:t>https://git-scm.com/downloads</w:t>
         </w:r>
       </w:hyperlink>
-    </w:p>
-    <w:p>
-      <w:pPr>
-        <w:pStyle w:val="FlietextTH"/>
-        <w:numPr>
-          <w:ilvl w:val="0"/>
-          <w:numId w:val="0"/>
-        </w:numPr>
-        <w:ind w:left="596" w:hanging="0"/>
-        <w:rPr/>
-      </w:pPr>
-      <w:r>
-        <w:rPr/>
-        <w:t>Installieren von Mariadb (Alle standardeinstellungen beibehalten)</w:t>
-      </w:r>
-    </w:p>
-    <w:p>
-      <w:pPr>
-        <w:pStyle w:val="Heading2"/>
-        <w:numPr>
-          <w:ilvl w:val="1"/>
-          <w:numId w:val="3"/>
-        </w:numPr>
-        <w:rPr/>
-      </w:pPr>
-      <w:r>
-        <w:rPr/>
-        <w:t>NodejsPackageManager (NPM)</w:t>
-      </w:r>
-    </w:p>
-    <w:p>
-      <w:pPr>
-        <w:pStyle w:val="Heading3"/>
-        <w:numPr>
-          <w:ilvl w:val="2"/>
-          <w:numId w:val="3"/>
-        </w:numPr>
-        <w:rPr/>
-      </w:pPr>
-      <w:r>
-        <w:rPr/>
-        <w:t>Installation unter Linux:</w:t>
-      </w:r>
-    </w:p>
-    <w:p>
-      <w:pPr>
-        <w:pStyle w:val="FlietextTH"/>
-        <w:numPr>
-          <w:ilvl w:val="0"/>
-          <w:numId w:val="0"/>
-        </w:numPr>
-        <w:ind w:left="596" w:hanging="0"/>
-        <w:rPr/>
-      </w:pPr>
-      <w:r>
-        <w:rPr/>
-        <w:t xml:space="preserve">Installation unter Arch: </w:t>
-        <w:br/>
-        <w:t>pacman -S npm</w:t>
-      </w:r>
-    </w:p>
-    <w:p>
-      <w:pPr>
-        <w:pStyle w:val="FlietextTH"/>
-        <w:numPr>
-          <w:ilvl w:val="0"/>
-          <w:numId w:val="0"/>
-        </w:numPr>
-        <w:ind w:left="596" w:hanging="0"/>
-        <w:rPr/>
-      </w:pPr>
-      <w:r>
-        <w:rPr/>
-        <w:t xml:space="preserve">Installation von der Website: </w:t>
-        <w:br/>
-      </w:r>
-      <w:hyperlink r:id="rId3">
-        <w:r>
-          <w:rPr>
-            <w:rStyle w:val="InternetLink"/>
-          </w:rPr>
-          <w:t>https://nodejs.org/de/</w:t>
-        </w:r>
-      </w:hyperlink>
-    </w:p>
-    <w:p>
-      <w:pPr>
-        <w:pStyle w:val="Heading3"/>
-        <w:numPr>
-          <w:ilvl w:val="2"/>
-          <w:numId w:val="3"/>
-        </w:numPr>
-        <w:rPr/>
-      </w:pPr>
-      <w:r>
-        <w:rPr/>
-        <w:t>Installation unter Windows:</w:t>
-      </w:r>
-    </w:p>
-    <w:p>
-      <w:pPr>
-        <w:pStyle w:val="FlietextTH"/>
-        <w:numPr>
-          <w:ilvl w:val="0"/>
-          <w:numId w:val="0"/>
-        </w:numPr>
-        <w:ind w:left="596" w:hanging="0"/>
-        <w:rPr/>
-      </w:pPr>
-      <w:r>
-        <w:rPr/>
-        <w:t>Herunterladen und installieren von NPM von der Website:</w:t>
-        <w:br/>
-      </w:r>
-      <w:hyperlink r:id="rId4">
-        <w:r>
-          <w:rPr>
-            <w:rStyle w:val="InternetLink"/>
-          </w:rPr>
-          <w:t>https://nodejs.org/de/download/current/</w:t>
-        </w:r>
-      </w:hyperlink>
-    </w:p>
-    <w:p>
-      <w:pPr>
-        <w:pStyle w:val="Heading3"/>
-        <w:numPr>
-          <w:ilvl w:val="2"/>
-          <w:numId w:val="3"/>
-        </w:numPr>
-        <w:rPr/>
-      </w:pPr>
-      <w:r>
-        <w:rPr/>
-        <w:t>testen ob es funtioniert:</w:t>
-      </w:r>
-    </w:p>
-    <w:p>
-      <w:pPr>
-        <w:pStyle w:val="FlietextTH"/>
-        <w:numPr>
-          <w:ilvl w:val="0"/>
-          <w:numId w:val="0"/>
-        </w:numPr>
-        <w:ind w:left="596" w:hanging="0"/>
-        <w:rPr/>
-      </w:pPr>
-      <w:r>
-        <w:rPr/>
-        <w:t>npm -v</w:t>
-      </w:r>
-    </w:p>
-    <w:p>
-      <w:pPr>
-        <w:pStyle w:val="FlietextTH"/>
-        <w:numPr>
-          <w:ilvl w:val="0"/>
-          <w:numId w:val="0"/>
-        </w:numPr>
-        <w:ind w:left="596" w:hanging="0"/>
-        <w:rPr/>
-      </w:pPr>
-      <w:r>
-        <w:rPr/>
-        <w:t>node -v</w:t>
-      </w:r>
-      <w:r>
-        <w:br w:type="page"/>
-      </w:r>
-    </w:p>
-    <w:p>
-      <w:pPr>
-        <w:pStyle w:val="Heading2"/>
-        <w:numPr>
-          <w:ilvl w:val="1"/>
-          <w:numId w:val="3"/>
-        </w:numPr>
-        <w:rPr/>
-      </w:pPr>
-      <w:r>
-        <w:rPr/>
-        <w:t>Driving-E-Car</w:t>
-      </w:r>
-    </w:p>
-    <w:p>
-      <w:pPr>
-        <w:pStyle w:val="Heading3"/>
-        <w:numPr>
-          <w:ilvl w:val="2"/>
-          <w:numId w:val="3"/>
-        </w:numPr>
-        <w:rPr/>
-      </w:pPr>
-      <w:r>
-        <w:rPr/>
-        <w:t xml:space="preserve">Herunterladen des Projektes: </w:t>
-      </w:r>
-    </w:p>
-    <w:p>
-      <w:pPr>
-        <w:pStyle w:val="FlietextTH"/>
-        <w:numPr>
-          <w:ilvl w:val="0"/>
-          <w:numId w:val="0"/>
-        </w:numPr>
-        <w:ind w:left="596" w:hanging="0"/>
-        <w:rPr/>
-      </w:pPr>
-      <w:r>
-        <w:rPr/>
-        <w:t>Mit Git:</w:t>
-        <w:br/>
+      <w:bookmarkEnd w:id="10"/>
+    </w:p>
+    <w:p>
+      <w:pPr>
+        <w:pStyle w:val="FlietextTH"/>
+        <w:rPr/>
+      </w:pPr>
+      <w:r>
+        <w:rPr/>
+        <w:tab/>
+      </w:r>
+      <w:r>
+        <w:rPr/>
+        <w:t>Das Projekt wird mit folgendem Befehl heruntergeladen:</w:t>
+      </w:r>
+    </w:p>
+    <w:p>
+      <w:pPr>
+        <w:pStyle w:val="FlietextTH"/>
+        <w:rPr/>
+      </w:pPr>
+      <w:r>
+        <w:rPr/>
+        <w:tab/>
+        <w:tab/>
         <w:t xml:space="preserve">git clone </w:t>
       </w:r>
       <w:r>
@@ -1685,7 +1330,7 @@
         </w:rPr>
         <w:t>ssh:</w:t>
       </w:r>
-      <w:hyperlink r:id="rId5">
+      <w:hyperlink r:id="rId3">
         <w:r>
           <w:rPr>
             <w:rStyle w:val="InternetLink"/>
@@ -1705,16 +1350,251 @@
     </w:p>
     <w:p>
       <w:pPr>
+        <w:pStyle w:val="FlietextTH"/>
+        <w:rPr>
+          <w:b/>
+          <w:b/>
+          <w:bCs/>
+          <w:i w:val="false"/>
+          <w:i w:val="false"/>
+          <w:iCs w:val="false"/>
+        </w:rPr>
+      </w:pPr>
+      <w:r>
+        <w:rPr>
+          <w:b/>
+          <w:bCs/>
+          <w:i w:val="false"/>
+          <w:iCs w:val="false"/>
+        </w:rPr>
+        <w:t>Als .zip Datei:</w:t>
+      </w:r>
+    </w:p>
+    <w:p>
+      <w:pPr>
+        <w:pStyle w:val="FlietextTH"/>
+        <w:rPr>
+          <w:b w:val="false"/>
+          <w:b w:val="false"/>
+          <w:bCs w:val="false"/>
+          <w:i w:val="false"/>
+          <w:i w:val="false"/>
+          <w:iCs w:val="false"/>
+        </w:rPr>
+      </w:pPr>
+      <w:r>
+        <w:rPr>
+          <w:b w:val="false"/>
+          <w:bCs w:val="false"/>
+          <w:i w:val="false"/>
+          <w:iCs w:val="false"/>
+        </w:rPr>
+        <w:tab/>
+        <w:t xml:space="preserve">Voraussetzung hierfür ist ein Benutzerkonto beim lokalen github Gerona und eine </w:t>
+        <w:tab/>
+        <w:t>Verbindung mit dem VPN der TH Köln.</w:t>
+      </w:r>
+    </w:p>
+    <w:p>
+      <w:pPr>
+        <w:pStyle w:val="FlietextTH"/>
+        <w:rPr>
+          <w:b w:val="false"/>
+          <w:b w:val="false"/>
+          <w:bCs w:val="false"/>
+          <w:i w:val="false"/>
+          <w:i w:val="false"/>
+          <w:iCs w:val="false"/>
+        </w:rPr>
+      </w:pPr>
+      <w:r>
+        <w:rPr>
+          <w:b w:val="false"/>
+          <w:bCs w:val="false"/>
+          <w:i w:val="false"/>
+          <w:iCs w:val="false"/>
+        </w:rPr>
+        <w:tab/>
+        <w:t xml:space="preserve">Heruntergeladen wird das Projekt hier: </w:t>
+      </w:r>
+    </w:p>
+    <w:p>
+      <w:pPr>
+        <w:pStyle w:val="FlietextTH"/>
+        <w:rPr>
+          <w:b w:val="false"/>
+          <w:b w:val="false"/>
+          <w:bCs w:val="false"/>
+          <w:i w:val="false"/>
+          <w:i w:val="false"/>
+          <w:iCs w:val="false"/>
+        </w:rPr>
+      </w:pPr>
+      <w:r>
+        <w:rPr>
+          <w:b w:val="false"/>
+          <w:bCs w:val="false"/>
+          <w:i w:val="false"/>
+          <w:iCs w:val="false"/>
+        </w:rPr>
+        <w:tab/>
+        <w:tab/>
+      </w:r>
+      <w:hyperlink r:id="rId4">
+        <w:r>
+          <w:rPr>
+            <w:rStyle w:val="InternetLink"/>
+            <w:b w:val="false"/>
+            <w:bCs w:val="false"/>
+            <w:i w:val="false"/>
+            <w:iCs w:val="false"/>
+          </w:rPr>
+          <w:t>http://gerona.nt.fh-koeln.de/gitlab/syp18/team02</w:t>
+        </w:r>
+      </w:hyperlink>
+    </w:p>
+    <w:p>
+      <w:pPr>
+        <w:pStyle w:val="FlietextTH"/>
+        <w:rPr/>
+      </w:pPr>
+      <w:r>
+        <w:rPr>
+          <w:b w:val="false"/>
+          <w:bCs w:val="false"/>
+          <w:i w:val="false"/>
+          <w:iCs w:val="false"/>
+        </w:rPr>
+        <w:tab/>
+        <w:t>Dann an einer beliebigen Stelle entpacken.</w:t>
+      </w:r>
+    </w:p>
+    <w:p>
+      <w:pPr>
+        <w:pStyle w:val="Heading2"/>
+        <w:numPr>
+          <w:ilvl w:val="1"/>
+          <w:numId w:val="3"/>
+        </w:numPr>
+        <w:rPr/>
+      </w:pPr>
+      <w:r>
+        <w:rPr/>
+        <w:t>Installation</w:t>
+      </w:r>
+    </w:p>
+    <w:p>
+      <w:pPr>
         <w:pStyle w:val="Heading3"/>
         <w:numPr>
           <w:ilvl w:val="2"/>
-          <w:numId w:val="3"/>
-        </w:numPr>
-        <w:rPr/>
-      </w:pPr>
-      <w:r>
-        <w:rPr/>
-        <w:t>Installieren des Projektes:</w:t>
+          <w:numId w:val="1"/>
+        </w:numPr>
+        <w:ind w:left="595" w:hanging="595"/>
+        <w:rPr/>
+      </w:pPr>
+      <w:r>
+        <w:rPr/>
+        <w:t xml:space="preserve">Mit Installationsskript </w:t>
+      </w:r>
+      <w:r>
+        <w:rPr/>
+        <w:t>(derzeit nur mit Arch Linux)</w:t>
+      </w:r>
+      <w:r>
+        <w:rPr/>
+        <w:t>:</w:t>
+      </w:r>
+    </w:p>
+    <w:p>
+      <w:pPr>
+        <w:pStyle w:val="FlietextTH"/>
+        <w:widowControl/>
+        <w:suppressAutoHyphens w:val="false"/>
+        <w:bidi w:val="0"/>
+        <w:spacing w:lineRule="auto" w:line="290" w:before="0" w:after="120"/>
+        <w:ind w:left="397" w:right="0" w:hanging="0"/>
+        <w:jc w:val="left"/>
+        <w:rPr/>
+      </w:pPr>
+      <w:r>
+        <w:rPr/>
+        <w:t>In den Wurzelordner des Projektes wechseln: cd ~/team02</w:t>
+      </w:r>
+    </w:p>
+    <w:p>
+      <w:pPr>
+        <w:pStyle w:val="FlietextTH"/>
+        <w:widowControl/>
+        <w:suppressAutoHyphens w:val="false"/>
+        <w:bidi w:val="0"/>
+        <w:spacing w:lineRule="auto" w:line="290" w:before="0" w:after="120"/>
+        <w:ind w:left="397" w:right="0" w:hanging="0"/>
+        <w:jc w:val="left"/>
+        <w:rPr/>
+      </w:pPr>
+      <w:r>
+        <w:rPr/>
+        <w:t xml:space="preserve">Das Installationsskript ausführen: </w:t>
+      </w:r>
+    </w:p>
+    <w:p>
+      <w:pPr>
+        <w:pStyle w:val="FlietextTH"/>
+        <w:widowControl/>
+        <w:suppressAutoHyphens w:val="false"/>
+        <w:bidi w:val="0"/>
+        <w:spacing w:lineRule="auto" w:line="290" w:before="0" w:after="120"/>
+        <w:ind w:left="397" w:right="0" w:hanging="0"/>
+        <w:jc w:val="left"/>
+        <w:rPr/>
+      </w:pPr>
+      <w:r>
+        <w:rPr/>
+        <w:t>./Setup.sh</w:t>
+      </w:r>
+    </w:p>
+    <w:p>
+      <w:pPr>
+        <w:pStyle w:val="Heading3"/>
+        <w:numPr>
+          <w:ilvl w:val="2"/>
+          <w:numId w:val="1"/>
+        </w:numPr>
+        <w:ind w:left="595" w:hanging="595"/>
+        <w:rPr/>
+      </w:pPr>
+      <w:r>
+        <w:rPr/>
+        <w:t>Von Hand:</w:t>
+      </w:r>
+    </w:p>
+    <w:p>
+      <w:pPr>
+        <w:pStyle w:val="Heading2"/>
+        <w:numPr>
+          <w:ilvl w:val="0"/>
+          <w:numId w:val="8"/>
+        </w:numPr>
+        <w:rPr/>
+      </w:pPr>
+      <w:r>
+        <w:rPr/>
+        <w:t>Datenbank (MariaDB)</w:t>
+      </w:r>
+    </w:p>
+    <w:p>
+      <w:pPr>
+        <w:pStyle w:val="Heading3"/>
+        <w:numPr>
+          <w:ilvl w:val="3"/>
+          <w:numId w:val="8"/>
+        </w:numPr>
+        <w:rPr/>
+      </w:pPr>
+      <w:r>
+        <w:rPr/>
+        <w:t>Installation unter Linux:</w:t>
       </w:r>
     </w:p>
     <w:p>
@@ -1729,7 +1609,470 @@
       </w:pPr>
       <w:r>
         <w:rPr/>
-        <w:t>Ins Server Verzeichnis vewchseln (unter Linux oder Windows Powershell):</w:t>
+        <w:t>Zuserst müssen die Pakete installiert werden</w:t>
+      </w:r>
+      <w:r>
+        <w:rPr/>
+        <w:t>:</w:t>
+        <w:br/>
+        <w:t>sudo pacman -S mariadb</w:t>
+        <w:br/>
+        <w:t>sudo apt-get install mariadb</w:t>
+      </w:r>
+    </w:p>
+    <w:p>
+      <w:pPr>
+        <w:pStyle w:val="FlietextTH"/>
+        <w:numPr>
+          <w:ilvl w:val="0"/>
+          <w:numId w:val="0"/>
+        </w:numPr>
+        <w:ind w:left="596" w:hanging="0"/>
+        <w:rPr/>
+      </w:pPr>
+      <w:r>
+        <w:rPr/>
+        <w:t>Dann werden die Grundeinstellungen der Datenbank vorgenommen</w:t>
+      </w:r>
+      <w:r>
+        <w:rPr/>
+        <w:t xml:space="preserve">: </w:t>
+        <w:br/>
+        <w:t>sudo mysql_install_db –user=root –basedir=/usr –datadir=/var/lib/mysql</w:t>
+      </w:r>
+    </w:p>
+    <w:p>
+      <w:pPr>
+        <w:pStyle w:val="FlietextTH"/>
+        <w:numPr>
+          <w:ilvl w:val="0"/>
+          <w:numId w:val="0"/>
+        </w:numPr>
+        <w:ind w:left="596" w:hanging="0"/>
+        <w:rPr/>
+      </w:pPr>
+      <w:r>
+        <w:rPr/>
+        <w:t>Der mariadb Service muss gestartet werden</w:t>
+      </w:r>
+      <w:r>
+        <w:rPr/>
+        <w:t>:</w:t>
+        <w:br/>
+        <w:t>sudo systemctl enable mariadb</w:t>
+      </w:r>
+    </w:p>
+    <w:p>
+      <w:pPr>
+        <w:pStyle w:val="FlietextTH"/>
+        <w:numPr>
+          <w:ilvl w:val="0"/>
+          <w:numId w:val="0"/>
+        </w:numPr>
+        <w:ind w:left="596" w:hanging="0"/>
+        <w:rPr/>
+      </w:pPr>
+      <w:r>
+        <w:rPr/>
+        <w:t>Dann sollte man noch dieses Skript laufen lassen, um Sicherheitseinstellungen vorzunehmen:</w:t>
+      </w:r>
+      <w:r>
+        <w:rPr/>
+        <w:br/>
+        <w:t>sudo mysql_secure_installation</w:t>
+      </w:r>
+    </w:p>
+    <w:p>
+      <w:pPr>
+        <w:pStyle w:val="Heading3"/>
+        <w:numPr>
+          <w:ilvl w:val="3"/>
+          <w:numId w:val="8"/>
+        </w:numPr>
+        <w:rPr/>
+      </w:pPr>
+      <w:r>
+        <w:rPr/>
+        <w:t>Installation unter Windows:</w:t>
+      </w:r>
+    </w:p>
+    <w:p>
+      <w:pPr>
+        <w:pStyle w:val="FlietextTH"/>
+        <w:numPr>
+          <w:ilvl w:val="0"/>
+          <w:numId w:val="0"/>
+        </w:numPr>
+        <w:ind w:left="596" w:hanging="0"/>
+        <w:rPr/>
+      </w:pPr>
+      <w:r>
+        <w:rPr/>
+        <w:t>Herunterladen von Mariadb:</w:t>
+        <w:br/>
+      </w:r>
+      <w:hyperlink r:id="rId5">
+        <w:r>
+          <w:rPr>
+            <w:rStyle w:val="InternetLink"/>
+          </w:rPr>
+          <w:t>https://downloads.mariadb.org/</w:t>
+        </w:r>
+      </w:hyperlink>
+    </w:p>
+    <w:p>
+      <w:pPr>
+        <w:pStyle w:val="FlietextTH"/>
+        <w:numPr>
+          <w:ilvl w:val="0"/>
+          <w:numId w:val="0"/>
+        </w:numPr>
+        <w:ind w:left="596" w:hanging="0"/>
+        <w:rPr/>
+      </w:pPr>
+      <w:r>
+        <w:rPr/>
+        <w:t xml:space="preserve">Installieren </w:t>
+      </w:r>
+      <w:r>
+        <w:rPr/>
+        <w:t>des Programm</w:t>
+      </w:r>
+      <w:r>
+        <w:rPr/>
+        <w:t xml:space="preserve"> (Alle standardeinstellungen beibehalten)</w:t>
+      </w:r>
+    </w:p>
+    <w:p>
+      <w:pPr>
+        <w:pStyle w:val="Heading2"/>
+        <w:numPr>
+          <w:ilvl w:val="1"/>
+          <w:numId w:val="8"/>
+        </w:numPr>
+        <w:rPr/>
+      </w:pPr>
+      <w:r>
+        <w:rPr/>
+        <w:t>Datenbank und Tabellen erstellen, die später gebraucht werden:</w:t>
+      </w:r>
+    </w:p>
+    <w:p>
+      <w:pPr>
+        <w:pStyle w:val="FlietextTH"/>
+        <w:widowControl/>
+        <w:numPr>
+          <w:ilvl w:val="1"/>
+          <w:numId w:val="1"/>
+        </w:numPr>
+        <w:suppressAutoHyphens w:val="false"/>
+        <w:bidi w:val="0"/>
+        <w:spacing w:lineRule="auto" w:line="290" w:before="0" w:after="120"/>
+        <w:ind w:left="624" w:right="0" w:hanging="0"/>
+        <w:jc w:val="left"/>
+        <w:rPr/>
+      </w:pPr>
+      <w:r>
+        <w:rPr/>
+        <w:t>Befehl zum Erstellen der Datenbank (**dbname** durch eigenen Datenbanknamen ersetzen und **password** durch das vorhin gesetzte Passwort):</w:t>
+      </w:r>
+    </w:p>
+    <w:p>
+      <w:pPr>
+        <w:pStyle w:val="FlietextTH"/>
+        <w:widowControl/>
+        <w:numPr>
+          <w:ilvl w:val="1"/>
+          <w:numId w:val="1"/>
+        </w:numPr>
+        <w:suppressAutoHyphens w:val="false"/>
+        <w:bidi w:val="0"/>
+        <w:spacing w:lineRule="auto" w:line="290" w:before="0" w:after="120"/>
+        <w:ind w:left="624" w:right="0" w:hanging="0"/>
+        <w:jc w:val="left"/>
+        <w:rPr/>
+      </w:pPr>
+      <w:r>
+        <w:rPr/>
+        <w:t>mysql –user=root –password=**password** -e „create database **dbname**“</w:t>
+      </w:r>
+    </w:p>
+    <w:p>
+      <w:pPr>
+        <w:pStyle w:val="FlietextTH"/>
+        <w:widowControl/>
+        <w:numPr>
+          <w:ilvl w:val="1"/>
+          <w:numId w:val="1"/>
+        </w:numPr>
+        <w:suppressAutoHyphens w:val="false"/>
+        <w:bidi w:val="0"/>
+        <w:spacing w:lineRule="auto" w:line="290" w:before="0" w:after="120"/>
+        <w:ind w:left="624" w:right="0" w:hanging="0"/>
+        <w:jc w:val="left"/>
+        <w:rPr/>
+      </w:pPr>
+      <w:r>
+        <w:rPr/>
+        <w:t>Tabellen erstellen und Verbindungen herstellen:</w:t>
+      </w:r>
+    </w:p>
+    <w:p>
+      <w:pPr>
+        <w:pStyle w:val="FlietextTH"/>
+        <w:widowControl/>
+        <w:numPr>
+          <w:ilvl w:val="1"/>
+          <w:numId w:val="1"/>
+        </w:numPr>
+        <w:suppressAutoHyphens w:val="false"/>
+        <w:bidi w:val="0"/>
+        <w:spacing w:lineRule="auto" w:line="290" w:before="0" w:after="120"/>
+        <w:ind w:left="624" w:right="0" w:hanging="0"/>
+        <w:jc w:val="left"/>
+        <w:rPr/>
+      </w:pPr>
+      <w:r>
+        <w:rPr/>
+        <w:t>mysql –user=root –password=**password** -e ~team02/docs/Systemdokumentation/Create\ Statements.sql</w:t>
+      </w:r>
+    </w:p>
+    <w:p>
+      <w:pPr>
+        <w:pStyle w:val="FlietextTH"/>
+        <w:widowControl/>
+        <w:numPr>
+          <w:ilvl w:val="1"/>
+          <w:numId w:val="1"/>
+        </w:numPr>
+        <w:suppressAutoHyphens w:val="false"/>
+        <w:bidi w:val="0"/>
+        <w:spacing w:lineRule="auto" w:line="290" w:before="0" w:after="120"/>
+        <w:ind w:left="624" w:right="0" w:hanging="0"/>
+        <w:jc w:val="left"/>
+        <w:rPr/>
+      </w:pPr>
+      <w:r>
+        <w:rPr/>
+      </w:r>
+    </w:p>
+    <w:p>
+      <w:pPr>
+        <w:pStyle w:val="FlietextTH"/>
+        <w:numPr>
+          <w:ilvl w:val="0"/>
+          <w:numId w:val="0"/>
+        </w:numPr>
+        <w:ind w:left="596" w:hanging="0"/>
+        <w:rPr/>
+      </w:pPr>
+      <w:r>
+        <w:rPr/>
+      </w:r>
+    </w:p>
+    <w:p>
+      <w:pPr>
+        <w:pStyle w:val="Heading2"/>
+        <w:numPr>
+          <w:ilvl w:val="0"/>
+          <w:numId w:val="8"/>
+        </w:numPr>
+        <w:rPr/>
+      </w:pPr>
+      <w:r>
+        <w:rPr/>
+        <w:t>NodejsPackageManager (NPM)</w:t>
+      </w:r>
+    </w:p>
+    <w:p>
+      <w:pPr>
+        <w:pStyle w:val="Heading3"/>
+        <w:numPr>
+          <w:ilvl w:val="1"/>
+          <w:numId w:val="8"/>
+        </w:numPr>
+        <w:rPr/>
+      </w:pPr>
+      <w:r>
+        <w:rPr/>
+        <w:t>Installation unter Linux:</w:t>
+      </w:r>
+    </w:p>
+    <w:p>
+      <w:pPr>
+        <w:pStyle w:val="FlietextTH"/>
+        <w:numPr>
+          <w:ilvl w:val="0"/>
+          <w:numId w:val="0"/>
+        </w:numPr>
+        <w:ind w:left="596" w:hanging="0"/>
+        <w:rPr/>
+      </w:pPr>
+      <w:r>
+        <w:rPr/>
+        <w:t xml:space="preserve">Installation unter Arch: </w:t>
+        <w:br/>
+        <w:t>pacman -S npm</w:t>
+      </w:r>
+    </w:p>
+    <w:p>
+      <w:pPr>
+        <w:pStyle w:val="FlietextTH"/>
+        <w:numPr>
+          <w:ilvl w:val="0"/>
+          <w:numId w:val="0"/>
+        </w:numPr>
+        <w:ind w:left="596" w:hanging="0"/>
+        <w:rPr/>
+      </w:pPr>
+      <w:r>
+        <w:rPr/>
+        <w:t xml:space="preserve">Installation von der Website: </w:t>
+        <w:br/>
+      </w:r>
+      <w:hyperlink r:id="rId6">
+        <w:r>
+          <w:rPr>
+            <w:rStyle w:val="InternetLink"/>
+          </w:rPr>
+          <w:t>https://nodejs.org/de/download/current/</w:t>
+        </w:r>
+      </w:hyperlink>
+    </w:p>
+    <w:p>
+      <w:pPr>
+        <w:pStyle w:val="Heading3"/>
+        <w:numPr>
+          <w:ilvl w:val="1"/>
+          <w:numId w:val="8"/>
+        </w:numPr>
+        <w:rPr/>
+      </w:pPr>
+      <w:r>
+        <w:rPr/>
+        <w:t>Installation unter Windows:</w:t>
+      </w:r>
+    </w:p>
+    <w:p>
+      <w:pPr>
+        <w:pStyle w:val="FlietextTH"/>
+        <w:numPr>
+          <w:ilvl w:val="0"/>
+          <w:numId w:val="0"/>
+        </w:numPr>
+        <w:ind w:left="596" w:hanging="0"/>
+        <w:rPr/>
+      </w:pPr>
+      <w:r>
+        <w:rPr/>
+        <w:t>Herunterladen und installieren von NPM von der Website:</w:t>
+        <w:br/>
+      </w:r>
+      <w:hyperlink r:id="rId7">
+        <w:r>
+          <w:rPr>
+            <w:rStyle w:val="InternetLink"/>
+          </w:rPr>
+          <w:t>https://nodejs.org/de/download/current/</w:t>
+        </w:r>
+      </w:hyperlink>
+    </w:p>
+    <w:p>
+      <w:pPr>
+        <w:pStyle w:val="Heading3"/>
+        <w:numPr>
+          <w:ilvl w:val="1"/>
+          <w:numId w:val="8"/>
+        </w:numPr>
+        <w:rPr/>
+      </w:pPr>
+      <w:r>
+        <w:rPr/>
+        <w:t>testen ob es funtioniert:</w:t>
+      </w:r>
+    </w:p>
+    <w:p>
+      <w:pPr>
+        <w:pStyle w:val="FlietextTH"/>
+        <w:numPr>
+          <w:ilvl w:val="0"/>
+          <w:numId w:val="0"/>
+        </w:numPr>
+        <w:ind w:left="596" w:hanging="0"/>
+        <w:rPr/>
+      </w:pPr>
+      <w:r>
+        <w:rPr/>
+        <w:t>npm -v</w:t>
+      </w:r>
+    </w:p>
+    <w:p>
+      <w:pPr>
+        <w:pStyle w:val="FlietextTH"/>
+        <w:numPr>
+          <w:ilvl w:val="0"/>
+          <w:numId w:val="0"/>
+        </w:numPr>
+        <w:ind w:left="596" w:hanging="0"/>
+        <w:rPr/>
+      </w:pPr>
+      <w:r>
+        <w:rPr/>
+        <w:t>node -v</w:t>
+      </w:r>
+      <w:r>
+        <w:br w:type="page"/>
+      </w:r>
+    </w:p>
+    <w:p>
+      <w:pPr>
+        <w:pStyle w:val="Heading2"/>
+        <w:numPr>
+          <w:ilvl w:val="0"/>
+          <w:numId w:val="8"/>
+        </w:numPr>
+        <w:rPr/>
+      </w:pPr>
+      <w:r>
+        <w:rPr/>
+        <w:t>Driving-E-Car</w:t>
+      </w:r>
+    </w:p>
+    <w:p>
+      <w:pPr>
+        <w:pStyle w:val="Heading3"/>
+        <w:numPr>
+          <w:ilvl w:val="1"/>
+          <w:numId w:val="8"/>
+        </w:numPr>
+        <w:rPr/>
+      </w:pPr>
+      <w:r>
+        <w:rPr/>
+        <w:t>Installieren des Projektes:</w:t>
+      </w:r>
+    </w:p>
+    <w:p>
+      <w:pPr>
+        <w:pStyle w:val="FlietextTH"/>
+        <w:numPr>
+          <w:ilvl w:val="0"/>
+          <w:numId w:val="0"/>
+        </w:numPr>
+        <w:ind w:left="596" w:hanging="0"/>
+        <w:rPr/>
+      </w:pPr>
+      <w:r>
+        <w:rPr/>
+        <w:t xml:space="preserve">Ins Server Verzeichnis </w:t>
+      </w:r>
+      <w:r>
+        <w:rPr/>
+        <w:t>wechseln</w:t>
+      </w:r>
+      <w:r>
+        <w:rPr/>
+        <w:t xml:space="preserve"> (unter Linux oder Windows Powershell):</w:t>
         <w:br/>
         <w:t>cd team02/src/server</w:t>
       </w:r>
@@ -1737,11 +2080,16 @@
     <w:p>
       <w:pPr>
         <w:pStyle w:val="FlietextTH"/>
+        <w:widowControl/>
         <w:numPr>
           <w:ilvl w:val="0"/>
           <w:numId w:val="0"/>
         </w:numPr>
+        <w:suppressAutoHyphens w:val="false"/>
+        <w:bidi w:val="0"/>
+        <w:spacing w:lineRule="auto" w:line="290" w:before="0" w:after="120"/>
         <w:ind w:left="596" w:hanging="0"/>
+        <w:jc w:val="left"/>
         <w:rPr/>
       </w:pPr>
       <w:r>
@@ -1754,45 +2102,1092 @@
     <w:p>
       <w:pPr>
         <w:pStyle w:val="FlietextTH"/>
+        <w:widowControl/>
         <w:numPr>
           <w:ilvl w:val="0"/>
           <w:numId w:val="0"/>
         </w:numPr>
+        <w:suppressAutoHyphens w:val="false"/>
+        <w:bidi w:val="0"/>
+        <w:spacing w:lineRule="auto" w:line="290" w:before="0" w:after="120"/>
         <w:ind w:left="596" w:hanging="0"/>
-        <w:rPr/>
-      </w:pPr>
-      <w:r>
-        <w:rPr/>
-        <w:t>Ins Client Verzeichnis wechseln:</w:t>
+        <w:jc w:val="left"/>
+        <w:rPr/>
+      </w:pPr>
+      <w:r>
+        <w:rPr/>
+        <w:t xml:space="preserve">Client installieren: </w:t>
+      </w:r>
+    </w:p>
+    <w:p>
+      <w:pPr>
+        <w:pStyle w:val="FlietextTH"/>
+        <w:widowControl/>
+        <w:numPr>
+          <w:ilvl w:val="0"/>
+          <w:numId w:val="0"/>
+        </w:numPr>
+        <w:suppressAutoHyphens w:val="false"/>
+        <w:bidi w:val="0"/>
+        <w:spacing w:lineRule="auto" w:line="290" w:before="0" w:after="120"/>
+        <w:ind w:left="596" w:hanging="0"/>
+        <w:jc w:val="left"/>
+        <w:rPr/>
+      </w:pPr>
+      <w:r>
+        <w:rPr/>
+        <w:t>In Ordner team02/src/client wechseln.</w:t>
+      </w:r>
+    </w:p>
+    <w:p>
+      <w:pPr>
+        <w:pStyle w:val="FlietextTH"/>
+        <w:widowControl/>
+        <w:numPr>
+          <w:ilvl w:val="0"/>
+          <w:numId w:val="0"/>
+        </w:numPr>
+        <w:suppressAutoHyphens w:val="false"/>
+        <w:bidi w:val="0"/>
+        <w:spacing w:lineRule="auto" w:line="290" w:before="0" w:after="120"/>
+        <w:ind w:left="596" w:hanging="0"/>
+        <w:jc w:val="left"/>
+        <w:rPr/>
+      </w:pPr>
+      <w:r>
+        <w:rPr/>
+        <w:t>npm install</w:t>
+      </w:r>
+    </w:p>
+    <w:p>
+      <w:pPr>
+        <w:pStyle w:val="FlietextTH"/>
+        <w:widowControl/>
+        <w:numPr>
+          <w:ilvl w:val="0"/>
+          <w:numId w:val="0"/>
+        </w:numPr>
+        <w:suppressAutoHyphens w:val="false"/>
+        <w:bidi w:val="0"/>
+        <w:spacing w:lineRule="auto" w:line="290" w:before="0" w:after="120"/>
+        <w:ind w:left="596" w:hanging="0"/>
+        <w:jc w:val="left"/>
+        <w:rPr/>
+      </w:pPr>
+      <w:r>
+        <w:rPr/>
+        <w:t>Wenn auch ein Android paket erstellt werden soll, dann noch folgendes ausführen:</w:t>
+      </w:r>
+    </w:p>
+    <w:p>
+      <w:pPr>
+        <w:pStyle w:val="FlietextTH"/>
+        <w:widowControl/>
+        <w:numPr>
+          <w:ilvl w:val="0"/>
+          <w:numId w:val="0"/>
+        </w:numPr>
+        <w:suppressAutoHyphens w:val="false"/>
+        <w:bidi w:val="0"/>
+        <w:spacing w:lineRule="auto" w:line="290" w:before="0" w:after="120"/>
+        <w:ind w:left="596" w:hanging="0"/>
+        <w:jc w:val="left"/>
+        <w:rPr/>
+      </w:pPr>
+      <w:r>
+        <w:rPr/>
+        <w:t>ionic cordova platform add android</w:t>
+      </w:r>
+    </w:p>
+    <w:p>
+      <w:pPr>
+        <w:pStyle w:val="FlietextTH"/>
+        <w:widowControl/>
+        <w:numPr>
+          <w:ilvl w:val="0"/>
+          <w:numId w:val="0"/>
+        </w:numPr>
+        <w:suppressAutoHyphens w:val="false"/>
+        <w:bidi w:val="0"/>
+        <w:spacing w:lineRule="auto" w:line="290" w:before="0" w:after="120"/>
+        <w:ind w:left="596" w:hanging="0"/>
+        <w:jc w:val="left"/>
+        <w:rPr/>
+      </w:pPr>
+      <w:r>
+        <w:rPr/>
+        <w:t>npm run build</w:t>
+      </w:r>
+    </w:p>
+    <w:p>
+      <w:pPr>
+        <w:pStyle w:val="FlietextTH"/>
+        <w:widowControl/>
+        <w:numPr>
+          <w:ilvl w:val="0"/>
+          <w:numId w:val="0"/>
+        </w:numPr>
+        <w:suppressAutoHyphens w:val="false"/>
+        <w:bidi w:val="0"/>
+        <w:spacing w:lineRule="auto" w:line="290" w:before="0" w:after="120"/>
+        <w:ind w:left="596" w:hanging="0"/>
+        <w:jc w:val="left"/>
+        <w:rPr/>
+      </w:pPr>
+      <w:r>
+        <w:rPr/>
+        <w:t>ionic cordova build android</w:t>
+      </w:r>
+    </w:p>
+    <w:p>
+      <w:pPr>
+        <w:pStyle w:val="Heading3"/>
+        <w:numPr>
+          <w:ilvl w:val="1"/>
+          <w:numId w:val="8"/>
+        </w:numPr>
+        <w:rPr/>
+      </w:pPr>
+      <w:r>
+        <w:rPr/>
+        <w:t>Konfigurieren</w:t>
+      </w:r>
+      <w:r>
+        <w:rPr/>
+        <w:t xml:space="preserve"> des Projektes:</w:t>
+      </w:r>
+    </w:p>
+    <w:p>
+      <w:pPr>
+        <w:pStyle w:val="FlietextTH"/>
+        <w:numPr>
+          <w:ilvl w:val="0"/>
+          <w:numId w:val="0"/>
+        </w:numPr>
+        <w:ind w:hanging="0"/>
+        <w:rPr/>
+      </w:pPr>
+      <w:r>
+        <w:rPr/>
+        <w:tab/>
+        <w:t>Die Server config.json erstellen und bearbeiten. Sie gehört in team02/src/server/server.json:</w:t>
+      </w:r>
+    </w:p>
+    <w:p>
+      <w:pPr>
+        <w:pStyle w:val="FlietextTH"/>
+        <w:numPr>
+          <w:ilvl w:val="0"/>
+          <w:numId w:val="0"/>
+        </w:numPr>
+        <w:ind w:left="596" w:hanging="0"/>
+        <w:rPr/>
+      </w:pPr>
+      <w:r>
+        <w:rPr/>
+        <w:t>Die config.json sieht nachher folgendermaßen aus:</w:t>
+      </w:r>
+    </w:p>
+    <w:p>
+      <w:pPr>
+        <w:pStyle w:val="FlietextTH"/>
+        <w:numPr>
+          <w:ilvl w:val="0"/>
+          <w:numId w:val="0"/>
+        </w:numPr>
+        <w:ind w:left="596" w:hanging="0"/>
+        <w:rPr/>
+      </w:pPr>
+      <w:r>
+        <w:rPr/>
+        <w:t>{</w:t>
+      </w:r>
+    </w:p>
+    <w:p>
+      <w:pPr>
+        <w:pStyle w:val="FlietextTH"/>
+        <w:numPr>
+          <w:ilvl w:val="0"/>
+          <w:numId w:val="0"/>
+        </w:numPr>
+        <w:ind w:left="596" w:hanging="0"/>
+        <w:rPr/>
+      </w:pPr>
+      <w:r>
+        <w:rPr/>
+        <w:tab/>
+        <w:t>"db": {</w:t>
+      </w:r>
+    </w:p>
+    <w:p>
+      <w:pPr>
+        <w:pStyle w:val="FlietextTH"/>
+        <w:numPr>
+          <w:ilvl w:val="0"/>
+          <w:numId w:val="0"/>
+        </w:numPr>
+        <w:ind w:left="596" w:hanging="0"/>
+        <w:rPr/>
+      </w:pPr>
+      <w:r>
+        <w:rPr/>
+        <w:tab/>
+        <w:tab/>
+        <w:t>"host": "&lt;database server&gt;",</w:t>
+      </w:r>
+    </w:p>
+    <w:p>
+      <w:pPr>
+        <w:pStyle w:val="FlietextTH"/>
+        <w:numPr>
+          <w:ilvl w:val="0"/>
+          <w:numId w:val="0"/>
+        </w:numPr>
+        <w:ind w:left="596" w:hanging="0"/>
+        <w:rPr/>
+      </w:pPr>
+      <w:r>
+        <w:rPr/>
+        <w:tab/>
+        <w:tab/>
+        <w:t>"database": "&lt;database name&gt;",</w:t>
+      </w:r>
+    </w:p>
+    <w:p>
+      <w:pPr>
+        <w:pStyle w:val="FlietextTH"/>
+        <w:numPr>
+          <w:ilvl w:val="0"/>
+          <w:numId w:val="0"/>
+        </w:numPr>
+        <w:ind w:left="596" w:hanging="0"/>
+        <w:rPr/>
+      </w:pPr>
+      <w:r>
+        <w:rPr/>
+        <w:tab/>
+        <w:tab/>
+        <w:t>"user": "&lt;database username&gt;",</w:t>
+      </w:r>
+    </w:p>
+    <w:p>
+      <w:pPr>
+        <w:pStyle w:val="FlietextTH"/>
+        <w:numPr>
+          <w:ilvl w:val="0"/>
+          <w:numId w:val="0"/>
+        </w:numPr>
+        <w:ind w:left="596" w:hanging="0"/>
+        <w:rPr/>
+      </w:pPr>
+      <w:r>
+        <w:rPr/>
+        <w:tab/>
+        <w:tab/>
+        <w:t>"password": "&lt;database user password&gt;"</w:t>
+      </w:r>
+    </w:p>
+    <w:p>
+      <w:pPr>
+        <w:pStyle w:val="FlietextTH"/>
+        <w:numPr>
+          <w:ilvl w:val="0"/>
+          <w:numId w:val="0"/>
+        </w:numPr>
+        <w:ind w:left="596" w:hanging="0"/>
+        <w:rPr/>
+      </w:pPr>
+      <w:r>
+        <w:rPr/>
+        <w:tab/>
+        <w:t>},</w:t>
+      </w:r>
+    </w:p>
+    <w:p>
+      <w:pPr>
+        <w:pStyle w:val="FlietextTH"/>
+        <w:numPr>
+          <w:ilvl w:val="0"/>
+          <w:numId w:val="0"/>
+        </w:numPr>
+        <w:ind w:left="596" w:hanging="0"/>
+        <w:rPr/>
+      </w:pPr>
+      <w:r>
+        <w:rPr/>
+        <w:tab/>
+        <w:t>"server": {</w:t>
+      </w:r>
+    </w:p>
+    <w:p>
+      <w:pPr>
+        <w:pStyle w:val="FlietextTH"/>
+        <w:numPr>
+          <w:ilvl w:val="0"/>
+          <w:numId w:val="0"/>
+        </w:numPr>
+        <w:ind w:left="596" w:hanging="0"/>
+        <w:rPr/>
+      </w:pPr>
+      <w:r>
+        <w:rPr/>
+        <w:tab/>
+        <w:tab/>
+        <w:t>"port": "&lt;REST API default port&gt;"</w:t>
+      </w:r>
+    </w:p>
+    <w:p>
+      <w:pPr>
+        <w:pStyle w:val="FlietextTH"/>
+        <w:numPr>
+          <w:ilvl w:val="0"/>
+          <w:numId w:val="0"/>
+        </w:numPr>
+        <w:ind w:left="596" w:hanging="0"/>
+        <w:rPr/>
+      </w:pPr>
+      <w:r>
+        <w:rPr/>
+        <w:tab/>
+        <w:t>}</w:t>
+      </w:r>
+    </w:p>
+    <w:p>
+      <w:pPr>
+        <w:pStyle w:val="FlietextTH"/>
+        <w:numPr>
+          <w:ilvl w:val="0"/>
+          <w:numId w:val="0"/>
+        </w:numPr>
+        <w:ind w:left="596" w:hanging="0"/>
+        <w:rPr/>
+      </w:pPr>
+      <w:r>
+        <w:rPr/>
+        <w:t>}</w:t>
+      </w:r>
+    </w:p>
+    <w:p>
+      <w:pPr>
+        <w:pStyle w:val="FlietextTH"/>
+        <w:numPr>
+          <w:ilvl w:val="0"/>
+          <w:numId w:val="0"/>
+        </w:numPr>
+        <w:ind w:left="596" w:hanging="0"/>
+        <w:rPr/>
+      </w:pPr>
+      <w:r>
+        <w:rPr/>
+        <w:t>Die Client config.json sieht fast ähnlich aus:</w:t>
+      </w:r>
+    </w:p>
+    <w:p>
+      <w:pPr>
+        <w:pStyle w:val="FlietextTH"/>
+        <w:numPr>
+          <w:ilvl w:val="0"/>
+          <w:numId w:val="0"/>
+        </w:numPr>
+        <w:ind w:left="596" w:hanging="0"/>
+        <w:rPr/>
+      </w:pPr>
+      <w:r>
+        <w:rPr/>
+        <w:t>{</w:t>
+      </w:r>
+    </w:p>
+    <w:p>
+      <w:pPr>
+        <w:pStyle w:val="FlietextTH"/>
+        <w:numPr>
+          <w:ilvl w:val="0"/>
+          <w:numId w:val="0"/>
+        </w:numPr>
+        <w:ind w:left="596" w:hanging="0"/>
+        <w:rPr/>
+      </w:pPr>
+      <w:r>
+        <w:rPr/>
+        <w:tab/>
+        <w:t>„ServerBaseUrl“: „</w:t>
+      </w:r>
+      <w:r>
+        <w:rPr/>
+        <w:t>http://</w:t>
+      </w:r>
+      <w:r>
+        <w:rPr/>
+        <w:t>&lt;database server&gt;:&lt;REST API default port&gt;“</w:t>
+      </w:r>
+    </w:p>
+    <w:p>
+      <w:pPr>
+        <w:pStyle w:val="FlietextTH"/>
+        <w:numPr>
+          <w:ilvl w:val="0"/>
+          <w:numId w:val="0"/>
+        </w:numPr>
+        <w:ind w:left="596" w:hanging="0"/>
+        <w:rPr/>
+      </w:pPr>
+      <w:r>
+        <w:rPr/>
+        <w:t>}</w:t>
+      </w:r>
+    </w:p>
+    <w:p>
+      <w:pPr>
+        <w:pStyle w:val="FlietextTH"/>
+        <w:numPr>
+          <w:ilvl w:val="0"/>
+          <w:numId w:val="0"/>
+        </w:numPr>
+        <w:ind w:left="596" w:hanging="0"/>
+        <w:rPr/>
+      </w:pPr>
+      <w:r>
+        <w:rPr/>
+        <w:t>Ein Beispiel für eine URL wäre: „</w:t>
+      </w:r>
+      <w:r>
+        <w:rPr/>
+        <w:t xml:space="preserve">ServerBaseUrl“: </w:t>
+      </w:r>
+      <w:r>
+        <w:rPr/>
+        <w:t>„</w:t>
+      </w:r>
+      <w:r>
+        <w:rPr/>
+        <w:t>http://</w:t>
+      </w:r>
+      <w:r>
+        <w:rPr/>
+        <w:t>localhost:</w:t>
+      </w:r>
+      <w:r>
+        <w:rPr/>
+        <w:t>3000“</w:t>
+      </w:r>
+    </w:p>
+    <w:p>
+      <w:pPr>
+        <w:pStyle w:val="Heading2"/>
+        <w:numPr>
+          <w:ilvl w:val="0"/>
+          <w:numId w:val="8"/>
+        </w:numPr>
+        <w:rPr/>
+      </w:pPr>
+      <w:r>
+        <w:rPr/>
+        <w:t>PhpMyAdmin</w:t>
+      </w:r>
+    </w:p>
+    <w:p>
+      <w:pPr>
+        <w:pStyle w:val="Heading2"/>
+        <w:numPr>
+          <w:ilvl w:val="1"/>
+          <w:numId w:val="8"/>
+        </w:numPr>
+        <w:rPr/>
+      </w:pPr>
+      <w:r>
+        <w:rPr/>
+        <w:t>Php installieren</w:t>
+      </w:r>
+    </w:p>
+    <w:p>
+      <w:pPr>
+        <w:pStyle w:val="FlietextTH"/>
+        <w:numPr>
+          <w:ilvl w:val="0"/>
+          <w:numId w:val="0"/>
+        </w:numPr>
+        <w:ind w:left="454" w:hanging="0"/>
+        <w:rPr/>
+      </w:pPr>
+      <w:r>
+        <w:rPr/>
+        <w:t>Pacman: pacman -S php php-</w:t>
+      </w:r>
+      <w:r>
+        <w:rPr>
+          <w:strike w:val="false"/>
+          <w:dstrike w:val="false"/>
+        </w:rPr>
+        <w:t>apache</w:t>
+      </w:r>
+    </w:p>
+    <w:p>
+      <w:pPr>
+        <w:pStyle w:val="FlietextTH"/>
+        <w:numPr>
+          <w:ilvl w:val="0"/>
+          <w:numId w:val="0"/>
+        </w:numPr>
+        <w:ind w:left="454" w:hanging="0"/>
+        <w:rPr/>
+      </w:pPr>
+      <w:r>
+        <w:rPr>
+          <w:strike w:val="false"/>
+          <w:dstrike w:val="false"/>
+        </w:rPr>
+        <w:t>mit apt: apt-get install php libapache2-mod-php php-mcrypt php-mysql</w:t>
+      </w:r>
+    </w:p>
+    <w:p>
+      <w:pPr>
+        <w:pStyle w:val="FlietextTH"/>
+        <w:numPr>
+          <w:ilvl w:val="0"/>
+          <w:numId w:val="0"/>
+        </w:numPr>
+        <w:ind w:left="454" w:hanging="0"/>
+        <w:rPr/>
+      </w:pPr>
+      <w:r>
+        <w:rPr>
+          <w:strike w:val="false"/>
+          <w:dstrike w:val="false"/>
+        </w:rPr>
+        <w:t xml:space="preserve">oder von Hand: </w:t>
+      </w:r>
+      <w:hyperlink r:id="rId8">
+        <w:r>
+          <w:rPr>
+            <w:rStyle w:val="InternetLink"/>
+            <w:strike w:val="false"/>
+            <w:dstrike w:val="false"/>
+          </w:rPr>
+          <w:t>https://secure.php.net/downloads.php</w:t>
+        </w:r>
+      </w:hyperlink>
+    </w:p>
+    <w:p>
+      <w:pPr>
+        <w:pStyle w:val="FlietextTH"/>
+        <w:numPr>
+          <w:ilvl w:val="1"/>
+          <w:numId w:val="8"/>
+        </w:numPr>
+        <w:rPr/>
+      </w:pPr>
+      <w:r>
+        <w:rPr>
+          <w:strike w:val="false"/>
+          <w:dstrike w:val="false"/>
+        </w:rPr>
+        <w:t>Php konfigurieren</w:t>
+      </w:r>
+    </w:p>
+    <w:p>
+      <w:pPr>
+        <w:pStyle w:val="FlietextTH"/>
+        <w:numPr>
+          <w:ilvl w:val="0"/>
+          <w:numId w:val="0"/>
+        </w:numPr>
+        <w:ind w:left="454" w:hanging="0"/>
+        <w:rPr/>
+      </w:pPr>
+      <w:r>
+        <w:rPr>
+          <w:strike w:val="false"/>
+          <w:dstrike w:val="false"/>
+        </w:rPr>
+        <w:t xml:space="preserve">Datei </w:t>
+      </w:r>
+      <w:r>
+        <w:rPr>
+          <w:i w:val="false"/>
+          <w:iCs w:val="false"/>
+          <w:strike w:val="false"/>
+          <w:dstrike w:val="false"/>
+        </w:rPr>
+        <w:t>/etc/httpd/conf/httpd.conf bearbeiten (auskommentieren mit # vor der Zeile):</w:t>
+      </w:r>
+    </w:p>
+    <w:p>
+      <w:pPr>
+        <w:pStyle w:val="FlietextTH"/>
+        <w:numPr>
+          <w:ilvl w:val="0"/>
+          <w:numId w:val="0"/>
+        </w:numPr>
+        <w:ind w:left="454" w:hanging="0"/>
+        <w:rPr/>
+      </w:pPr>
+      <w:r>
+        <w:rPr>
+          <w:i w:val="false"/>
+          <w:iCs w:val="false"/>
+          <w:strike w:val="false"/>
+          <w:dstrike w:val="false"/>
+        </w:rPr>
+        <w:t>Zeile „LoadModule npm_event_module modules“ auskommentieren</w:t>
+      </w:r>
+    </w:p>
+    <w:p>
+      <w:pPr>
+        <w:pStyle w:val="FlietextTH"/>
+        <w:numPr>
+          <w:ilvl w:val="0"/>
+          <w:numId w:val="0"/>
+        </w:numPr>
+        <w:ind w:left="454" w:hanging="0"/>
+        <w:rPr/>
+      </w:pPr>
+      <w:r>
+        <w:rPr>
+          <w:i w:val="false"/>
+          <w:iCs w:val="false"/>
+          <w:strike w:val="false"/>
+          <w:dstrike w:val="false"/>
+        </w:rPr>
+        <w:t>Zeile „LoadModule unique_id_module modules“ auskommentieren</w:t>
+      </w:r>
+    </w:p>
+    <w:p>
+      <w:pPr>
+        <w:pStyle w:val="FlietextTH"/>
+        <w:numPr>
+          <w:ilvl w:val="0"/>
+          <w:numId w:val="0"/>
+        </w:numPr>
+        <w:ind w:left="454" w:hanging="0"/>
+        <w:rPr/>
+      </w:pPr>
+      <w:r>
+        <w:rPr>
+          <w:i w:val="false"/>
+          <w:iCs w:val="false"/>
+          <w:strike w:val="false"/>
+          <w:dstrike w:val="false"/>
+        </w:rPr>
+        <w:t>Zeile „LoadModule mpm_prefork_module modules/mod_mpm_prefork.so“ hinzufügen</w:t>
+      </w:r>
+    </w:p>
+    <w:p>
+      <w:pPr>
+        <w:pStyle w:val="FlietextTH"/>
+        <w:numPr>
+          <w:ilvl w:val="0"/>
+          <w:numId w:val="0"/>
+        </w:numPr>
+        <w:ind w:left="454" w:hanging="0"/>
+        <w:rPr/>
+      </w:pPr>
+      <w:r>
+        <w:rPr>
+          <w:i w:val="false"/>
+          <w:iCs w:val="false"/>
+          <w:strike w:val="false"/>
+          <w:dstrike w:val="false"/>
+        </w:rPr>
+        <w:t>Zeile „LoadModule php7_module modules/libphp7.so“ hinzufügen</w:t>
+      </w:r>
+    </w:p>
+    <w:p>
+      <w:pPr>
+        <w:pStyle w:val="FlietextTH"/>
+        <w:numPr>
+          <w:ilvl w:val="0"/>
+          <w:numId w:val="0"/>
+        </w:numPr>
+        <w:ind w:left="454" w:hanging="0"/>
+        <w:rPr/>
+      </w:pPr>
+      <w:r>
+        <w:rPr>
+          <w:i w:val="false"/>
+          <w:iCs w:val="false"/>
+          <w:strike w:val="false"/>
+          <w:dstrike w:val="false"/>
+        </w:rPr>
+        <w:t>Zeile „AddHandler php7-script php\nInclude conf/extra/php7_module.conf“ hinzufügen</w:t>
+      </w:r>
+    </w:p>
+    <w:p>
+      <w:pPr>
+        <w:pStyle w:val="FlietextTH"/>
+        <w:numPr>
+          <w:ilvl w:val="0"/>
+          <w:numId w:val="0"/>
+        </w:numPr>
+        <w:ind w:left="454" w:hanging="0"/>
+        <w:rPr/>
+      </w:pPr>
+      <w:r>
+        <w:rPr>
+          <w:i w:val="false"/>
+          <w:iCs w:val="false"/>
+          <w:strike w:val="false"/>
+          <w:dstrike w:val="false"/>
+        </w:rPr>
+        <w:t>Zeile „Include conf/extra/php7_module.conf“ hinzufügen</w:t>
+      </w:r>
+    </w:p>
+    <w:p>
+      <w:pPr>
+        <w:pStyle w:val="FlietextTH"/>
+        <w:numPr>
+          <w:ilvl w:val="1"/>
+          <w:numId w:val="8"/>
+        </w:numPr>
+        <w:rPr/>
+      </w:pPr>
+      <w:r>
+        <w:rPr>
+          <w:i w:val="false"/>
+          <w:iCs w:val="false"/>
+          <w:strike w:val="false"/>
+          <w:dstrike w:val="false"/>
+        </w:rPr>
+        <w:t>PhpMyAdmin installieren</w:t>
+      </w:r>
+    </w:p>
+    <w:p>
+      <w:pPr>
+        <w:pStyle w:val="FlietextTH"/>
+        <w:numPr>
+          <w:ilvl w:val="0"/>
+          <w:numId w:val="0"/>
+        </w:numPr>
+        <w:ind w:left="454" w:hanging="0"/>
+        <w:rPr/>
+      </w:pPr>
+      <w:r>
+        <w:rPr>
+          <w:i w:val="false"/>
+          <w:iCs w:val="false"/>
+          <w:strike w:val="false"/>
+          <w:dstrike w:val="false"/>
+        </w:rPr>
+        <w:t>Mit Pacman: pacman -S phpmyadmin</w:t>
+      </w:r>
+    </w:p>
+    <w:p>
+      <w:pPr>
+        <w:pStyle w:val="FlietextTH"/>
+        <w:numPr>
+          <w:ilvl w:val="0"/>
+          <w:numId w:val="0"/>
+        </w:numPr>
+        <w:ind w:left="454" w:hanging="0"/>
+        <w:rPr/>
+      </w:pPr>
+      <w:r>
+        <w:rPr>
+          <w:i w:val="false"/>
+          <w:iCs w:val="false"/>
+          <w:strike w:val="false"/>
+          <w:dstrike w:val="false"/>
+        </w:rPr>
+        <w:t>Mit apt: apt-get install phpmyadmin</w:t>
+      </w:r>
+    </w:p>
+    <w:p>
+      <w:pPr>
+        <w:pStyle w:val="FlietextTH"/>
+        <w:numPr>
+          <w:ilvl w:val="1"/>
+          <w:numId w:val="8"/>
+        </w:numPr>
+        <w:rPr/>
+      </w:pPr>
+      <w:r>
+        <w:rPr>
+          <w:i w:val="false"/>
+          <w:iCs w:val="false"/>
+          <w:strike w:val="false"/>
+          <w:dstrike w:val="false"/>
+        </w:rPr>
+        <w:t>PhpMyAdmin konfigurieren:</w:t>
+      </w:r>
+    </w:p>
+    <w:p>
+      <w:pPr>
+        <w:pStyle w:val="FlietextTH"/>
+        <w:numPr>
+          <w:ilvl w:val="0"/>
+          <w:numId w:val="0"/>
+        </w:numPr>
+        <w:ind w:left="454" w:hanging="0"/>
+        <w:rPr/>
+      </w:pPr>
+      <w:r>
+        <w:rPr>
+          <w:i w:val="false"/>
+          <w:iCs w:val="false"/>
+          <w:strike w:val="false"/>
+          <w:dstrike w:val="false"/>
+        </w:rPr>
+        <w:t>Datei /etc/php/php.ini bearbeiten (auskommentieren mit ; ):</w:t>
+      </w:r>
+    </w:p>
+    <w:p>
+      <w:pPr>
+        <w:pStyle w:val="FlietextTH"/>
+        <w:numPr>
+          <w:ilvl w:val="0"/>
+          <w:numId w:val="0"/>
+        </w:numPr>
+        <w:ind w:left="454" w:hanging="0"/>
+        <w:rPr/>
+      </w:pPr>
+      <w:r>
+        <w:rPr>
+          <w:i w:val="false"/>
+          <w:iCs w:val="false"/>
+          <w:strike w:val="false"/>
+          <w:dstrike w:val="false"/>
+        </w:rPr>
+        <w:t>„</w:t>
+      </w:r>
+      <w:r>
+        <w:rPr>
+          <w:i w:val="false"/>
+          <w:iCs w:val="false"/>
+          <w:strike w:val="false"/>
+          <w:dstrike w:val="false"/>
+        </w:rPr>
+        <w:t xml:space="preserve">extension=bz2.so“ </w:t>
+      </w:r>
+      <w:r>
+        <w:rPr>
+          <w:i w:val="false"/>
+          <w:iCs w:val="false"/>
+          <w:strike w:val="false"/>
+          <w:dstrike w:val="false"/>
+        </w:rPr>
+        <w:t>hinzufügen wenn noch nicht präsent</w:t>
+      </w:r>
+    </w:p>
+    <w:p>
+      <w:pPr>
+        <w:pStyle w:val="FlietextTH"/>
+        <w:numPr>
+          <w:ilvl w:val="0"/>
+          <w:numId w:val="0"/>
+        </w:numPr>
+        <w:ind w:left="454" w:hanging="0"/>
+        <w:rPr/>
+      </w:pPr>
+      <w:r>
+        <w:rPr>
+          <w:i w:val="false"/>
+          <w:iCs w:val="false"/>
+          <w:strike w:val="false"/>
+          <w:dstrike w:val="false"/>
+        </w:rPr>
+        <w:t>„</w:t>
+      </w:r>
+      <w:r>
+        <w:rPr>
+          <w:i w:val="false"/>
+          <w:iCs w:val="false"/>
+          <w:strike w:val="false"/>
+          <w:dstrike w:val="false"/>
+        </w:rPr>
+        <w:t>extension=mcrypt.so“ hinzufügen wenn noch nicht präsent</w:t>
+      </w:r>
+    </w:p>
+    <w:p>
+      <w:pPr>
+        <w:pStyle w:val="FlietextTH"/>
+        <w:numPr>
+          <w:ilvl w:val="0"/>
+          <w:numId w:val="0"/>
+        </w:numPr>
+        <w:ind w:left="454" w:hanging="0"/>
+        <w:rPr/>
+      </w:pPr>
+      <w:r>
+        <w:rPr>
+          <w:i w:val="false"/>
+          <w:iCs w:val="false"/>
+          <w:strike w:val="false"/>
+          <w:dstrike w:val="false"/>
+        </w:rPr>
+        <w:t>„</w:t>
+      </w:r>
+      <w:r>
+        <w:rPr>
+          <w:i w:val="false"/>
+          <w:iCs w:val="false"/>
+          <w:strike w:val="false"/>
+          <w:dstrike w:val="false"/>
+        </w:rPr>
+        <w:t>extension=mysqli.so“ hinzufügen wenn noch nicht präsent</w:t>
+      </w:r>
+    </w:p>
+    <w:p>
+      <w:pPr>
+        <w:pStyle w:val="FlietextTH"/>
+        <w:numPr>
+          <w:ilvl w:val="0"/>
+          <w:numId w:val="0"/>
+        </w:numPr>
+        <w:ind w:left="454" w:hanging="0"/>
+        <w:rPr/>
+      </w:pPr>
+      <w:r>
+        <w:rPr>
+          <w:i w:val="false"/>
+          <w:iCs w:val="false"/>
+          <w:strike w:val="false"/>
+          <w:dstrike w:val="false"/>
+        </w:rPr>
+        <w:t>Ordner /etc/httpd/conf/extra/ erstellen und Datei phpmyadmin.conf dort erstellen</w:t>
+      </w:r>
+    </w:p>
+    <w:p>
+      <w:pPr>
+        <w:pStyle w:val="FlietextTH"/>
+        <w:numPr>
+          <w:ilvl w:val="0"/>
+          <w:numId w:val="0"/>
+        </w:numPr>
+        <w:ind w:left="454" w:hanging="0"/>
+        <w:rPr/>
+      </w:pPr>
+      <w:r>
+        <w:rPr>
+          <w:i w:val="false"/>
+          <w:iCs w:val="false"/>
+          <w:strike w:val="false"/>
+          <w:dstrike w:val="false"/>
+        </w:rPr>
+        <w:t>Die Datei enthält folgendes:</w:t>
+      </w:r>
+    </w:p>
+    <w:p>
+      <w:pPr>
+        <w:pStyle w:val="FlietextTH"/>
+        <w:numPr>
+          <w:ilvl w:val="0"/>
+          <w:numId w:val="0"/>
+        </w:numPr>
+        <w:ind w:left="454" w:hanging="0"/>
+        <w:rPr/>
+      </w:pPr>
+      <w:r>
+        <w:rPr>
+          <w:i w:val="false"/>
+          <w:iCs w:val="false"/>
+          <w:strike w:val="false"/>
+          <w:dstrike w:val="false"/>
+        </w:rPr>
+        <w:t>Alias /phpmyadmin "/usr/share/webapps/phpMyAdmin"</w:t>
         <w:br/>
-        <w:t>cd ../client</w:t>
-      </w:r>
-    </w:p>
-    <w:p>
-      <w:pPr>
-        <w:pStyle w:val="Heading2"/>
-        <w:numPr>
-          <w:ilvl w:val="1"/>
-          <w:numId w:val="3"/>
-        </w:numPr>
-        <w:rPr/>
-      </w:pPr>
-      <w:r>
-        <w:rPr/>
-        <w:t>PhpMyAdmin</w:t>
-      </w:r>
-    </w:p>
-    <w:p>
-      <w:pPr>
-        <w:pStyle w:val="Heading3"/>
-        <w:numPr>
-          <w:ilvl w:val="2"/>
-          <w:numId w:val="3"/>
-        </w:numPr>
-        <w:rPr/>
-      </w:pPr>
-      <w:r>
-        <w:rPr/>
+        <w:t>&lt;Directory \"/usr/share/webapps/phpMyAdmin\"&gt;</w:t>
+        <w:br/>
+        <w:tab/>
+        <w:t>DirectoryIndex index.php</w:t>
+        <w:br/>
+        <w:tab/>
+        <w:t>AllowOverride All</w:t>
+        <w:br/>
+        <w:tab/>
+        <w:t>Options FollowSymlinks</w:t>
+        <w:br/>
+        <w:tab/>
+        <w:t>Require all granted</w:t>
+        <w:br/>
+        <w:t>&lt;/Directory&gt;</w:t>
+      </w:r>
+    </w:p>
+    <w:p>
+      <w:pPr>
+        <w:pStyle w:val="FlietextTH"/>
+        <w:numPr>
+          <w:ilvl w:val="0"/>
+          <w:numId w:val="0"/>
+        </w:numPr>
+        <w:ind w:left="454" w:hanging="0"/>
+        <w:rPr/>
+      </w:pPr>
+      <w:r>
+        <w:rPr>
+          <w:i w:val="false"/>
+          <w:iCs w:val="false"/>
+          <w:strike w:val="false"/>
+          <w:dstrike w:val="false"/>
+        </w:rPr>
+        <w:t>Datei /etc/httpd/conf/httpd.conf erneut bearbeiten:</w:t>
+      </w:r>
+    </w:p>
+    <w:p>
+      <w:pPr>
+        <w:pStyle w:val="FlietextTH"/>
+        <w:numPr>
+          <w:ilvl w:val="0"/>
+          <w:numId w:val="0"/>
+        </w:numPr>
+        <w:ind w:left="454" w:hanging="0"/>
+        <w:rPr/>
+      </w:pPr>
+      <w:r>
+        <w:rPr>
+          <w:i w:val="false"/>
+          <w:iCs w:val="false"/>
+          <w:strike w:val="false"/>
+          <w:dstrike w:val="false"/>
+        </w:rPr>
+        <w:t>„</w:t>
+      </w:r>
+      <w:r>
+        <w:rPr>
+          <w:i w:val="false"/>
+          <w:iCs w:val="false"/>
+          <w:strike w:val="false"/>
+          <w:dstrike w:val="false"/>
+        </w:rPr>
+        <w:t>Include conf/extra/phpmyadmin.conf“ hinzufügen</w:t>
+      </w:r>
+    </w:p>
+    <w:p>
+      <w:pPr>
+        <w:pStyle w:val="FlietextTH"/>
+        <w:numPr>
+          <w:ilvl w:val="0"/>
+          <w:numId w:val="0"/>
+        </w:numPr>
+        <w:ind w:left="454" w:hanging="0"/>
+        <w:rPr/>
+      </w:pPr>
+      <w:r>
+        <w:rPr>
+          <w:i w:val="false"/>
+          <w:iCs w:val="false"/>
+          <w:strike w:val="false"/>
+          <w:dstrike w:val="false"/>
+        </w:rPr>
+        <w:t>Service httpd neu starten:</w:t>
+      </w:r>
+    </w:p>
+    <w:p>
+      <w:pPr>
+        <w:pStyle w:val="FlietextTH"/>
+        <w:numPr>
+          <w:ilvl w:val="0"/>
+          <w:numId w:val="0"/>
+        </w:numPr>
+        <w:ind w:left="454" w:hanging="0"/>
+        <w:rPr/>
+      </w:pPr>
+      <w:r>
+        <w:rPr>
+          <w:i w:val="false"/>
+          <w:iCs w:val="false"/>
+          <w:strike w:val="false"/>
+          <w:dstrike w:val="false"/>
+        </w:rPr>
+        <w:t>systemctl restart httpd</w:t>
       </w:r>
     </w:p>
     <w:p>
@@ -1800,7 +3195,7 @@
         <w:pStyle w:val="Heading1"/>
         <w:numPr>
           <w:ilvl w:val="0"/>
-          <w:numId w:val="3"/>
+          <w:numId w:val="8"/>
         </w:numPr>
         <w:spacing w:before="0" w:after="240"/>
         <w:contextualSpacing/>
@@ -1824,7 +3219,143 @@
       </w:pPr>
       <w:r>
         <w:rPr/>
-        <w:t>&lt;Beschreiben Sie hier, wie das System gestartet werden kann&gt;</w:t>
+        <w:t xml:space="preserve">Server </w:t>
+      </w:r>
+      <w:r>
+        <w:rPr/>
+        <w:t>starten</w:t>
+      </w:r>
+      <w:r>
+        <w:rPr/>
+        <w:t>:</w:t>
+      </w:r>
+    </w:p>
+    <w:p>
+      <w:pPr>
+        <w:pStyle w:val="FlietextTH"/>
+        <w:rPr/>
+      </w:pPr>
+      <w:r>
+        <w:rPr/>
+        <w:t>in Verzeichnis team02/src/server wechseln und folgenden Befehl in der Konsole ausführen:</w:t>
+      </w:r>
+    </w:p>
+    <w:p>
+      <w:pPr>
+        <w:pStyle w:val="FlietextTH"/>
+        <w:rPr/>
+      </w:pPr>
+      <w:r>
+        <w:rPr/>
+        <w:t>npm start</w:t>
+      </w:r>
+    </w:p>
+    <w:p>
+      <w:pPr>
+        <w:pStyle w:val="FlietextTH"/>
+        <w:rPr/>
+      </w:pPr>
+      <w:r>
+        <w:rPr/>
+        <w:t>Client starten:</w:t>
+      </w:r>
+    </w:p>
+    <w:p>
+      <w:pPr>
+        <w:pStyle w:val="FlietextTH"/>
+        <w:rPr/>
+      </w:pPr>
+      <w:r>
+        <w:rPr/>
+        <w:t>Eine Konsole im Ordner team02/src/client öffnen und folgenden Befehl ausführen:</w:t>
+      </w:r>
+    </w:p>
+    <w:p>
+      <w:pPr>
+        <w:pStyle w:val="FlietextTH"/>
+        <w:rPr/>
+      </w:pPr>
+      <w:r>
+        <w:rPr/>
+        <w:t>npm start</w:t>
+      </w:r>
+    </w:p>
+    <w:p>
+      <w:pPr>
+        <w:pStyle w:val="FlietextTH"/>
+        <w:rPr/>
+      </w:pPr>
+      <w:r>
+        <w:rPr/>
+        <w:t>Dann den Browser öffnen und die angezeigte Client Addresse eingeben.</w:t>
+      </w:r>
+    </w:p>
+    <w:p>
+      <w:pPr>
+        <w:pStyle w:val="FlietextTH"/>
+        <w:rPr/>
+      </w:pPr>
+      <w:r>
+        <w:rPr/>
+        <w:t xml:space="preserve">Zum starten der Desktop applikation: </w:t>
+      </w:r>
+    </w:p>
+    <w:p>
+      <w:pPr>
+        <w:pStyle w:val="FlietextTH"/>
+        <w:widowControl/>
+        <w:numPr>
+          <w:ilvl w:val="0"/>
+          <w:numId w:val="0"/>
+        </w:numPr>
+        <w:suppressAutoHyphens w:val="false"/>
+        <w:bidi w:val="0"/>
+        <w:spacing w:lineRule="auto" w:line="290" w:before="0" w:after="120"/>
+        <w:ind w:hanging="0"/>
+        <w:jc w:val="left"/>
+        <w:rPr/>
+      </w:pPr>
+      <w:r>
+        <w:rPr/>
+        <w:t>npm run build</w:t>
+      </w:r>
+    </w:p>
+    <w:p>
+      <w:pPr>
+        <w:pStyle w:val="FlietextTH"/>
+        <w:rPr/>
+      </w:pPr>
+      <w:r>
+        <w:rPr/>
+        <w:t>npm run electron</w:t>
+      </w:r>
+    </w:p>
+    <w:p>
+      <w:pPr>
+        <w:pStyle w:val="FlietextTH"/>
+        <w:rPr/>
+      </w:pPr>
+      <w:r>
+        <w:rPr/>
+        <w:t xml:space="preserve">Zum </w:t>
+      </w:r>
+      <w:r>
+        <w:rPr/>
+        <w:t>ausführen des Android Programms</w:t>
+      </w:r>
+      <w:r>
+        <w:rPr/>
+        <w:t xml:space="preserve">: </w:t>
+      </w:r>
+    </w:p>
+    <w:p>
+      <w:pPr>
+        <w:pStyle w:val="FlietextTH"/>
+        <w:rPr/>
+      </w:pPr>
+      <w:r>
+        <w:rPr/>
+        <w:t>npm run android</w:t>
       </w:r>
     </w:p>
     <w:p>
@@ -1832,7 +3363,7 @@
         <w:pStyle w:val="Heading1"/>
         <w:numPr>
           <w:ilvl w:val="0"/>
-          <w:numId w:val="3"/>
+          <w:numId w:val="8"/>
         </w:numPr>
         <w:spacing w:before="0" w:after="240"/>
         <w:contextualSpacing/>
@@ -1847,20 +3378,221 @@
     </w:p>
     <w:p>
       <w:pPr>
+        <w:pStyle w:val="Subtitle"/>
+        <w:rPr>
+          <w:sz w:val="28"/>
+          <w:szCs w:val="28"/>
+        </w:rPr>
+      </w:pPr>
+      <w:r>
+        <w:rPr>
+          <w:sz w:val="28"/>
+          <w:szCs w:val="28"/>
+        </w:rPr>
+        <w:t>Startseite</w:t>
+      </w:r>
+    </w:p>
+    <w:p>
+      <w:pPr>
         <w:pStyle w:val="FlietextTH"/>
         <w:spacing w:before="0" w:after="120"/>
         <w:rPr/>
       </w:pPr>
       <w:r>
         <w:rPr/>
-        <w:t>&lt;Dies sollte das umfangreichste Kapitel sein, in der Sie die Bedienung des Systems erläutern. Eine geeignete Gliederung dieses Kapitels hängt von der Art des Systems ab. Weist ihr System z.B. eine Menüstruktur auf, können Sie diese als Gliederung nehmen. Die Gliederung anhand von Anwendungsfällen lt. Lastenheft ist auch möglich. Sparen Sie in jedem Fall nicht mit konkreten Beispielen für Eingaben und Screenshots.&gt;</w:t>
+        <w:t xml:space="preserve">Zuerst kommt man nach eingeben der Adresse auf den Startbildschirm. Dort kann man oben auf anmelden oder Registrieren klicken, um sich ein Benutzerkonto anzulegen oder sich einzuloggen. Des weiteren kann man auf jedes Bild klicken, um auf eine Detailansicht des Autos zu kommen. Unten auf der </w:t>
+      </w:r>
+      <w:r>
+        <w:rPr/>
+        <w:t>Seite sind drei Dropdown Menüs zum auswählen des Herstellers, des Preises und des Erscheinungsjahrs. Nachdem man seine Wünsche dort ausgewählt hat, kann man auf den Knopf „Suchen“ unter den Filtern Klicken, um diese Auswahl zu bestätigen und Ergebnisse angezeigt zu bekommen. Diese werden dann unten auf der Seite gesammelt angezeigt. Wenn man bei diesen Ergebnissen auf Details klickt, kann man das Entsprechende Auto in der Detailansicht sehen. Unten auf der Seite kann man noch auf Impressum klicken, um einige Informationen über die Seite zu bekommen, sowie auf Kontakt, um mit den Entwicklern in Kontakt zu treten.</w:t>
+      </w:r>
+    </w:p>
+    <w:p>
+      <w:pPr>
+        <w:pStyle w:val="Subtitle"/>
+        <w:rPr>
+          <w:sz w:val="28"/>
+          <w:szCs w:val="28"/>
+        </w:rPr>
+      </w:pPr>
+      <w:r>
+        <w:rPr>
+          <w:sz w:val="28"/>
+          <w:szCs w:val="28"/>
+        </w:rPr>
+        <w:t>Erweiterte Suche</w:t>
+      </w:r>
+    </w:p>
+    <w:p>
+      <w:pPr>
+        <w:pStyle w:val="FlietextTH"/>
+        <w:rPr/>
+      </w:pPr>
+      <w:r>
+        <w:rPr/>
+        <w:t>Auf dieser Seite können sämtliche Informationen über Elektroautos gefiltert werden und dann die Ergebnisse unten auf der Seite angesehen werden. Es gibt Schieberegler, Eingabefelder für Zahlen, Dropdownmenüs und Häkchen, die man setzen kann. Schieberegler können auf einen Wert zwischen einer Ober- und Untergrenze gesetzt werden um Beispielsweise eine Preisgrenze zu setzen. Dropdownmenüs diene zur Auswahl eines Wertes und Ankreuzkästchen sollen bei der Auswahl der Features behilflich sein. Um seine Auswahl zu bestätigen, klickt man auf „Suchen“ und bekommt unten seine Ergebnisse angezeigt. Dort kann man noch auf „Details“ klicken, um auf d</w:t>
+      </w:r>
+      <w:r>
+        <w:rPr/>
+        <w:t xml:space="preserve">ie Detailansicht des Autos zu kommen. </w:t>
+      </w:r>
+      <w:r>
+        <w:rPr/>
+        <w:t>Oben auf der Seite kann man noch auf Anmelden und Registrieren klicken, sowie auf die Startseite zurückkehren. Unten kann man auf das Impressum und Kontakt klicken.</w:t>
+      </w:r>
+    </w:p>
+    <w:p>
+      <w:pPr>
+        <w:pStyle w:val="Subtitle"/>
+        <w:rPr>
+          <w:sz w:val="28"/>
+          <w:szCs w:val="28"/>
+        </w:rPr>
+      </w:pPr>
+      <w:r>
+        <w:rPr>
+          <w:sz w:val="28"/>
+          <w:szCs w:val="28"/>
+        </w:rPr>
+        <w:t>Detailansicht</w:t>
+      </w:r>
+    </w:p>
+    <w:p>
+      <w:pPr>
+        <w:pStyle w:val="FlietextTH"/>
+        <w:rPr/>
+      </w:pPr>
+      <w:r>
+        <w:rPr/>
+        <w:t xml:space="preserve">Wenn man auf eines der Autos klickt, kommt eine Detailansicht. </w:t>
+      </w:r>
+      <w:r>
+        <w:rPr/>
+        <w:t>Wie auf jeder Seite kann man auch auf dieser Seite auf anmelden oder Registrieren drücken, falls man das nicht schon getan hat, und auf die Startseite zurückkehren, indem man oben links auf das Logo klickt. Man sieht zunächst das Bild des Autos sowie weitere wichtige Informationen. Man kann außerdem noch auf weitere Details klicken, um sämtliche Informationen weiter unten auf der Seite anzuzeigen. Zu guter letzt kommt noch das Impressum und Kontakt.</w:t>
+      </w:r>
+    </w:p>
+    <w:p>
+      <w:pPr>
+        <w:pStyle w:val="Subtitle"/>
+        <w:rPr>
+          <w:sz w:val="28"/>
+          <w:szCs w:val="28"/>
+        </w:rPr>
+      </w:pPr>
+      <w:r>
+        <w:rPr>
+          <w:sz w:val="28"/>
+          <w:szCs w:val="28"/>
+        </w:rPr>
+        <w:t>Anmelden</w:t>
+      </w:r>
+    </w:p>
+    <w:p>
+      <w:pPr>
+        <w:pStyle w:val="FlietextTH"/>
+        <w:rPr/>
+      </w:pPr>
+      <w:r>
+        <w:rPr/>
+        <w:t>Hier kann man seinen Benutzernamen und sein Passwort in Textfeldern eingeben, um sich auf der Seite mit seinem Benutzerkonto anzumelden. Des weiteren kann man oben wieder auf Anmelden und auf Registrieren klicken, sowie auf die Startseite zurückkommen. Unten ist wie immer das Impressum und Kontakt.</w:t>
+      </w:r>
+    </w:p>
+    <w:p>
+      <w:pPr>
+        <w:pStyle w:val="Subtitle"/>
+        <w:rPr>
+          <w:sz w:val="28"/>
+          <w:szCs w:val="28"/>
+        </w:rPr>
+      </w:pPr>
+      <w:r>
+        <w:rPr>
+          <w:sz w:val="28"/>
+          <w:szCs w:val="28"/>
+        </w:rPr>
+        <w:t>Registrieren</w:t>
+      </w:r>
+    </w:p>
+    <w:p>
+      <w:pPr>
+        <w:pStyle w:val="FlietextTH"/>
+        <w:rPr/>
+      </w:pPr>
+      <w:r>
+        <w:rPr/>
+        <w:t>Hier kann man sich ein Benutzerkonto anlegen. Man tut dies, indem man seinen Benutzernamen, eine Email, ein Passwort und noch einmal das Passwort zum bestätigen eingibt und dann auf Registrieren drückt. Man kann auch hier wieder auf Anmelden, Registrieren und auf d</w:t>
+      </w:r>
+      <w:r>
+        <w:rPr/>
+        <w:t>as Logo</w:t>
+      </w:r>
+      <w:r>
+        <w:rPr/>
+        <w:t xml:space="preserve"> oben auf der Seite </w:t>
+      </w:r>
+      <w:r>
+        <w:rPr/>
+        <w:t>klicken, um an die entsprechenden Stellen zu kommen, unten ist wie immer das Impressum und Kontakt.</w:t>
+      </w:r>
+    </w:p>
+    <w:p>
+      <w:pPr>
+        <w:pStyle w:val="Subtitle"/>
+        <w:rPr>
+          <w:sz w:val="28"/>
+          <w:szCs w:val="28"/>
+        </w:rPr>
+      </w:pPr>
+      <w:r>
+        <w:rPr>
+          <w:sz w:val="28"/>
+          <w:szCs w:val="28"/>
+        </w:rPr>
+        <w:t>Kontakt</w:t>
+      </w:r>
+    </w:p>
+    <w:p>
+      <w:pPr>
+        <w:pStyle w:val="FlietextTH"/>
+        <w:rPr/>
+      </w:pPr>
+      <w:r>
+        <w:rPr/>
+        <w:t>Hier kann man Informationen über die Entwickler der Seite sowie Kontaktdaten einsehen. Des weiteren gibt es eine Google Maps Karte mit dem Standort der Fachhochschule, wo das Projekt entstanden ist, betrachtet werden kann.  Es gibt die möglichkeit, die Karte zu verschieben und zu zoomen. Man kann wie immer oben auf Anmelden und Registrieren drücken und auf die Startseite zurückkehren sowie unten auf der Seite zum Impressum und Kontakt kommen.</w:t>
+      </w:r>
+    </w:p>
+    <w:p>
+      <w:pPr>
+        <w:pStyle w:val="Subtitle"/>
+        <w:rPr>
+          <w:sz w:val="28"/>
+          <w:szCs w:val="28"/>
+        </w:rPr>
+      </w:pPr>
+      <w:r>
+        <w:rPr>
+          <w:sz w:val="28"/>
+          <w:szCs w:val="28"/>
+        </w:rPr>
+        <w:t>Impressum</w:t>
+      </w:r>
+    </w:p>
+    <w:p>
+      <w:pPr>
+        <w:pStyle w:val="FlietextTH"/>
+        <w:spacing w:before="0" w:after="120"/>
+        <w:rPr/>
+      </w:pPr>
+      <w:r>
+        <w:rPr/>
+        <w:t>Hier gibt es die Adresse des Standortes der TH sowie ein kleines Gedicht. Man kann wieder oben und unten auf Kontakt, Impressum, Startseite, Anmelden und Registrieren kommen.</w:t>
       </w:r>
     </w:p>
     <w:sectPr>
-      <w:headerReference w:type="default" r:id="rId6"/>
-      <w:headerReference w:type="first" r:id="rId7"/>
-      <w:footerReference w:type="default" r:id="rId8"/>
-      <w:footerReference w:type="first" r:id="rId9"/>
+      <w:headerReference w:type="default" r:id="rId9"/>
+      <w:headerReference w:type="first" r:id="rId10"/>
+      <w:footerReference w:type="default" r:id="rId11"/>
+      <w:footerReference w:type="first" r:id="rId12"/>
       <w:type w:val="nextPage"/>
       <w:pgSz w:w="11906" w:h="16838"/>
       <w:pgMar w:left="1860" w:right="1117" w:header="567" w:top="1576" w:footer="340" w:bottom="1293" w:gutter="0"/>
@@ -1884,13 +3616,13 @@
       </w:tabs>
       <w:rPr/>
     </w:pPr>
-    <w:bookmarkStart w:id="21" w:name="OLE_LINK7"/>
-    <w:bookmarkStart w:id="22" w:name="OLE_LINK8"/>
-    <w:bookmarkStart w:id="23" w:name="OLE_LINK17"/>
+    <w:bookmarkStart w:id="21" w:name="OLE_LINK45"/>
+    <w:bookmarkStart w:id="22" w:name="OLE_LINK46"/>
+    <w:bookmarkStart w:id="23" w:name="OLE_LINK19"/>
     <w:bookmarkStart w:id="24" w:name="OLE_LINK18"/>
-    <w:bookmarkStart w:id="25" w:name="OLE_LINK19"/>
-    <w:bookmarkStart w:id="26" w:name="OLE_LINK46"/>
-    <w:bookmarkStart w:id="27" w:name="OLE_LINK45"/>
+    <w:bookmarkStart w:id="25" w:name="OLE_LINK17"/>
+    <w:bookmarkStart w:id="26" w:name="OLE_LINK7"/>
+    <w:bookmarkStart w:id="27" w:name="OLE_LINK8"/>
     <w:r>
       <w:rPr/>
       <w:t>TH Köln</w:t>
@@ -1933,19 +3665,19 @@
           <wp:effectExtent l="0" t="0" r="0" b="0"/>
           <wp:wrapTight wrapText="bothSides">
             <wp:wrapPolygon edited="0">
-              <wp:start x="-307" y="0"/>
-              <wp:lineTo x="-307" y="20760"/>
-              <wp:lineTo x="7893" y="20760"/>
-              <wp:lineTo x="9319" y="20760"/>
-              <wp:lineTo x="13005" y="20760"/>
-              <wp:lineTo x="13285" y="16703"/>
-              <wp:lineTo x="11019" y="16221"/>
-              <wp:lineTo x="21217" y="12664"/>
-              <wp:lineTo x="21217" y="8085"/>
-              <wp:lineTo x="18956" y="6543"/>
-              <wp:lineTo x="18956" y="982"/>
-              <wp:lineTo x="12714" y="0"/>
-              <wp:lineTo x="-307" y="0"/>
+              <wp:start x="-366" y="0"/>
+              <wp:lineTo x="-366" y="20692"/>
+              <wp:lineTo x="7849" y="20692"/>
+              <wp:lineTo x="9281" y="20692"/>
+              <wp:lineTo x="12978" y="20692"/>
+              <wp:lineTo x="13257" y="16653"/>
+              <wp:lineTo x="10987" y="16172"/>
+              <wp:lineTo x="21212" y="12625"/>
+              <wp:lineTo x="21212" y="8056"/>
+              <wp:lineTo x="18946" y="6514"/>
+              <wp:lineTo x="18946" y="972"/>
+              <wp:lineTo x="12682" y="0"/>
+              <wp:lineTo x="-366" y="0"/>
             </wp:wrapPolygon>
           </wp:wrapTight>
           <wp:docPr id="4" name="Grafik 12" descr="Logo TH Köln"/>
@@ -2086,7 +3818,7 @@
               <wp:positionV relativeFrom="page">
                 <wp:posOffset>666115</wp:posOffset>
               </wp:positionV>
-              <wp:extent cx="5641340" cy="52705"/>
+              <wp:extent cx="5641975" cy="53340"/>
               <wp:effectExtent l="0" t="0" r="635" b="7620"/>
               <wp:wrapNone/>
               <wp:docPr id="3" name="Gruppieren 2"/>
@@ -2097,7 +3829,7 @@
                     <wpg:grpSpPr>
                       <a:xfrm>
                         <a:off x="0" y="0"/>
-                        <a:ext cx="5640840" cy="52200"/>
+                        <a:ext cx="5641200" cy="52560"/>
                       </a:xfrm>
                     </wpg:grpSpPr>
                     <wps:wsp>
@@ -2105,7 +3837,7 @@
                       <wps:spPr>
                         <a:xfrm>
                           <a:off x="0" y="0"/>
-                          <a:ext cx="1881360" cy="52200"/>
+                          <a:ext cx="1881360" cy="52560"/>
                         </a:xfrm>
                         <a:prstGeom prst="rect">
                           <a:avLst/>
@@ -2137,8 +3869,8 @@
                       <wps:cNvSpPr/>
                       <wps:spPr>
                         <a:xfrm>
-                          <a:off x="1881000" y="0"/>
-                          <a:ext cx="1878840" cy="51480"/>
+                          <a:off x="1881360" y="0"/>
+                          <a:ext cx="1878480" cy="52200"/>
                         </a:xfrm>
                         <a:prstGeom prst="rect">
                           <a:avLst/>
@@ -2170,8 +3902,8 @@
                       <wps:cNvSpPr/>
                       <wps:spPr>
                         <a:xfrm>
-                          <a:off x="3759840" y="0"/>
-                          <a:ext cx="1881000" cy="51480"/>
+                          <a:off x="3760560" y="0"/>
+                          <a:ext cx="1881000" cy="52200"/>
                         </a:xfrm>
                         <a:prstGeom prst="rect">
                           <a:avLst/>
@@ -2207,18 +3939,18 @@
         </mc:Choice>
         <mc:Fallback>
           <w:pict>
-            <v:group id="shape_0" alt="Gruppieren 2" style="position:absolute;margin-left:75.15pt;margin-top:52.45pt;width:444.15pt;height:4.1pt" coordorigin="1503,1049" coordsize="8883,82">
-              <v:rect id="shape_0" fillcolor="#c60c0f" stroked="f" style="position:absolute;left:1503;top:1049;width:2962;height:81;mso-position-horizontal-relative:page;mso-position-vertical-relative:page">
+            <v:group id="shape_0" alt="Gruppieren 2" style="position:absolute;margin-left:75.15pt;margin-top:52.45pt;width:444.2pt;height:4.15pt" coordorigin="1503,1049" coordsize="8884,83">
+              <v:rect id="shape_0" fillcolor="#c60c0f" stroked="f" style="position:absolute;left:1503;top:1049;width:2962;height:82;mso-position-horizontal-relative:page;mso-position-vertical-relative:page">
                 <w10:wrap type="none"/>
                 <v:fill o:detectmouseclick="t" type="solid" color2="#39f3f0"/>
                 <v:stroke color="#3465a4" weight="25560" joinstyle="round" endcap="flat"/>
               </v:rect>
-              <v:rect id="shape_0" fillcolor="#ea5b0c" stroked="f" style="position:absolute;left:4465;top:1049;width:2958;height:80;mso-position-horizontal-relative:page;mso-position-vertical-relative:page">
+              <v:rect id="shape_0" fillcolor="#ea5b0c" stroked="f" style="position:absolute;left:4466;top:1049;width:2957;height:81;mso-position-horizontal-relative:page;mso-position-vertical-relative:page">
                 <w10:wrap type="none"/>
                 <v:fill o:detectmouseclick="t" type="solid" color2="#15a4f3"/>
                 <v:stroke color="#3465a4" weight="25560" joinstyle="round" endcap="flat"/>
               </v:rect>
-              <v:rect id="shape_0" fillcolor="#b62584" stroked="f" style="position:absolute;left:7424;top:1049;width:2961;height:80;mso-position-horizontal-relative:page;mso-position-vertical-relative:page">
+              <v:rect id="shape_0" fillcolor="#b62584" stroked="f" style="position:absolute;left:7425;top:1049;width:2961;height:81;mso-position-horizontal-relative:page;mso-position-vertical-relative:page">
                 <w10:wrap type="none"/>
                 <v:fill o:detectmouseclick="t" type="solid" color2="#49da7b"/>
                 <v:stroke color="#3465a4" weight="25560" joinstyle="round" endcap="flat"/>
@@ -2228,14 +3960,14 @@
         </mc:Fallback>
       </mc:AlternateContent>
     </w:r>
-    <w:bookmarkStart w:id="13" w:name="OLE_LINK11"/>
-    <w:bookmarkStart w:id="14" w:name="OLE_LINK10"/>
-    <w:bookmarkStart w:id="15" w:name="OLE_LINK9"/>
-    <w:bookmarkStart w:id="16" w:name="OLE_LINK3"/>
-    <w:bookmarkStart w:id="17" w:name="OLE_LINK11"/>
-    <w:bookmarkStart w:id="18" w:name="OLE_LINK10"/>
-    <w:bookmarkStart w:id="19" w:name="OLE_LINK9"/>
-    <w:bookmarkStart w:id="20" w:name="OLE_LINK3"/>
+    <w:bookmarkStart w:id="13" w:name="OLE_LINK3"/>
+    <w:bookmarkStart w:id="14" w:name="OLE_LINK9"/>
+    <w:bookmarkStart w:id="15" w:name="OLE_LINK10"/>
+    <w:bookmarkStart w:id="16" w:name="OLE_LINK11"/>
+    <w:bookmarkStart w:id="17" w:name="OLE_LINK3"/>
+    <w:bookmarkStart w:id="18" w:name="OLE_LINK9"/>
+    <w:bookmarkStart w:id="19" w:name="OLE_LINK10"/>
+    <w:bookmarkStart w:id="20" w:name="OLE_LINK11"/>
     <w:bookmarkEnd w:id="17"/>
     <w:bookmarkEnd w:id="18"/>
     <w:bookmarkEnd w:id="19"/>
@@ -2250,40 +3982,42 @@
     <w:lvl w:ilvl="0">
       <w:start w:val="2"/>
       <w:pStyle w:val="Heading1"/>
-      <w:numFmt w:val="decimal"/>
-      <w:lvlText w:val="%1"/>
+      <w:numFmt w:val="none"/>
+      <w:suff w:val="nothing"/>
+      <w:lvlText w:val=""/>
       <w:lvlJc w:val="left"/>
       <w:pPr>
         <w:tabs>
-          <w:tab w:val="num" w:pos="454"/>
+          <w:tab w:val="num" w:pos="94"/>
         </w:tabs>
-        <w:ind w:left="454" w:hanging="454"/>
+        <w:ind w:left="94" w:hanging="454"/>
       </w:pPr>
     </w:lvl>
     <w:lvl w:ilvl="1">
       <w:start w:val="5"/>
       <w:pStyle w:val="Heading2"/>
-      <w:numFmt w:val="decimal"/>
-      <w:lvlText w:val="%1.%2"/>
+      <w:numFmt w:val="none"/>
+      <w:suff w:val="nothing"/>
+      <w:lvlText w:val=""/>
       <w:lvlJc w:val="left"/>
       <w:pPr>
         <w:tabs>
-          <w:tab w:val="num" w:pos="454"/>
+          <w:tab w:val="num" w:pos="94"/>
         </w:tabs>
-        <w:ind w:left="454" w:hanging="454"/>
+        <w:ind w:left="94" w:hanging="454"/>
       </w:pPr>
     </w:lvl>
     <w:lvl w:ilvl="2">
       <w:start w:val="1"/>
       <w:pStyle w:val="Heading3"/>
       <w:numFmt w:val="decimal"/>
-      <w:lvlText w:val="%1.%2.%3"/>
+      <w:lvlText w:val="%3"/>
       <w:lvlJc w:val="left"/>
       <w:pPr>
         <w:tabs>
-          <w:tab w:val="num" w:pos="596"/>
+          <w:tab w:val="num" w:pos="236"/>
         </w:tabs>
-        <w:ind w:left="596" w:hanging="596"/>
+        <w:ind w:left="236" w:hanging="596"/>
       </w:pPr>
     </w:lvl>
     <w:lvl w:ilvl="3">
@@ -2294,9 +4028,9 @@
       <w:lvlJc w:val="left"/>
       <w:pPr>
         <w:tabs>
-          <w:tab w:val="num" w:pos="454"/>
+          <w:tab w:val="num" w:pos="94"/>
         </w:tabs>
-        <w:ind w:left="454" w:hanging="454"/>
+        <w:ind w:left="94" w:hanging="454"/>
       </w:pPr>
     </w:lvl>
     <w:lvl w:ilvl="4">
@@ -2306,7 +4040,10 @@
       <w:lvlText w:val=""/>
       <w:lvlJc w:val="left"/>
       <w:pPr>
-        <w:ind w:left="0" w:hanging="0"/>
+        <w:tabs>
+          <w:tab w:val="num" w:pos="-360"/>
+        </w:tabs>
+        <w:ind w:left="-360" w:hanging="0"/>
       </w:pPr>
     </w:lvl>
     <w:lvl w:ilvl="5">
@@ -2316,7 +4053,10 @@
       <w:lvlText w:val=""/>
       <w:lvlJc w:val="left"/>
       <w:pPr>
-        <w:ind w:left="0" w:hanging="0"/>
+        <w:tabs>
+          <w:tab w:val="num" w:pos="-360"/>
+        </w:tabs>
+        <w:ind w:left="-360" w:hanging="0"/>
       </w:pPr>
     </w:lvl>
     <w:lvl w:ilvl="6">
@@ -2326,7 +4066,10 @@
       <w:lvlText w:val=""/>
       <w:lvlJc w:val="left"/>
       <w:pPr>
-        <w:ind w:left="0" w:hanging="0"/>
+        <w:tabs>
+          <w:tab w:val="num" w:pos="-360"/>
+        </w:tabs>
+        <w:ind w:left="-360" w:hanging="0"/>
       </w:pPr>
     </w:lvl>
     <w:lvl w:ilvl="7">
@@ -2336,7 +4079,10 @@
       <w:lvlText w:val=""/>
       <w:lvlJc w:val="left"/>
       <w:pPr>
-        <w:ind w:left="0" w:hanging="0"/>
+        <w:tabs>
+          <w:tab w:val="num" w:pos="-360"/>
+        </w:tabs>
+        <w:ind w:left="-360" w:hanging="0"/>
       </w:pPr>
     </w:lvl>
     <w:lvl w:ilvl="8">
@@ -2346,7 +4092,10 @@
       <w:lvlText w:val=""/>
       <w:lvlJc w:val="left"/>
       <w:pPr>
-        <w:ind w:left="0" w:hanging="0"/>
+        <w:tabs>
+          <w:tab w:val="num" w:pos="-360"/>
+        </w:tabs>
+        <w:ind w:left="-360" w:hanging="0"/>
       </w:pPr>
     </w:lvl>
   </w:abstractNum>
@@ -2547,42 +4296,51 @@
   </w:abstractNum>
   <w:abstractNum w:abstractNumId="4">
     <w:lvl w:ilvl="0">
-      <w:start w:val="13"/>
+      <w:start w:val="1"/>
       <w:numFmt w:val="bullet"/>
       <w:lvlText w:val=""/>
       <w:lvlJc w:val="left"/>
       <w:pPr>
+        <w:tabs>
+          <w:tab w:val="num" w:pos="720"/>
+        </w:tabs>
         <w:ind w:left="720" w:hanging="360"/>
       </w:pPr>
       <w:rPr>
         <w:rFonts w:ascii="Symbol" w:hAnsi="Symbol" w:cs="Symbol" w:hint="default"/>
-        <w:rFonts w:cs="Times New Roman"/>
+        <w:rFonts w:cs="OpenSymbol"/>
       </w:rPr>
     </w:lvl>
     <w:lvl w:ilvl="1">
       <w:start w:val="1"/>
       <w:numFmt w:val="bullet"/>
-      <w:lvlText w:val="o"/>
+      <w:lvlText w:val="◦"/>
       <w:lvlJc w:val="left"/>
       <w:pPr>
-        <w:ind w:left="1440" w:hanging="360"/>
+        <w:tabs>
+          <w:tab w:val="num" w:pos="1080"/>
+        </w:tabs>
+        <w:ind w:left="1080" w:hanging="360"/>
       </w:pPr>
       <w:rPr>
-        <w:rFonts w:ascii="Courier New" w:hAnsi="Courier New" w:cs="Courier New" w:hint="default"/>
-        <w:rFonts w:cs="Courier New"/>
+        <w:rFonts w:ascii="OpenSymbol" w:hAnsi="OpenSymbol" w:cs="OpenSymbol" w:hint="default"/>
+        <w:rFonts w:cs="OpenSymbol"/>
       </w:rPr>
     </w:lvl>
     <w:lvl w:ilvl="2">
       <w:start w:val="1"/>
       <w:numFmt w:val="bullet"/>
-      <w:lvlText w:val=""/>
+      <w:lvlText w:val="▪"/>
       <w:lvlJc w:val="left"/>
       <w:pPr>
-        <w:ind w:left="2160" w:hanging="360"/>
+        <w:tabs>
+          <w:tab w:val="num" w:pos="1440"/>
+        </w:tabs>
+        <w:ind w:left="1440" w:hanging="360"/>
       </w:pPr>
       <w:rPr>
-        <w:rFonts w:ascii="Wingdings" w:hAnsi="Wingdings" w:cs="Wingdings" w:hint="default"/>
-        <w:rFonts w:cs="Wingdings"/>
+        <w:rFonts w:ascii="OpenSymbol" w:hAnsi="OpenSymbol" w:cs="OpenSymbol" w:hint="default"/>
+        <w:rFonts w:cs="OpenSymbol"/>
       </w:rPr>
     </w:lvl>
     <w:lvl w:ilvl="3">
@@ -2591,37 +4349,46 @@
       <w:lvlText w:val=""/>
       <w:lvlJc w:val="left"/>
       <w:pPr>
-        <w:ind w:left="2880" w:hanging="360"/>
+        <w:tabs>
+          <w:tab w:val="num" w:pos="1800"/>
+        </w:tabs>
+        <w:ind w:left="1800" w:hanging="360"/>
       </w:pPr>
       <w:rPr>
         <w:rFonts w:ascii="Symbol" w:hAnsi="Symbol" w:cs="Symbol" w:hint="default"/>
-        <w:rFonts w:cs="Symbol"/>
+        <w:rFonts w:cs="OpenSymbol"/>
       </w:rPr>
     </w:lvl>
     <w:lvl w:ilvl="4">
       <w:start w:val="1"/>
       <w:numFmt w:val="bullet"/>
-      <w:lvlText w:val="o"/>
+      <w:lvlText w:val="◦"/>
       <w:lvlJc w:val="left"/>
       <w:pPr>
-        <w:ind w:left="3600" w:hanging="360"/>
+        <w:tabs>
+          <w:tab w:val="num" w:pos="2160"/>
+        </w:tabs>
+        <w:ind w:left="2160" w:hanging="360"/>
       </w:pPr>
       <w:rPr>
-        <w:rFonts w:ascii="Courier New" w:hAnsi="Courier New" w:cs="Courier New" w:hint="default"/>
-        <w:rFonts w:cs="Courier New"/>
+        <w:rFonts w:ascii="OpenSymbol" w:hAnsi="OpenSymbol" w:cs="OpenSymbol" w:hint="default"/>
+        <w:rFonts w:cs="OpenSymbol"/>
       </w:rPr>
     </w:lvl>
     <w:lvl w:ilvl="5">
       <w:start w:val="1"/>
       <w:numFmt w:val="bullet"/>
-      <w:lvlText w:val=""/>
+      <w:lvlText w:val="▪"/>
       <w:lvlJc w:val="left"/>
       <w:pPr>
-        <w:ind w:left="4320" w:hanging="360"/>
+        <w:tabs>
+          <w:tab w:val="num" w:pos="2520"/>
+        </w:tabs>
+        <w:ind w:left="2520" w:hanging="360"/>
       </w:pPr>
       <w:rPr>
-        <w:rFonts w:ascii="Wingdings" w:hAnsi="Wingdings" w:cs="Wingdings" w:hint="default"/>
-        <w:rFonts w:cs="Wingdings"/>
+        <w:rFonts w:ascii="OpenSymbol" w:hAnsi="OpenSymbol" w:cs="OpenSymbol" w:hint="default"/>
+        <w:rFonts w:cs="OpenSymbol"/>
       </w:rPr>
     </w:lvl>
     <w:lvl w:ilvl="6">
@@ -2630,37 +4397,46 @@
       <w:lvlText w:val=""/>
       <w:lvlJc w:val="left"/>
       <w:pPr>
-        <w:ind w:left="5040" w:hanging="360"/>
+        <w:tabs>
+          <w:tab w:val="num" w:pos="2880"/>
+        </w:tabs>
+        <w:ind w:left="2880" w:hanging="360"/>
       </w:pPr>
       <w:rPr>
         <w:rFonts w:ascii="Symbol" w:hAnsi="Symbol" w:cs="Symbol" w:hint="default"/>
-        <w:rFonts w:cs="Symbol"/>
+        <w:rFonts w:cs="OpenSymbol"/>
       </w:rPr>
     </w:lvl>
     <w:lvl w:ilvl="7">
       <w:start w:val="1"/>
       <w:numFmt w:val="bullet"/>
-      <w:lvlText w:val="o"/>
+      <w:lvlText w:val="◦"/>
       <w:lvlJc w:val="left"/>
       <w:pPr>
-        <w:ind w:left="5760" w:hanging="360"/>
+        <w:tabs>
+          <w:tab w:val="num" w:pos="3240"/>
+        </w:tabs>
+        <w:ind w:left="3240" w:hanging="360"/>
       </w:pPr>
       <w:rPr>
-        <w:rFonts w:ascii="Courier New" w:hAnsi="Courier New" w:cs="Courier New" w:hint="default"/>
-        <w:rFonts w:cs="Courier New"/>
+        <w:rFonts w:ascii="OpenSymbol" w:hAnsi="OpenSymbol" w:cs="OpenSymbol" w:hint="default"/>
+        <w:rFonts w:cs="OpenSymbol"/>
       </w:rPr>
     </w:lvl>
     <w:lvl w:ilvl="8">
       <w:start w:val="1"/>
       <w:numFmt w:val="bullet"/>
-      <w:lvlText w:val=""/>
+      <w:lvlText w:val="▪"/>
       <w:lvlJc w:val="left"/>
       <w:pPr>
-        <w:ind w:left="6480" w:hanging="360"/>
+        <w:tabs>
+          <w:tab w:val="num" w:pos="3600"/>
+        </w:tabs>
+        <w:ind w:left="3600" w:hanging="360"/>
       </w:pPr>
       <w:rPr>
-        <w:rFonts w:ascii="Wingdings" w:hAnsi="Wingdings" w:cs="Wingdings" w:hint="default"/>
-        <w:rFonts w:cs="Wingdings"/>
+        <w:rFonts w:ascii="OpenSymbol" w:hAnsi="OpenSymbol" w:cs="OpenSymbol" w:hint="default"/>
+        <w:rFonts w:cs="OpenSymbol"/>
       </w:rPr>
     </w:lvl>
   </w:abstractNum>
@@ -3105,293 +4881,96 @@
   <w:abstractNum w:abstractNumId="8">
     <w:lvl w:ilvl="0">
       <w:start w:val="1"/>
-      <w:numFmt w:val="bullet"/>
-      <w:lvlText w:val=""/>
+      <w:numFmt w:val="decimal"/>
+      <w:lvlText w:val="%1"/>
       <w:lvlJc w:val="left"/>
       <w:pPr>
         <w:tabs>
-          <w:tab w:val="num" w:pos="720"/>
+          <w:tab w:val="num" w:pos="454"/>
         </w:tabs>
-        <w:ind w:left="720" w:hanging="360"/>
-      </w:pPr>
-      <w:rPr>
-        <w:rFonts w:ascii="Symbol" w:hAnsi="Symbol" w:cs="Symbol" w:hint="default"/>
-        <w:rFonts w:cs="OpenSymbol"/>
-      </w:rPr>
+        <w:ind w:left="454" w:hanging="454"/>
+      </w:pPr>
     </w:lvl>
     <w:lvl w:ilvl="1">
       <w:start w:val="1"/>
-      <w:numFmt w:val="bullet"/>
-      <w:lvlText w:val="◦"/>
+      <w:numFmt w:val="decimal"/>
+      <w:lvlText w:val="%1.%2"/>
       <w:lvlJc w:val="left"/>
       <w:pPr>
         <w:tabs>
-          <w:tab w:val="num" w:pos="1080"/>
+          <w:tab w:val="num" w:pos="454"/>
         </w:tabs>
-        <w:ind w:left="1080" w:hanging="360"/>
-      </w:pPr>
-      <w:rPr>
-        <w:rFonts w:ascii="OpenSymbol" w:hAnsi="OpenSymbol" w:cs="OpenSymbol" w:hint="default"/>
-        <w:rFonts w:cs="OpenSymbol"/>
-      </w:rPr>
+        <w:ind w:left="454" w:hanging="454"/>
+      </w:pPr>
     </w:lvl>
     <w:lvl w:ilvl="2">
       <w:start w:val="1"/>
-      <w:numFmt w:val="bullet"/>
-      <w:lvlText w:val="▪"/>
+      <w:numFmt w:val="decimal"/>
+      <w:lvlText w:val="%1.%2.%3"/>
       <w:lvlJc w:val="left"/>
       <w:pPr>
         <w:tabs>
-          <w:tab w:val="num" w:pos="1440"/>
+          <w:tab w:val="num" w:pos="596"/>
         </w:tabs>
-        <w:ind w:left="1440" w:hanging="360"/>
-      </w:pPr>
-      <w:rPr>
-        <w:rFonts w:ascii="OpenSymbol" w:hAnsi="OpenSymbol" w:cs="OpenSymbol" w:hint="default"/>
-        <w:rFonts w:cs="OpenSymbol"/>
-      </w:rPr>
+        <w:ind w:left="596" w:hanging="596"/>
+      </w:pPr>
     </w:lvl>
     <w:lvl w:ilvl="3">
       <w:start w:val="1"/>
-      <w:numFmt w:val="bullet"/>
-      <w:lvlText w:val=""/>
+      <w:numFmt w:val="lowerLetter"/>
+      <w:lvlText w:val="%4)"/>
       <w:lvlJc w:val="left"/>
       <w:pPr>
         <w:tabs>
-          <w:tab w:val="num" w:pos="1800"/>
+          <w:tab w:val="num" w:pos="454"/>
         </w:tabs>
-        <w:ind w:left="1800" w:hanging="360"/>
-      </w:pPr>
-      <w:rPr>
-        <w:rFonts w:ascii="Symbol" w:hAnsi="Symbol" w:cs="Symbol" w:hint="default"/>
-        <w:rFonts w:cs="OpenSymbol"/>
-      </w:rPr>
+        <w:ind w:left="454" w:hanging="454"/>
+      </w:pPr>
     </w:lvl>
     <w:lvl w:ilvl="4">
       <w:start w:val="1"/>
-      <w:numFmt w:val="bullet"/>
-      <w:lvlText w:val="◦"/>
+      <w:numFmt w:val="decimal"/>
+      <w:lvlText w:val="%1.%2.%3.%4.%5"/>
       <w:lvlJc w:val="left"/>
       <w:pPr>
-        <w:tabs>
-          <w:tab w:val="num" w:pos="2160"/>
-        </w:tabs>
-        <w:ind w:left="2160" w:hanging="360"/>
-      </w:pPr>
-      <w:rPr>
-        <w:rFonts w:ascii="OpenSymbol" w:hAnsi="OpenSymbol" w:cs="OpenSymbol" w:hint="default"/>
-        <w:rFonts w:cs="OpenSymbol"/>
-      </w:rPr>
+        <w:ind w:left="680" w:hanging="680"/>
+      </w:pPr>
     </w:lvl>
     <w:lvl w:ilvl="5">
       <w:start w:val="1"/>
-      <w:numFmt w:val="bullet"/>
-      <w:lvlText w:val="▪"/>
+      <w:numFmt w:val="decimal"/>
+      <w:lvlText w:val="%1.%2.%3.%4.%5.%6"/>
       <w:lvlJc w:val="left"/>
       <w:pPr>
-        <w:tabs>
-          <w:tab w:val="num" w:pos="2520"/>
-        </w:tabs>
-        <w:ind w:left="2520" w:hanging="360"/>
-      </w:pPr>
-      <w:rPr>
-        <w:rFonts w:ascii="OpenSymbol" w:hAnsi="OpenSymbol" w:cs="OpenSymbol" w:hint="default"/>
-        <w:rFonts w:cs="OpenSymbol"/>
-      </w:rPr>
+        <w:ind w:left="680" w:hanging="680"/>
+      </w:pPr>
     </w:lvl>
     <w:lvl w:ilvl="6">
       <w:start w:val="1"/>
-      <w:numFmt w:val="bullet"/>
-      <w:lvlText w:val=""/>
+      <w:numFmt w:val="decimal"/>
+      <w:lvlText w:val="%1.%2.%3.%4.%5.%6.%7"/>
       <w:lvlJc w:val="left"/>
       <w:pPr>
-        <w:tabs>
-          <w:tab w:val="num" w:pos="2880"/>
-        </w:tabs>
-        <w:ind w:left="2880" w:hanging="360"/>
-      </w:pPr>
-      <w:rPr>
-        <w:rFonts w:ascii="Symbol" w:hAnsi="Symbol" w:cs="Symbol" w:hint="default"/>
-        <w:rFonts w:cs="OpenSymbol"/>
-      </w:rPr>
+        <w:ind w:left="680" w:hanging="680"/>
+      </w:pPr>
     </w:lvl>
     <w:lvl w:ilvl="7">
       <w:start w:val="1"/>
-      <w:numFmt w:val="bullet"/>
-      <w:lvlText w:val="◦"/>
+      <w:numFmt w:val="decimal"/>
+      <w:lvlText w:val="%1.%2.%3.%4.%5.%6.%7.%8"/>
       <w:lvlJc w:val="left"/>
       <w:pPr>
-        <w:tabs>
-          <w:tab w:val="num" w:pos="3240"/>
-        </w:tabs>
-        <w:ind w:left="3240" w:hanging="360"/>
-      </w:pPr>
-      <w:rPr>
-        <w:rFonts w:ascii="OpenSymbol" w:hAnsi="OpenSymbol" w:cs="OpenSymbol" w:hint="default"/>
-        <w:rFonts w:cs="OpenSymbol"/>
-      </w:rPr>
+        <w:ind w:left="680" w:hanging="680"/>
+      </w:pPr>
     </w:lvl>
     <w:lvl w:ilvl="8">
       <w:start w:val="1"/>
-      <w:numFmt w:val="bullet"/>
-      <w:lvlText w:val="▪"/>
+      <w:numFmt w:val="decimal"/>
+      <w:lvlText w:val="%1.%2.%3.%4.%5.%6.%7.%8.%9"/>
       <w:lvlJc w:val="left"/>
       <w:pPr>
-        <w:tabs>
-          <w:tab w:val="num" w:pos="3600"/>
-        </w:tabs>
-        <w:ind w:left="3600" w:hanging="360"/>
-      </w:pPr>
-      <w:rPr>
-        <w:rFonts w:ascii="OpenSymbol" w:hAnsi="OpenSymbol" w:cs="OpenSymbol" w:hint="default"/>
-        <w:rFonts w:cs="OpenSymbol"/>
-      </w:rPr>
-    </w:lvl>
-  </w:abstractNum>
-  <w:abstractNum w:abstractNumId="9">
-    <w:lvl w:ilvl="0">
-      <w:start w:val="1"/>
-      <w:numFmt w:val="bullet"/>
-      <w:lvlText w:val=""/>
-      <w:lvlJc w:val="left"/>
-      <w:pPr>
-        <w:tabs>
-          <w:tab w:val="num" w:pos="720"/>
-        </w:tabs>
-        <w:ind w:left="720" w:hanging="360"/>
-      </w:pPr>
-      <w:rPr>
-        <w:rFonts w:ascii="Symbol" w:hAnsi="Symbol" w:cs="Symbol" w:hint="default"/>
-        <w:rFonts w:cs="OpenSymbol"/>
-      </w:rPr>
-    </w:lvl>
-    <w:lvl w:ilvl="1">
-      <w:start w:val="1"/>
-      <w:numFmt w:val="bullet"/>
-      <w:lvlText w:val="◦"/>
-      <w:lvlJc w:val="left"/>
-      <w:pPr>
-        <w:tabs>
-          <w:tab w:val="num" w:pos="1080"/>
-        </w:tabs>
-        <w:ind w:left="1080" w:hanging="360"/>
-      </w:pPr>
-      <w:rPr>
-        <w:rFonts w:ascii="OpenSymbol" w:hAnsi="OpenSymbol" w:cs="OpenSymbol" w:hint="default"/>
-        <w:rFonts w:cs="OpenSymbol"/>
-      </w:rPr>
-    </w:lvl>
-    <w:lvl w:ilvl="2">
-      <w:start w:val="1"/>
-      <w:numFmt w:val="bullet"/>
-      <w:lvlText w:val="▪"/>
-      <w:lvlJc w:val="left"/>
-      <w:pPr>
-        <w:tabs>
-          <w:tab w:val="num" w:pos="1440"/>
-        </w:tabs>
-        <w:ind w:left="1440" w:hanging="360"/>
-      </w:pPr>
-      <w:rPr>
-        <w:rFonts w:ascii="OpenSymbol" w:hAnsi="OpenSymbol" w:cs="OpenSymbol" w:hint="default"/>
-        <w:rFonts w:cs="OpenSymbol"/>
-      </w:rPr>
-    </w:lvl>
-    <w:lvl w:ilvl="3">
-      <w:start w:val="1"/>
-      <w:numFmt w:val="bullet"/>
-      <w:lvlText w:val=""/>
-      <w:lvlJc w:val="left"/>
-      <w:pPr>
-        <w:tabs>
-          <w:tab w:val="num" w:pos="1800"/>
-        </w:tabs>
-        <w:ind w:left="1800" w:hanging="360"/>
-      </w:pPr>
-      <w:rPr>
-        <w:rFonts w:ascii="Symbol" w:hAnsi="Symbol" w:cs="Symbol" w:hint="default"/>
-        <w:rFonts w:cs="OpenSymbol"/>
-      </w:rPr>
-    </w:lvl>
-    <w:lvl w:ilvl="4">
-      <w:start w:val="1"/>
-      <w:numFmt w:val="bullet"/>
-      <w:lvlText w:val="◦"/>
-      <w:lvlJc w:val="left"/>
-      <w:pPr>
-        <w:tabs>
-          <w:tab w:val="num" w:pos="2160"/>
-        </w:tabs>
-        <w:ind w:left="2160" w:hanging="360"/>
-      </w:pPr>
-      <w:rPr>
-        <w:rFonts w:ascii="OpenSymbol" w:hAnsi="OpenSymbol" w:cs="OpenSymbol" w:hint="default"/>
-        <w:rFonts w:cs="OpenSymbol"/>
-      </w:rPr>
-    </w:lvl>
-    <w:lvl w:ilvl="5">
-      <w:start w:val="1"/>
-      <w:numFmt w:val="bullet"/>
-      <w:lvlText w:val="▪"/>
-      <w:lvlJc w:val="left"/>
-      <w:pPr>
-        <w:tabs>
-          <w:tab w:val="num" w:pos="2520"/>
-        </w:tabs>
-        <w:ind w:left="2520" w:hanging="360"/>
-      </w:pPr>
-      <w:rPr>
-        <w:rFonts w:ascii="OpenSymbol" w:hAnsi="OpenSymbol" w:cs="OpenSymbol" w:hint="default"/>
-        <w:rFonts w:cs="OpenSymbol"/>
-      </w:rPr>
-    </w:lvl>
-    <w:lvl w:ilvl="6">
-      <w:start w:val="1"/>
-      <w:numFmt w:val="bullet"/>
-      <w:lvlText w:val=""/>
-      <w:lvlJc w:val="left"/>
-      <w:pPr>
-        <w:tabs>
-          <w:tab w:val="num" w:pos="2880"/>
-        </w:tabs>
-        <w:ind w:left="2880" w:hanging="360"/>
-      </w:pPr>
-      <w:rPr>
-        <w:rFonts w:ascii="Symbol" w:hAnsi="Symbol" w:cs="Symbol" w:hint="default"/>
-        <w:rFonts w:cs="OpenSymbol"/>
-      </w:rPr>
-    </w:lvl>
-    <w:lvl w:ilvl="7">
-      <w:start w:val="1"/>
-      <w:numFmt w:val="bullet"/>
-      <w:lvlText w:val="◦"/>
-      <w:lvlJc w:val="left"/>
-      <w:pPr>
-        <w:tabs>
-          <w:tab w:val="num" w:pos="3240"/>
-        </w:tabs>
-        <w:ind w:left="3240" w:hanging="360"/>
-      </w:pPr>
-      <w:rPr>
-        <w:rFonts w:ascii="OpenSymbol" w:hAnsi="OpenSymbol" w:cs="OpenSymbol" w:hint="default"/>
-        <w:rFonts w:cs="OpenSymbol"/>
-      </w:rPr>
-    </w:lvl>
-    <w:lvl w:ilvl="8">
-      <w:start w:val="1"/>
-      <w:numFmt w:val="bullet"/>
-      <w:lvlText w:val="▪"/>
-      <w:lvlJc w:val="left"/>
-      <w:pPr>
-        <w:tabs>
-          <w:tab w:val="num" w:pos="3600"/>
-        </w:tabs>
-        <w:ind w:left="3600" w:hanging="360"/>
-      </w:pPr>
-      <w:rPr>
-        <w:rFonts w:ascii="OpenSymbol" w:hAnsi="OpenSymbol" w:cs="OpenSymbol" w:hint="default"/>
-        <w:rFonts w:cs="OpenSymbol"/>
-      </w:rPr>
+        <w:ind w:left="680" w:hanging="680"/>
+      </w:pPr>
     </w:lvl>
   </w:abstractNum>
   <w:num w:numId="1">
@@ -3417,9 +4996,6 @@
   </w:num>
   <w:num w:numId="8">
     <w:abstractNumId w:val="8"/>
-  </w:num>
-  <w:num w:numId="9">
-    <w:abstractNumId w:val="9"/>
   </w:num>
 </w:numbering>
 </file>
@@ -5839,6 +7415,397 @@
       <w:iCs/>
     </w:rPr>
   </w:style>
+  <w:style w:type="character" w:styleId="ListLabel215">
+    <w:name w:val="ListLabel 215"/>
+    <w:qFormat/>
+    <w:rPr>
+      <w:rFonts w:cs="Times New Roman"/>
+    </w:rPr>
+  </w:style>
+  <w:style w:type="character" w:styleId="ListLabel216">
+    <w:name w:val="ListLabel 216"/>
+    <w:qFormat/>
+    <w:rPr>
+      <w:rFonts w:cs="Courier New"/>
+    </w:rPr>
+  </w:style>
+  <w:style w:type="character" w:styleId="ListLabel217">
+    <w:name w:val="ListLabel 217"/>
+    <w:qFormat/>
+    <w:rPr>
+      <w:rFonts w:cs="Wingdings"/>
+    </w:rPr>
+  </w:style>
+  <w:style w:type="character" w:styleId="ListLabel218">
+    <w:name w:val="ListLabel 218"/>
+    <w:qFormat/>
+    <w:rPr>
+      <w:rFonts w:cs="Symbol"/>
+    </w:rPr>
+  </w:style>
+  <w:style w:type="character" w:styleId="ListLabel219">
+    <w:name w:val="ListLabel 219"/>
+    <w:qFormat/>
+    <w:rPr>
+      <w:rFonts w:cs="Courier New"/>
+    </w:rPr>
+  </w:style>
+  <w:style w:type="character" w:styleId="ListLabel220">
+    <w:name w:val="ListLabel 220"/>
+    <w:qFormat/>
+    <w:rPr>
+      <w:rFonts w:cs="Wingdings"/>
+    </w:rPr>
+  </w:style>
+  <w:style w:type="character" w:styleId="ListLabel221">
+    <w:name w:val="ListLabel 221"/>
+    <w:qFormat/>
+    <w:rPr>
+      <w:rFonts w:cs="Symbol"/>
+    </w:rPr>
+  </w:style>
+  <w:style w:type="character" w:styleId="ListLabel222">
+    <w:name w:val="ListLabel 222"/>
+    <w:qFormat/>
+    <w:rPr>
+      <w:rFonts w:cs="Courier New"/>
+    </w:rPr>
+  </w:style>
+  <w:style w:type="character" w:styleId="ListLabel223">
+    <w:name w:val="ListLabel 223"/>
+    <w:qFormat/>
+    <w:rPr>
+      <w:rFonts w:cs="Wingdings"/>
+    </w:rPr>
+  </w:style>
+  <w:style w:type="character" w:styleId="ListLabel224">
+    <w:name w:val="ListLabel 224"/>
+    <w:qFormat/>
+    <w:rPr>
+      <w:rFonts w:cs="OpenSymbol"/>
+    </w:rPr>
+  </w:style>
+  <w:style w:type="character" w:styleId="ListLabel225">
+    <w:name w:val="ListLabel 225"/>
+    <w:qFormat/>
+    <w:rPr>
+      <w:rFonts w:cs="OpenSymbol"/>
+    </w:rPr>
+  </w:style>
+  <w:style w:type="character" w:styleId="ListLabel226">
+    <w:name w:val="ListLabel 226"/>
+    <w:qFormat/>
+    <w:rPr>
+      <w:rFonts w:cs="OpenSymbol"/>
+    </w:rPr>
+  </w:style>
+  <w:style w:type="character" w:styleId="ListLabel227">
+    <w:name w:val="ListLabel 227"/>
+    <w:qFormat/>
+    <w:rPr>
+      <w:rFonts w:cs="OpenSymbol"/>
+    </w:rPr>
+  </w:style>
+  <w:style w:type="character" w:styleId="ListLabel228">
+    <w:name w:val="ListLabel 228"/>
+    <w:qFormat/>
+    <w:rPr>
+      <w:rFonts w:cs="OpenSymbol"/>
+    </w:rPr>
+  </w:style>
+  <w:style w:type="character" w:styleId="ListLabel229">
+    <w:name w:val="ListLabel 229"/>
+    <w:qFormat/>
+    <w:rPr>
+      <w:rFonts w:cs="OpenSymbol"/>
+    </w:rPr>
+  </w:style>
+  <w:style w:type="character" w:styleId="ListLabel230">
+    <w:name w:val="ListLabel 230"/>
+    <w:qFormat/>
+    <w:rPr>
+      <w:rFonts w:cs="OpenSymbol"/>
+    </w:rPr>
+  </w:style>
+  <w:style w:type="character" w:styleId="ListLabel231">
+    <w:name w:val="ListLabel 231"/>
+    <w:qFormat/>
+    <w:rPr>
+      <w:rFonts w:cs="OpenSymbol"/>
+    </w:rPr>
+  </w:style>
+  <w:style w:type="character" w:styleId="ListLabel232">
+    <w:name w:val="ListLabel 232"/>
+    <w:qFormat/>
+    <w:rPr>
+      <w:rFonts w:cs="OpenSymbol"/>
+    </w:rPr>
+  </w:style>
+  <w:style w:type="character" w:styleId="ListLabel233">
+    <w:name w:val="ListLabel 233"/>
+    <w:qFormat/>
+    <w:rPr>
+      <w:rFonts w:cs="OpenSymbol"/>
+    </w:rPr>
+  </w:style>
+  <w:style w:type="character" w:styleId="ListLabel234">
+    <w:name w:val="ListLabel 234"/>
+    <w:qFormat/>
+    <w:rPr>
+      <w:rFonts w:cs="OpenSymbol"/>
+    </w:rPr>
+  </w:style>
+  <w:style w:type="character" w:styleId="ListLabel235">
+    <w:name w:val="ListLabel 235"/>
+    <w:qFormat/>
+    <w:rPr>
+      <w:rFonts w:cs="OpenSymbol"/>
+    </w:rPr>
+  </w:style>
+  <w:style w:type="character" w:styleId="ListLabel236">
+    <w:name w:val="ListLabel 236"/>
+    <w:qFormat/>
+    <w:rPr>
+      <w:rFonts w:cs="OpenSymbol"/>
+    </w:rPr>
+  </w:style>
+  <w:style w:type="character" w:styleId="ListLabel237">
+    <w:name w:val="ListLabel 237"/>
+    <w:qFormat/>
+    <w:rPr>
+      <w:rFonts w:cs="OpenSymbol"/>
+    </w:rPr>
+  </w:style>
+  <w:style w:type="character" w:styleId="ListLabel238">
+    <w:name w:val="ListLabel 238"/>
+    <w:qFormat/>
+    <w:rPr>
+      <w:rFonts w:cs="OpenSymbol"/>
+    </w:rPr>
+  </w:style>
+  <w:style w:type="character" w:styleId="ListLabel239">
+    <w:name w:val="ListLabel 239"/>
+    <w:qFormat/>
+    <w:rPr>
+      <w:rFonts w:cs="OpenSymbol"/>
+    </w:rPr>
+  </w:style>
+  <w:style w:type="character" w:styleId="ListLabel240">
+    <w:name w:val="ListLabel 240"/>
+    <w:qFormat/>
+    <w:rPr>
+      <w:rFonts w:cs="OpenSymbol"/>
+    </w:rPr>
+  </w:style>
+  <w:style w:type="character" w:styleId="ListLabel241">
+    <w:name w:val="ListLabel 241"/>
+    <w:qFormat/>
+    <w:rPr>
+      <w:rFonts w:cs="OpenSymbol"/>
+    </w:rPr>
+  </w:style>
+  <w:style w:type="character" w:styleId="ListLabel242">
+    <w:name w:val="ListLabel 242"/>
+    <w:qFormat/>
+    <w:rPr>
+      <w:rFonts w:cs="OpenSymbol"/>
+    </w:rPr>
+  </w:style>
+  <w:style w:type="character" w:styleId="ListLabel243">
+    <w:name w:val="ListLabel 243"/>
+    <w:qFormat/>
+    <w:rPr>
+      <w:rFonts w:cs="OpenSymbol"/>
+    </w:rPr>
+  </w:style>
+  <w:style w:type="character" w:styleId="ListLabel244">
+    <w:name w:val="ListLabel 244"/>
+    <w:qFormat/>
+    <w:rPr>
+      <w:rFonts w:cs="OpenSymbol"/>
+    </w:rPr>
+  </w:style>
+  <w:style w:type="character" w:styleId="ListLabel245">
+    <w:name w:val="ListLabel 245"/>
+    <w:qFormat/>
+    <w:rPr>
+      <w:rFonts w:cs="OpenSymbol"/>
+    </w:rPr>
+  </w:style>
+  <w:style w:type="character" w:styleId="ListLabel246">
+    <w:name w:val="ListLabel 246"/>
+    <w:qFormat/>
+    <w:rPr>
+      <w:rFonts w:cs="OpenSymbol"/>
+    </w:rPr>
+  </w:style>
+  <w:style w:type="character" w:styleId="ListLabel247">
+    <w:name w:val="ListLabel 247"/>
+    <w:qFormat/>
+    <w:rPr>
+      <w:rFonts w:cs="OpenSymbol"/>
+    </w:rPr>
+  </w:style>
+  <w:style w:type="character" w:styleId="ListLabel248">
+    <w:name w:val="ListLabel 248"/>
+    <w:qFormat/>
+    <w:rPr>
+      <w:rFonts w:cs="OpenSymbol"/>
+    </w:rPr>
+  </w:style>
+  <w:style w:type="character" w:styleId="ListLabel249">
+    <w:name w:val="ListLabel 249"/>
+    <w:qFormat/>
+    <w:rPr>
+      <w:rFonts w:cs="OpenSymbol"/>
+    </w:rPr>
+  </w:style>
+  <w:style w:type="character" w:styleId="ListLabel250">
+    <w:name w:val="ListLabel 250"/>
+    <w:qFormat/>
+    <w:rPr>
+      <w:rFonts w:cs="OpenSymbol"/>
+    </w:rPr>
+  </w:style>
+  <w:style w:type="character" w:styleId="ListLabel251">
+    <w:name w:val="ListLabel 251"/>
+    <w:qFormat/>
+    <w:rPr>
+      <w:rFonts w:cs="OpenSymbol"/>
+    </w:rPr>
+  </w:style>
+  <w:style w:type="character" w:styleId="ListLabel252">
+    <w:name w:val="ListLabel 252"/>
+    <w:qFormat/>
+    <w:rPr>
+      <w:rFonts w:cs="OpenSymbol"/>
+    </w:rPr>
+  </w:style>
+  <w:style w:type="character" w:styleId="ListLabel253">
+    <w:name w:val="ListLabel 253"/>
+    <w:qFormat/>
+    <w:rPr>
+      <w:rFonts w:cs="OpenSymbol"/>
+    </w:rPr>
+  </w:style>
+  <w:style w:type="character" w:styleId="ListLabel254">
+    <w:name w:val="ListLabel 254"/>
+    <w:qFormat/>
+    <w:rPr>
+      <w:rFonts w:cs="OpenSymbol"/>
+    </w:rPr>
+  </w:style>
+  <w:style w:type="character" w:styleId="ListLabel255">
+    <w:name w:val="ListLabel 255"/>
+    <w:qFormat/>
+    <w:rPr>
+      <w:rFonts w:cs="OpenSymbol"/>
+    </w:rPr>
+  </w:style>
+  <w:style w:type="character" w:styleId="ListLabel256">
+    <w:name w:val="ListLabel 256"/>
+    <w:qFormat/>
+    <w:rPr>
+      <w:rFonts w:cs="OpenSymbol"/>
+    </w:rPr>
+  </w:style>
+  <w:style w:type="character" w:styleId="ListLabel257">
+    <w:name w:val="ListLabel 257"/>
+    <w:qFormat/>
+    <w:rPr>
+      <w:rFonts w:cs="OpenSymbol"/>
+    </w:rPr>
+  </w:style>
+  <w:style w:type="character" w:styleId="ListLabel258">
+    <w:name w:val="ListLabel 258"/>
+    <w:qFormat/>
+    <w:rPr>
+      <w:rFonts w:cs="OpenSymbol"/>
+    </w:rPr>
+  </w:style>
+  <w:style w:type="character" w:styleId="ListLabel259">
+    <w:name w:val="ListLabel 259"/>
+    <w:qFormat/>
+    <w:rPr>
+      <w:rFonts w:cs="OpenSymbol"/>
+    </w:rPr>
+  </w:style>
+  <w:style w:type="character" w:styleId="ListLabel260">
+    <w:name w:val="ListLabel 260"/>
+    <w:qFormat/>
+    <w:rPr>
+      <w:rFonts w:cs="OpenSymbol"/>
+    </w:rPr>
+  </w:style>
+  <w:style w:type="character" w:styleId="ListLabel261">
+    <w:name w:val="ListLabel 261"/>
+    <w:qFormat/>
+    <w:rPr>
+      <w:rFonts w:cs="OpenSymbol"/>
+    </w:rPr>
+  </w:style>
+  <w:style w:type="character" w:styleId="ListLabel262">
+    <w:name w:val="ListLabel 262"/>
+    <w:qFormat/>
+    <w:rPr>
+      <w:rFonts w:cs="OpenSymbol"/>
+    </w:rPr>
+  </w:style>
+  <w:style w:type="character" w:styleId="ListLabel263">
+    <w:name w:val="ListLabel 263"/>
+    <w:qFormat/>
+    <w:rPr>
+      <w:rFonts w:cs="OpenSymbol"/>
+    </w:rPr>
+  </w:style>
+  <w:style w:type="character" w:styleId="ListLabel264">
+    <w:name w:val="ListLabel 264"/>
+    <w:qFormat/>
+    <w:rPr>
+      <w:rFonts w:cs="OpenSymbol"/>
+    </w:rPr>
+  </w:style>
+  <w:style w:type="character" w:styleId="ListLabel265">
+    <w:name w:val="ListLabel 265"/>
+    <w:qFormat/>
+    <w:rPr>
+      <w:rFonts w:cs="OpenSymbol"/>
+    </w:rPr>
+  </w:style>
+  <w:style w:type="character" w:styleId="ListLabel266">
+    <w:name w:val="ListLabel 266"/>
+    <w:qFormat/>
+    <w:rPr>
+      <w:rFonts w:cs="OpenSymbol"/>
+    </w:rPr>
+  </w:style>
+  <w:style w:type="character" w:styleId="ListLabel267">
+    <w:name w:val="ListLabel 267"/>
+    <w:qFormat/>
+    <w:rPr>
+      <w:rFonts w:cs="OpenSymbol"/>
+    </w:rPr>
+  </w:style>
+  <w:style w:type="character" w:styleId="ListLabel268">
+    <w:name w:val="ListLabel 268"/>
+    <w:qFormat/>
+    <w:rPr>
+      <w:rFonts w:cs="OpenSymbol"/>
+    </w:rPr>
+  </w:style>
+  <w:style w:type="character" w:styleId="ListLabel269">
+    <w:name w:val="ListLabel 269"/>
+    <w:qFormat/>
+    <w:rPr/>
+  </w:style>
+  <w:style w:type="character" w:styleId="ListLabel270">
+    <w:name w:val="ListLabel 270"/>
+    <w:qFormat/>
+    <w:rPr>
+      <w:i/>
+      <w:iCs/>
+    </w:rPr>
+  </w:style>
   <w:style w:type="paragraph" w:styleId="Heading">
     <w:name w:val="Heading"/>
     <w:basedOn w:val="Normal"/>

</xml_diff>

<commit_message>
Setup.sh korrigiert, es existieren aber noch fehler. Benutzerhandbuch ergäzt, PhpMyAdmin erklärung hinzugefügt.
</commit_message>
<xml_diff>
--- a/docs/Benutzerhandbuch/Benutzerhandbuch.docx
+++ b/docs/Benutzerhandbuch/Benutzerhandbuch.docx
@@ -20,7 +20,7 @@
                 <wp:positionV relativeFrom="page">
                   <wp:posOffset>1800225</wp:posOffset>
                 </wp:positionV>
-                <wp:extent cx="5509260" cy="2188845"/>
+                <wp:extent cx="5509895" cy="2188845"/>
                 <wp:effectExtent l="0" t="0" r="0" b="3175"/>
                 <wp:wrapTopAndBottom/>
                 <wp:docPr id="1" name="Textfeld 9"/>
@@ -31,7 +31,7 @@
                       <wps:spPr>
                         <a:xfrm>
                           <a:off x="0" y="0"/>
-                          <a:ext cx="5508720" cy="2188080"/>
+                          <a:ext cx="5509440" cy="2188080"/>
                         </a:xfrm>
                         <a:prstGeom prst="rect">
                           <a:avLst/>
@@ -139,7 +139,7 @@
           </mc:Choice>
           <mc:Fallback>
             <w:pict>
-              <v:rect id="shape_0" ID="Textfeld 9" stroked="f" style="position:absolute;margin-left:74.25pt;margin-top:141.75pt;width:433.7pt;height:172.25pt;mso-position-horizontal-relative:page;mso-position-vertical-relative:page" wp14:anchorId="4274CA14">
+              <v:rect id="shape_0" ID="Textfeld 9" stroked="f" style="position:absolute;margin-left:74.25pt;margin-top:141.75pt;width:433.75pt;height:172.25pt;mso-position-horizontal-relative:page;mso-position-vertical-relative:page" wp14:anchorId="4274CA14">
                 <w10:wrap type="square"/>
                 <v:fill o:detectmouseclick="t" on="false"/>
                 <v:stroke color="#3465a4" joinstyle="round" endcap="flat"/>
@@ -229,10 +229,10 @@
           </mc:Fallback>
         </mc:AlternateContent>
       </w:r>
-      <w:bookmarkStart w:id="2" w:name="OLE_LINK12"/>
-      <w:bookmarkStart w:id="3" w:name="OLE_LINK13"/>
-      <w:bookmarkStart w:id="4" w:name="OLE_LINK12"/>
-      <w:bookmarkStart w:id="5" w:name="OLE_LINK13"/>
+      <w:bookmarkStart w:id="2" w:name="OLE_LINK13"/>
+      <w:bookmarkStart w:id="3" w:name="OLE_LINK12"/>
+      <w:bookmarkStart w:id="4" w:name="OLE_LINK13"/>
+      <w:bookmarkStart w:id="5" w:name="OLE_LINK12"/>
       <w:bookmarkEnd w:id="4"/>
       <w:bookmarkEnd w:id="5"/>
       <w:r>
@@ -604,7 +604,7 @@
         <w:pStyle w:val="Heading1"/>
         <w:numPr>
           <w:ilvl w:val="0"/>
-          <w:numId w:val="3"/>
+          <w:numId w:val="4"/>
         </w:numPr>
         <w:tabs>
           <w:tab w:val="left" w:pos="0" w:leader="none"/>
@@ -616,8 +616,8 @@
         <w:contextualSpacing/>
         <w:rPr/>
       </w:pPr>
-      <w:bookmarkStart w:id="6" w:name="_Toc527032133"/>
-      <w:bookmarkStart w:id="7" w:name="_Toc85174041"/>
+      <w:bookmarkStart w:id="6" w:name="_Toc85174041"/>
+      <w:bookmarkStart w:id="7" w:name="_Toc527032133"/>
       <w:r>
         <w:rPr/>
         <w:t>Revisionshistorie</w:t>
@@ -778,13 +778,7 @@
               <w:rPr>
                 <w:color w:val="000000" w:themeColor="text1"/>
               </w:rPr>
-              <w:t>0.</w:t>
-            </w:r>
-            <w:r>
-              <w:rPr>
-                <w:color w:val="000000" w:themeColor="text1"/>
-              </w:rPr>
-              <w:t>1</w:t>
+              <w:t>0.1</w:t>
             </w:r>
           </w:p>
         </w:tc>
@@ -866,17 +860,23 @@
         <w:tc>
           <w:tcPr>
             <w:tcW w:w="992" w:type="dxa"/>
-            <w:tcBorders/>
+            <w:tcBorders>
+              <w:top w:val="single" w:sz="4" w:space="0" w:color="000000"/>
+            </w:tcBorders>
             <w:shd w:fill="auto" w:val="clear"/>
           </w:tcPr>
           <w:p>
             <w:pPr>
               <w:pStyle w:val="Normal"/>
               <w:spacing w:lineRule="auto" w:line="240" w:before="0" w:after="0"/>
-              <w:rPr/>
+              <w:rPr>
+                <w:color w:val="000000" w:themeColor="text1"/>
+              </w:rPr>
             </w:pPr>
             <w:r>
-              <w:rPr/>
+              <w:rPr>
+                <w:color w:val="000000" w:themeColor="text1"/>
+              </w:rPr>
               <w:t>1.0</w:t>
             </w:r>
           </w:p>
@@ -884,17 +884,23 @@
         <w:tc>
           <w:tcPr>
             <w:tcW w:w="1275" w:type="dxa"/>
-            <w:tcBorders/>
+            <w:tcBorders>
+              <w:top w:val="single" w:sz="4" w:space="0" w:color="000000"/>
+            </w:tcBorders>
             <w:shd w:fill="auto" w:val="clear"/>
           </w:tcPr>
           <w:p>
             <w:pPr>
               <w:pStyle w:val="Normal"/>
               <w:spacing w:lineRule="auto" w:line="240" w:before="0" w:after="0"/>
-              <w:rPr/>
+              <w:rPr>
+                <w:color w:val="000000" w:themeColor="text1"/>
+              </w:rPr>
             </w:pPr>
             <w:r>
-              <w:rPr/>
+              <w:rPr>
+                <w:color w:val="000000" w:themeColor="text1"/>
+              </w:rPr>
               <w:t>14.01.2019</w:t>
             </w:r>
           </w:p>
@@ -902,17 +908,23 @@
         <w:tc>
           <w:tcPr>
             <w:tcW w:w="2745" w:type="dxa"/>
-            <w:tcBorders/>
+            <w:tcBorders>
+              <w:top w:val="single" w:sz="4" w:space="0" w:color="000000"/>
+            </w:tcBorders>
             <w:shd w:fill="auto" w:val="clear"/>
           </w:tcPr>
           <w:p>
             <w:pPr>
               <w:pStyle w:val="Normal"/>
               <w:spacing w:lineRule="auto" w:line="240" w:before="0" w:after="0"/>
-              <w:rPr/>
+              <w:rPr>
+                <w:color w:val="000000" w:themeColor="text1"/>
+              </w:rPr>
             </w:pPr>
             <w:r>
-              <w:rPr/>
+              <w:rPr>
+                <w:color w:val="000000" w:themeColor="text1"/>
+              </w:rPr>
               <w:t>Matthias Eberlein</w:t>
             </w:r>
           </w:p>
@@ -920,17 +932,23 @@
         <w:tc>
           <w:tcPr>
             <w:tcW w:w="3916" w:type="dxa"/>
-            <w:tcBorders/>
+            <w:tcBorders>
+              <w:top w:val="single" w:sz="4" w:space="0" w:color="000000"/>
+            </w:tcBorders>
             <w:shd w:fill="auto" w:val="clear"/>
           </w:tcPr>
           <w:p>
             <w:pPr>
               <w:pStyle w:val="Normal"/>
               <w:spacing w:lineRule="auto" w:line="240" w:before="0" w:after="0"/>
-              <w:rPr/>
+              <w:rPr>
+                <w:color w:val="000000" w:themeColor="text1"/>
+              </w:rPr>
             </w:pPr>
             <w:r>
-              <w:rPr/>
+              <w:rPr>
+                <w:color w:val="000000" w:themeColor="text1"/>
+              </w:rPr>
               <w:t>Erste fertige Version</w:t>
             </w:r>
           </w:p>
@@ -942,7 +960,7 @@
         <w:pStyle w:val="Heading1"/>
         <w:numPr>
           <w:ilvl w:val="0"/>
-          <w:numId w:val="3"/>
+          <w:numId w:val="4"/>
         </w:numPr>
         <w:spacing w:before="0" w:after="240"/>
         <w:contextualSpacing/>
@@ -960,7 +978,7 @@
         <w:pStyle w:val="Heading2"/>
         <w:numPr>
           <w:ilvl w:val="1"/>
-          <w:numId w:val="3"/>
+          <w:numId w:val="4"/>
         </w:numPr>
         <w:rPr/>
       </w:pPr>
@@ -975,7 +993,7 @@
         <w:widowControl/>
         <w:numPr>
           <w:ilvl w:val="0"/>
-          <w:numId w:val="5"/>
+          <w:numId w:val="6"/>
         </w:numPr>
         <w:suppressAutoHyphens w:val="false"/>
         <w:bidi w:val="0"/>
@@ -994,7 +1012,7 @@
         <w:widowControl/>
         <w:numPr>
           <w:ilvl w:val="0"/>
-          <w:numId w:val="5"/>
+          <w:numId w:val="6"/>
         </w:numPr>
         <w:suppressAutoHyphens w:val="false"/>
         <w:bidi w:val="0"/>
@@ -1013,7 +1031,7 @@
         <w:widowControl/>
         <w:numPr>
           <w:ilvl w:val="0"/>
-          <w:numId w:val="5"/>
+          <w:numId w:val="6"/>
         </w:numPr>
         <w:suppressAutoHyphens w:val="false"/>
         <w:bidi w:val="0"/>
@@ -1032,7 +1050,7 @@
         <w:widowControl/>
         <w:numPr>
           <w:ilvl w:val="0"/>
-          <w:numId w:val="5"/>
+          <w:numId w:val="6"/>
         </w:numPr>
         <w:suppressAutoHyphens w:val="false"/>
         <w:bidi w:val="0"/>
@@ -1051,7 +1069,7 @@
         <w:widowControl/>
         <w:numPr>
           <w:ilvl w:val="0"/>
-          <w:numId w:val="5"/>
+          <w:numId w:val="6"/>
         </w:numPr>
         <w:suppressAutoHyphens w:val="false"/>
         <w:bidi w:val="0"/>
@@ -1069,136 +1087,128 @@
         <w:pStyle w:val="Heading2"/>
         <w:numPr>
           <w:ilvl w:val="1"/>
+          <w:numId w:val="4"/>
+        </w:numPr>
+        <w:rPr/>
+      </w:pPr>
+      <w:r>
+        <w:rPr/>
+        <w:t>Systemvoraussetzung für die Desktop Anwendung:</w:t>
+      </w:r>
+    </w:p>
+    <w:p>
+      <w:pPr>
+        <w:pStyle w:val="FlietextTH"/>
+        <w:numPr>
+          <w:ilvl w:val="0"/>
+          <w:numId w:val="5"/>
+        </w:numPr>
+        <w:rPr/>
+      </w:pPr>
+      <w:r>
+        <w:rPr/>
+        <w:t>64 Bit Betriebssystem (Windows oder Linux)</w:t>
+      </w:r>
+    </w:p>
+    <w:p>
+      <w:pPr>
+        <w:pStyle w:val="Heading2"/>
+        <w:numPr>
+          <w:ilvl w:val="1"/>
+          <w:numId w:val="4"/>
+        </w:numPr>
+        <w:rPr/>
+      </w:pPr>
+      <w:r>
+        <w:rPr/>
+        <w:t>Systemvoraussetzung für die Android App:</w:t>
+      </w:r>
+    </w:p>
+    <w:p>
+      <w:pPr>
+        <w:pStyle w:val="FlietextTH"/>
+        <w:numPr>
+          <w:ilvl w:val="0"/>
+          <w:numId w:val="7"/>
+        </w:numPr>
+        <w:rPr/>
+      </w:pPr>
+      <w:r>
+        <w:rPr/>
+        <w:t>Internetfähiges Android Gerät (Mindestversion: 21)</w:t>
+      </w:r>
+    </w:p>
+    <w:p>
+      <w:pPr>
+        <w:pStyle w:val="FlietextTH"/>
+        <w:numPr>
+          <w:ilvl w:val="0"/>
+          <w:numId w:val="7"/>
+        </w:numPr>
+        <w:rPr/>
+      </w:pPr>
+      <w:r>
+        <w:rPr/>
+        <w:t>USB Kabel zur manuellen Installation des Pakets, falls das Pake nicht auf einen Server hochgeladen wurde.</w:t>
+      </w:r>
+    </w:p>
+    <w:p>
+      <w:pPr>
+        <w:pStyle w:val="Heading2"/>
+        <w:numPr>
+          <w:ilvl w:val="1"/>
           <w:numId w:val="3"/>
         </w:numPr>
         <w:rPr/>
       </w:pPr>
       <w:r>
         <w:rPr/>
-        <w:t>Systemvoraussetzung für die Desktop Anwendung:</w:t>
-      </w:r>
-    </w:p>
-    <w:p>
-      <w:pPr>
-        <w:pStyle w:val="FlietextTH"/>
+        <w:t>Systemvoraussetzung zum aufrufen im Browser:</w:t>
+      </w:r>
+    </w:p>
+    <w:p>
+      <w:pPr>
+        <w:pStyle w:val="FlietextTH"/>
+        <w:numPr>
+          <w:ilvl w:val="0"/>
+          <w:numId w:val="8"/>
+        </w:numPr>
+        <w:rPr/>
+      </w:pPr>
+      <w:r>
+        <w:rPr/>
+        <w:t>Internetfähiges Gerät</w:t>
+      </w:r>
+    </w:p>
+    <w:p>
+      <w:pPr>
+        <w:pStyle w:val="FlietextTH"/>
+        <w:numPr>
+          <w:ilvl w:val="0"/>
+          <w:numId w:val="8"/>
+        </w:numPr>
+        <w:rPr/>
+      </w:pPr>
+      <w:r>
+        <w:rPr/>
+        <w:t xml:space="preserve">Jeder halbwegs aktuelle Browser sollte für die Darstellung der App infrage kommen, empfohlen wird aber immer eine möglichst neue Version. </w:t>
+      </w:r>
+    </w:p>
+    <w:p>
+      <w:pPr>
+        <w:pStyle w:val="FlietextTH"/>
+        <w:rPr/>
+      </w:pPr>
+      <w:r>
+        <w:rPr/>
+      </w:r>
+    </w:p>
+    <w:p>
+      <w:pPr>
+        <w:pStyle w:val="Heading1"/>
         <w:numPr>
           <w:ilvl w:val="0"/>
           <w:numId w:val="4"/>
-        </w:numPr>
-        <w:rPr/>
-      </w:pPr>
-      <w:r>
-        <w:rPr/>
-        <w:t>64 Bit Betriebssystem (Windows oder Linux)</w:t>
-      </w:r>
-    </w:p>
-    <w:p>
-      <w:pPr>
-        <w:pStyle w:val="Heading2"/>
-        <w:numPr>
-          <w:ilvl w:val="1"/>
-          <w:numId w:val="3"/>
-        </w:numPr>
-        <w:rPr/>
-      </w:pPr>
-      <w:r>
-        <w:rPr/>
-        <w:t>Systemvoraussetzung für die Android App:</w:t>
-      </w:r>
-    </w:p>
-    <w:p>
-      <w:pPr>
-        <w:pStyle w:val="FlietextTH"/>
-        <w:numPr>
-          <w:ilvl w:val="0"/>
-          <w:numId w:val="6"/>
-        </w:numPr>
-        <w:rPr/>
-      </w:pPr>
-      <w:r>
-        <w:rPr/>
-        <w:t xml:space="preserve">Internetfähiges Android Gerät (Mindestversion: </w:t>
-      </w:r>
-      <w:r>
-        <w:rPr/>
-        <w:t>21</w:t>
-      </w:r>
-      <w:r>
-        <w:rPr/>
-        <w:t>)</w:t>
-      </w:r>
-    </w:p>
-    <w:p>
-      <w:pPr>
-        <w:pStyle w:val="FlietextTH"/>
-        <w:numPr>
-          <w:ilvl w:val="0"/>
-          <w:numId w:val="6"/>
-        </w:numPr>
-        <w:rPr/>
-      </w:pPr>
-      <w:r>
-        <w:rPr/>
-        <w:t>USB Kabel zur manuellen Installation des Pakets, falls das Pake nicht auf einen Server hochgeladen wurde.</w:t>
-      </w:r>
-    </w:p>
-    <w:p>
-      <w:pPr>
-        <w:pStyle w:val="Heading2"/>
-        <w:numPr>
-          <w:ilvl w:val="1"/>
-          <w:numId w:val="2"/>
-        </w:numPr>
-        <w:rPr/>
-      </w:pPr>
-      <w:r>
-        <w:rPr/>
-        <w:t>Systemvoraussetzung zum aufrufen im Browser:</w:t>
-      </w:r>
-    </w:p>
-    <w:p>
-      <w:pPr>
-        <w:pStyle w:val="FlietextTH"/>
-        <w:numPr>
-          <w:ilvl w:val="0"/>
-          <w:numId w:val="7"/>
-        </w:numPr>
-        <w:rPr/>
-      </w:pPr>
-      <w:r>
-        <w:rPr/>
-        <w:t>Internetfähiges Gerät</w:t>
-      </w:r>
-    </w:p>
-    <w:p>
-      <w:pPr>
-        <w:pStyle w:val="FlietextTH"/>
-        <w:numPr>
-          <w:ilvl w:val="0"/>
-          <w:numId w:val="7"/>
-        </w:numPr>
-        <w:rPr/>
-      </w:pPr>
-      <w:r>
-        <w:rPr/>
-        <w:t xml:space="preserve">Jeder halbwegs aktuelle Browser sollte für die Darstellung der App infrage kommen, empfohlen wird aber immer eine möglichst neue Version. </w:t>
-      </w:r>
-    </w:p>
-    <w:p>
-      <w:pPr>
-        <w:pStyle w:val="FlietextTH"/>
-        <w:rPr/>
-      </w:pPr>
-      <w:r>
-        <w:rPr/>
-      </w:r>
-    </w:p>
-    <w:p>
-      <w:pPr>
-        <w:pStyle w:val="Heading1"/>
-        <w:numPr>
-          <w:ilvl w:val="0"/>
-          <w:numId w:val="3"/>
         </w:numPr>
         <w:spacing w:before="0" w:after="240"/>
         <w:contextualSpacing/>
@@ -1232,7 +1242,7 @@
         <w:pStyle w:val="Heading2"/>
         <w:numPr>
           <w:ilvl w:val="1"/>
-          <w:numId w:val="3"/>
+          <w:numId w:val="4"/>
         </w:numPr>
         <w:rPr/>
       </w:pPr>
@@ -1271,9 +1281,6 @@
       <w:r>
         <w:rPr/>
         <w:tab/>
-      </w:r>
-      <w:r>
-        <w:rPr/>
         <w:t>Man kann git unter folgender Adresse herunterladen:</w:t>
       </w:r>
     </w:p>
@@ -1306,9 +1313,6 @@
       <w:r>
         <w:rPr/>
         <w:tab/>
-      </w:r>
-      <w:r>
-        <w:rPr/>
         <w:t>Das Projekt wird mit folgendem Befehl heruntergeladen:</w:t>
       </w:r>
     </w:p>
@@ -1474,7 +1478,7 @@
         <w:pStyle w:val="Heading2"/>
         <w:numPr>
           <w:ilvl w:val="1"/>
-          <w:numId w:val="3"/>
+          <w:numId w:val="4"/>
         </w:numPr>
         <w:rPr/>
       </w:pPr>
@@ -1488,22 +1492,14 @@
         <w:pStyle w:val="Heading3"/>
         <w:numPr>
           <w:ilvl w:val="2"/>
-          <w:numId w:val="1"/>
+          <w:numId w:val="2"/>
         </w:numPr>
         <w:ind w:left="595" w:hanging="595"/>
         <w:rPr/>
       </w:pPr>
       <w:r>
         <w:rPr/>
-        <w:t xml:space="preserve">Mit Installationsskript </w:t>
-      </w:r>
-      <w:r>
-        <w:rPr/>
-        <w:t>(derzeit nur mit Arch Linux)</w:t>
-      </w:r>
-      <w:r>
-        <w:rPr/>
-        <w:t>:</w:t>
+        <w:t>Mit Installationsskript (derzeit nur mit Arch Linux):</w:t>
       </w:r>
     </w:p>
     <w:p>
@@ -1559,7 +1555,7 @@
         <w:pStyle w:val="Heading3"/>
         <w:numPr>
           <w:ilvl w:val="2"/>
-          <w:numId w:val="1"/>
+          <w:numId w:val="2"/>
         </w:numPr>
         <w:ind w:left="595" w:hanging="595"/>
         <w:rPr/>
@@ -1574,7 +1570,7 @@
         <w:pStyle w:val="Heading2"/>
         <w:numPr>
           <w:ilvl w:val="0"/>
-          <w:numId w:val="8"/>
+          <w:numId w:val="9"/>
         </w:numPr>
         <w:rPr/>
       </w:pPr>
@@ -1588,7 +1584,7 @@
         <w:pStyle w:val="Heading3"/>
         <w:numPr>
           <w:ilvl w:val="3"/>
-          <w:numId w:val="8"/>
+          <w:numId w:val="9"/>
         </w:numPr>
         <w:rPr/>
       </w:pPr>
@@ -1609,11 +1605,7 @@
       </w:pPr>
       <w:r>
         <w:rPr/>
-        <w:t>Zuserst müssen die Pakete installiert werden</w:t>
-      </w:r>
-      <w:r>
-        <w:rPr/>
-        <w:t>:</w:t>
+        <w:t>Zuserst müssen die Pakete installiert werden:</w:t>
         <w:br/>
         <w:t>sudo pacman -S mariadb</w:t>
         <w:br/>
@@ -1632,11 +1624,7 @@
       </w:pPr>
       <w:r>
         <w:rPr/>
-        <w:t>Dann werden die Grundeinstellungen der Datenbank vorgenommen</w:t>
-      </w:r>
-      <w:r>
-        <w:rPr/>
-        <w:t xml:space="preserve">: </w:t>
+        <w:t xml:space="preserve">Dann werden die Grundeinstellungen der Datenbank vorgenommen: </w:t>
         <w:br/>
         <w:t>sudo mysql_install_db –user=root –basedir=/usr –datadir=/var/lib/mysql</w:t>
       </w:r>
@@ -1653,11 +1641,7 @@
       </w:pPr>
       <w:r>
         <w:rPr/>
-        <w:t>Der mariadb Service muss gestartet werden</w:t>
-      </w:r>
-      <w:r>
-        <w:rPr/>
-        <w:t>:</w:t>
+        <w:t>Der mariadb Service muss gestartet werden:</w:t>
         <w:br/>
         <w:t>sudo systemctl enable mariadb</w:t>
       </w:r>
@@ -1675,9 +1659,6 @@
       <w:r>
         <w:rPr/>
         <w:t>Dann sollte man noch dieses Skript laufen lassen, um Sicherheitseinstellungen vorzunehmen:</w:t>
-      </w:r>
-      <w:r>
-        <w:rPr/>
         <w:br/>
         <w:t>sudo mysql_secure_installation</w:t>
       </w:r>
@@ -1687,7 +1668,7 @@
         <w:pStyle w:val="Heading3"/>
         <w:numPr>
           <w:ilvl w:val="3"/>
-          <w:numId w:val="8"/>
+          <w:numId w:val="9"/>
         </w:numPr>
         <w:rPr/>
       </w:pPr>
@@ -1732,15 +1713,7 @@
       </w:pPr>
       <w:r>
         <w:rPr/>
-        <w:t xml:space="preserve">Installieren </w:t>
-      </w:r>
-      <w:r>
-        <w:rPr/>
-        <w:t>des Programm</w:t>
-      </w:r>
-      <w:r>
-        <w:rPr/>
-        <w:t xml:space="preserve"> (Alle standardeinstellungen beibehalten)</w:t>
+        <w:t>Installieren des Programm (Alle standardeinstellungen beibehalten)</w:t>
       </w:r>
     </w:p>
     <w:p>
@@ -1748,7 +1721,7 @@
         <w:pStyle w:val="Heading2"/>
         <w:numPr>
           <w:ilvl w:val="1"/>
-          <w:numId w:val="8"/>
+          <w:numId w:val="9"/>
         </w:numPr>
         <w:rPr/>
       </w:pPr>
@@ -1763,7 +1736,7 @@
         <w:widowControl/>
         <w:numPr>
           <w:ilvl w:val="1"/>
-          <w:numId w:val="1"/>
+          <w:numId w:val="2"/>
         </w:numPr>
         <w:suppressAutoHyphens w:val="false"/>
         <w:bidi w:val="0"/>
@@ -1783,7 +1756,7 @@
         <w:widowControl/>
         <w:numPr>
           <w:ilvl w:val="1"/>
-          <w:numId w:val="1"/>
+          <w:numId w:val="2"/>
         </w:numPr>
         <w:suppressAutoHyphens w:val="false"/>
         <w:bidi w:val="0"/>
@@ -1803,7 +1776,7 @@
         <w:widowControl/>
         <w:numPr>
           <w:ilvl w:val="1"/>
-          <w:numId w:val="1"/>
+          <w:numId w:val="2"/>
         </w:numPr>
         <w:suppressAutoHyphens w:val="false"/>
         <w:bidi w:val="0"/>
@@ -1823,7 +1796,7 @@
         <w:widowControl/>
         <w:numPr>
           <w:ilvl w:val="1"/>
-          <w:numId w:val="1"/>
+          <w:numId w:val="2"/>
         </w:numPr>
         <w:suppressAutoHyphens w:val="false"/>
         <w:bidi w:val="0"/>
@@ -1843,7 +1816,7 @@
         <w:widowControl/>
         <w:numPr>
           <w:ilvl w:val="1"/>
-          <w:numId w:val="1"/>
+          <w:numId w:val="2"/>
         </w:numPr>
         <w:suppressAutoHyphens w:val="false"/>
         <w:bidi w:val="0"/>
@@ -1875,7 +1848,7 @@
         <w:pStyle w:val="Heading2"/>
         <w:numPr>
           <w:ilvl w:val="0"/>
-          <w:numId w:val="8"/>
+          <w:numId w:val="9"/>
         </w:numPr>
         <w:rPr/>
       </w:pPr>
@@ -1889,7 +1862,7 @@
         <w:pStyle w:val="Heading3"/>
         <w:numPr>
           <w:ilvl w:val="1"/>
-          <w:numId w:val="8"/>
+          <w:numId w:val="9"/>
         </w:numPr>
         <w:rPr/>
       </w:pPr>
@@ -1944,7 +1917,7 @@
         <w:pStyle w:val="Heading3"/>
         <w:numPr>
           <w:ilvl w:val="1"/>
-          <w:numId w:val="8"/>
+          <w:numId w:val="9"/>
         </w:numPr>
         <w:rPr/>
       </w:pPr>
@@ -1982,7 +1955,7 @@
         <w:pStyle w:val="Heading3"/>
         <w:numPr>
           <w:ilvl w:val="1"/>
-          <w:numId w:val="8"/>
+          <w:numId w:val="9"/>
         </w:numPr>
         <w:rPr/>
       </w:pPr>
@@ -2029,7 +2002,7 @@
         <w:pStyle w:val="Heading2"/>
         <w:numPr>
           <w:ilvl w:val="0"/>
-          <w:numId w:val="8"/>
+          <w:numId w:val="9"/>
         </w:numPr>
         <w:rPr/>
       </w:pPr>
@@ -2043,7 +2016,7 @@
         <w:pStyle w:val="Heading3"/>
         <w:numPr>
           <w:ilvl w:val="1"/>
-          <w:numId w:val="8"/>
+          <w:numId w:val="9"/>
         </w:numPr>
         <w:rPr/>
       </w:pPr>
@@ -2064,15 +2037,7 @@
       </w:pPr>
       <w:r>
         <w:rPr/>
-        <w:t xml:space="preserve">Ins Server Verzeichnis </w:t>
-      </w:r>
-      <w:r>
-        <w:rPr/>
-        <w:t>wechseln</w:t>
-      </w:r>
-      <w:r>
-        <w:rPr/>
-        <w:t xml:space="preserve"> (unter Linux oder Windows Powershell):</w:t>
+        <w:t>Ins Server Verzeichnis wechseln (unter Linux oder Windows Powershell):</w:t>
         <w:br/>
         <w:t>cd team02/src/server</w:t>
       </w:r>
@@ -2244,17 +2209,13 @@
         <w:pStyle w:val="Heading3"/>
         <w:numPr>
           <w:ilvl w:val="1"/>
-          <w:numId w:val="8"/>
-        </w:numPr>
-        <w:rPr/>
-      </w:pPr>
-      <w:r>
-        <w:rPr/>
-        <w:t>Konfigurieren</w:t>
-      </w:r>
-      <w:r>
-        <w:rPr/>
-        <w:t xml:space="preserve"> des Projektes:</w:t>
+          <w:numId w:val="9"/>
+        </w:numPr>
+        <w:rPr/>
+      </w:pPr>
+      <w:r>
+        <w:rPr/>
+        <w:t>Konfigurieren des Projektes:</w:t>
       </w:r>
     </w:p>
     <w:p>
@@ -2510,15 +2471,7 @@
       <w:r>
         <w:rPr/>
         <w:tab/>
-        <w:t>„ServerBaseUrl“: „</w:t>
-      </w:r>
-      <w:r>
-        <w:rPr/>
-        <w:t>http://</w:t>
-      </w:r>
-      <w:r>
-        <w:rPr/>
-        <w:t>&lt;database server&gt;:&lt;REST API default port&gt;“</w:t>
+        <w:t>„ServerBaseUrl“: „http://&lt;database server&gt;:&lt;REST API default port&gt;“</w:t>
       </w:r>
     </w:p>
     <w:p>
@@ -2548,27 +2501,7 @@
       </w:pPr>
       <w:r>
         <w:rPr/>
-        <w:t>Ein Beispiel für eine URL wäre: „</w:t>
-      </w:r>
-      <w:r>
-        <w:rPr/>
-        <w:t xml:space="preserve">ServerBaseUrl“: </w:t>
-      </w:r>
-      <w:r>
-        <w:rPr/>
-        <w:t>„</w:t>
-      </w:r>
-      <w:r>
-        <w:rPr/>
-        <w:t>http://</w:t>
-      </w:r>
-      <w:r>
-        <w:rPr/>
-        <w:t>localhost:</w:t>
-      </w:r>
-      <w:r>
-        <w:rPr/>
-        <w:t>3000“</w:t>
+        <w:t>Ein Beispiel für eine URL wäre: „ServerBaseUrl“: „http://localhost:3000“</w:t>
       </w:r>
     </w:p>
     <w:p>
@@ -2576,7 +2509,7 @@
         <w:pStyle w:val="Heading2"/>
         <w:numPr>
           <w:ilvl w:val="0"/>
-          <w:numId w:val="8"/>
+          <w:numId w:val="9"/>
         </w:numPr>
         <w:rPr/>
       </w:pPr>
@@ -2590,7 +2523,7 @@
         <w:pStyle w:val="Heading2"/>
         <w:numPr>
           <w:ilvl w:val="1"/>
-          <w:numId w:val="8"/>
+          <w:numId w:val="9"/>
         </w:numPr>
         <w:rPr/>
       </w:pPr>
@@ -2672,7 +2605,7 @@
         <w:pStyle w:val="FlietextTH"/>
         <w:numPr>
           <w:ilvl w:val="1"/>
-          <w:numId w:val="8"/>
+          <w:numId w:val="9"/>
         </w:numPr>
         <w:rPr/>
       </w:pPr>
@@ -2836,7 +2769,7 @@
         <w:pStyle w:val="FlietextTH"/>
         <w:numPr>
           <w:ilvl w:val="1"/>
-          <w:numId w:val="8"/>
+          <w:numId w:val="9"/>
         </w:numPr>
         <w:rPr/>
       </w:pPr>
@@ -2895,7 +2828,7 @@
         <w:pStyle w:val="FlietextTH"/>
         <w:numPr>
           <w:ilvl w:val="1"/>
-          <w:numId w:val="8"/>
+          <w:numId w:val="9"/>
         </w:numPr>
         <w:rPr/>
       </w:pPr>
@@ -2955,16 +2888,7 @@
           <w:strike w:val="false"/>
           <w:dstrike w:val="false"/>
         </w:rPr>
-        <w:t xml:space="preserve">extension=bz2.so“ </w:t>
-      </w:r>
-      <w:r>
-        <w:rPr>
-          <w:i w:val="false"/>
-          <w:iCs w:val="false"/>
-          <w:strike w:val="false"/>
-          <w:dstrike w:val="false"/>
-        </w:rPr>
-        <w:t>hinzufügen wenn noch nicht präsent</w:t>
+        <w:t>extension=bz2“ hinzufügen wenn noch nicht präsent</w:t>
       </w:r>
     </w:p>
     <w:p>
@@ -2993,36 +2917,7 @@
           <w:strike w:val="false"/>
           <w:dstrike w:val="false"/>
         </w:rPr>
-        <w:t>extension=mcrypt.so“ hinzufügen wenn noch nicht präsent</w:t>
-      </w:r>
-    </w:p>
-    <w:p>
-      <w:pPr>
-        <w:pStyle w:val="FlietextTH"/>
-        <w:numPr>
-          <w:ilvl w:val="0"/>
-          <w:numId w:val="0"/>
-        </w:numPr>
-        <w:ind w:left="454" w:hanging="0"/>
-        <w:rPr/>
-      </w:pPr>
-      <w:r>
-        <w:rPr>
-          <w:i w:val="false"/>
-          <w:iCs w:val="false"/>
-          <w:strike w:val="false"/>
-          <w:dstrike w:val="false"/>
-        </w:rPr>
-        <w:t>„</w:t>
-      </w:r>
-      <w:r>
-        <w:rPr>
-          <w:i w:val="false"/>
-          <w:iCs w:val="false"/>
-          <w:strike w:val="false"/>
-          <w:dstrike w:val="false"/>
-        </w:rPr>
-        <w:t>extension=mysqli.so“ hinzufügen wenn noch nicht präsent</w:t>
+        <w:t>extension=mysqli“ hinzufügen wenn noch nicht präsent</w:t>
       </w:r>
     </w:p>
     <w:p>
@@ -3195,7 +3090,7 @@
         <w:pStyle w:val="Heading1"/>
         <w:numPr>
           <w:ilvl w:val="0"/>
-          <w:numId w:val="8"/>
+          <w:numId w:val="9"/>
         </w:numPr>
         <w:spacing w:before="0" w:after="240"/>
         <w:contextualSpacing/>
@@ -3219,15 +3114,7 @@
       </w:pPr>
       <w:r>
         <w:rPr/>
-        <w:t xml:space="preserve">Server </w:t>
-      </w:r>
-      <w:r>
-        <w:rPr/>
-        <w:t>starten</w:t>
-      </w:r>
-      <w:r>
-        <w:rPr/>
-        <w:t>:</w:t>
+        <w:t>Server starten:</w:t>
       </w:r>
     </w:p>
     <w:p>
@@ -3337,15 +3224,7 @@
       </w:pPr>
       <w:r>
         <w:rPr/>
-        <w:t xml:space="preserve">Zum </w:t>
-      </w:r>
-      <w:r>
-        <w:rPr/>
-        <w:t>ausführen des Android Programms</w:t>
-      </w:r>
-      <w:r>
-        <w:rPr/>
-        <w:t xml:space="preserve">: </w:t>
+        <w:t xml:space="preserve">Zum ausführen des Android Programms: </w:t>
       </w:r>
     </w:p>
     <w:p>
@@ -3363,7 +3242,7 @@
         <w:pStyle w:val="Heading1"/>
         <w:numPr>
           <w:ilvl w:val="0"/>
-          <w:numId w:val="8"/>
+          <w:numId w:val="9"/>
         </w:numPr>
         <w:spacing w:before="0" w:after="240"/>
         <w:contextualSpacing/>
@@ -3400,11 +3279,7 @@
       </w:pPr>
       <w:r>
         <w:rPr/>
-        <w:t xml:space="preserve">Zuerst kommt man nach eingeben der Adresse auf den Startbildschirm. Dort kann man oben auf anmelden oder Registrieren klicken, um sich ein Benutzerkonto anzulegen oder sich einzuloggen. Des weiteren kann man auf jedes Bild klicken, um auf eine Detailansicht des Autos zu kommen. Unten auf der </w:t>
-      </w:r>
-      <w:r>
-        <w:rPr/>
-        <w:t>Seite sind drei Dropdown Menüs zum auswählen des Herstellers, des Preises und des Erscheinungsjahrs. Nachdem man seine Wünsche dort ausgewählt hat, kann man auf den Knopf „Suchen“ unter den Filtern Klicken, um diese Auswahl zu bestätigen und Ergebnisse angezeigt zu bekommen. Diese werden dann unten auf der Seite gesammelt angezeigt. Wenn man bei diesen Ergebnissen auf Details klickt, kann man das Entsprechende Auto in der Detailansicht sehen. Unten auf der Seite kann man noch auf Impressum klicken, um einige Informationen über die Seite zu bekommen, sowie auf Kontakt, um mit den Entwicklern in Kontakt zu treten.</w:t>
+        <w:t>Zuerst kommt man nach eingeben der Adresse auf den Startbildschirm. Dort kann man oben auf anmelden oder Registrieren klicken, um sich ein Benutzerkonto anzulegen oder sich einzuloggen. Des weiteren kann man auf jedes Bild klicken, um auf eine Detailansicht des Autos zu kommen. Unten auf der Seite sind drei Dropdown Menüs zum auswählen des Herstellers, des Preises und des Erscheinungsjahrs. Nachdem man seine Wünsche dort ausgewählt hat, kann man auf den Knopf „Suchen“ unter den Filtern Klicken, um diese Auswahl zu bestätigen und Ergebnisse angezeigt zu bekommen. Diese werden dann unten auf der Seite gesammelt angezeigt. Wenn man bei diesen Ergebnissen auf Details klickt, kann man das Entsprechende Auto in der Detailansicht sehen. Unten auf der Seite kann man noch auf Impressum klicken, um einige Informationen über die Seite zu bekommen, sowie auf Kontakt, um mit den Entwicklern in Kontakt zu treten.</w:t>
       </w:r>
     </w:p>
     <w:p>
@@ -3430,15 +3305,7 @@
       </w:pPr>
       <w:r>
         <w:rPr/>
-        <w:t>Auf dieser Seite können sämtliche Informationen über Elektroautos gefiltert werden und dann die Ergebnisse unten auf der Seite angesehen werden. Es gibt Schieberegler, Eingabefelder für Zahlen, Dropdownmenüs und Häkchen, die man setzen kann. Schieberegler können auf einen Wert zwischen einer Ober- und Untergrenze gesetzt werden um Beispielsweise eine Preisgrenze zu setzen. Dropdownmenüs diene zur Auswahl eines Wertes und Ankreuzkästchen sollen bei der Auswahl der Features behilflich sein. Um seine Auswahl zu bestätigen, klickt man auf „Suchen“ und bekommt unten seine Ergebnisse angezeigt. Dort kann man noch auf „Details“ klicken, um auf d</w:t>
-      </w:r>
-      <w:r>
-        <w:rPr/>
-        <w:t xml:space="preserve">ie Detailansicht des Autos zu kommen. </w:t>
-      </w:r>
-      <w:r>
-        <w:rPr/>
-        <w:t>Oben auf der Seite kann man noch auf Anmelden und Registrieren klicken, sowie auf die Startseite zurückkehren. Unten kann man auf das Impressum und Kontakt klicken.</w:t>
+        <w:t>Auf dieser Seite können sämtliche Informationen über Elektroautos gefiltert werden und dann die Ergebnisse unten auf der Seite angesehen werden. Es gibt Schieberegler, Eingabefelder für Zahlen, Dropdownmenüs und Häkchen, die man setzen kann. Schieberegler können auf einen Wert zwischen einer Ober- und Untergrenze gesetzt werden um Beispielsweise eine Preisgrenze zu setzen. Dropdownmenüs diene zur Auswahl eines Wertes und Ankreuzkästchen sollen bei der Auswahl der Features behilflich sein. Um seine Auswahl zu bestätigen, klickt man auf „Suchen“ und bekommt unten seine Ergebnisse angezeigt. Dort kann man noch auf „Details“ klicken, um auf die Detailansicht des Autos zu kommen. Oben auf der Seite kann man noch auf Anmelden und Registrieren klicken, sowie auf die Startseite zurückkehren. Unten kann man auf das Impressum und Kontakt klicken.</w:t>
       </w:r>
     </w:p>
     <w:p>
@@ -3464,11 +3331,7 @@
       </w:pPr>
       <w:r>
         <w:rPr/>
-        <w:t xml:space="preserve">Wenn man auf eines der Autos klickt, kommt eine Detailansicht. </w:t>
-      </w:r>
-      <w:r>
-        <w:rPr/>
-        <w:t>Wie auf jeder Seite kann man auch auf dieser Seite auf anmelden oder Registrieren drücken, falls man das nicht schon getan hat, und auf die Startseite zurückkehren, indem man oben links auf das Logo klickt. Man sieht zunächst das Bild des Autos sowie weitere wichtige Informationen. Man kann außerdem noch auf weitere Details klicken, um sämtliche Informationen weiter unten auf der Seite anzuzeigen. Zu guter letzt kommt noch das Impressum und Kontakt.</w:t>
+        <w:t>Wenn man auf eines der Autos klickt, kommt eine Detailansicht. Wie auf jeder Seite kann man auch auf dieser Seite auf anmelden oder Registrieren drücken, falls man das nicht schon getan hat, und auf die Startseite zurückkehren, indem man oben links auf das Logo klickt. Man sieht zunächst das Bild des Autos sowie weitere wichtige Informationen. Man kann außerdem noch auf weitere Details klicken, um sämtliche Informationen weiter unten auf der Seite anzuzeigen. Zu guter letzt kommt noch das Impressum und Kontakt.</w:t>
       </w:r>
     </w:p>
     <w:p>
@@ -3520,19 +3383,7 @@
       </w:pPr>
       <w:r>
         <w:rPr/>
-        <w:t>Hier kann man sich ein Benutzerkonto anlegen. Man tut dies, indem man seinen Benutzernamen, eine Email, ein Passwort und noch einmal das Passwort zum bestätigen eingibt und dann auf Registrieren drückt. Man kann auch hier wieder auf Anmelden, Registrieren und auf d</w:t>
-      </w:r>
-      <w:r>
-        <w:rPr/>
-        <w:t>as Logo</w:t>
-      </w:r>
-      <w:r>
-        <w:rPr/>
-        <w:t xml:space="preserve"> oben auf der Seite </w:t>
-      </w:r>
-      <w:r>
-        <w:rPr/>
-        <w:t>klicken, um an die entsprechenden Stellen zu kommen, unten ist wie immer das Impressum und Kontakt.</w:t>
+        <w:t>Hier kann man sich ein Benutzerkonto anlegen. Man tut dies, indem man seinen Benutzernamen, eine Email, ein Passwort und noch einmal das Passwort zum bestätigen eingibt und dann auf Registrieren drückt. Man kann auch hier wieder auf Anmelden, Registrieren und auf das Logo oben auf der Seite klicken, um an die entsprechenden Stellen zu kommen, unten ist wie immer das Impressum und Kontakt.</w:t>
       </w:r>
     </w:p>
     <w:p>
@@ -3586,6 +3437,139 @@
       <w:r>
         <w:rPr/>
         <w:t>Hier gibt es die Adresse des Standortes der TH sowie ein kleines Gedicht. Man kann wieder oben und unten auf Kontakt, Impressum, Startseite, Anmelden und Registrieren kommen.</w:t>
+      </w:r>
+    </w:p>
+    <w:p>
+      <w:pPr>
+        <w:pStyle w:val="Subtitle"/>
+        <w:rPr>
+          <w:sz w:val="28"/>
+          <w:szCs w:val="28"/>
+        </w:rPr>
+      </w:pPr>
+      <w:r>
+        <w:rPr>
+          <w:sz w:val="28"/>
+          <w:szCs w:val="28"/>
+        </w:rPr>
+        <w:t>PapMyAdmin</w:t>
+      </w:r>
+    </w:p>
+    <w:p>
+      <w:pPr>
+        <w:pStyle w:val="FlietextTH"/>
+        <w:rPr/>
+      </w:pPr>
+      <w:r>
+        <w:rPr/>
+        <w:t xml:space="preserve">PapMyAdmin erreicht man über den Browser unter &lt;Serveradresse&gt;/papmyadmin. Wenn man dort ist, bekommt man erst einmal den Login Bildschirm angezeigt. Dort kann man sich dann mit einem Benutzernamen und einem Passwort einloggen. Wenn man nun erfolgreich eingeloggt ist, bekommt man eine Ansicht mit </w:t>
+      </w:r>
+      <w:r>
+        <w:rPr/>
+        <w:t>mehreren Teilen: links sieht man alle Datenbanken, die momentan existieren, in der Mitte sieht man Einstellungen und rechts sieht man Informationen über den Server.</w:t>
+      </w:r>
+    </w:p>
+    <w:p>
+      <w:pPr>
+        <w:pStyle w:val="FlietextTH"/>
+        <w:rPr/>
+      </w:pPr>
+      <w:r>
+        <w:rPr/>
+        <w:t xml:space="preserve">Klickt man auf die Datenbank für unseren Zweck (bei uns heißt sie einfach mal EcarDB), klappt sich eine Ansicht mit allen Tabellen auf, die momentan existieren. Hier wiederum kann man auf die Tabellen klicken, um in der Mitte alle aktuell gespeicherten Werte der Tabelle angezeigt zu bekommen. </w:t>
+      </w:r>
+      <w:r>
+        <w:rPr/>
+        <w:t xml:space="preserve">Nun kann man, wenn man will, oben auf die Spalte „Insert“, oder auf deutsch „Einfügen“ klicken, um auf eine Ansicht zu kommen, in der man jetzt neue Werte eintragen kann. Bei der Tabelle Hersteller wäre das zum Beispiel die HId und der Name. Die HId lässt man immer frei und trägt nur den Namen ein. Dann klickt man auf den „Go“ Knopf und hat einen neuen Datensatz eingefügt. Man kann nun wieder auf die Spalte „Browse“ klicken, um auf die Ansicht des Tabelleninhalts zu kommen, in dem nun eine neue Zeile eingetragen sein sollte. </w:t>
+      </w:r>
+    </w:p>
+    <w:p>
+      <w:pPr>
+        <w:pStyle w:val="FlietextTH"/>
+        <w:rPr/>
+      </w:pPr>
+      <w:r>
+        <w:rPr/>
+        <w:t xml:space="preserve">Um Zeilen aus der Tabelle zu löschen, kann man einfach bei der entsprechenden Zeile auf den „Delete“ oder auf deutsch den „Entfernen“ Knopf drücken, dann wird man noch nach einer Bestätigung gefragt und hat dann die Zeile erfolgreich gelöscht. Sollen mehrere Zeilen auf einmal gelöscht werden, kann man die Häkchen an der Seite anwählen und dann unter den Tabellenzeilen auf „Delete“ drücken, um alle ausgewählten Zeilen auf einmal zu löschen. </w:t>
+      </w:r>
+    </w:p>
+    <w:p>
+      <w:pPr>
+        <w:pStyle w:val="FlietextTH"/>
+        <w:rPr/>
+      </w:pPr>
+      <w:r>
+        <w:rPr/>
+        <w:t>Des weiteren besteht die Möglichkeit, werte zu editieren, indem man auf den „Edit“ Knopf in einer Zeile drückt oder alle Zeilen auswählt, die man editieren möchte, und dann unter den Tabellenzeilen auf „Edit“ drückt. Man wird dann auf dieselbe Ansicht geführt, wie sie schon beim Hinzufügen von Werten zu sehen war, und kann nun alle Werte abändern wie man will.</w:t>
+      </w:r>
+    </w:p>
+    <w:p>
+      <w:pPr>
+        <w:pStyle w:val="FlietextTH"/>
+        <w:rPr/>
+      </w:pPr>
+      <w:r>
+        <w:rPr/>
+        <w:t xml:space="preserve">Des weiteren ist es möglich, Werte mit reinem SQL hinzuzufügen: hierzu kann man </w:t>
+      </w:r>
+      <w:r>
+        <w:rPr/>
+        <w:t>auf die Tabelle klicken und dann auf die Spalte „SQL“. Nun kann man entweder den Inhalt einer fertigen SQL Datei hier einfügen, oder selber SQL Anweisungen schreiben, die die Tabellen beliebig verändern können, solange die Rechte das zulassen.</w:t>
+      </w:r>
+    </w:p>
+    <w:p>
+      <w:pPr>
+        <w:pStyle w:val="FlietextTH"/>
+        <w:rPr/>
+      </w:pPr>
+      <w:r>
+        <w:rPr/>
+        <w:t xml:space="preserve">Nun möchte man aber nicht mit dem Root account Werte einügen, da die Struktur kaputt gehen könnte. Zu diesem Zweck ist es möglich, einen User hinzuzufügen. Man kann dies unter der Spalte „Privileges“ oder „Rechte“ machen, indem man dann auf „Add user account“ (Benutzer hinzufügen“) klickt. Hier trägt man dann den Namen des Benutzers (Hier einfach mal „Ulli“) und das Passwort ein und kann jetzt auswählen, welche Rechte der Benutzer hat: Beipielsweise hat Ulli jetzt </w:t>
+      </w:r>
+      <w:r>
+        <w:rPr/>
+        <w:t>bei Globalen Rechten keine. Nun drückt man Go unten auf der Seite und kann dann für die Datenbank „EcarDB“ spezifische Rechte auswählen. Hier wählen wir die Box „Data“ aus und drücken dann auf „Go“. Wir haben jetzt erfolgreich einen Benutzer angelegt, der nur Daten auf der Datenbank „EcarDB“ verändern darf und die Tabellenstruktur auch nicht ändern kann.</w:t>
+      </w:r>
+    </w:p>
+    <w:p>
+      <w:pPr>
+        <w:pStyle w:val="FlietextTH"/>
+        <w:rPr/>
+      </w:pPr>
+      <w:r>
+        <w:rPr/>
+        <w:t>Wenn man eine fertige SQL Datei verwenden möchte, kann man auf die Spalte „Import“ drücken und dann dort eine Datei auswählen. Dann wählt man noch das Format aus und drückt wieder „Go“.</w:t>
+      </w:r>
+    </w:p>
+    <w:p>
+      <w:pPr>
+        <w:pStyle w:val="FlietextTH"/>
+        <w:rPr/>
+      </w:pPr>
+      <w:r>
+        <w:rPr/>
+        <w:t>Wenn man alle Daten in eine SQL Datei exportieren möchte, kann man auf die Spalte „Export“ drücken und dort auf „Go“ drücken.</w:t>
+      </w:r>
+    </w:p>
+    <w:p>
+      <w:pPr>
+        <w:pStyle w:val="FlietextTH"/>
+        <w:rPr/>
+      </w:pPr>
+      <w:r>
+        <w:rPr/>
+        <w:t>Statistiken kann man sehen, indem man auf die Datenbank und dann auf „Status“ in der Spaltenleiste drückt.</w:t>
+      </w:r>
+    </w:p>
+    <w:p>
+      <w:pPr>
+        <w:pStyle w:val="FlietextTH"/>
+        <w:spacing w:before="0" w:after="120"/>
+        <w:rPr/>
+      </w:pPr>
+      <w:r>
+        <w:rPr/>
+        <w:t>Schließlich kann man sich ausloggen, indem man in der Linken spalte auf das Bildchen mit mit der Tür und dem grünen Pfeil drückt, direkt unter dem PhpMyAdmin Logo.</w:t>
       </w:r>
     </w:p>
     <w:sectPr>
@@ -3616,13 +3600,13 @@
       </w:tabs>
       <w:rPr/>
     </w:pPr>
-    <w:bookmarkStart w:id="21" w:name="OLE_LINK45"/>
-    <w:bookmarkStart w:id="22" w:name="OLE_LINK46"/>
-    <w:bookmarkStart w:id="23" w:name="OLE_LINK19"/>
+    <w:bookmarkStart w:id="21" w:name="OLE_LINK8"/>
+    <w:bookmarkStart w:id="22" w:name="OLE_LINK7"/>
+    <w:bookmarkStart w:id="23" w:name="OLE_LINK17"/>
     <w:bookmarkStart w:id="24" w:name="OLE_LINK18"/>
-    <w:bookmarkStart w:id="25" w:name="OLE_LINK17"/>
-    <w:bookmarkStart w:id="26" w:name="OLE_LINK7"/>
-    <w:bookmarkStart w:id="27" w:name="OLE_LINK8"/>
+    <w:bookmarkStart w:id="25" w:name="OLE_LINK19"/>
+    <w:bookmarkStart w:id="26" w:name="OLE_LINK46"/>
+    <w:bookmarkStart w:id="27" w:name="OLE_LINK45"/>
     <w:r>
       <w:rPr/>
       <w:t>TH Köln</w:t>
@@ -3665,19 +3649,19 @@
           <wp:effectExtent l="0" t="0" r="0" b="0"/>
           <wp:wrapTight wrapText="bothSides">
             <wp:wrapPolygon edited="0">
-              <wp:start x="-366" y="0"/>
-              <wp:lineTo x="-366" y="20692"/>
-              <wp:lineTo x="7849" y="20692"/>
-              <wp:lineTo x="9281" y="20692"/>
-              <wp:lineTo x="12978" y="20692"/>
-              <wp:lineTo x="13257" y="16653"/>
-              <wp:lineTo x="10987" y="16172"/>
-              <wp:lineTo x="21212" y="12625"/>
-              <wp:lineTo x="21212" y="8056"/>
-              <wp:lineTo x="18946" y="6514"/>
-              <wp:lineTo x="18946" y="972"/>
-              <wp:lineTo x="12682" y="0"/>
-              <wp:lineTo x="-366" y="0"/>
+              <wp:start x="-425" y="0"/>
+              <wp:lineTo x="-425" y="20623"/>
+              <wp:lineTo x="7806" y="20623"/>
+              <wp:lineTo x="9243" y="20623"/>
+              <wp:lineTo x="12951" y="20623"/>
+              <wp:lineTo x="13231" y="16604"/>
+              <wp:lineTo x="10954" y="16123"/>
+              <wp:lineTo x="21206" y="12586"/>
+              <wp:lineTo x="21206" y="8027"/>
+              <wp:lineTo x="18935" y="6494"/>
+              <wp:lineTo x="18935" y="962"/>
+              <wp:lineTo x="12649" y="0"/>
+              <wp:lineTo x="-425" y="0"/>
             </wp:wrapPolygon>
           </wp:wrapTight>
           <wp:docPr id="4" name="Grafik 12" descr="Logo TH Köln"/>
@@ -3818,7 +3802,7 @@
               <wp:positionV relativeFrom="page">
                 <wp:posOffset>666115</wp:posOffset>
               </wp:positionV>
-              <wp:extent cx="5641975" cy="53340"/>
+              <wp:extent cx="5642610" cy="53975"/>
               <wp:effectExtent l="0" t="0" r="635" b="7620"/>
               <wp:wrapNone/>
               <wp:docPr id="3" name="Gruppieren 2"/>
@@ -3829,7 +3813,7 @@
                     <wpg:grpSpPr>
                       <a:xfrm>
                         <a:off x="0" y="0"/>
-                        <a:ext cx="5641200" cy="52560"/>
+                        <a:ext cx="5641920" cy="53280"/>
                       </a:xfrm>
                     </wpg:grpSpPr>
                     <wps:wsp>
@@ -3837,7 +3821,7 @@
                       <wps:spPr>
                         <a:xfrm>
                           <a:off x="0" y="0"/>
-                          <a:ext cx="1881360" cy="52560"/>
+                          <a:ext cx="1881360" cy="53280"/>
                         </a:xfrm>
                         <a:prstGeom prst="rect">
                           <a:avLst/>
@@ -3869,8 +3853,8 @@
                       <wps:cNvSpPr/>
                       <wps:spPr>
                         <a:xfrm>
-                          <a:off x="1881360" y="0"/>
-                          <a:ext cx="1878480" cy="52200"/>
+                          <a:off x="1882080" y="0"/>
+                          <a:ext cx="1877760" cy="52560"/>
                         </a:xfrm>
                         <a:prstGeom prst="rect">
                           <a:avLst/>
@@ -3902,8 +3886,8 @@
                       <wps:cNvSpPr/>
                       <wps:spPr>
                         <a:xfrm>
-                          <a:off x="3760560" y="0"/>
-                          <a:ext cx="1881000" cy="52200"/>
+                          <a:off x="3761280" y="0"/>
+                          <a:ext cx="1881000" cy="52560"/>
                         </a:xfrm>
                         <a:prstGeom prst="rect">
                           <a:avLst/>
@@ -3939,18 +3923,18 @@
         </mc:Choice>
         <mc:Fallback>
           <w:pict>
-            <v:group id="shape_0" alt="Gruppieren 2" style="position:absolute;margin-left:75.15pt;margin-top:52.45pt;width:444.2pt;height:4.15pt" coordorigin="1503,1049" coordsize="8884,83">
-              <v:rect id="shape_0" fillcolor="#c60c0f" stroked="f" style="position:absolute;left:1503;top:1049;width:2962;height:82;mso-position-horizontal-relative:page;mso-position-vertical-relative:page">
+            <v:group id="shape_0" alt="Gruppieren 2" style="position:absolute;margin-left:75.15pt;margin-top:52.45pt;width:444.25pt;height:4.2pt" coordorigin="1503,1049" coordsize="8885,84">
+              <v:rect id="shape_0" fillcolor="#c60c0f" stroked="f" style="position:absolute;left:1503;top:1049;width:2962;height:83;mso-position-horizontal-relative:page;mso-position-vertical-relative:page">
                 <w10:wrap type="none"/>
                 <v:fill o:detectmouseclick="t" type="solid" color2="#39f3f0"/>
                 <v:stroke color="#3465a4" weight="25560" joinstyle="round" endcap="flat"/>
               </v:rect>
-              <v:rect id="shape_0" fillcolor="#ea5b0c" stroked="f" style="position:absolute;left:4466;top:1049;width:2957;height:81;mso-position-horizontal-relative:page;mso-position-vertical-relative:page">
+              <v:rect id="shape_0" fillcolor="#ea5b0c" stroked="f" style="position:absolute;left:4467;top:1049;width:2956;height:82;mso-position-horizontal-relative:page;mso-position-vertical-relative:page">
                 <w10:wrap type="none"/>
                 <v:fill o:detectmouseclick="t" type="solid" color2="#15a4f3"/>
                 <v:stroke color="#3465a4" weight="25560" joinstyle="round" endcap="flat"/>
               </v:rect>
-              <v:rect id="shape_0" fillcolor="#b62584" stroked="f" style="position:absolute;left:7425;top:1049;width:2961;height:81;mso-position-horizontal-relative:page;mso-position-vertical-relative:page">
+              <v:rect id="shape_0" fillcolor="#b62584" stroked="f" style="position:absolute;left:7426;top:1049;width:2961;height:82;mso-position-horizontal-relative:page;mso-position-vertical-relative:page">
                 <w10:wrap type="none"/>
                 <v:fill o:detectmouseclick="t" type="solid" color2="#49da7b"/>
                 <v:stroke color="#3465a4" weight="25560" joinstyle="round" endcap="flat"/>
@@ -3960,14 +3944,14 @@
         </mc:Fallback>
       </mc:AlternateContent>
     </w:r>
-    <w:bookmarkStart w:id="13" w:name="OLE_LINK3"/>
-    <w:bookmarkStart w:id="14" w:name="OLE_LINK9"/>
-    <w:bookmarkStart w:id="15" w:name="OLE_LINK10"/>
-    <w:bookmarkStart w:id="16" w:name="OLE_LINK11"/>
-    <w:bookmarkStart w:id="17" w:name="OLE_LINK3"/>
-    <w:bookmarkStart w:id="18" w:name="OLE_LINK9"/>
-    <w:bookmarkStart w:id="19" w:name="OLE_LINK10"/>
-    <w:bookmarkStart w:id="20" w:name="OLE_LINK11"/>
+    <w:bookmarkStart w:id="13" w:name="OLE_LINK11"/>
+    <w:bookmarkStart w:id="14" w:name="OLE_LINK10"/>
+    <w:bookmarkStart w:id="15" w:name="OLE_LINK9"/>
+    <w:bookmarkStart w:id="16" w:name="OLE_LINK3"/>
+    <w:bookmarkStart w:id="17" w:name="OLE_LINK11"/>
+    <w:bookmarkStart w:id="18" w:name="OLE_LINK10"/>
+    <w:bookmarkStart w:id="19" w:name="OLE_LINK9"/>
+    <w:bookmarkStart w:id="20" w:name="OLE_LINK3"/>
     <w:bookmarkEnd w:id="17"/>
     <w:bookmarkEnd w:id="18"/>
     <w:bookmarkEnd w:id="19"/>
@@ -3987,9 +3971,6 @@
       <w:lvlText w:val=""/>
       <w:lvlJc w:val="left"/>
       <w:pPr>
-        <w:tabs>
-          <w:tab w:val="num" w:pos="94"/>
-        </w:tabs>
         <w:ind w:left="94" w:hanging="454"/>
       </w:pPr>
     </w:lvl>
@@ -4001,9 +3982,6 @@
       <w:lvlText w:val=""/>
       <w:lvlJc w:val="left"/>
       <w:pPr>
-        <w:tabs>
-          <w:tab w:val="num" w:pos="94"/>
-        </w:tabs>
         <w:ind w:left="94" w:hanging="454"/>
       </w:pPr>
     </w:lvl>
@@ -4040,10 +4018,7 @@
       <w:lvlText w:val=""/>
       <w:lvlJc w:val="left"/>
       <w:pPr>
-        <w:tabs>
-          <w:tab w:val="num" w:pos="-360"/>
-        </w:tabs>
-        <w:ind w:left="-360" w:hanging="0"/>
+        <w:ind w:left="0" w:hanging="0"/>
       </w:pPr>
     </w:lvl>
     <w:lvl w:ilvl="5">
@@ -4053,10 +4028,7 @@
       <w:lvlText w:val=""/>
       <w:lvlJc w:val="left"/>
       <w:pPr>
-        <w:tabs>
-          <w:tab w:val="num" w:pos="-360"/>
-        </w:tabs>
-        <w:ind w:left="-360" w:hanging="0"/>
+        <w:ind w:left="0" w:hanging="0"/>
       </w:pPr>
     </w:lvl>
     <w:lvl w:ilvl="6">
@@ -4066,10 +4038,7 @@
       <w:lvlText w:val=""/>
       <w:lvlJc w:val="left"/>
       <w:pPr>
-        <w:tabs>
-          <w:tab w:val="num" w:pos="-360"/>
-        </w:tabs>
-        <w:ind w:left="-360" w:hanging="0"/>
+        <w:ind w:left="0" w:hanging="0"/>
       </w:pPr>
     </w:lvl>
     <w:lvl w:ilvl="7">
@@ -4079,10 +4048,7 @@
       <w:lvlText w:val=""/>
       <w:lvlJc w:val="left"/>
       <w:pPr>
-        <w:tabs>
-          <w:tab w:val="num" w:pos="-360"/>
-        </w:tabs>
-        <w:ind w:left="-360" w:hanging="0"/>
+        <w:ind w:left="0" w:hanging="0"/>
       </w:pPr>
     </w:lvl>
     <w:lvl w:ilvl="8">
@@ -4092,48 +4058,41 @@
       <w:lvlText w:val=""/>
       <w:lvlJc w:val="left"/>
       <w:pPr>
-        <w:tabs>
-          <w:tab w:val="num" w:pos="-360"/>
-        </w:tabs>
-        <w:ind w:left="-360" w:hanging="0"/>
+        <w:ind w:left="0" w:hanging="0"/>
       </w:pPr>
     </w:lvl>
   </w:abstractNum>
   <w:abstractNum w:abstractNumId="2">
     <w:lvl w:ilvl="0">
       <w:start w:val="2"/>
-      <w:numFmt w:val="decimal"/>
-      <w:lvlText w:val="%1"/>
+      <w:numFmt w:val="none"/>
+      <w:suff w:val="nothing"/>
+      <w:lvlText w:val=""/>
       <w:lvlJc w:val="left"/>
       <w:pPr>
-        <w:tabs>
-          <w:tab w:val="num" w:pos="454"/>
-        </w:tabs>
-        <w:ind w:left="454" w:hanging="454"/>
+        <w:ind w:left="94" w:hanging="454"/>
       </w:pPr>
     </w:lvl>
     <w:lvl w:ilvl="1">
       <w:start w:val="5"/>
-      <w:numFmt w:val="decimal"/>
-      <w:lvlText w:val="%1.%2"/>
+      <w:numFmt w:val="none"/>
+      <w:suff w:val="nothing"/>
+      <w:lvlText w:val=""/>
       <w:lvlJc w:val="left"/>
       <w:pPr>
-        <w:tabs>
-          <w:tab w:val="num" w:pos="454"/>
-        </w:tabs>
-        <w:ind w:left="454" w:hanging="454"/>
+        <w:ind w:left="94" w:hanging="454"/>
       </w:pPr>
     </w:lvl>
     <w:lvl w:ilvl="2">
       <w:start w:val="1"/>
       <w:numFmt w:val="decimal"/>
-      <w:lvlText w:val="%1.%2.%3"/>
+      <w:lvlText w:val="%3"/>
       <w:lvlJc w:val="left"/>
       <w:pPr>
         <w:tabs>
-          <w:tab w:val="num" w:pos="596"/>
+          <w:tab w:val="num" w:pos="236"/>
         </w:tabs>
-        <w:ind w:left="596" w:hanging="596"/>
+        <w:ind w:left="236" w:hanging="596"/>
       </w:pPr>
     </w:lvl>
     <w:lvl w:ilvl="3">
@@ -4143,9 +4102,9 @@
       <w:lvlJc w:val="left"/>
       <w:pPr>
         <w:tabs>
-          <w:tab w:val="num" w:pos="454"/>
+          <w:tab w:val="num" w:pos="94"/>
         </w:tabs>
-        <w:ind w:left="454" w:hanging="454"/>
+        <w:ind w:left="94" w:hanging="454"/>
       </w:pPr>
     </w:lvl>
     <w:lvl w:ilvl="4">
@@ -4155,7 +4114,7 @@
       <w:lvlText w:val=""/>
       <w:lvlJc w:val="left"/>
       <w:pPr>
-        <w:ind w:left="0" w:hanging="0"/>
+        <w:ind w:left="-360" w:hanging="0"/>
       </w:pPr>
     </w:lvl>
     <w:lvl w:ilvl="5">
@@ -4165,7 +4124,7 @@
       <w:lvlText w:val=""/>
       <w:lvlJc w:val="left"/>
       <w:pPr>
-        <w:ind w:left="0" w:hanging="0"/>
+        <w:ind w:left="-360" w:hanging="0"/>
       </w:pPr>
     </w:lvl>
     <w:lvl w:ilvl="6">
@@ -4175,7 +4134,7 @@
       <w:lvlText w:val=""/>
       <w:lvlJc w:val="left"/>
       <w:pPr>
-        <w:ind w:left="0" w:hanging="0"/>
+        <w:ind w:left="-360" w:hanging="0"/>
       </w:pPr>
     </w:lvl>
     <w:lvl w:ilvl="7">
@@ -4185,7 +4144,7 @@
       <w:lvlText w:val=""/>
       <w:lvlJc w:val="left"/>
       <w:pPr>
-        <w:ind w:left="0" w:hanging="0"/>
+        <w:ind w:left="-360" w:hanging="0"/>
       </w:pPr>
     </w:lvl>
     <w:lvl w:ilvl="8">
@@ -4195,11 +4154,111 @@
       <w:lvlText w:val=""/>
       <w:lvlJc w:val="left"/>
       <w:pPr>
-        <w:ind w:left="0" w:hanging="0"/>
+        <w:ind w:left="-360" w:hanging="0"/>
       </w:pPr>
     </w:lvl>
   </w:abstractNum>
   <w:abstractNum w:abstractNumId="3">
+    <w:lvl w:ilvl="0">
+      <w:start w:val="2"/>
+      <w:numFmt w:val="decimal"/>
+      <w:lvlText w:val="%1"/>
+      <w:lvlJc w:val="left"/>
+      <w:pPr>
+        <w:tabs>
+          <w:tab w:val="num" w:pos="454"/>
+        </w:tabs>
+        <w:ind w:left="454" w:hanging="454"/>
+      </w:pPr>
+    </w:lvl>
+    <w:lvl w:ilvl="1">
+      <w:start w:val="5"/>
+      <w:numFmt w:val="decimal"/>
+      <w:lvlText w:val="%1.%2"/>
+      <w:lvlJc w:val="left"/>
+      <w:pPr>
+        <w:tabs>
+          <w:tab w:val="num" w:pos="454"/>
+        </w:tabs>
+        <w:ind w:left="454" w:hanging="454"/>
+      </w:pPr>
+    </w:lvl>
+    <w:lvl w:ilvl="2">
+      <w:start w:val="1"/>
+      <w:numFmt w:val="decimal"/>
+      <w:lvlText w:val="%1.%2.%3"/>
+      <w:lvlJc w:val="left"/>
+      <w:pPr>
+        <w:tabs>
+          <w:tab w:val="num" w:pos="596"/>
+        </w:tabs>
+        <w:ind w:left="596" w:hanging="596"/>
+      </w:pPr>
+    </w:lvl>
+    <w:lvl w:ilvl="3">
+      <w:start w:val="1"/>
+      <w:numFmt w:val="lowerLetter"/>
+      <w:lvlText w:val="%4)"/>
+      <w:lvlJc w:val="left"/>
+      <w:pPr>
+        <w:tabs>
+          <w:tab w:val="num" w:pos="454"/>
+        </w:tabs>
+        <w:ind w:left="454" w:hanging="454"/>
+      </w:pPr>
+    </w:lvl>
+    <w:lvl w:ilvl="4">
+      <w:start w:val="1"/>
+      <w:numFmt w:val="none"/>
+      <w:suff w:val="nothing"/>
+      <w:lvlText w:val=""/>
+      <w:lvlJc w:val="left"/>
+      <w:pPr>
+        <w:ind w:left="0" w:hanging="0"/>
+      </w:pPr>
+    </w:lvl>
+    <w:lvl w:ilvl="5">
+      <w:start w:val="1"/>
+      <w:numFmt w:val="none"/>
+      <w:suff w:val="nothing"/>
+      <w:lvlText w:val=""/>
+      <w:lvlJc w:val="left"/>
+      <w:pPr>
+        <w:ind w:left="0" w:hanging="0"/>
+      </w:pPr>
+    </w:lvl>
+    <w:lvl w:ilvl="6">
+      <w:start w:val="1"/>
+      <w:numFmt w:val="none"/>
+      <w:suff w:val="nothing"/>
+      <w:lvlText w:val=""/>
+      <w:lvlJc w:val="left"/>
+      <w:pPr>
+        <w:ind w:left="0" w:hanging="0"/>
+      </w:pPr>
+    </w:lvl>
+    <w:lvl w:ilvl="7">
+      <w:start w:val="1"/>
+      <w:numFmt w:val="none"/>
+      <w:suff w:val="nothing"/>
+      <w:lvlText w:val=""/>
+      <w:lvlJc w:val="left"/>
+      <w:pPr>
+        <w:ind w:left="0" w:hanging="0"/>
+      </w:pPr>
+    </w:lvl>
+    <w:lvl w:ilvl="8">
+      <w:start w:val="1"/>
+      <w:numFmt w:val="none"/>
+      <w:suff w:val="nothing"/>
+      <w:lvlText w:val=""/>
+      <w:lvlJc w:val="left"/>
+      <w:pPr>
+        <w:ind w:left="0" w:hanging="0"/>
+      </w:pPr>
+    </w:lvl>
+  </w:abstractNum>
+  <w:abstractNum w:abstractNumId="4">
     <w:lvl w:ilvl="0">
       <w:start w:val="1"/>
       <w:numFmt w:val="decimal"/>
@@ -4292,152 +4351,6 @@
       <w:pPr>
         <w:ind w:left="680" w:hanging="680"/>
       </w:pPr>
-    </w:lvl>
-  </w:abstractNum>
-  <w:abstractNum w:abstractNumId="4">
-    <w:lvl w:ilvl="0">
-      <w:start w:val="1"/>
-      <w:numFmt w:val="bullet"/>
-      <w:lvlText w:val=""/>
-      <w:lvlJc w:val="left"/>
-      <w:pPr>
-        <w:tabs>
-          <w:tab w:val="num" w:pos="720"/>
-        </w:tabs>
-        <w:ind w:left="720" w:hanging="360"/>
-      </w:pPr>
-      <w:rPr>
-        <w:rFonts w:ascii="Symbol" w:hAnsi="Symbol" w:cs="Symbol" w:hint="default"/>
-        <w:rFonts w:cs="OpenSymbol"/>
-      </w:rPr>
-    </w:lvl>
-    <w:lvl w:ilvl="1">
-      <w:start w:val="1"/>
-      <w:numFmt w:val="bullet"/>
-      <w:lvlText w:val="◦"/>
-      <w:lvlJc w:val="left"/>
-      <w:pPr>
-        <w:tabs>
-          <w:tab w:val="num" w:pos="1080"/>
-        </w:tabs>
-        <w:ind w:left="1080" w:hanging="360"/>
-      </w:pPr>
-      <w:rPr>
-        <w:rFonts w:ascii="OpenSymbol" w:hAnsi="OpenSymbol" w:cs="OpenSymbol" w:hint="default"/>
-        <w:rFonts w:cs="OpenSymbol"/>
-      </w:rPr>
-    </w:lvl>
-    <w:lvl w:ilvl="2">
-      <w:start w:val="1"/>
-      <w:numFmt w:val="bullet"/>
-      <w:lvlText w:val="▪"/>
-      <w:lvlJc w:val="left"/>
-      <w:pPr>
-        <w:tabs>
-          <w:tab w:val="num" w:pos="1440"/>
-        </w:tabs>
-        <w:ind w:left="1440" w:hanging="360"/>
-      </w:pPr>
-      <w:rPr>
-        <w:rFonts w:ascii="OpenSymbol" w:hAnsi="OpenSymbol" w:cs="OpenSymbol" w:hint="default"/>
-        <w:rFonts w:cs="OpenSymbol"/>
-      </w:rPr>
-    </w:lvl>
-    <w:lvl w:ilvl="3">
-      <w:start w:val="1"/>
-      <w:numFmt w:val="bullet"/>
-      <w:lvlText w:val=""/>
-      <w:lvlJc w:val="left"/>
-      <w:pPr>
-        <w:tabs>
-          <w:tab w:val="num" w:pos="1800"/>
-        </w:tabs>
-        <w:ind w:left="1800" w:hanging="360"/>
-      </w:pPr>
-      <w:rPr>
-        <w:rFonts w:ascii="Symbol" w:hAnsi="Symbol" w:cs="Symbol" w:hint="default"/>
-        <w:rFonts w:cs="OpenSymbol"/>
-      </w:rPr>
-    </w:lvl>
-    <w:lvl w:ilvl="4">
-      <w:start w:val="1"/>
-      <w:numFmt w:val="bullet"/>
-      <w:lvlText w:val="◦"/>
-      <w:lvlJc w:val="left"/>
-      <w:pPr>
-        <w:tabs>
-          <w:tab w:val="num" w:pos="2160"/>
-        </w:tabs>
-        <w:ind w:left="2160" w:hanging="360"/>
-      </w:pPr>
-      <w:rPr>
-        <w:rFonts w:ascii="OpenSymbol" w:hAnsi="OpenSymbol" w:cs="OpenSymbol" w:hint="default"/>
-        <w:rFonts w:cs="OpenSymbol"/>
-      </w:rPr>
-    </w:lvl>
-    <w:lvl w:ilvl="5">
-      <w:start w:val="1"/>
-      <w:numFmt w:val="bullet"/>
-      <w:lvlText w:val="▪"/>
-      <w:lvlJc w:val="left"/>
-      <w:pPr>
-        <w:tabs>
-          <w:tab w:val="num" w:pos="2520"/>
-        </w:tabs>
-        <w:ind w:left="2520" w:hanging="360"/>
-      </w:pPr>
-      <w:rPr>
-        <w:rFonts w:ascii="OpenSymbol" w:hAnsi="OpenSymbol" w:cs="OpenSymbol" w:hint="default"/>
-        <w:rFonts w:cs="OpenSymbol"/>
-      </w:rPr>
-    </w:lvl>
-    <w:lvl w:ilvl="6">
-      <w:start w:val="1"/>
-      <w:numFmt w:val="bullet"/>
-      <w:lvlText w:val=""/>
-      <w:lvlJc w:val="left"/>
-      <w:pPr>
-        <w:tabs>
-          <w:tab w:val="num" w:pos="2880"/>
-        </w:tabs>
-        <w:ind w:left="2880" w:hanging="360"/>
-      </w:pPr>
-      <w:rPr>
-        <w:rFonts w:ascii="Symbol" w:hAnsi="Symbol" w:cs="Symbol" w:hint="default"/>
-        <w:rFonts w:cs="OpenSymbol"/>
-      </w:rPr>
-    </w:lvl>
-    <w:lvl w:ilvl="7">
-      <w:start w:val="1"/>
-      <w:numFmt w:val="bullet"/>
-      <w:lvlText w:val="◦"/>
-      <w:lvlJc w:val="left"/>
-      <w:pPr>
-        <w:tabs>
-          <w:tab w:val="num" w:pos="3240"/>
-        </w:tabs>
-        <w:ind w:left="3240" w:hanging="360"/>
-      </w:pPr>
-      <w:rPr>
-        <w:rFonts w:ascii="OpenSymbol" w:hAnsi="OpenSymbol" w:cs="OpenSymbol" w:hint="default"/>
-        <w:rFonts w:cs="OpenSymbol"/>
-      </w:rPr>
-    </w:lvl>
-    <w:lvl w:ilvl="8">
-      <w:start w:val="1"/>
-      <w:numFmt w:val="bullet"/>
-      <w:lvlText w:val="▪"/>
-      <w:lvlJc w:val="left"/>
-      <w:pPr>
-        <w:tabs>
-          <w:tab w:val="num" w:pos="3600"/>
-        </w:tabs>
-        <w:ind w:left="3600" w:hanging="360"/>
-      </w:pPr>
-      <w:rPr>
-        <w:rFonts w:ascii="OpenSymbol" w:hAnsi="OpenSymbol" w:cs="OpenSymbol" w:hint="default"/>
-        <w:rFonts w:cs="OpenSymbol"/>
-      </w:rPr>
     </w:lvl>
   </w:abstractNum>
   <w:abstractNum w:abstractNumId="5">
@@ -4879,6 +4792,152 @@
     </w:lvl>
   </w:abstractNum>
   <w:abstractNum w:abstractNumId="8">
+    <w:lvl w:ilvl="0">
+      <w:start w:val="1"/>
+      <w:numFmt w:val="bullet"/>
+      <w:lvlText w:val=""/>
+      <w:lvlJc w:val="left"/>
+      <w:pPr>
+        <w:tabs>
+          <w:tab w:val="num" w:pos="720"/>
+        </w:tabs>
+        <w:ind w:left="720" w:hanging="360"/>
+      </w:pPr>
+      <w:rPr>
+        <w:rFonts w:ascii="Symbol" w:hAnsi="Symbol" w:cs="Symbol" w:hint="default"/>
+        <w:rFonts w:cs="OpenSymbol"/>
+      </w:rPr>
+    </w:lvl>
+    <w:lvl w:ilvl="1">
+      <w:start w:val="1"/>
+      <w:numFmt w:val="bullet"/>
+      <w:lvlText w:val="◦"/>
+      <w:lvlJc w:val="left"/>
+      <w:pPr>
+        <w:tabs>
+          <w:tab w:val="num" w:pos="1080"/>
+        </w:tabs>
+        <w:ind w:left="1080" w:hanging="360"/>
+      </w:pPr>
+      <w:rPr>
+        <w:rFonts w:ascii="OpenSymbol" w:hAnsi="OpenSymbol" w:cs="OpenSymbol" w:hint="default"/>
+        <w:rFonts w:cs="OpenSymbol"/>
+      </w:rPr>
+    </w:lvl>
+    <w:lvl w:ilvl="2">
+      <w:start w:val="1"/>
+      <w:numFmt w:val="bullet"/>
+      <w:lvlText w:val="▪"/>
+      <w:lvlJc w:val="left"/>
+      <w:pPr>
+        <w:tabs>
+          <w:tab w:val="num" w:pos="1440"/>
+        </w:tabs>
+        <w:ind w:left="1440" w:hanging="360"/>
+      </w:pPr>
+      <w:rPr>
+        <w:rFonts w:ascii="OpenSymbol" w:hAnsi="OpenSymbol" w:cs="OpenSymbol" w:hint="default"/>
+        <w:rFonts w:cs="OpenSymbol"/>
+      </w:rPr>
+    </w:lvl>
+    <w:lvl w:ilvl="3">
+      <w:start w:val="1"/>
+      <w:numFmt w:val="bullet"/>
+      <w:lvlText w:val=""/>
+      <w:lvlJc w:val="left"/>
+      <w:pPr>
+        <w:tabs>
+          <w:tab w:val="num" w:pos="1800"/>
+        </w:tabs>
+        <w:ind w:left="1800" w:hanging="360"/>
+      </w:pPr>
+      <w:rPr>
+        <w:rFonts w:ascii="Symbol" w:hAnsi="Symbol" w:cs="Symbol" w:hint="default"/>
+        <w:rFonts w:cs="OpenSymbol"/>
+      </w:rPr>
+    </w:lvl>
+    <w:lvl w:ilvl="4">
+      <w:start w:val="1"/>
+      <w:numFmt w:val="bullet"/>
+      <w:lvlText w:val="◦"/>
+      <w:lvlJc w:val="left"/>
+      <w:pPr>
+        <w:tabs>
+          <w:tab w:val="num" w:pos="2160"/>
+        </w:tabs>
+        <w:ind w:left="2160" w:hanging="360"/>
+      </w:pPr>
+      <w:rPr>
+        <w:rFonts w:ascii="OpenSymbol" w:hAnsi="OpenSymbol" w:cs="OpenSymbol" w:hint="default"/>
+        <w:rFonts w:cs="OpenSymbol"/>
+      </w:rPr>
+    </w:lvl>
+    <w:lvl w:ilvl="5">
+      <w:start w:val="1"/>
+      <w:numFmt w:val="bullet"/>
+      <w:lvlText w:val="▪"/>
+      <w:lvlJc w:val="left"/>
+      <w:pPr>
+        <w:tabs>
+          <w:tab w:val="num" w:pos="2520"/>
+        </w:tabs>
+        <w:ind w:left="2520" w:hanging="360"/>
+      </w:pPr>
+      <w:rPr>
+        <w:rFonts w:ascii="OpenSymbol" w:hAnsi="OpenSymbol" w:cs="OpenSymbol" w:hint="default"/>
+        <w:rFonts w:cs="OpenSymbol"/>
+      </w:rPr>
+    </w:lvl>
+    <w:lvl w:ilvl="6">
+      <w:start w:val="1"/>
+      <w:numFmt w:val="bullet"/>
+      <w:lvlText w:val=""/>
+      <w:lvlJc w:val="left"/>
+      <w:pPr>
+        <w:tabs>
+          <w:tab w:val="num" w:pos="2880"/>
+        </w:tabs>
+        <w:ind w:left="2880" w:hanging="360"/>
+      </w:pPr>
+      <w:rPr>
+        <w:rFonts w:ascii="Symbol" w:hAnsi="Symbol" w:cs="Symbol" w:hint="default"/>
+        <w:rFonts w:cs="OpenSymbol"/>
+      </w:rPr>
+    </w:lvl>
+    <w:lvl w:ilvl="7">
+      <w:start w:val="1"/>
+      <w:numFmt w:val="bullet"/>
+      <w:lvlText w:val="◦"/>
+      <w:lvlJc w:val="left"/>
+      <w:pPr>
+        <w:tabs>
+          <w:tab w:val="num" w:pos="3240"/>
+        </w:tabs>
+        <w:ind w:left="3240" w:hanging="360"/>
+      </w:pPr>
+      <w:rPr>
+        <w:rFonts w:ascii="OpenSymbol" w:hAnsi="OpenSymbol" w:cs="OpenSymbol" w:hint="default"/>
+        <w:rFonts w:cs="OpenSymbol"/>
+      </w:rPr>
+    </w:lvl>
+    <w:lvl w:ilvl="8">
+      <w:start w:val="1"/>
+      <w:numFmt w:val="bullet"/>
+      <w:lvlText w:val="▪"/>
+      <w:lvlJc w:val="left"/>
+      <w:pPr>
+        <w:tabs>
+          <w:tab w:val="num" w:pos="3600"/>
+        </w:tabs>
+        <w:ind w:left="3600" w:hanging="360"/>
+      </w:pPr>
+      <w:rPr>
+        <w:rFonts w:ascii="OpenSymbol" w:hAnsi="OpenSymbol" w:cs="OpenSymbol" w:hint="default"/>
+        <w:rFonts w:cs="OpenSymbol"/>
+      </w:rPr>
+    </w:lvl>
+  </w:abstractNum>
+  <w:abstractNum w:abstractNumId="9">
     <w:lvl w:ilvl="0">
       <w:start w:val="1"/>
       <w:numFmt w:val="decimal"/>
@@ -4996,6 +5055,9 @@
   </w:num>
   <w:num w:numId="8">
     <w:abstractNumId w:val="8"/>
+  </w:num>
+  <w:num w:numId="9">
+    <w:abstractNumId w:val="9"/>
   </w:num>
 </w:numbering>
 </file>
@@ -7806,6 +7868,289 @@
       <w:iCs/>
     </w:rPr>
   </w:style>
+  <w:style w:type="character" w:styleId="ListLabel271">
+    <w:name w:val="ListLabel 271"/>
+    <w:qFormat/>
+    <w:rPr>
+      <w:rFonts w:cs="OpenSymbol"/>
+    </w:rPr>
+  </w:style>
+  <w:style w:type="character" w:styleId="ListLabel272">
+    <w:name w:val="ListLabel 272"/>
+    <w:qFormat/>
+    <w:rPr>
+      <w:rFonts w:cs="OpenSymbol"/>
+    </w:rPr>
+  </w:style>
+  <w:style w:type="character" w:styleId="ListLabel273">
+    <w:name w:val="ListLabel 273"/>
+    <w:qFormat/>
+    <w:rPr>
+      <w:rFonts w:cs="OpenSymbol"/>
+    </w:rPr>
+  </w:style>
+  <w:style w:type="character" w:styleId="ListLabel274">
+    <w:name w:val="ListLabel 274"/>
+    <w:qFormat/>
+    <w:rPr>
+      <w:rFonts w:cs="OpenSymbol"/>
+    </w:rPr>
+  </w:style>
+  <w:style w:type="character" w:styleId="ListLabel275">
+    <w:name w:val="ListLabel 275"/>
+    <w:qFormat/>
+    <w:rPr>
+      <w:rFonts w:cs="OpenSymbol"/>
+    </w:rPr>
+  </w:style>
+  <w:style w:type="character" w:styleId="ListLabel276">
+    <w:name w:val="ListLabel 276"/>
+    <w:qFormat/>
+    <w:rPr>
+      <w:rFonts w:cs="OpenSymbol"/>
+    </w:rPr>
+  </w:style>
+  <w:style w:type="character" w:styleId="ListLabel277">
+    <w:name w:val="ListLabel 277"/>
+    <w:qFormat/>
+    <w:rPr>
+      <w:rFonts w:cs="OpenSymbol"/>
+    </w:rPr>
+  </w:style>
+  <w:style w:type="character" w:styleId="ListLabel278">
+    <w:name w:val="ListLabel 278"/>
+    <w:qFormat/>
+    <w:rPr>
+      <w:rFonts w:cs="OpenSymbol"/>
+    </w:rPr>
+  </w:style>
+  <w:style w:type="character" w:styleId="ListLabel279">
+    <w:name w:val="ListLabel 279"/>
+    <w:qFormat/>
+    <w:rPr>
+      <w:rFonts w:cs="OpenSymbol"/>
+    </w:rPr>
+  </w:style>
+  <w:style w:type="character" w:styleId="ListLabel280">
+    <w:name w:val="ListLabel 280"/>
+    <w:qFormat/>
+    <w:rPr>
+      <w:rFonts w:cs="OpenSymbol"/>
+    </w:rPr>
+  </w:style>
+  <w:style w:type="character" w:styleId="ListLabel281">
+    <w:name w:val="ListLabel 281"/>
+    <w:qFormat/>
+    <w:rPr>
+      <w:rFonts w:cs="OpenSymbol"/>
+    </w:rPr>
+  </w:style>
+  <w:style w:type="character" w:styleId="ListLabel282">
+    <w:name w:val="ListLabel 282"/>
+    <w:qFormat/>
+    <w:rPr>
+      <w:rFonts w:cs="OpenSymbol"/>
+    </w:rPr>
+  </w:style>
+  <w:style w:type="character" w:styleId="ListLabel283">
+    <w:name w:val="ListLabel 283"/>
+    <w:qFormat/>
+    <w:rPr>
+      <w:rFonts w:cs="OpenSymbol"/>
+    </w:rPr>
+  </w:style>
+  <w:style w:type="character" w:styleId="ListLabel284">
+    <w:name w:val="ListLabel 284"/>
+    <w:qFormat/>
+    <w:rPr>
+      <w:rFonts w:cs="OpenSymbol"/>
+    </w:rPr>
+  </w:style>
+  <w:style w:type="character" w:styleId="ListLabel285">
+    <w:name w:val="ListLabel 285"/>
+    <w:qFormat/>
+    <w:rPr>
+      <w:rFonts w:cs="OpenSymbol"/>
+    </w:rPr>
+  </w:style>
+  <w:style w:type="character" w:styleId="ListLabel286">
+    <w:name w:val="ListLabel 286"/>
+    <w:qFormat/>
+    <w:rPr>
+      <w:rFonts w:cs="OpenSymbol"/>
+    </w:rPr>
+  </w:style>
+  <w:style w:type="character" w:styleId="ListLabel287">
+    <w:name w:val="ListLabel 287"/>
+    <w:qFormat/>
+    <w:rPr>
+      <w:rFonts w:cs="OpenSymbol"/>
+    </w:rPr>
+  </w:style>
+  <w:style w:type="character" w:styleId="ListLabel288">
+    <w:name w:val="ListLabel 288"/>
+    <w:qFormat/>
+    <w:rPr>
+      <w:rFonts w:cs="OpenSymbol"/>
+    </w:rPr>
+  </w:style>
+  <w:style w:type="character" w:styleId="ListLabel289">
+    <w:name w:val="ListLabel 289"/>
+    <w:qFormat/>
+    <w:rPr>
+      <w:rFonts w:cs="OpenSymbol"/>
+    </w:rPr>
+  </w:style>
+  <w:style w:type="character" w:styleId="ListLabel290">
+    <w:name w:val="ListLabel 290"/>
+    <w:qFormat/>
+    <w:rPr>
+      <w:rFonts w:cs="OpenSymbol"/>
+    </w:rPr>
+  </w:style>
+  <w:style w:type="character" w:styleId="ListLabel291">
+    <w:name w:val="ListLabel 291"/>
+    <w:qFormat/>
+    <w:rPr>
+      <w:rFonts w:cs="OpenSymbol"/>
+    </w:rPr>
+  </w:style>
+  <w:style w:type="character" w:styleId="ListLabel292">
+    <w:name w:val="ListLabel 292"/>
+    <w:qFormat/>
+    <w:rPr>
+      <w:rFonts w:cs="OpenSymbol"/>
+    </w:rPr>
+  </w:style>
+  <w:style w:type="character" w:styleId="ListLabel293">
+    <w:name w:val="ListLabel 293"/>
+    <w:qFormat/>
+    <w:rPr>
+      <w:rFonts w:cs="OpenSymbol"/>
+    </w:rPr>
+  </w:style>
+  <w:style w:type="character" w:styleId="ListLabel294">
+    <w:name w:val="ListLabel 294"/>
+    <w:qFormat/>
+    <w:rPr>
+      <w:rFonts w:cs="OpenSymbol"/>
+    </w:rPr>
+  </w:style>
+  <w:style w:type="character" w:styleId="ListLabel295">
+    <w:name w:val="ListLabel 295"/>
+    <w:qFormat/>
+    <w:rPr>
+      <w:rFonts w:cs="OpenSymbol"/>
+    </w:rPr>
+  </w:style>
+  <w:style w:type="character" w:styleId="ListLabel296">
+    <w:name w:val="ListLabel 296"/>
+    <w:qFormat/>
+    <w:rPr>
+      <w:rFonts w:cs="OpenSymbol"/>
+    </w:rPr>
+  </w:style>
+  <w:style w:type="character" w:styleId="ListLabel297">
+    <w:name w:val="ListLabel 297"/>
+    <w:qFormat/>
+    <w:rPr>
+      <w:rFonts w:cs="OpenSymbol"/>
+    </w:rPr>
+  </w:style>
+  <w:style w:type="character" w:styleId="ListLabel298">
+    <w:name w:val="ListLabel 298"/>
+    <w:qFormat/>
+    <w:rPr>
+      <w:rFonts w:cs="OpenSymbol"/>
+    </w:rPr>
+  </w:style>
+  <w:style w:type="character" w:styleId="ListLabel299">
+    <w:name w:val="ListLabel 299"/>
+    <w:qFormat/>
+    <w:rPr>
+      <w:rFonts w:cs="OpenSymbol"/>
+    </w:rPr>
+  </w:style>
+  <w:style w:type="character" w:styleId="ListLabel300">
+    <w:name w:val="ListLabel 300"/>
+    <w:qFormat/>
+    <w:rPr>
+      <w:rFonts w:cs="OpenSymbol"/>
+    </w:rPr>
+  </w:style>
+  <w:style w:type="character" w:styleId="ListLabel301">
+    <w:name w:val="ListLabel 301"/>
+    <w:qFormat/>
+    <w:rPr>
+      <w:rFonts w:cs="OpenSymbol"/>
+    </w:rPr>
+  </w:style>
+  <w:style w:type="character" w:styleId="ListLabel302">
+    <w:name w:val="ListLabel 302"/>
+    <w:qFormat/>
+    <w:rPr>
+      <w:rFonts w:cs="OpenSymbol"/>
+    </w:rPr>
+  </w:style>
+  <w:style w:type="character" w:styleId="ListLabel303">
+    <w:name w:val="ListLabel 303"/>
+    <w:qFormat/>
+    <w:rPr>
+      <w:rFonts w:cs="OpenSymbol"/>
+    </w:rPr>
+  </w:style>
+  <w:style w:type="character" w:styleId="ListLabel304">
+    <w:name w:val="ListLabel 304"/>
+    <w:qFormat/>
+    <w:rPr>
+      <w:rFonts w:cs="OpenSymbol"/>
+    </w:rPr>
+  </w:style>
+  <w:style w:type="character" w:styleId="ListLabel305">
+    <w:name w:val="ListLabel 305"/>
+    <w:qFormat/>
+    <w:rPr>
+      <w:rFonts w:cs="OpenSymbol"/>
+    </w:rPr>
+  </w:style>
+  <w:style w:type="character" w:styleId="ListLabel306">
+    <w:name w:val="ListLabel 306"/>
+    <w:qFormat/>
+    <w:rPr>
+      <w:rFonts w:cs="OpenSymbol"/>
+    </w:rPr>
+  </w:style>
+  <w:style w:type="character" w:styleId="ListLabel307">
+    <w:name w:val="ListLabel 307"/>
+    <w:qFormat/>
+    <w:rPr/>
+  </w:style>
+  <w:style w:type="character" w:styleId="ListLabel308">
+    <w:name w:val="ListLabel 308"/>
+    <w:qFormat/>
+    <w:rPr>
+      <w:i/>
+      <w:iCs/>
+    </w:rPr>
+  </w:style>
+  <w:style w:type="character" w:styleId="ListLabel309">
+    <w:name w:val="ListLabel 309"/>
+    <w:qFormat/>
+    <w:rPr>
+      <w:b w:val="false"/>
+      <w:bCs w:val="false"/>
+      <w:i w:val="false"/>
+      <w:iCs w:val="false"/>
+    </w:rPr>
+  </w:style>
+  <w:style w:type="character" w:styleId="ListLabel310">
+    <w:name w:val="ListLabel 310"/>
+    <w:qFormat/>
+    <w:rPr>
+      <w:strike w:val="false"/>
+      <w:dstrike w:val="false"/>
+    </w:rPr>
+  </w:style>
   <w:style w:type="paragraph" w:styleId="Heading">
     <w:name w:val="Heading"/>
     <w:basedOn w:val="Normal"/>

</xml_diff>

<commit_message>
Abschließende Verbesserungen der Dokumenten.
</commit_message>
<xml_diff>
--- a/docs/Benutzerhandbuch/Benutzerhandbuch.docx
+++ b/docs/Benutzerhandbuch/Benutzerhandbuch.docx
@@ -58,7 +58,6 @@
                             <w:pPr>
                               <w:pStyle w:val="DachzeileTitelseiteTH"/>
                             </w:pPr>
-                            <w:bookmarkStart w:id="0" w:name="_GoBack"/>
                             <w:r>
                               <w:t>Systementwurfs-Praktikum</w:t>
                             </w:r>
@@ -68,9 +67,9 @@
                               <w:pStyle w:val="TitelTitelseite20ptTH"/>
                               <w:spacing w:after="480"/>
                             </w:pPr>
-                            <w:bookmarkStart w:id="1" w:name="__RefHeading___Toc265_789976576"/>
-                            <w:bookmarkStart w:id="2" w:name="_Toc535333782"/>
-                            <w:bookmarkEnd w:id="1"/>
+                            <w:bookmarkStart w:id="0" w:name="__RefHeading___Toc265_789976576"/>
+                            <w:bookmarkStart w:id="1" w:name="_Toc535333782"/>
+                            <w:bookmarkEnd w:id="0"/>
                             <w:r>
                               <w:t>d</w:t>
                             </w:r>
@@ -89,7 +88,7 @@
                             <w:r>
                               <w:t>ar</w:t>
                             </w:r>
-                            <w:bookmarkEnd w:id="2"/>
+                            <w:bookmarkEnd w:id="1"/>
                             <w:r>
                               <w:t>.de</w:t>
                             </w:r>
@@ -99,11 +98,11 @@
                               <w:pStyle w:val="TitelTitelseite20ptTH"/>
                               <w:spacing w:after="480"/>
                             </w:pPr>
-                            <w:bookmarkStart w:id="3" w:name="_Toc535333783"/>
+                            <w:bookmarkStart w:id="2" w:name="_Toc535333783"/>
                             <w:r>
                               <w:t>Benutzerdokumentation</w:t>
                             </w:r>
-                            <w:bookmarkEnd w:id="3"/>
+                            <w:bookmarkEnd w:id="2"/>
                           </w:p>
                           <w:p>
                             <w:pPr>
@@ -164,7 +163,6 @@
                             <w:r>
                               <w:t>.0</w:t>
                             </w:r>
-                            <w:bookmarkEnd w:id="0"/>
                           </w:p>
                         </w:txbxContent>
                       </wps:txbx>
@@ -179,14 +177,13 @@
           </mc:Choice>
           <mc:Fallback>
             <w:pict>
-              <v:rect w14:anchorId="4274CA14" id="Textfeld 9" o:spid="_x0000_s1026" style="position:absolute;margin-left:74.25pt;margin-top:141.75pt;width:433.85pt;height:172.35pt;z-index:-503316477;visibility:visible;mso-wrap-style:square;mso-wrap-distance-left:9pt;mso-wrap-distance-top:170.1pt;mso-wrap-distance-right:9pt;mso-wrap-distance-bottom:510.3pt;mso-position-horizontal:absolute;mso-position-horizontal-relative:page;mso-position-vertical:absolute;mso-position-vertical-relative:page;v-text-anchor:top" o:gfxdata="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" filled="f" stroked="f">
+              <v:rect w14:anchorId="4274CA14" id="Textfeld 9" o:spid="_x0000_s1026" style="position:absolute;margin-left:74.25pt;margin-top:141.75pt;width:433.85pt;height:172.35pt;z-index:-503316477;visibility:visible;mso-wrap-style:square;mso-wrap-distance-left:9pt;mso-wrap-distance-top:170.1pt;mso-wrap-distance-right:9pt;mso-wrap-distance-bottom:510.3pt;mso-position-horizontal:absolute;mso-position-horizontal-relative:page;mso-position-vertical:absolute;mso-position-vertical-relative:page;v-text-anchor:top" o:gfxdata="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" filled="f" stroked="f">
                 <v:textbox style="mso-fit-shape-to-text:t" inset="0,0,0,0">
                   <w:txbxContent>
                     <w:p>
                       <w:pPr>
                         <w:pStyle w:val="DachzeileTitelseiteTH"/>
                       </w:pPr>
-                      <w:bookmarkStart w:id="4" w:name="_GoBack"/>
                       <w:r>
                         <w:t>Systementwurfs-Praktikum</w:t>
                       </w:r>
@@ -196,9 +193,9 @@
                         <w:pStyle w:val="TitelTitelseite20ptTH"/>
                         <w:spacing w:after="480"/>
                       </w:pPr>
-                      <w:bookmarkStart w:id="5" w:name="__RefHeading___Toc265_789976576"/>
-                      <w:bookmarkStart w:id="6" w:name="_Toc535333782"/>
-                      <w:bookmarkEnd w:id="5"/>
+                      <w:bookmarkStart w:id="3" w:name="__RefHeading___Toc265_789976576"/>
+                      <w:bookmarkStart w:id="4" w:name="_Toc535333782"/>
+                      <w:bookmarkEnd w:id="3"/>
                       <w:r>
                         <w:t>d</w:t>
                       </w:r>
@@ -217,7 +214,7 @@
                       <w:r>
                         <w:t>ar</w:t>
                       </w:r>
-                      <w:bookmarkEnd w:id="6"/>
+                      <w:bookmarkEnd w:id="4"/>
                       <w:r>
                         <w:t>.de</w:t>
                       </w:r>
@@ -227,11 +224,11 @@
                         <w:pStyle w:val="TitelTitelseite20ptTH"/>
                         <w:spacing w:after="480"/>
                       </w:pPr>
-                      <w:bookmarkStart w:id="7" w:name="_Toc535333783"/>
+                      <w:bookmarkStart w:id="5" w:name="_Toc535333783"/>
                       <w:r>
                         <w:t>Benutzerdokumentation</w:t>
                       </w:r>
-                      <w:bookmarkEnd w:id="7"/>
+                      <w:bookmarkEnd w:id="5"/>
                     </w:p>
                     <w:p>
                       <w:pPr>
@@ -292,7 +289,6 @@
                       <w:r>
                         <w:t>.0</w:t>
                       </w:r>
-                      <w:bookmarkEnd w:id="4"/>
                     </w:p>
                   </w:txbxContent>
                 </v:textbox>
@@ -302,10 +298,10 @@
           </mc:Fallback>
         </mc:AlternateContent>
       </w:r>
-      <w:bookmarkStart w:id="8" w:name="OLE_LINK13"/>
-      <w:bookmarkStart w:id="9" w:name="OLE_LINK12"/>
-      <w:bookmarkEnd w:id="8"/>
-      <w:bookmarkEnd w:id="9"/>
+      <w:bookmarkStart w:id="6" w:name="OLE_LINK13"/>
+      <w:bookmarkStart w:id="7" w:name="OLE_LINK12"/>
+      <w:bookmarkEnd w:id="6"/>
+      <w:bookmarkEnd w:id="7"/>
       <w:r>
         <w:br w:type="page"/>
       </w:r>
@@ -323,12 +319,12 @@
           <w:szCs w:val="24"/>
         </w:rPr>
       </w:pPr>
-      <w:bookmarkStart w:id="10" w:name="_Toc535333784"/>
+      <w:bookmarkStart w:id="8" w:name="_Toc535333784"/>
       <w:r>
         <w:lastRenderedPageBreak/>
         <w:t>Inhalt</w:t>
       </w:r>
-      <w:bookmarkEnd w:id="10"/>
+      <w:bookmarkEnd w:id="8"/>
       <w:r>
         <w:rPr>
           <w:b/>
@@ -2628,16 +2624,16 @@
         <w:spacing w:before="240" w:after="240"/>
         <w:ind w:left="0" w:firstLine="0"/>
       </w:pPr>
-      <w:bookmarkStart w:id="11" w:name="_Toc85174041"/>
-      <w:bookmarkStart w:id="12" w:name="_Toc527032133"/>
-      <w:bookmarkStart w:id="13" w:name="_Toc535333785"/>
+      <w:bookmarkStart w:id="9" w:name="_Toc85174041"/>
+      <w:bookmarkStart w:id="10" w:name="_Toc527032133"/>
+      <w:bookmarkStart w:id="11" w:name="_Toc535333785"/>
       <w:r>
         <w:lastRenderedPageBreak/>
         <w:t>Revisionshistorie</w:t>
       </w:r>
+      <w:bookmarkEnd w:id="9"/>
+      <w:bookmarkEnd w:id="10"/>
       <w:bookmarkEnd w:id="11"/>
-      <w:bookmarkEnd w:id="12"/>
-      <w:bookmarkEnd w:id="13"/>
     </w:p>
     <w:p>
       <w:pPr>
@@ -2982,12 +2978,12 @@
         </w:numPr>
         <w:spacing w:after="240"/>
       </w:pPr>
-      <w:bookmarkStart w:id="14" w:name="_Toc535333786"/>
+      <w:bookmarkStart w:id="12" w:name="_Toc535333786"/>
       <w:r>
         <w:lastRenderedPageBreak/>
         <w:t>Voraussetzungen</w:t>
       </w:r>
-      <w:bookmarkEnd w:id="14"/>
+      <w:bookmarkEnd w:id="12"/>
     </w:p>
     <w:p>
       <w:pPr>
@@ -2997,11 +2993,11 @@
           <w:numId w:val="4"/>
         </w:numPr>
       </w:pPr>
-      <w:bookmarkStart w:id="15" w:name="_Toc535333787"/>
+      <w:bookmarkStart w:id="13" w:name="_Toc535333787"/>
       <w:r>
         <w:t>Systemvoraussetzung für den Server:</w:t>
       </w:r>
-      <w:bookmarkEnd w:id="15"/>
+      <w:bookmarkEnd w:id="13"/>
     </w:p>
     <w:p>
       <w:pPr>
@@ -3020,23 +3016,13 @@
       </w:r>
       <w:proofErr w:type="spellEnd"/>
       <w:r>
-        <w:t xml:space="preserve"> Betriebssystem (Testumgebung </w:t>
-      </w:r>
-      <w:proofErr w:type="spellStart"/>
-      <w:r>
-        <w:t>is</w:t>
-      </w:r>
-      <w:proofErr w:type="spellEnd"/>
-      <w:r>
-        <w:t xml:space="preserve"> </w:t>
-      </w:r>
-      <w:proofErr w:type="spellStart"/>
-      <w:r>
-        <w:t>Arch</w:t>
-      </w:r>
-      <w:proofErr w:type="spellEnd"/>
-      <w:r>
-        <w:t xml:space="preserve"> Linux aber andere Betriebssysteme funktionieren genauso, 64 Bit System empfohlen)</w:t>
+        <w:t xml:space="preserve"> Betriebssystem (Testumgebung is</w:t>
+      </w:r>
+      <w:r>
+        <w:t>t</w:t>
+      </w:r>
+      <w:r>
+        <w:t xml:space="preserve"> Arch Linux aber andere Betriebssysteme funktionieren genauso, 64 Bit System empfohlen)</w:t>
       </w:r>
     </w:p>
     <w:p>
@@ -3095,11 +3081,11 @@
           <w:numId w:val="4"/>
         </w:numPr>
       </w:pPr>
-      <w:bookmarkStart w:id="16" w:name="_Toc535333788"/>
+      <w:bookmarkStart w:id="14" w:name="_Toc535333788"/>
       <w:r>
         <w:t>Systemvoraussetzung für die Desktop Anwendung:</w:t>
       </w:r>
-      <w:bookmarkEnd w:id="16"/>
+      <w:bookmarkEnd w:id="14"/>
     </w:p>
     <w:p>
       <w:pPr>
@@ -3121,11 +3107,11 @@
           <w:numId w:val="4"/>
         </w:numPr>
       </w:pPr>
-      <w:bookmarkStart w:id="17" w:name="_Toc535333789"/>
+      <w:bookmarkStart w:id="15" w:name="_Toc535333789"/>
       <w:r>
         <w:t>Systemvoraussetzung für die Android App:</w:t>
       </w:r>
-      <w:bookmarkEnd w:id="17"/>
+      <w:bookmarkEnd w:id="15"/>
     </w:p>
     <w:p>
       <w:pPr>
@@ -3148,13 +3134,11 @@
         </w:numPr>
       </w:pPr>
       <w:r>
-        <w:t xml:space="preserve">USB Kabel zur manuellen Installation des Pakets, falls das </w:t>
-      </w:r>
-      <w:proofErr w:type="spellStart"/>
-      <w:r>
-        <w:t>Pake</w:t>
-      </w:r>
-      <w:proofErr w:type="spellEnd"/>
+        <w:t>USB Kabel zur manuellen Installation des Pakets, falls das Pake</w:t>
+      </w:r>
+      <w:r>
+        <w:t>t</w:t>
+      </w:r>
       <w:r>
         <w:t xml:space="preserve"> nicht auf einen Server hochgeladen wurde.</w:t>
       </w:r>
@@ -3167,19 +3151,17 @@
           <w:numId w:val="3"/>
         </w:numPr>
       </w:pPr>
-      <w:bookmarkStart w:id="18" w:name="_Toc535333790"/>
+      <w:bookmarkStart w:id="16" w:name="_Toc535333790"/>
       <w:r>
         <w:t xml:space="preserve">Systemvoraussetzung zum </w:t>
       </w:r>
-      <w:proofErr w:type="spellStart"/>
-      <w:r>
-        <w:t>aufrufen</w:t>
-      </w:r>
-      <w:proofErr w:type="spellEnd"/>
+      <w:r>
+        <w:t>Aufrufen</w:t>
+      </w:r>
       <w:r>
         <w:t xml:space="preserve"> im Browser:</w:t>
       </w:r>
-      <w:bookmarkEnd w:id="18"/>
+      <w:bookmarkEnd w:id="16"/>
     </w:p>
     <w:p>
       <w:pPr>
@@ -3219,12 +3201,12 @@
         </w:numPr>
         <w:spacing w:after="240"/>
       </w:pPr>
-      <w:bookmarkStart w:id="19" w:name="_Toc535333791"/>
+      <w:bookmarkStart w:id="17" w:name="_Toc535333791"/>
       <w:r>
         <w:lastRenderedPageBreak/>
         <w:t>Installation und Konfiguration</w:t>
       </w:r>
-      <w:bookmarkEnd w:id="19"/>
+      <w:bookmarkEnd w:id="17"/>
     </w:p>
     <w:p>
       <w:pPr>
@@ -3251,11 +3233,11 @@
           <w:numId w:val="4"/>
         </w:numPr>
       </w:pPr>
-      <w:bookmarkStart w:id="20" w:name="_Toc535333792"/>
+      <w:bookmarkStart w:id="18" w:name="_Toc535333792"/>
       <w:r>
         <w:t>Herunterladen des Projektes:</w:t>
       </w:r>
-      <w:bookmarkEnd w:id="20"/>
+      <w:bookmarkEnd w:id="18"/>
     </w:p>
     <w:p>
       <w:pPr>
@@ -3318,7 +3300,7 @@
         <w:tab/>
       </w:r>
       <w:hyperlink r:id="rId9">
-        <w:bookmarkStart w:id="21" w:name="__DdeLink__299_789976576"/>
+        <w:bookmarkStart w:id="19" w:name="__DdeLink__299_789976576"/>
         <w:r>
           <w:rPr>
             <w:rStyle w:val="InternetLink"/>
@@ -3326,7 +3308,7 @@
           <w:t>https://git-scm.com/downloads</w:t>
         </w:r>
       </w:hyperlink>
-      <w:bookmarkEnd w:id="21"/>
+      <w:bookmarkEnd w:id="19"/>
     </w:p>
     <w:p>
       <w:pPr>
@@ -3486,11 +3468,11 @@
           <w:numId w:val="4"/>
         </w:numPr>
       </w:pPr>
-      <w:bookmarkStart w:id="22" w:name="_Toc535333793"/>
+      <w:bookmarkStart w:id="20" w:name="_Toc535333793"/>
       <w:r>
         <w:t>Installation</w:t>
       </w:r>
-      <w:bookmarkEnd w:id="22"/>
+      <w:bookmarkEnd w:id="20"/>
     </w:p>
     <w:p>
       <w:pPr>
@@ -3501,19 +3483,11 @@
         </w:numPr>
         <w:ind w:left="595" w:hanging="595"/>
       </w:pPr>
-      <w:bookmarkStart w:id="23" w:name="_Toc535333794"/>
-      <w:r>
-        <w:t xml:space="preserve">Mit Installationsskript (derzeit nur mit </w:t>
-      </w:r>
-      <w:proofErr w:type="spellStart"/>
-      <w:r>
-        <w:t>Arch</w:t>
-      </w:r>
-      <w:proofErr w:type="spellEnd"/>
-      <w:r>
-        <w:t xml:space="preserve"> Linux):</w:t>
-      </w:r>
-      <w:bookmarkEnd w:id="23"/>
+      <w:bookmarkStart w:id="21" w:name="_Toc535333794"/>
+      <w:r>
+        <w:t>Mit Installationsskript (derzeit nur mit Arch Linux):</w:t>
+      </w:r>
+      <w:bookmarkEnd w:id="21"/>
     </w:p>
     <w:p>
       <w:pPr>
@@ -3551,11 +3525,11 @@
         </w:numPr>
         <w:ind w:left="595" w:hanging="595"/>
       </w:pPr>
-      <w:bookmarkStart w:id="24" w:name="_Toc535333795"/>
+      <w:bookmarkStart w:id="22" w:name="_Toc535333795"/>
       <w:r>
         <w:t>Von Hand:</w:t>
       </w:r>
-      <w:bookmarkEnd w:id="24"/>
+      <w:bookmarkEnd w:id="22"/>
     </w:p>
     <w:p>
       <w:pPr>
@@ -3565,7 +3539,7 @@
           <w:numId w:val="9"/>
         </w:numPr>
       </w:pPr>
-      <w:bookmarkStart w:id="25" w:name="_Toc535333796"/>
+      <w:bookmarkStart w:id="23" w:name="_Toc535333796"/>
       <w:r>
         <w:t>Datenbank (</w:t>
       </w:r>
@@ -3577,7 +3551,7 @@
       <w:r>
         <w:t>)</w:t>
       </w:r>
-      <w:bookmarkEnd w:id="25"/>
+      <w:bookmarkEnd w:id="23"/>
     </w:p>
     <w:p>
       <w:pPr>
@@ -3587,24 +3561,19 @@
           <w:numId w:val="9"/>
         </w:numPr>
       </w:pPr>
-      <w:bookmarkStart w:id="26" w:name="_Toc535333797"/>
+      <w:bookmarkStart w:id="24" w:name="_Toc535333797"/>
       <w:r>
         <w:t>Installation unter Linux:</w:t>
       </w:r>
-      <w:bookmarkEnd w:id="26"/>
+      <w:bookmarkEnd w:id="24"/>
     </w:p>
     <w:p>
       <w:pPr>
         <w:pStyle w:val="FlietextTH"/>
         <w:ind w:left="596"/>
       </w:pPr>
-      <w:proofErr w:type="spellStart"/>
-      <w:r>
-        <w:t>Zuserst</w:t>
-      </w:r>
-      <w:proofErr w:type="spellEnd"/>
-      <w:r>
-        <w:t xml:space="preserve"> müssen die Pakete installiert werden:</w:t>
+      <w:r>
+        <w:t>Zuerst müssen die Pakete installiert werden:</w:t>
       </w:r>
       <w:r>
         <w:br/>
@@ -3696,15 +3665,7 @@
       </w:r>
       <w:proofErr w:type="spellEnd"/>
       <w:r>
-        <w:t>=</w:t>
-      </w:r>
-      <w:proofErr w:type="spellStart"/>
-      <w:r>
-        <w:t>root</w:t>
-      </w:r>
-      <w:proofErr w:type="spellEnd"/>
-      <w:r>
-        <w:t xml:space="preserve"> –</w:t>
+        <w:t>=root –</w:t>
       </w:r>
       <w:proofErr w:type="spellStart"/>
       <w:r>
@@ -3834,11 +3795,11 @@
           <w:numId w:val="9"/>
         </w:numPr>
       </w:pPr>
-      <w:bookmarkStart w:id="27" w:name="_Toc535333798"/>
+      <w:bookmarkStart w:id="25" w:name="_Toc535333798"/>
       <w:r>
         <w:t>Installation unter Windows:</w:t>
       </w:r>
-      <w:bookmarkEnd w:id="27"/>
+      <w:bookmarkEnd w:id="25"/>
     </w:p>
     <w:p>
       <w:pPr>
@@ -3884,11 +3845,9 @@
       <w:r>
         <w:t xml:space="preserve"> (Alle </w:t>
       </w:r>
-      <w:proofErr w:type="spellStart"/>
-      <w:r>
-        <w:t>standardeinstellungen</w:t>
-      </w:r>
-      <w:proofErr w:type="spellEnd"/>
+      <w:r>
+        <w:t>Standardeinstellungen</w:t>
+      </w:r>
       <w:r>
         <w:t xml:space="preserve"> beibehalten)</w:t>
       </w:r>
@@ -3901,12 +3860,12 @@
           <w:numId w:val="9"/>
         </w:numPr>
       </w:pPr>
-      <w:bookmarkStart w:id="28" w:name="_Toc535333799"/>
+      <w:bookmarkStart w:id="26" w:name="_Toc535333799"/>
       <w:r>
         <w:lastRenderedPageBreak/>
         <w:t>Datenbank und Tabellen erstellen, die später gebraucht werden:</w:t>
       </w:r>
-      <w:bookmarkEnd w:id="28"/>
+      <w:bookmarkEnd w:id="26"/>
     </w:p>
     <w:p>
       <w:pPr>
@@ -3960,15 +3919,7 @@
       </w:r>
       <w:proofErr w:type="spellEnd"/>
       <w:r>
-        <w:t>=</w:t>
-      </w:r>
-      <w:proofErr w:type="spellStart"/>
-      <w:r>
-        <w:t>root</w:t>
-      </w:r>
-      <w:proofErr w:type="spellEnd"/>
-      <w:r>
-        <w:t xml:space="preserve"> –</w:t>
+        <w:t>=root –</w:t>
       </w:r>
       <w:proofErr w:type="spellStart"/>
       <w:r>
@@ -4047,15 +3998,7 @@
       </w:r>
       <w:proofErr w:type="spellEnd"/>
       <w:r>
-        <w:t>=</w:t>
-      </w:r>
-      <w:proofErr w:type="spellStart"/>
-      <w:r>
-        <w:t>root</w:t>
-      </w:r>
-      <w:proofErr w:type="spellEnd"/>
-      <w:r>
-        <w:t xml:space="preserve"> –</w:t>
+        <w:t>=root –</w:t>
       </w:r>
       <w:proofErr w:type="spellStart"/>
       <w:r>
@@ -4111,7 +4054,7 @@
           <w:numId w:val="9"/>
         </w:numPr>
       </w:pPr>
-      <w:bookmarkStart w:id="29" w:name="_Toc535333800"/>
+      <w:bookmarkStart w:id="27" w:name="_Toc535333800"/>
       <w:proofErr w:type="spellStart"/>
       <w:r>
         <w:t>NodejsPackageManager</w:t>
@@ -4120,7 +4063,7 @@
       <w:r>
         <w:t xml:space="preserve"> (NPM)</w:t>
       </w:r>
-      <w:bookmarkEnd w:id="29"/>
+      <w:bookmarkEnd w:id="27"/>
     </w:p>
     <w:p>
       <w:pPr>
@@ -4130,11 +4073,11 @@
           <w:numId w:val="9"/>
         </w:numPr>
       </w:pPr>
-      <w:bookmarkStart w:id="30" w:name="_Toc535333801"/>
+      <w:bookmarkStart w:id="28" w:name="_Toc535333801"/>
       <w:r>
         <w:t>Installation unter Linux:</w:t>
       </w:r>
-      <w:bookmarkEnd w:id="30"/>
+      <w:bookmarkEnd w:id="28"/>
     </w:p>
     <w:p>
       <w:pPr>
@@ -4142,15 +4085,7 @@
         <w:ind w:left="596"/>
       </w:pPr>
       <w:r>
-        <w:t xml:space="preserve">Installation unter </w:t>
-      </w:r>
-      <w:proofErr w:type="spellStart"/>
-      <w:r>
-        <w:t>Arch</w:t>
-      </w:r>
-      <w:proofErr w:type="spellEnd"/>
-      <w:r>
-        <w:t xml:space="preserve">: </w:t>
+        <w:t xml:space="preserve">Installation unter Arch: </w:t>
       </w:r>
       <w:r>
         <w:br/>
@@ -4197,11 +4132,11 @@
           <w:numId w:val="9"/>
         </w:numPr>
       </w:pPr>
-      <w:bookmarkStart w:id="31" w:name="_Toc535333802"/>
+      <w:bookmarkStart w:id="29" w:name="_Toc535333802"/>
       <w:r>
         <w:t>Installation unter Windows:</w:t>
       </w:r>
-      <w:bookmarkEnd w:id="31"/>
+      <w:bookmarkEnd w:id="29"/>
     </w:p>
     <w:p>
       <w:pPr>
@@ -4231,19 +4166,17 @@
           <w:numId w:val="9"/>
         </w:numPr>
       </w:pPr>
-      <w:bookmarkStart w:id="32" w:name="_Toc535333803"/>
+      <w:bookmarkStart w:id="30" w:name="_Toc535333803"/>
       <w:r>
         <w:t xml:space="preserve">testen ob es </w:t>
       </w:r>
-      <w:proofErr w:type="spellStart"/>
-      <w:r>
-        <w:t>funtioniert</w:t>
-      </w:r>
-      <w:proofErr w:type="spellEnd"/>
+      <w:r>
+        <w:t>funktioniert</w:t>
+      </w:r>
       <w:r>
         <w:t>:</w:t>
       </w:r>
-      <w:bookmarkEnd w:id="32"/>
+      <w:bookmarkEnd w:id="30"/>
     </w:p>
     <w:p>
       <w:pPr>
@@ -4284,7 +4217,7 @@
           <w:numId w:val="9"/>
         </w:numPr>
       </w:pPr>
-      <w:bookmarkStart w:id="33" w:name="_Toc535333804"/>
+      <w:bookmarkStart w:id="31" w:name="_Toc535333804"/>
       <w:proofErr w:type="spellStart"/>
       <w:r>
         <w:lastRenderedPageBreak/>
@@ -4294,7 +4227,7 @@
       <w:r>
         <w:t>-E-Car</w:t>
       </w:r>
-      <w:bookmarkEnd w:id="33"/>
+      <w:bookmarkEnd w:id="31"/>
     </w:p>
     <w:p>
       <w:pPr>
@@ -4304,11 +4237,11 @@
           <w:numId w:val="9"/>
         </w:numPr>
       </w:pPr>
-      <w:bookmarkStart w:id="34" w:name="_Toc535333805"/>
+      <w:bookmarkStart w:id="32" w:name="_Toc535333805"/>
       <w:r>
         <w:t>Installieren des Projektes:</w:t>
       </w:r>
-      <w:bookmarkEnd w:id="34"/>
+      <w:bookmarkEnd w:id="32"/>
     </w:p>
     <w:p>
       <w:pPr>
@@ -4552,11 +4485,11 @@
           <w:numId w:val="9"/>
         </w:numPr>
       </w:pPr>
-      <w:bookmarkStart w:id="35" w:name="_Toc535333806"/>
+      <w:bookmarkStart w:id="33" w:name="_Toc535333806"/>
       <w:r>
         <w:t>Konfigurieren des Projektes:</w:t>
       </w:r>
-      <w:bookmarkEnd w:id="35"/>
+      <w:bookmarkEnd w:id="33"/>
     </w:p>
     <w:p>
       <w:pPr>
@@ -4991,11 +4924,11 @@
           <w:numId w:val="9"/>
         </w:numPr>
       </w:pPr>
-      <w:bookmarkStart w:id="36" w:name="_Toc535333807"/>
+      <w:bookmarkStart w:id="34" w:name="_Toc535333807"/>
       <w:r>
         <w:t>PhpMyAdmin</w:t>
       </w:r>
-      <w:bookmarkEnd w:id="36"/>
+      <w:bookmarkEnd w:id="34"/>
     </w:p>
     <w:p>
       <w:pPr>
@@ -5005,7 +4938,7 @@
           <w:numId w:val="9"/>
         </w:numPr>
       </w:pPr>
-      <w:bookmarkStart w:id="37" w:name="_Toc535333808"/>
+      <w:bookmarkStart w:id="35" w:name="_Toc535333808"/>
       <w:proofErr w:type="spellStart"/>
       <w:r>
         <w:t>Php</w:t>
@@ -5014,20 +4947,15 @@
       <w:r>
         <w:t xml:space="preserve"> installieren</w:t>
       </w:r>
-      <w:bookmarkEnd w:id="37"/>
+      <w:bookmarkEnd w:id="35"/>
     </w:p>
     <w:p>
       <w:pPr>
         <w:pStyle w:val="FlietextTH"/>
         <w:ind w:left="454"/>
       </w:pPr>
-      <w:proofErr w:type="spellStart"/>
-      <w:r>
-        <w:t>Pacman</w:t>
-      </w:r>
-      <w:proofErr w:type="spellEnd"/>
-      <w:r>
-        <w:t xml:space="preserve">: </w:t>
+      <w:r>
+        <w:t xml:space="preserve">Pacman: </w:t>
       </w:r>
       <w:proofErr w:type="spellStart"/>
       <w:r>
@@ -5355,15 +5283,7 @@
         <w:ind w:left="454"/>
       </w:pPr>
       <w:r>
-        <w:t>Zeile „</w:t>
-      </w:r>
-      <w:proofErr w:type="spellStart"/>
-      <w:r>
-        <w:t>Include</w:t>
-      </w:r>
-      <w:proofErr w:type="spellEnd"/>
-      <w:r>
-        <w:t xml:space="preserve"> </w:t>
+        <w:t xml:space="preserve">Zeile „Include </w:t>
       </w:r>
       <w:proofErr w:type="spellStart"/>
       <w:r>
@@ -5392,15 +5312,7 @@
         <w:ind w:left="454"/>
       </w:pPr>
       <w:r>
-        <w:t xml:space="preserve">Mit </w:t>
-      </w:r>
-      <w:proofErr w:type="spellStart"/>
-      <w:r>
-        <w:t>Pacman</w:t>
-      </w:r>
-      <w:proofErr w:type="spellEnd"/>
-      <w:r>
-        <w:t xml:space="preserve">: </w:t>
+        <w:t xml:space="preserve">Mit Pacman: </w:t>
       </w:r>
       <w:proofErr w:type="spellStart"/>
       <w:r>
@@ -5791,15 +5703,7 @@
         <w:ind w:left="454"/>
       </w:pPr>
       <w:r>
-        <w:t>„</w:t>
-      </w:r>
-      <w:proofErr w:type="spellStart"/>
-      <w:r>
-        <w:t>Include</w:t>
-      </w:r>
-      <w:proofErr w:type="spellEnd"/>
-      <w:r>
-        <w:t xml:space="preserve"> </w:t>
+        <w:t xml:space="preserve">„Include </w:t>
       </w:r>
       <w:proofErr w:type="spellStart"/>
       <w:r>
@@ -5871,12 +5775,12 @@
         </w:numPr>
         <w:spacing w:after="240"/>
       </w:pPr>
-      <w:bookmarkStart w:id="38" w:name="_Toc535333809"/>
+      <w:bookmarkStart w:id="36" w:name="_Toc535333809"/>
       <w:r>
         <w:lastRenderedPageBreak/>
         <w:t>Start</w:t>
       </w:r>
-      <w:bookmarkEnd w:id="38"/>
+      <w:bookmarkEnd w:id="36"/>
       <w:r>
         <w:t xml:space="preserve"> </w:t>
       </w:r>
@@ -6116,12 +6020,12 @@
         </w:numPr>
         <w:spacing w:after="240"/>
       </w:pPr>
-      <w:bookmarkStart w:id="39" w:name="_Toc535333810"/>
+      <w:bookmarkStart w:id="37" w:name="_Toc535333810"/>
       <w:r>
         <w:lastRenderedPageBreak/>
         <w:t>Bedienung</w:t>
       </w:r>
-      <w:bookmarkEnd w:id="39"/>
+      <w:bookmarkEnd w:id="37"/>
     </w:p>
     <w:p>
       <w:pPr>
@@ -6207,11 +6111,9 @@
       <w:r>
         <w:t xml:space="preserve">Wenn man auf eines der Autos klickt, kommt eine Detailansicht. Wie auf jeder Seite kann man auch auf dieser Seite auf anmelden oder Registrieren drücken, falls man das nicht schon getan hat, und auf die Startseite zurückkehren, indem man oben links auf das Logo klickt. Man sieht zunächst das Bild des Autos sowie weitere wichtige Informationen. Man kann außerdem noch auf weitere Details klicken, um sämtliche Informationen weiter unten auf der Seite anzuzeigen. Zu guter </w:t>
       </w:r>
-      <w:proofErr w:type="spellStart"/>
-      <w:r>
-        <w:t>letzt</w:t>
-      </w:r>
-      <w:proofErr w:type="spellEnd"/>
+      <w:r>
+        <w:t>Letzt</w:t>
+      </w:r>
       <w:r>
         <w:t xml:space="preserve"> kommt noch das Impressum und Kontakt.</w:t>
       </w:r>
@@ -6239,16 +6141,9 @@
       <w:r>
         <w:t xml:space="preserve">Hier kann man seinen Benutzernamen und sein Passwort in Textfeldern eingeben, um sich auf der Seite mit seinem Benutzerkonto anzumelden. </w:t>
       </w:r>
-      <w:proofErr w:type="gramStart"/>
-      <w:r>
-        <w:t xml:space="preserve">Des </w:t>
-      </w:r>
-      <w:proofErr w:type="spellStart"/>
-      <w:r>
-        <w:t>weiteren</w:t>
-      </w:r>
-      <w:proofErr w:type="spellEnd"/>
-      <w:proofErr w:type="gramEnd"/>
+      <w:r>
+        <w:t>Des Weiteren</w:t>
+      </w:r>
       <w:r>
         <w:t xml:space="preserve"> kann man oben wieder auf Anmelden und auf Registrieren klicken, sowie auf die Startseite zurückkommen. Unten </w:t>
       </w:r>
@@ -6284,19 +6179,15 @@
       <w:r>
         <w:t xml:space="preserve">Hier kann man sich ein Benutzerkonto anlegen. Man tut dies, indem man seinen Benutzernamen, eine </w:t>
       </w:r>
-      <w:proofErr w:type="spellStart"/>
-      <w:r>
-        <w:t>Email</w:t>
-      </w:r>
-      <w:proofErr w:type="spellEnd"/>
+      <w:r>
+        <w:t>E-Mail</w:t>
+      </w:r>
       <w:r>
         <w:t xml:space="preserve">, ein Passwort und noch einmal das Passwort zum </w:t>
       </w:r>
-      <w:proofErr w:type="spellStart"/>
-      <w:r>
-        <w:t>bestätigen</w:t>
-      </w:r>
-      <w:proofErr w:type="spellEnd"/>
+      <w:r>
+        <w:t>Bestätigen</w:t>
+      </w:r>
       <w:r>
         <w:t xml:space="preserve"> eingibt und dann auf Registrieren drückt. Man kann auch hier wieder auf Anmelden, Registrieren und auf das Logo oben auf der Seite klicken, um an die entsprechenden Stellen zu kommen, unten ist wie immer das Impressum und Kontakt.</w:t>
       </w:r>
@@ -6323,34 +6214,17 @@
         <w:pStyle w:val="FlietextTH"/>
       </w:pPr>
       <w:r>
-        <w:t xml:space="preserve">Hier kann man Informationen über die Entwickler der Seite sowie Kontaktdaten einsehen. </w:t>
-      </w:r>
-      <w:proofErr w:type="gramStart"/>
-      <w:r>
-        <w:t xml:space="preserve">Des </w:t>
-      </w:r>
-      <w:proofErr w:type="spellStart"/>
-      <w:r>
-        <w:t>weiteren</w:t>
-      </w:r>
-      <w:proofErr w:type="spellEnd"/>
-      <w:proofErr w:type="gramEnd"/>
-      <w:r>
-        <w:t xml:space="preserve"> gibt es eine Google </w:t>
-      </w:r>
-      <w:proofErr w:type="spellStart"/>
-      <w:r>
-        <w:t>Maps</w:t>
-      </w:r>
-      <w:proofErr w:type="spellEnd"/>
-      <w:r>
-        <w:t xml:space="preserve"> Karte mit dem Standort der Fachhochschule, wo das Projekt entstanden ist, betrachtet werden kann.  Es gibt die </w:t>
-      </w:r>
-      <w:proofErr w:type="spellStart"/>
-      <w:r>
-        <w:t>möglichkeit</w:t>
-      </w:r>
-      <w:proofErr w:type="spellEnd"/>
+        <w:t xml:space="preserve">Hier kann man Informationen über die Entwickler der Seite sowie Kontaktdaten einsehen. Des </w:t>
+      </w:r>
+      <w:r>
+        <w:t>W</w:t>
+      </w:r>
+      <w:r>
+        <w:t xml:space="preserve">eiteren gibt es eine Google Maps Karte mit dem Standort der Fachhochschule, wo das Projekt entstanden ist, betrachtet werden kann.  Es gibt die </w:t>
+      </w:r>
+      <w:r>
+        <w:t>Möglichkeit</w:t>
+      </w:r>
       <w:r>
         <w:t>, die Karte zu verschieben und zu zoomen. Man kann wie immer oben auf Anmelden und Registrieren drücken und auf die Startseite zurückkehren sowie unten auf der Seite zum Impressum und Kontakt kommen.</w:t>
       </w:r>
@@ -6387,31 +6261,50 @@
           <w:szCs w:val="28"/>
         </w:rPr>
       </w:pPr>
-      <w:proofErr w:type="spellStart"/>
       <w:r>
         <w:rPr>
           <w:sz w:val="28"/>
           <w:szCs w:val="28"/>
         </w:rPr>
-        <w:t>PapMyAdmin</w:t>
-      </w:r>
-      <w:proofErr w:type="spellEnd"/>
-    </w:p>
-    <w:p>
-      <w:pPr>
-        <w:pStyle w:val="FlietextTH"/>
-      </w:pPr>
-      <w:proofErr w:type="spellStart"/>
-      <w:r>
-        <w:t>PapMyAdmin</w:t>
-      </w:r>
-      <w:proofErr w:type="spellEnd"/>
-      <w:r>
-        <w:t xml:space="preserve"> erreicht man über den Browser unter &lt;Serveradresse&gt;/</w:t>
-      </w:r>
-      <w:proofErr w:type="spellStart"/>
-      <w:r>
-        <w:t>papmyadmin</w:t>
+        <w:t>P</w:t>
+      </w:r>
+      <w:r>
+        <w:rPr>
+          <w:sz w:val="28"/>
+          <w:szCs w:val="28"/>
+        </w:rPr>
+        <w:t>h</w:t>
+      </w:r>
+      <w:r>
+        <w:rPr>
+          <w:sz w:val="28"/>
+          <w:szCs w:val="28"/>
+        </w:rPr>
+        <w:t>pMyAdmin</w:t>
+      </w:r>
+    </w:p>
+    <w:p>
+      <w:pPr>
+        <w:pStyle w:val="FlietextTH"/>
+      </w:pPr>
+      <w:r>
+        <w:t>P</w:t>
+      </w:r>
+      <w:r>
+        <w:t>h</w:t>
+      </w:r>
+      <w:r>
+        <w:t>pMyAdmin erreicht man über den Browser unter &lt;Serveradresse&gt;/</w:t>
+      </w:r>
+      <w:proofErr w:type="spellStart"/>
+      <w:r>
+        <w:t>p</w:t>
+      </w:r>
+      <w:r>
+        <w:t>h</w:t>
+      </w:r>
+      <w:r>
+        <w:t>pmyadmin</w:t>
       </w:r>
       <w:proofErr w:type="spellEnd"/>
       <w:r>
@@ -6462,24 +6355,18 @@
       <w:pPr>
         <w:pStyle w:val="FlietextTH"/>
       </w:pPr>
-      <w:proofErr w:type="gramStart"/>
       <w:r>
         <w:t xml:space="preserve">Des </w:t>
       </w:r>
-      <w:proofErr w:type="spellStart"/>
-      <w:r>
-        <w:t>weiteren</w:t>
-      </w:r>
-      <w:proofErr w:type="spellEnd"/>
-      <w:proofErr w:type="gramEnd"/>
-      <w:r>
-        <w:t xml:space="preserve"> besteht die Möglichkeit, </w:t>
-      </w:r>
-      <w:proofErr w:type="spellStart"/>
-      <w:r>
-        <w:t>werte</w:t>
-      </w:r>
-      <w:proofErr w:type="spellEnd"/>
+      <w:r>
+        <w:t>W</w:t>
+      </w:r>
+      <w:r>
+        <w:t xml:space="preserve">eiteren besteht die Möglichkeit, </w:t>
+      </w:r>
+      <w:r>
+        <w:t>Werte</w:t>
+      </w:r>
       <w:r>
         <w:t xml:space="preserve"> zu editieren, indem man auf den „Edit“ Knopf in einer Zeile drückt oder alle Zeilen auswählt, die man editieren möchte, und dann unter den Tabellenzeilen auf „Edit“ drückt. Man wird dann auf dieselbe Ansicht geführt, wie sie schon beim Hinzufügen von Werten zu sehen war, und kann nun alle Werte abändern wie man will.</w:t>
       </w:r>
@@ -6488,18 +6375,14 @@
       <w:pPr>
         <w:pStyle w:val="FlietextTH"/>
       </w:pPr>
-      <w:proofErr w:type="gramStart"/>
       <w:r>
         <w:t xml:space="preserve">Des </w:t>
       </w:r>
-      <w:proofErr w:type="spellStart"/>
-      <w:r>
-        <w:t>weiteren</w:t>
-      </w:r>
-      <w:proofErr w:type="spellEnd"/>
-      <w:proofErr w:type="gramEnd"/>
-      <w:r>
-        <w:t xml:space="preserve"> ist es möglich, Werte mit reinem SQL hinzuzufügen: hierzu kann man auf die Tabelle klicken und dann auf die Spalte „SQL“. Nun kann man entweder den Inhalt einer fertigen SQL Datei hier einfügen, oder selber SQL Anweisungen schreiben, die die Tabellen beliebig verändern können, solange die Rechte das zulassen.</w:t>
+      <w:r>
+        <w:t>W</w:t>
+      </w:r>
+      <w:r>
+        <w:t>eiteren ist es möglich, Werte mit reinem SQL hinzuzufügen: hierzu kann man auf die Tabelle klicken und dann auf die Spalte „SQL“. Nun kann man entweder den Inhalt einer fertigen SQL Datei hier einfügen, oder selber SQL Anweisungen schreiben, die die Tabellen beliebig verändern können, solange die Rechte das zulassen.</w:t>
       </w:r>
     </w:p>
     <w:p>
@@ -6511,49 +6394,48 @@
       </w:r>
       <w:proofErr w:type="spellStart"/>
       <w:r>
+        <w:t>a</w:t>
+      </w:r>
+      <w:r>
+        <w:t>ccount</w:t>
+      </w:r>
+      <w:proofErr w:type="spellEnd"/>
+      <w:r>
+        <w:t xml:space="preserve"> Werte ein</w:t>
+      </w:r>
+      <w:r>
+        <w:t>f</w:t>
+      </w:r>
+      <w:r>
+        <w:t>ügen, da die Struktur kaputt gehen könnte. Zu diesem Zweck ist es möglich, einen User hinzuzufügen. Man kann dies unter der Spalte „</w:t>
+      </w:r>
+      <w:proofErr w:type="spellStart"/>
+      <w:r>
+        <w:t>Privileges</w:t>
+      </w:r>
+      <w:proofErr w:type="spellEnd"/>
+      <w:r>
+        <w:t xml:space="preserve">“ oder „Rechte“ machen, indem man dann auf „Add </w:t>
+      </w:r>
+      <w:proofErr w:type="spellStart"/>
+      <w:r>
+        <w:t>user</w:t>
+      </w:r>
+      <w:proofErr w:type="spellEnd"/>
+      <w:r>
+        <w:t xml:space="preserve"> </w:t>
+      </w:r>
+      <w:proofErr w:type="spellStart"/>
+      <w:r>
         <w:t>account</w:t>
       </w:r>
       <w:proofErr w:type="spellEnd"/>
       <w:r>
-        <w:t xml:space="preserve"> Werte </w:t>
-      </w:r>
-      <w:proofErr w:type="spellStart"/>
-      <w:r>
-        <w:t>einügen</w:t>
-      </w:r>
-      <w:proofErr w:type="spellEnd"/>
-      <w:r>
-        <w:t>, da die Struktur kaputt gehen könnte. Zu diesem Zweck ist es möglich, einen User hinzuzufügen. Man kann dies unter der Spalte „</w:t>
-      </w:r>
-      <w:proofErr w:type="spellStart"/>
-      <w:r>
-        <w:t>Privileges</w:t>
-      </w:r>
-      <w:proofErr w:type="spellEnd"/>
-      <w:r>
-        <w:t xml:space="preserve">“ oder „Rechte“ machen, indem man dann auf „Add </w:t>
-      </w:r>
-      <w:proofErr w:type="spellStart"/>
-      <w:r>
-        <w:t>user</w:t>
-      </w:r>
-      <w:proofErr w:type="spellEnd"/>
-      <w:r>
-        <w:t xml:space="preserve"> </w:t>
-      </w:r>
-      <w:proofErr w:type="spellStart"/>
-      <w:r>
-        <w:t>account</w:t>
-      </w:r>
-      <w:proofErr w:type="spellEnd"/>
-      <w:r>
         <w:t xml:space="preserve">“ (Benutzer hinzufügen“) klickt. Hier trägt man dann den Namen des Benutzers (Hier einfach mal „Ulli“) und das Passwort ein und kann jetzt auswählen, welche Rechte der Benutzer hat: </w:t>
       </w:r>
-      <w:proofErr w:type="spellStart"/>
-      <w:r>
-        <w:t>Beipielsweise</w:t>
-      </w:r>
-      <w:proofErr w:type="spellEnd"/>
+      <w:r>
+        <w:t>Beispielsweise</w:t>
+      </w:r>
       <w:r>
         <w:t xml:space="preserve"> hat Ulli jetzt bei Globalen Rechten keine. Nun drückt man Go unten auf der Seite und kann dann für die Datenbank „</w:t>
       </w:r>
@@ -6607,13 +6489,10 @@
         <w:pStyle w:val="FlietextTH"/>
       </w:pPr>
       <w:r>
-        <w:t xml:space="preserve">Schließlich kann man sich ausloggen, indem man in der Linken spalte auf das Bildchen mit </w:t>
-      </w:r>
-      <w:proofErr w:type="spellStart"/>
-      <w:r>
-        <w:t>mit</w:t>
-      </w:r>
-      <w:proofErr w:type="spellEnd"/>
+        <w:t>Schließlich kann man sich ausloggen, indem man in der Linken spalte auf das Bildchen mit</w:t>
+      </w:r>
+      <w:bookmarkStart w:id="38" w:name="_GoBack"/>
+      <w:bookmarkEnd w:id="38"/>
       <w:r>
         <w:t xml:space="preserve"> der Tür und dem grünen Pfeil drückt, direkt unter dem PhpMyAdmin Logo.</w:t>
       </w:r>
@@ -6668,23 +6547,23 @@
         <w:tab w:val="left" w:pos="6747"/>
       </w:tabs>
     </w:pPr>
-    <w:bookmarkStart w:id="40" w:name="OLE_LINK8"/>
-    <w:bookmarkStart w:id="41" w:name="OLE_LINK7"/>
-    <w:bookmarkStart w:id="42" w:name="OLE_LINK17"/>
-    <w:bookmarkStart w:id="43" w:name="OLE_LINK18"/>
-    <w:bookmarkStart w:id="44" w:name="OLE_LINK19"/>
-    <w:bookmarkStart w:id="45" w:name="OLE_LINK46"/>
-    <w:bookmarkStart w:id="46" w:name="OLE_LINK45"/>
+    <w:bookmarkStart w:id="39" w:name="OLE_LINK8"/>
+    <w:bookmarkStart w:id="40" w:name="OLE_LINK7"/>
+    <w:bookmarkStart w:id="41" w:name="OLE_LINK17"/>
+    <w:bookmarkStart w:id="42" w:name="OLE_LINK18"/>
+    <w:bookmarkStart w:id="43" w:name="OLE_LINK19"/>
+    <w:bookmarkStart w:id="44" w:name="OLE_LINK46"/>
+    <w:bookmarkStart w:id="45" w:name="OLE_LINK45"/>
     <w:r>
       <w:t>TH Köln</w:t>
     </w:r>
+    <w:bookmarkEnd w:id="39"/>
     <w:bookmarkEnd w:id="40"/>
     <w:bookmarkEnd w:id="41"/>
     <w:bookmarkEnd w:id="42"/>
     <w:bookmarkEnd w:id="43"/>
     <w:bookmarkEnd w:id="44"/>
     <w:bookmarkEnd w:id="45"/>
-    <w:bookmarkEnd w:id="46"/>
   </w:p>
 </w:ftr>
 </file>
@@ -7015,14 +6894,14 @@
         </mc:Fallback>
       </mc:AlternateContent>
     </w:r>
-    <w:bookmarkStart w:id="47" w:name="OLE_LINK11"/>
-    <w:bookmarkStart w:id="48" w:name="OLE_LINK10"/>
-    <w:bookmarkStart w:id="49" w:name="OLE_LINK9"/>
-    <w:bookmarkStart w:id="50" w:name="OLE_LINK3"/>
+    <w:bookmarkStart w:id="46" w:name="OLE_LINK11"/>
+    <w:bookmarkStart w:id="47" w:name="OLE_LINK10"/>
+    <w:bookmarkStart w:id="48" w:name="OLE_LINK9"/>
+    <w:bookmarkStart w:id="49" w:name="OLE_LINK3"/>
+    <w:bookmarkEnd w:id="46"/>
     <w:bookmarkEnd w:id="47"/>
     <w:bookmarkEnd w:id="48"/>
     <w:bookmarkEnd w:id="49"/>
-    <w:bookmarkEnd w:id="50"/>
   </w:p>
 </w:hdr>
 </file>
@@ -12283,7 +12162,7 @@
 </file>
 
 <file path=customXml/itemProps2.xml><?xml version="1.0" encoding="utf-8"?>
-<ds:datastoreItem xmlns:ds="http://schemas.openxmlformats.org/officeDocument/2006/customXml" ds:itemID="{C8C55D51-FD3A-F245-A30B-7005BFE71A6C}">
+<ds:datastoreItem xmlns:ds="http://schemas.openxmlformats.org/officeDocument/2006/customXml" ds:itemID="{2DD5E51A-DF3C-41A8-A12A-9DC845C98EA0}">
   <ds:schemaRefs>
     <ds:schemaRef ds:uri="http://schemas.openxmlformats.org/officeDocument/2006/bibliography"/>
   </ds:schemaRefs>

</xml_diff>